<commit_message>
Finished draft of introduction
</commit_message>
<xml_diff>
--- a/SEC_Introduction_draft.docx
+++ b/SEC_Introduction_draft.docx
@@ -125,7 +125,19 @@
         <w:rPr>
           <w:rFonts w:ascii="Times New Roman" w:hAnsi="Times New Roman" w:cs="Times New Roman"/>
         </w:rPr>
-        <w:t xml:space="preserve">Clines arise and are maintained via the interplay of natural selection generating spatial differentiation in morph frequencies, gene flow homogenizing morph frequencies between populations local genetic drift </w:t>
+        <w:t xml:space="preserve">Clines arise and are maintained via the interplay of natural selection generating spatial differentiation in morph frequencies, gene flow homogenizing morph frequencies between populations </w:t>
+      </w:r>
+      <w:r>
+        <w:rPr>
+          <w:rFonts w:ascii="Times New Roman" w:hAnsi="Times New Roman" w:cs="Times New Roman"/>
+        </w:rPr>
+        <w:t xml:space="preserve">and </w:t>
+      </w:r>
+      <w:r>
+        <w:rPr>
+          <w:rFonts w:ascii="Times New Roman" w:hAnsi="Times New Roman" w:cs="Times New Roman"/>
+        </w:rPr>
+        <w:t xml:space="preserve">local genetic drift </w:t>
       </w:r>
       <w:r>
         <w:rPr>
@@ -248,7 +260,19 @@
         <w:rPr>
           <w:rFonts w:ascii="Times New Roman" w:hAnsi="Times New Roman" w:cs="Times New Roman"/>
         </w:rPr>
-        <w:t xml:space="preserve">When clines occur in parallel along repeated environmental gradients, natural selection is often assumed to be the cause, as putative adaptations are unlikely to evolve repeatedly via stochastic forces </w:t>
+        <w:t>While phenotypic or allelic clines are often interpreted as strong evidence of adaptive evolution, non-adaptive processes (e.g. genetic drift and gene flow) may also generate covariance between allele frequencies and environmental gradie</w:t>
+      </w:r>
+      <w:r>
+        <w:rPr>
+          <w:rFonts w:ascii="Times New Roman" w:hAnsi="Times New Roman" w:cs="Times New Roman"/>
+        </w:rPr>
+        <w:t>nts</w:t>
+      </w:r>
+      <w:r>
+        <w:rPr>
+          <w:rFonts w:ascii="Times New Roman" w:hAnsi="Times New Roman" w:cs="Times New Roman"/>
+        </w:rPr>
+        <w:t xml:space="preserve">. For example, local genetic drift in combination with spatially restricted gene flow (i.e. isolation by distance, </w:t>
       </w:r>
       <w:r>
         <w:rPr>
@@ -260,6 +284,349 @@
         <w:rPr>
           <w:rFonts w:ascii="Times New Roman" w:hAnsi="Times New Roman" w:cs="Times New Roman"/>
         </w:rPr>
+        <w:instrText>ADDIN CSL_CITATION { "citationItems" : [ { "id" : "ITEM-1", "itemData" : { "DOI" : "Article", "ISBN" : "0016-6731", "ISSN" : "0016-6731", "PMID" : "17247074", "abstract" : "Study of statistical differences among local populations is an important line of attack on the evolutionary problem. While such differences can only rarely represent first steps toward speciation in the sense of the splitting of the species, they are important for the evolution of the species as a whole. They provide a possible basis for intergroup selection of genetic systems, a process that provides a more effective mechanism for adaptive advance of the species as a whole than does the mass selection which is all that can occur under panmixia.", "author" : [ { "dropping-particle" : "", "family" : "Wright", "given" : "Sewall", "non-dropping-particle" : "", "parse-names" : false, "suffix" : "" } ], "container-title" : "Genetics", "id" : "ITEM-1", "issue" : "2", "issued" : { "date-parts" : [ [ "1943" ] ] }, "page" : "114-138", "title" : "Isolation by Distance", "type" : "article-journal", "volume" : "28" }, "uris" : [ "http://www.mendeley.com/documents/?uuid=9f08b4ab-7a80-44c4-bd22-1d0188bb0be0" ] } ], "mendeley" : { "formattedCitation" : "(Wright 1943)", "manualFormatting" : "Wright 1943", "plainTextFormattedCitation" : "(Wright 1943)", "previouslyFormattedCitation" : "(Wright 1943)" }, "properties" : {  }, "schema" : "https://github.com/citation-style-language/schema/raw/master/csl-citation.json" }</w:instrText>
+      </w:r>
+      <w:r>
+        <w:rPr>
+          <w:rFonts w:ascii="Times New Roman" w:hAnsi="Times New Roman" w:cs="Times New Roman"/>
+        </w:rPr>
+        <w:fldChar w:fldCharType="separate"/>
+      </w:r>
+      <w:r>
+        <w:rPr>
+          <w:rFonts w:ascii="Times New Roman" w:hAnsi="Times New Roman" w:cs="Times New Roman"/>
+          <w:noProof/>
+        </w:rPr>
+        <w:t>Wright 1943</w:t>
+      </w:r>
+      <w:r>
+        <w:rPr>
+          <w:rFonts w:ascii="Times New Roman" w:hAnsi="Times New Roman" w:cs="Times New Roman"/>
+        </w:rPr>
+        <w:fldChar w:fldCharType="end"/>
+      </w:r>
+      <w:r>
+        <w:rPr>
+          <w:rFonts w:ascii="Times New Roman" w:hAnsi="Times New Roman" w:cs="Times New Roman"/>
+        </w:rPr>
+        <w:t>)</w:t>
+      </w:r>
+      <w:r>
+        <w:rPr>
+          <w:rFonts w:ascii="Times New Roman" w:hAnsi="Times New Roman" w:cs="Times New Roman"/>
+        </w:rPr>
+        <w:t xml:space="preserve"> </w:t>
+      </w:r>
+      <w:r>
+        <w:rPr>
+          <w:rFonts w:ascii="Times New Roman" w:hAnsi="Times New Roman" w:cs="Times New Roman"/>
+        </w:rPr>
+        <w:t xml:space="preserve">can generate </w:t>
+      </w:r>
+      <w:r>
+        <w:rPr>
+          <w:rFonts w:ascii="Times New Roman" w:hAnsi="Times New Roman" w:cs="Times New Roman"/>
+        </w:rPr>
+        <w:t>single-locus clines</w:t>
+      </w:r>
+      <w:r>
+        <w:rPr>
+          <w:rFonts w:ascii="Times New Roman" w:hAnsi="Times New Roman" w:cs="Times New Roman"/>
+        </w:rPr>
+        <w:t xml:space="preserve"> </w:t>
+      </w:r>
+      <w:r>
+        <w:rPr>
+          <w:rFonts w:ascii="Times New Roman" w:hAnsi="Times New Roman" w:cs="Times New Roman"/>
+        </w:rPr>
+        <w:fldChar w:fldCharType="begin" w:fldLock="1"/>
+      </w:r>
+      <w:r>
+        <w:rPr>
+          <w:rFonts w:ascii="Times New Roman" w:hAnsi="Times New Roman" w:cs="Times New Roman"/>
+        </w:rPr>
+        <w:instrText>ADDIN CSL_CITATION { "citationItems" : [ { "id" : "ITEM-1", "itemData" : { "DOI" : "10.1534/genetics.106.059881", "ISBN" : "0016-6731", "ISSN" : "00166731", "PMID" : "16849603", "author" : [ { "dropping-particle" : "", "family" : "Vasem\u00e4gi", "given" : "Anti", "non-dropping-particle" : "", "parse-names" : false, "suffix" : "" } ], "container-title" : "Genetics", "id" : "ITEM-1", "issue" : "4", "issued" : { "date-parts" : [ [ "2006" ] ] }, "page" : "2411-2414", "title" : "The adaptive hypothesis of clinal variation revisited:single-locus clines as a result of spatially restricted gene flow", "type" : "article-journal", "volume" : "173" }, "uris" : [ "http://www.mendeley.com/documents/?uuid=01713dd0-9b14-43b5-8cb7-d585087409d6" ] }, { "id" : "ITEM-2", "itemData" : { "DOI" : "10.1111/mec.13162", "ISBN" : "1365-294X", "ISSN" : "1365294X", "PMID" : "25891044", "abstract" : "Biological invasions are 'natural' experiments that can improve our understanding of contemporary evolution. We evaluate evidence for population differentiation, natural selection and adaptive evolution of invading plants and animals at two nested spatial scales: (i) among introduced populations (ii) between native and introduced genotypes. Evolution during invasion is frequently inferred, but rarely confirmed as adaptive. In common garden studies, quantitative trait differentiation is only marginally lower (~3.5%) among introduced relative to native populations, despite genetic bottlenecks and shorter timescales (i.e. millennia vs. decades). However, differentiation between genotypes from the native vs. introduced range is less clear and confounded by nonrandom geographic sampling; simulations suggest this causes a high false-positive discovery rate (&gt;50%) in geographically structured populations. Selection differentials (\u00a6s\u00a6) are stronger in introduced than in native species, although selection gradients (\u00a6\u03b2\u00a6) are not, consistent with introduced species experiencing weaker genetic constraints. This could facilitate rapid adaptation, but evidence is limited. For example, rapid phenotypic evolution often manifests as geographical clines, but simulations demonstrate that nonadaptive trait clines can evolve frequently during colonization (~two-thirds of simulations). Additionally, QST -FST studies may often misrepresent the strength and form of natural selection acting during invasion. Instead, classic approaches in evolutionary ecology (e.g. selection analysis, reciprocal transplant, artificial selection) are necessary to determine the frequency of adaptive evolution during invasion and its influence on establishment, spread and impact of invasive species. These studies are rare but crucial for managing biological invasions in the context of global change.", "author" : [ { "dropping-particle" : "", "family" : "Colautti", "given" : "Robert I", "non-dropping-particle" : "", "parse-names" : false, "suffix" : "" }, { "dropping-particle" : "", "family" : "Lau", "given" : "Jennifer A", "non-dropping-particle" : "", "parse-names" : false, "suffix" : "" } ], "container-title" : "Molecular Ecology", "id" : "ITEM-2", "issue" : "9", "issued" : { "date-parts" : [ [ "2015" ] ] }, "page" : "1999-2017", "title" : "Contemporary evolution during invasion: Evidence for differentiation, natural selection, and local adaptation", "type" : "article-journal", "volume" : "24" }, "uris" : [ "http://www.mendeley.com/documents/?uuid=213fa837-1f63-430a-938f-7504fe796652" ] } ], "mendeley" : { "formattedCitation" : "(Vasem\u00e4gi 2006; Colautti and Lau 2015)", "manualFormatting" : "(Vasem\u00e4gi 2006)", "plainTextFormattedCitation" : "(Vasem\u00e4gi 2006; Colautti and Lau 2015)", "previouslyFormattedCitation" : "(Vasem\u00e4gi 2006; Colautti and Lau 2015)" }, "properties" : {  }, "schema" : "https://github.com/citation-style-language/schema/raw/master/csl-citation.json" }</w:instrText>
+      </w:r>
+      <w:r>
+        <w:rPr>
+          <w:rFonts w:ascii="Times New Roman" w:hAnsi="Times New Roman" w:cs="Times New Roman"/>
+        </w:rPr>
+        <w:fldChar w:fldCharType="separate"/>
+      </w:r>
+      <w:r>
+        <w:rPr>
+          <w:rFonts w:ascii="Times New Roman" w:hAnsi="Times New Roman" w:cs="Times New Roman"/>
+          <w:noProof/>
+        </w:rPr>
+        <w:t>(Vasemägi 2006</w:t>
+      </w:r>
+      <w:r>
+        <w:rPr>
+          <w:rFonts w:ascii="Times New Roman" w:hAnsi="Times New Roman" w:cs="Times New Roman"/>
+          <w:noProof/>
+        </w:rPr>
+        <w:t>)</w:t>
+      </w:r>
+      <w:r>
+        <w:rPr>
+          <w:rFonts w:ascii="Times New Roman" w:hAnsi="Times New Roman" w:cs="Times New Roman"/>
+        </w:rPr>
+        <w:fldChar w:fldCharType="end"/>
+      </w:r>
+      <w:r>
+        <w:rPr>
+          <w:rFonts w:ascii="Times New Roman" w:hAnsi="Times New Roman" w:cs="Times New Roman"/>
+        </w:rPr>
+        <w:t xml:space="preserve">. </w:t>
+      </w:r>
+      <w:r>
+        <w:rPr>
+          <w:rFonts w:ascii="Times New Roman" w:hAnsi="Times New Roman" w:cs="Times New Roman"/>
+        </w:rPr>
+        <w:t xml:space="preserve">Similarly, </w:t>
+      </w:r>
+      <w:r>
+        <w:rPr>
+          <w:rFonts w:ascii="Times New Roman" w:hAnsi="Times New Roman" w:cs="Times New Roman"/>
+        </w:rPr>
+        <w:t xml:space="preserve">serial founder events can generate clines in additive quantitative traits </w:t>
+      </w:r>
+      <w:r>
+        <w:rPr>
+          <w:rFonts w:ascii="Times New Roman" w:hAnsi="Times New Roman" w:cs="Times New Roman"/>
+        </w:rPr>
+        <w:fldChar w:fldCharType="begin" w:fldLock="1"/>
+      </w:r>
+      <w:r>
+        <w:rPr>
+          <w:rFonts w:ascii="Times New Roman" w:hAnsi="Times New Roman" w:cs="Times New Roman"/>
+        </w:rPr>
+        <w:instrText>ADDIN CSL_CITATION { "citationItems" : [ { "id" : "ITEM-1", "itemData" : { "DOI" : "10.1111/mec.13162", "ISBN" : "1365-294X", "ISSN" : "1365294X", "PMID" : "25891044", "abstract" : "Biological invasions are 'natural' experiments that can improve our understanding of contemporary evolution. We evaluate evidence for population differentiation, natural selection and adaptive evolution of invading plants and animals at two nested spatial scales: (i) among introduced populations (ii) between native and introduced genotypes. Evolution during invasion is frequently inferred, but rarely confirmed as adaptive. In common garden studies, quantitative trait differentiation is only marginally lower (~3.5%) among introduced relative to native populations, despite genetic bottlenecks and shorter timescales (i.e. millennia vs. decades). However, differentiation between genotypes from the native vs. introduced range is less clear and confounded by nonrandom geographic sampling; simulations suggest this causes a high false-positive discovery rate (&gt;50%) in geographically structured populations. Selection differentials (\u00a6s\u00a6) are stronger in introduced than in native species, although selection gradients (\u00a6\u03b2\u00a6) are not, consistent with introduced species experiencing weaker genetic constraints. This could facilitate rapid adaptation, but evidence is limited. For example, rapid phenotypic evolution often manifests as geographical clines, but simulations demonstrate that nonadaptive trait clines can evolve frequently during colonization (~two-thirds of simulations). Additionally, QST -FST studies may often misrepresent the strength and form of natural selection acting during invasion. Instead, classic approaches in evolutionary ecology (e.g. selection analysis, reciprocal transplant, artificial selection) are necessary to determine the frequency of adaptive evolution during invasion and its influence on establishment, spread and impact of invasive species. These studies are rare but crucial for managing biological invasions in the context of global change.", "author" : [ { "dropping-particle" : "", "family" : "Colautti", "given" : "Robert I", "non-dropping-particle" : "", "parse-names" : false, "suffix" : "" }, { "dropping-particle" : "", "family" : "Lau", "given" : "Jennifer A", "non-dropping-particle" : "", "parse-names" : false, "suffix" : "" } ], "container-title" : "Molecular Ecology", "id" : "ITEM-1", "issue" : "9", "issued" : { "date-parts" : [ [ "2015" ] ] }, "page" : "1999-2017", "title" : "Contemporary evolution during invasion: Evidence for differentiation, natural selection, and local adaptation", "type" : "article-journal", "volume" : "24" }, "uris" : [ "http://www.mendeley.com/documents/?uuid=213fa837-1f63-430a-938f-7504fe796652" ] } ], "mendeley" : { "formattedCitation" : "(Colautti and Lau 2015)", "plainTextFormattedCitation" : "(Colautti and Lau 2015)", "previouslyFormattedCitation" : "(Colautti and Lau 2015)" }, "properties" : {  }, "schema" : "https://github.com/citation-style-language/schema/raw/master/csl-citation.json" }</w:instrText>
+      </w:r>
+      <w:r>
+        <w:rPr>
+          <w:rFonts w:ascii="Times New Roman" w:hAnsi="Times New Roman" w:cs="Times New Roman"/>
+        </w:rPr>
+        <w:fldChar w:fldCharType="separate"/>
+      </w:r>
+      <w:r>
+        <w:rPr>
+          <w:rFonts w:ascii="Times New Roman" w:hAnsi="Times New Roman" w:cs="Times New Roman"/>
+          <w:noProof/>
+        </w:rPr>
+        <w:t>(Colautti and Lau 2015)</w:t>
+      </w:r>
+      <w:r>
+        <w:rPr>
+          <w:rFonts w:ascii="Times New Roman" w:hAnsi="Times New Roman" w:cs="Times New Roman"/>
+        </w:rPr>
+        <w:fldChar w:fldCharType="end"/>
+      </w:r>
+      <w:r>
+        <w:rPr>
+          <w:rFonts w:ascii="Times New Roman" w:hAnsi="Times New Roman" w:cs="Times New Roman"/>
+        </w:rPr>
+        <w:t xml:space="preserve"> and phenotypic clines can arise via multiple introductions from a species’ native range during invasion </w:t>
+      </w:r>
+      <w:r>
+        <w:rPr>
+          <w:rFonts w:ascii="Times New Roman" w:hAnsi="Times New Roman" w:cs="Times New Roman"/>
+        </w:rPr>
+        <w:fldChar w:fldCharType="begin" w:fldLock="1"/>
+      </w:r>
+      <w:r>
+        <w:rPr>
+          <w:rFonts w:ascii="Times New Roman" w:hAnsi="Times New Roman" w:cs="Times New Roman"/>
+        </w:rPr>
+        <w:instrText>ADDIN CSL_CITATION { "citationItems" : [ { "id" : "ITEM-1", "itemData" : { "DOI" : "10.1111/j.1469-8137.2009.02892.x", "ISBN" : "1469-8137", "ISSN" : "0028646X", "PMID" : "19538550", "abstract" : "Phenotypic and genetic clines have long been synonymous with adaptive evolution. However, other processes (for example, migration, range expansion, invasion) may generate clines in traits or loci across geographical and environmental gradients. It is therefore important to distinguish between clines that represent adaptive evolution and those that result from selectively neutral demographic or genetic processes. We tested for the differentiation of phenotypic traits along environmental gradients using two species in the genus Silene, whilst statistically controlling for colonization history and founder effects. We sampled seed families from across the native and introduced ranges, genotyped individuals and estimated phenotypic differentiation in replicated common gardens. The results suggest that post-glacial expansion of S. vulgaris and S. latifolia involved both neutral and adaptive genetic differentiation (clines) of life history traits along major axes of environmental variation in Europe and North America. Phenotypic clines generally persisted when tested against the neutral expectation, although some clines disappeared (and one cline emerged) when the effects of genetic ancestry were statistically removed. Colonization history, estimated using genetic markers, is a useful null model for tests of adaptive trait divergence, especially during range expansion and invasion when selection and gene flow may not have reached equilibrium.", "author" : [ { "dropping-particle" : "", "family" : "Keller", "given" : "Stephen R", "non-dropping-particle" : "", "parse-names" : false, "suffix" : "" }, { "dropping-particle" : "", "family" : "Sowell", "given" : "Dexter R", "non-dropping-particle" : "", "parse-names" : false, "suffix" : "" }, { "dropping-particle" : "", "family" : "Neiman", "given" : "Maurine", "non-dropping-particle" : "", "parse-names" : false, "suffix" : "" }, { "dropping-particle" : "", "family" : "Wolfe", "given" : "Lorne M", "non-dropping-particle" : "", "parse-names" : false, "suffix" : "" }, { "dropping-particle" : "", "family" : "Taylor", "given" : "Douglas R", "non-dropping-particle" : "", "parse-names" : false, "suffix" : "" } ], "container-title" : "New Phytologist", "id" : "ITEM-1", "issue" : "3", "issued" : { "date-parts" : [ [ "2009" ] ] }, "page" : "678-690", "title" : "Adaptation and colonization history affect the evolution of clines in two introduced species", "type" : "article-journal", "volume" : "183" }, "uris" : [ "http://www.mendeley.com/documents/?uuid=df76c020-9759-4cd1-84bb-2837e0e58762" ] } ], "mendeley" : { "formattedCitation" : "(Keller et al. 2009)", "plainTextFormattedCitation" : "(Keller et al. 2009)", "previouslyFormattedCitation" : "(Keller et al. 2009)" }, "properties" : {  }, "schema" : "https://github.com/citation-style-language/schema/raw/master/csl-citation.json" }</w:instrText>
+      </w:r>
+      <w:r>
+        <w:rPr>
+          <w:rFonts w:ascii="Times New Roman" w:hAnsi="Times New Roman" w:cs="Times New Roman"/>
+        </w:rPr>
+        <w:fldChar w:fldCharType="separate"/>
+      </w:r>
+      <w:r>
+        <w:rPr>
+          <w:rFonts w:ascii="Times New Roman" w:hAnsi="Times New Roman" w:cs="Times New Roman"/>
+          <w:noProof/>
+        </w:rPr>
+        <w:t>(Keller et al. 2009)</w:t>
+      </w:r>
+      <w:r>
+        <w:rPr>
+          <w:rFonts w:ascii="Times New Roman" w:hAnsi="Times New Roman" w:cs="Times New Roman"/>
+        </w:rPr>
+        <w:fldChar w:fldCharType="end"/>
+      </w:r>
+      <w:r>
+        <w:rPr>
+          <w:rFonts w:ascii="Times New Roman" w:hAnsi="Times New Roman" w:cs="Times New Roman"/>
+        </w:rPr>
+        <w:t xml:space="preserve">. </w:t>
+      </w:r>
+      <w:r>
+        <w:rPr>
+          <w:rFonts w:ascii="Times New Roman" w:hAnsi="Times New Roman" w:cs="Times New Roman"/>
+        </w:rPr>
+        <w:t xml:space="preserve">Disentangling the relative importance of stochastic and deterministic forces </w:t>
+      </w:r>
+      <w:r>
+        <w:rPr>
+          <w:rFonts w:ascii="Times New Roman" w:hAnsi="Times New Roman" w:cs="Times New Roman"/>
+        </w:rPr>
+        <w:t xml:space="preserve">in the formation of clines </w:t>
+      </w:r>
+      <w:r>
+        <w:rPr>
+          <w:rFonts w:ascii="Times New Roman" w:hAnsi="Times New Roman" w:cs="Times New Roman"/>
+        </w:rPr>
+        <w:t xml:space="preserve">is </w:t>
+      </w:r>
+      <w:r>
+        <w:rPr>
+          <w:rFonts w:ascii="Times New Roman" w:hAnsi="Times New Roman" w:cs="Times New Roman"/>
+        </w:rPr>
+        <w:t xml:space="preserve">thus </w:t>
+      </w:r>
+      <w:r>
+        <w:rPr>
+          <w:rFonts w:ascii="Times New Roman" w:hAnsi="Times New Roman" w:cs="Times New Roman"/>
+        </w:rPr>
+        <w:t xml:space="preserve">essential prior to invoking the role of selection in generating adaptive </w:t>
+      </w:r>
+      <w:r>
+        <w:rPr>
+          <w:rFonts w:ascii="Times New Roman" w:hAnsi="Times New Roman" w:cs="Times New Roman"/>
+        </w:rPr>
+        <w:t>differentiation between populations.</w:t>
+      </w:r>
+    </w:p>
+    <w:p>
+      <w:pPr>
+        <w:ind w:firstLine="360"/>
+        <w:rPr>
+          <w:rFonts w:ascii="Times New Roman" w:hAnsi="Times New Roman" w:cs="Times New Roman"/>
+        </w:rPr>
+      </w:pPr>
+      <w:r>
+        <w:rPr>
+          <w:rFonts w:ascii="Times New Roman" w:hAnsi="Times New Roman" w:cs="Times New Roman"/>
+        </w:rPr>
+        <w:t xml:space="preserve">A corollary of the </w:t>
+      </w:r>
+      <w:r>
+        <w:rPr>
+          <w:rFonts w:ascii="Times New Roman" w:hAnsi="Times New Roman" w:cs="Times New Roman"/>
+        </w:rPr>
+        <w:t>formation</w:t>
+      </w:r>
+      <w:r>
+        <w:rPr>
+          <w:rFonts w:ascii="Times New Roman" w:hAnsi="Times New Roman" w:cs="Times New Roman"/>
+        </w:rPr>
+        <w:t xml:space="preserve"> of single-locus</w:t>
+      </w:r>
+      <w:r>
+        <w:rPr>
+          <w:rFonts w:ascii="Times New Roman" w:hAnsi="Times New Roman" w:cs="Times New Roman"/>
+        </w:rPr>
+        <w:t xml:space="preserve"> or additive trait clines via neutral processes is that clines in all directions should </w:t>
+      </w:r>
+      <w:r>
+        <w:rPr>
+          <w:rFonts w:ascii="Times New Roman" w:hAnsi="Times New Roman" w:cs="Times New Roman"/>
+        </w:rPr>
+        <w:t xml:space="preserve">occur </w:t>
+      </w:r>
+      <w:r>
+        <w:rPr>
+          <w:rFonts w:ascii="Times New Roman" w:hAnsi="Times New Roman" w:cs="Times New Roman"/>
+        </w:rPr>
+        <w:t>with equal frequency</w:t>
+      </w:r>
+      <w:r>
+        <w:rPr>
+          <w:rFonts w:ascii="Times New Roman" w:hAnsi="Times New Roman" w:cs="Times New Roman"/>
+        </w:rPr>
+        <w:t xml:space="preserve">; assuming the same initial allele frequencies, alleles should be lost or fixed with equal probability under only the effects of genetic drift. </w:t>
+      </w:r>
+      <w:r>
+        <w:rPr>
+          <w:rFonts w:ascii="Times New Roman" w:hAnsi="Times New Roman" w:cs="Times New Roman"/>
+        </w:rPr>
+        <w:t>Thus</w:t>
+      </w:r>
+      <w:r>
+        <w:rPr>
+          <w:rFonts w:ascii="Times New Roman" w:hAnsi="Times New Roman" w:cs="Times New Roman"/>
+        </w:rPr>
+        <w:t xml:space="preserve">, </w:t>
+      </w:r>
+      <w:r>
+        <w:rPr>
+          <w:rFonts w:ascii="Times New Roman" w:hAnsi="Times New Roman" w:cs="Times New Roman"/>
+        </w:rPr>
+        <w:t>t</w:t>
+      </w:r>
+      <w:r>
+        <w:rPr>
+          <w:rFonts w:ascii="Times New Roman" w:hAnsi="Times New Roman" w:cs="Times New Roman"/>
+        </w:rPr>
+        <w:t>he presence of multiple independent clines in the same direction</w:t>
+      </w:r>
+      <w:r>
+        <w:rPr>
+          <w:rFonts w:ascii="Times New Roman" w:hAnsi="Times New Roman" w:cs="Times New Roman"/>
+        </w:rPr>
+        <w:t xml:space="preserve"> (i</w:t>
+      </w:r>
+      <w:r>
+        <w:rPr>
+          <w:rFonts w:ascii="Times New Roman" w:hAnsi="Times New Roman" w:cs="Times New Roman"/>
+        </w:rPr>
+        <w:t>.</w:t>
+      </w:r>
+      <w:r>
+        <w:rPr>
+          <w:rFonts w:ascii="Times New Roman" w:hAnsi="Times New Roman" w:cs="Times New Roman"/>
+        </w:rPr>
+        <w:t>e. parallel clines)</w:t>
+      </w:r>
+      <w:r>
+        <w:rPr>
+          <w:rFonts w:ascii="Times New Roman" w:hAnsi="Times New Roman" w:cs="Times New Roman"/>
+        </w:rPr>
+        <w:t xml:space="preserve"> is strong evidence for the role of natural selection</w:t>
+      </w:r>
+      <w:r>
+        <w:rPr>
+          <w:rFonts w:ascii="Times New Roman" w:hAnsi="Times New Roman" w:cs="Times New Roman"/>
+        </w:rPr>
+        <w:t>,</w:t>
+      </w:r>
+      <w:r>
+        <w:rPr>
+          <w:rFonts w:ascii="Times New Roman" w:hAnsi="Times New Roman" w:cs="Times New Roman"/>
+        </w:rPr>
+        <w:t xml:space="preserve"> </w:t>
+      </w:r>
+      <w:r>
+        <w:rPr>
+          <w:rFonts w:ascii="Times New Roman" w:hAnsi="Times New Roman" w:cs="Times New Roman"/>
+        </w:rPr>
+        <w:t xml:space="preserve">as putative adaptations are unlikely to evolve repeatedly via stochastic forces </w:t>
+      </w:r>
+      <w:r>
+        <w:rPr>
+          <w:rFonts w:ascii="Times New Roman" w:hAnsi="Times New Roman" w:cs="Times New Roman"/>
+        </w:rPr>
+        <w:fldChar w:fldCharType="begin" w:fldLock="1"/>
+      </w:r>
+      <w:r>
+        <w:rPr>
+          <w:rFonts w:ascii="Times New Roman" w:hAnsi="Times New Roman" w:cs="Times New Roman"/>
+        </w:rPr>
         <w:instrText>ADDIN CSL_CITATION { "citationItems" : [ { "id" : "ITEM-1", "itemData" : { "DOI" : "10.1002/ece3.262", "ISBN" : "4169785878", "ISSN" : "20457758", "PMID" : "22833792", "abstract" : "Introduced species frequently show geographic differentiation, and when differentiation mirrors the ancestral range, it is often taken as evidence of adaptive evolution. The mouse-ear cress (Arabidopsis thaliana) was introduced to North America from Eurasia 150-200 years ago, providing an opportunity to study parallel adaptation in a genetic model organism. Here, we test for clinal variation in flowering time using 199 North American (NA) accessions of A. thaliana, and evaluate the contributions of major flowering time genes FRI, FLC, and PHYC as well as potential ecological mechanisms underlying differentiation. We find evidence for substantial within population genetic variation in quantitative traits and flowering time, and putatively adaptive longitudinal differentiation, despite low levels of variation at FRI, FLC, and PHYC and genome-wide reductions in population structure relative to Eurasian (EA) samples. The observed longitudinal cline in flowering time in North America is parallel to an EA cline, robust to the effects of population structure, and associated with geographic variation in winter precipitation and temperature. We detected major effects of FRI on quantitative traits associated with reproductive fitness, although the haplotype associated with higher fitness remains rare in North America. Collectively, our results suggest the evolution of parallel flowering time clines through novel genetic mechanisms.", "author" : [ { "dropping-particle" : "", "family" : "Samis", "given" : "Karen E", "non-dropping-particle" : "", "parse-names" : false, "suffix" : "" }, { "dropping-particle" : "", "family" : "Murren", "given" : "Courtney J", "non-dropping-particle" : "", "parse-names" : false, "suffix" : "" }, { "dropping-particle" : "", "family" : "Bossdorf", "given" : "Oliver", "non-dropping-particle" : "", "parse-names" : false, "suffix" : "" }, { "dropping-particle" : "", "family" : "Donohue", "given" : "Kathleen", "non-dropping-particle" : "", "parse-names" : false, "suffix" : "" }, { "dropping-particle" : "", "family" : "Fenster", "given" : "Charles B", "non-dropping-particle" : "", "parse-names" : false, "suffix" : "" }, { "dropping-particle" : "", "family" : "Malmberg", "given" : "Russell L", "non-dropping-particle" : "", "parse-names" : false, "suffix" : "" }, { "dropping-particle" : "", "family" : "Purugganan", "given" : "Michael D", "non-dropping-particle" : "", "parse-names" : false, "suffix" : "" }, { "dropping-particle" : "", "family" : "Stinchcombe", "given" : "John R", "non-dropping-particle" : "", "parse-names" : false, "suffix" : "" } ], "container-title" : "Ecology and Evolution", "id" : "ITEM-1", "issue" : "6", "issued" : { "date-parts" : [ [ "2012" ] ] }, "page" : "1162-1180", "title" : "Longitudinal trends in climate drive flowering time clines in north american &lt;i&gt;Arabidopsis thaliana&lt;/i&gt;", "type" : "article-journal", "volume" : "2" }, "uris" : [ "http://www.mendeley.com/documents/?uuid=513b48ea-7d08-4fd9-8440-2e2595cea000" ] } ], "mendeley" : { "formattedCitation" : "(Samis et al. 2012)", "plainTextFormattedCitation" : "(Samis et al. 2012)", "previouslyFormattedCitation" : "(Samis et al. 2012)" }, "properties" : {  }, "schema" : "https://github.com/citation-style-language/schema/raw/master/csl-citation.json" }</w:instrText>
       </w:r>
       <w:r>
@@ -285,13 +652,62 @@
         <w:rPr>
           <w:rFonts w:ascii="Times New Roman" w:hAnsi="Times New Roman" w:cs="Times New Roman"/>
         </w:rPr>
-        <w:t xml:space="preserve">. However, it is under appreciated that even parallel clines </w:t>
-      </w:r>
-      <w:r>
-        <w:rPr>
-          <w:rFonts w:ascii="Times New Roman" w:hAnsi="Times New Roman" w:cs="Times New Roman"/>
-        </w:rPr>
-        <w:t xml:space="preserve">can occur via neutral processes. For example, local genetic drift in combination with spatially restricted gene flow (i.e. isolation by distance, </w:t>
+        <w:t>.</w:t>
+      </w:r>
+      <w:r>
+        <w:rPr>
+          <w:rFonts w:ascii="Times New Roman" w:hAnsi="Times New Roman" w:cs="Times New Roman"/>
+        </w:rPr>
+        <w:t xml:space="preserve"> However, when traits have a non-additive genetic basis (e.g. epistasis), clines may occur more frequently in a particular direction </w:t>
+      </w:r>
+      <w:r>
+        <w:rPr>
+          <w:rFonts w:ascii="Times New Roman" w:hAnsi="Times New Roman" w:cs="Times New Roman"/>
+        </w:rPr>
+        <w:t>because stochastic changes in allele frequencies at one locus may have a disproportionate effect on phenotype frequencies</w:t>
+      </w:r>
+      <w:r>
+        <w:rPr>
+          <w:rFonts w:ascii="Times New Roman" w:hAnsi="Times New Roman" w:cs="Times New Roman"/>
+        </w:rPr>
+        <w:t xml:space="preserve">. In other words, </w:t>
+      </w:r>
+      <w:r>
+        <w:rPr>
+          <w:rFonts w:ascii="Times New Roman" w:hAnsi="Times New Roman" w:cs="Times New Roman"/>
+        </w:rPr>
+        <w:t>stochastic processes may lead to deterministic outcomes</w:t>
+      </w:r>
+      <w:r>
+        <w:rPr>
+          <w:rFonts w:ascii="Times New Roman" w:hAnsi="Times New Roman" w:cs="Times New Roman"/>
+        </w:rPr>
+        <w:t xml:space="preserve">. For example, </w:t>
+      </w:r>
+      <w:r>
+        <w:rPr>
+          <w:rFonts w:ascii="Times New Roman" w:hAnsi="Times New Roman" w:cs="Times New Roman"/>
+        </w:rPr>
+        <w:t xml:space="preserve">stochastic forces have caused the repeated loss of the Mendelian inherited short-style (S) morph from tristylous populations of </w:t>
+      </w:r>
+      <w:r>
+        <w:rPr>
+          <w:rFonts w:ascii="Times New Roman" w:hAnsi="Times New Roman" w:cs="Times New Roman"/>
+          <w:i/>
+        </w:rPr>
+        <w:t>Eichhornia paniculata</w:t>
+      </w:r>
+      <w:r>
+        <w:rPr>
+          <w:rFonts w:ascii="Times New Roman" w:hAnsi="Times New Roman" w:cs="Times New Roman"/>
+        </w:rPr>
+        <w:t xml:space="preserve"> </w:t>
+      </w:r>
+      <w:r>
+        <w:rPr>
+          <w:rFonts w:ascii="Times New Roman" w:hAnsi="Times New Roman" w:cs="Times New Roman"/>
+        </w:rPr>
+        <w:t xml:space="preserve">in North-eastern Brazil, Jamaica, and Cuba </w:t>
       </w:r>
       <w:r>
         <w:rPr>
@@ -303,7 +719,7 @@
         <w:rPr>
           <w:rFonts w:ascii="Times New Roman" w:hAnsi="Times New Roman" w:cs="Times New Roman"/>
         </w:rPr>
-        <w:instrText>ADDIN CSL_CITATION { "citationItems" : [ { "id" : "ITEM-1", "itemData" : { "DOI" : "Article", "ISBN" : "0016-6731", "ISSN" : "0016-6731", "PMID" : "17247074", "abstract" : "Study of statistical differences among local populations is an important line of attack on the evolutionary problem. While such differences can only rarely represent first steps toward speciation in the sense of the splitting of the species, they are important for the evolution of the species as a whole. They provide a possible basis for intergroup selection of genetic systems, a process that provides a more effective mechanism for adaptive advance of the species as a whole than does the mass selection which is all that can occur under panmixia.", "author" : [ { "dropping-particle" : "", "family" : "Wright", "given" : "Sewall", "non-dropping-particle" : "", "parse-names" : false, "suffix" : "" } ], "container-title" : "Genetics", "id" : "ITEM-1", "issue" : "2", "issued" : { "date-parts" : [ [ "1943" ] ] }, "page" : "114-138", "title" : "Isolation by Distance", "type" : "article-journal", "volume" : "28" }, "uris" : [ "http://www.mendeley.com/documents/?uuid=9f08b4ab-7a80-44c4-bd22-1d0188bb0be0" ] } ], "mendeley" : { "formattedCitation" : "(Wright 1943)", "manualFormatting" : "Wright 1943", "plainTextFormattedCitation" : "(Wright 1943)", "previouslyFormattedCitation" : "(Wright 1943)" }, "properties" : {  }, "schema" : "https://github.com/citation-style-language/schema/raw/master/csl-citation.json" }</w:instrText>
+        <w:instrText>ADDIN CSL_CITATION { "citationItems" : [ { "id" : "ITEM-1", "itemData" : { "DOI" : "10.1038/hdy.1992.148", "ISBN" : "0018-067X", "ISSN" : "0018-067X", "abstract" : "We investigated whether stochastic processes influence the frequency of mating types within populations of tristylous Eichhornia paniculata in northeastern Brazil. The importance of genetic drift as a result of small populations was evaluated using survey data on spatial and temporal variation in style morph frequencies in natural populations. The patterns expected when morph variation is due entirely to stochastic forces in finite popUlations were determined by computer simulation of tristylous populations, for various sampling schemes. Surveys of a total of 167 populations, censused during 1982-1989, indicated that morph structure was negatively correlated with population size. Populations with three style morphs were significantly larger than those containing two or one morph, suggesting that evolutionary processes in small populations may account for morph loss. In 88 populations surveyed for either 2 or 3 consecutive years, 33 per cent showed significant changes in morph frequency. There were no consistent patterns in the direction of morph frequency change and the magnitude of change was largest in small populations (N &lt; 50). Among the 12 trimorphic populations that lost morphs during the survey period, the L, M and S morphs were lost 2, 6 and 11 times respectively, a pattern consistent with stochastic morph loss under the two-locus inheritance pattern for tristyly. Simulation results indicated that the observed proportion of populations with significant morph frequency change and the magnitude of this change could be accounted for by random processes alone. Collectively, these findings are consis- tent with the hypothesis that genetic drift plays an important role in influencing morph frequencies in populations of E. paniculata.", "author" : [ { "dropping-particle" : "", "family" : "Husband", "given" : "Brian C", "non-dropping-particle" : "", "parse-names" : false, "suffix" : "" }, { "dropping-particle" : "", "family" : "Barrett", "given" : "Spencer C H", "non-dropping-particle" : "", "parse-names" : false, "suffix" : "" } ], "container-title" : "Heredity", "id" : "ITEM-1", "issue" : "January", "issued" : { "date-parts" : [ [ "1992" ] ] }, "page" : "440-449", "title" : "Genetic drift and the maintenance of the style length polymorphism in tristylous populations of &lt;i&gt;Eichhornia paniculata&lt;/i&gt; (Pontederiaceae)", "type" : "article-journal", "volume" : "69" }, "uris" : [ "http://www.mendeley.com/documents/?uuid=503df34f-eb7b-48eb-ae24-0241a3b4ef51" ] }, { "id" : "ITEM-2", "itemData" : { "author" : [ { "dropping-particle" : "", "family" : "Husband", "given" : "Brian C", "non-dropping-particle" : "", "parse-names" : false, "suffix" : "" }, { "dropping-particle" : "", "family" : "Barrett", "given" : "Spencer C H", "non-dropping-particle" : "", "parse-names" : false, "suffix" : "" } ], "container-title" : "Evolution", "id" : "ITEM-2", "issue" : "6", "issued" : { "date-parts" : [ [ "1992" ] ] }, "page" : "1875-1890", "title" : "Effective population size and genetic drift in tristylous &lt;i&gt;Eichhornia paniculata&lt;/i&gt;", "type" : "article-journal", "volume" : "46" }, "uris" : [ "http://www.mendeley.com/documents/?uuid=09f586f6-6496-48aa-90b1-47ca9d3cc583" ] }, { "id" : "ITEM-3", "itemData" : { "DOI" : "10.2307/2409456", "ISBN" : "0014-3820", "ISSN" : "0014-3820", "abstract" : "Eichhornia paniculata (Pontederiaceae) displays a wide range of outcrossing levels as a result of the dissolution of the tristvlous genetic v-ol-vm or-a hism and the evolution of semihomostyly. Population surveys, comparison of fitness components of the style morphs, and computer simulations were used to investigate the breakdown of tristyly and the selective mechanisms responsible for the evolution of self-fertilization. Of 1 10 populations surveyed in northeast Brazil and Jamaica, 53% were trimorphic, 25% were dimorphic, and 22% were monomorphic for style morph. The short (S) morph was underrepresented in trimorphic populations and absent from nontrimorphic populations. The mid (M) morph predominated in dimorphic populations and was the only morph in monomorphic populations. Stamen modifications promoting selfing, associated with semihomostyle evolution, were largely confined to the M morph. They were rare in trimorphic populations, common in dimorphic populations, and often fixed in monomorphic populations. Stochastic simulations and comparisons of fmit set in natural populations indicate that founder events, population bottlenecks, and lowered fertility of the S morph due to an absence of longtongued pollinators can each account for loss of the S morph from trimorphic populations. A reduced level of disassortative mating can accentuate the rate at which the S morph is lost by both random and deterministic processes. Nontrimorphic populations occur at the geographical margins of the region surveyed and tend to be smaller and less dense than trimorphic populations. These observations and the higher fruit set of the M morph relative to the L morph in dimorphic populations suggest that reproductive assurance, favoring selfing variants of the M morph under conditions of low pollinator service, has been of primary importance in the origin of most monomorphic populations. Where pollinator service is reliable, however, automatic selection of selfing genes, aided by mating asymmetries between the morphs, can cause the M morph to spread to fixation in dimorphic populations.", "author" : [ { "dropping-particle" : "", "family" : "Barrett", "given" : "Spencer C H", "non-dropping-particle" : "", "parse-names" : false, "suffix" : "" }, { "dropping-particle" : "", "family" : "Morgan", "given" : "Martin T", "non-dropping-particle" : "", "parse-names" : false, "suffix" : "" }, { "dropping-particle" : "", "family" : "Husband", "given" : "Brian C", "non-dropping-particle" : "", "parse-names" : false, "suffix" : "" } ], "container-title" : "Evolution", "id" : "ITEM-3", "issued" : { "date-parts" : [ [ "1989" ] ] }, "page" : "1398-1416", "title" : "The dissolution of a complex genetic polymorphism: the evolution of self-fertilization in tristylous Eichhornia paniculata (Pontederiaceae)", "type" : "article", "volume" : "43" }, "uris" : [ "http://www.mendeley.com/documents/?uuid=31e31a9f-f520-437e-a385-742aa2825f78" ] }, { "id" : "ITEM-4", "itemData" : { "DOI" : "10.1111/j.1469-8137.2009.02937.x", "author" : [ { "dropping-particle" : "", "family" : "Barrett", "given" : "Spencer C H", "non-dropping-particle" : "", "parse-names" : false, "suffix" : "" }, { "dropping-particle" : "", "family" : "Ness", "given" : "Rob W", "non-dropping-particle" : "", "parse-names" : false, "suffix" : "" }, { "dropping-particle" : "", "family" : "Vallejo-Mar\u00edn", "given" : "Mario", "non-dropping-particle" : "", "parse-names" : false, "suffix" : "" } ], "container-title" : "New Phytologist", "id" : "ITEM-4", "issued" : { "date-parts" : [ [ "2009" ] ] }, "page" : "546-556", "title" : "Evolutionary pathways to self- fertilization in a tristylous plant species", "type" : "article-journal" }, "uris" : [ "http://www.mendeley.com/documents/?uuid=be216862-03b0-4bcb-941f-d998118ed9c6" ] } ], "mendeley" : { "formattedCitation" : "(Barrett et al. 1989, 2009, Husband and Barrett 1992a,b)", "plainTextFormattedCitation" : "(Barrett et al. 1989, 2009, Husband and Barrett 1992a,b)", "previouslyFormattedCitation" : "(Barrett et al. 1989, 2009, Husband and Barrett 1992a,b)" }, "properties" : {  }, "schema" : "https://github.com/citation-style-language/schema/raw/master/csl-citation.json" }</w:instrText>
       </w:r>
       <w:r>
         <w:rPr>
@@ -316,7 +732,7 @@
           <w:rFonts w:ascii="Times New Roman" w:hAnsi="Times New Roman" w:cs="Times New Roman"/>
           <w:noProof/>
         </w:rPr>
-        <w:t>Wright 1943</w:t>
+        <w:t>(Barrett et al. 1989, 2009, Husband and Barrett 1992a,b)</w:t>
       </w:r>
       <w:r>
         <w:rPr>
@@ -328,31 +744,946 @@
         <w:rPr>
           <w:rFonts w:ascii="Times New Roman" w:hAnsi="Times New Roman" w:cs="Times New Roman"/>
         </w:rPr>
+        <w:t>. This occurs because only the S-morph produces gametes containing the dominant allele necessary to produce the S-morph; crosses between the medium-style (M) and long-style (L) morph</w:t>
+      </w:r>
+      <w:r>
+        <w:rPr>
+          <w:rFonts w:ascii="Times New Roman" w:hAnsi="Times New Roman" w:cs="Times New Roman"/>
+        </w:rPr>
+        <w:t>s</w:t>
+      </w:r>
+      <w:r>
+        <w:rPr>
+          <w:rFonts w:ascii="Times New Roman" w:hAnsi="Times New Roman" w:cs="Times New Roman"/>
+        </w:rPr>
+        <w:t xml:space="preserve"> cannot produce plants with short styles</w:t>
+      </w:r>
+      <w:r>
+        <w:rPr>
+          <w:rFonts w:ascii="Times New Roman" w:hAnsi="Times New Roman" w:cs="Times New Roman"/>
+        </w:rPr>
+        <w:t>,</w:t>
+      </w:r>
+      <w:r>
+        <w:rPr>
+          <w:rFonts w:ascii="Times New Roman" w:hAnsi="Times New Roman" w:cs="Times New Roman"/>
+        </w:rPr>
+        <w:t xml:space="preserve"> making the S-morph particularly susceptible to loss via drift </w:t>
+      </w:r>
+      <w:r>
+        <w:rPr>
+          <w:rFonts w:ascii="Times New Roman" w:hAnsi="Times New Roman" w:cs="Times New Roman"/>
+        </w:rPr>
+        <w:fldChar w:fldCharType="begin" w:fldLock="1"/>
+      </w:r>
+      <w:r>
+        <w:rPr>
+          <w:rFonts w:ascii="Times New Roman" w:hAnsi="Times New Roman" w:cs="Times New Roman"/>
+        </w:rPr>
+        <w:instrText>ADDIN CSL_CITATION { "citationItems" : [ { "id" : "ITEM-1", "itemData" : { "ISSN" : "0265-072X", "abstract" : "'In their manner of fertilization a more remarkable case than can, perhaps, be found in any other plant or animal. Three plainly different forms occur: each of these is an hermaphrod.ite, each is distinct in its female organs from the other two forms, and each is furnished with two sets of stamens or males differing from each other in appearance and function. In short, nature has ordained a most complex marriage-arrangement, namely a triple union between three hermaphrodites' (Charles Darwin 1865: 169, describing tristylous Lythrum species.)", "author" : [ { "dropping-particle" : "", "family" : "Barrett", "given" : "Spencer C H", "non-dropping-particle" : "", "parse-names" : false, "suffix" : "" } ], "container-title" : "Oxford Surveys in Evolutionary Biology", "id" : "ITEM-1", "issued" : { "date-parts" : [ [ "1993" ] ] }, "page" : "283-326", "title" : "The evolutionary biology of tristyly", "type" : "chapter" }, "uris" : [ "http://www.mendeley.com/documents/?uuid=a5e0ac1d-145b-41b0-a379-c9c52cb8c3b0" ] } ], "mendeley" : { "formattedCitation" : "(Barrett 1993)", "plainTextFormattedCitation" : "(Barrett 1993)", "previouslyFormattedCitation" : "(Barrett 1993)" }, "properties" : {  }, "schema" : "https://github.com/citation-style-language/schema/raw/master/csl-citation.json" }</w:instrText>
+      </w:r>
+      <w:r>
+        <w:rPr>
+          <w:rFonts w:ascii="Times New Roman" w:hAnsi="Times New Roman" w:cs="Times New Roman"/>
+        </w:rPr>
+        <w:fldChar w:fldCharType="separate"/>
+      </w:r>
+      <w:r>
+        <w:rPr>
+          <w:rFonts w:ascii="Times New Roman" w:hAnsi="Times New Roman" w:cs="Times New Roman"/>
+          <w:noProof/>
+        </w:rPr>
+        <w:t>(Barrett 1993)</w:t>
+      </w:r>
+      <w:r>
+        <w:rPr>
+          <w:rFonts w:ascii="Times New Roman" w:hAnsi="Times New Roman" w:cs="Times New Roman"/>
+        </w:rPr>
+        <w:fldChar w:fldCharType="end"/>
+      </w:r>
+      <w:r>
+        <w:rPr>
+          <w:rFonts w:ascii="Times New Roman" w:hAnsi="Times New Roman" w:cs="Times New Roman"/>
+        </w:rPr>
+        <w:t xml:space="preserve">. </w:t>
+      </w:r>
+      <w:r>
+        <w:rPr>
+          <w:rFonts w:ascii="Times New Roman" w:hAnsi="Times New Roman" w:cs="Times New Roman"/>
+        </w:rPr>
+        <w:t xml:space="preserve">The fact that drift </w:t>
+      </w:r>
+      <w:r>
+        <w:rPr>
+          <w:rFonts w:ascii="Times New Roman" w:hAnsi="Times New Roman" w:cs="Times New Roman"/>
+        </w:rPr>
+        <w:t xml:space="preserve">can lead to </w:t>
+      </w:r>
+      <w:r>
+        <w:rPr>
+          <w:rFonts w:ascii="Times New Roman" w:hAnsi="Times New Roman" w:cs="Times New Roman"/>
+        </w:rPr>
+        <w:t>directional</w:t>
+      </w:r>
+      <w:r>
+        <w:rPr>
+          <w:rFonts w:ascii="Times New Roman" w:hAnsi="Times New Roman" w:cs="Times New Roman"/>
+        </w:rPr>
+        <w:t xml:space="preserve"> change</w:t>
+      </w:r>
+      <w:r>
+        <w:rPr>
+          <w:rFonts w:ascii="Times New Roman" w:hAnsi="Times New Roman" w:cs="Times New Roman"/>
+        </w:rPr>
+        <w:t>s</w:t>
+      </w:r>
+      <w:r>
+        <w:rPr>
+          <w:rFonts w:ascii="Times New Roman" w:hAnsi="Times New Roman" w:cs="Times New Roman"/>
+        </w:rPr>
+        <w:t xml:space="preserve"> in non-additive traits across multiple,</w:t>
+      </w:r>
+      <w:r>
+        <w:rPr>
+          <w:rFonts w:ascii="Times New Roman" w:hAnsi="Times New Roman" w:cs="Times New Roman"/>
+        </w:rPr>
+        <w:t xml:space="preserve"> independent populations suggests that the </w:t>
+      </w:r>
+      <w:r>
+        <w:rPr>
+          <w:rFonts w:ascii="Times New Roman" w:hAnsi="Times New Roman" w:cs="Times New Roman"/>
+        </w:rPr>
+        <w:t>presence of</w:t>
+      </w:r>
+      <w:r>
+        <w:rPr>
+          <w:rFonts w:ascii="Times New Roman" w:hAnsi="Times New Roman" w:cs="Times New Roman"/>
+        </w:rPr>
+        <w:t xml:space="preserve"> </w:t>
+      </w:r>
+      <w:r>
+        <w:rPr>
+          <w:rFonts w:ascii="Times New Roman" w:hAnsi="Times New Roman" w:cs="Times New Roman"/>
+        </w:rPr>
+        <w:t>parallel clines in such traits is</w:t>
+      </w:r>
+      <w:r>
+        <w:rPr>
+          <w:rFonts w:ascii="Times New Roman" w:hAnsi="Times New Roman" w:cs="Times New Roman"/>
+        </w:rPr>
+        <w:t xml:space="preserve"> insufficient evidence for the role of selection in generating </w:t>
+      </w:r>
+      <w:r>
+        <w:rPr>
+          <w:rFonts w:ascii="Times New Roman" w:hAnsi="Times New Roman" w:cs="Times New Roman"/>
+        </w:rPr>
+        <w:t xml:space="preserve">adaptive differentiation. </w:t>
+      </w:r>
+      <w:r>
+        <w:rPr>
+          <w:rFonts w:ascii="Times New Roman" w:hAnsi="Times New Roman" w:cs="Times New Roman"/>
+        </w:rPr>
+        <w:t>In such cases, replicating</w:t>
+      </w:r>
+      <w:r>
+        <w:rPr>
+          <w:rFonts w:ascii="Times New Roman" w:hAnsi="Times New Roman" w:cs="Times New Roman"/>
+        </w:rPr>
+        <w:t xml:space="preserve"> phenotypic clines across many</w:t>
+      </w:r>
+      <w:r>
+        <w:rPr>
+          <w:rFonts w:ascii="Times New Roman" w:hAnsi="Times New Roman" w:cs="Times New Roman"/>
+        </w:rPr>
+        <w:t xml:space="preserve"> independent spatial locations can help us better understand the roles that drift, selection and gene flow play in the formation and maintenance of parallel clines. </w:t>
+      </w:r>
+    </w:p>
+    <w:p>
+      <w:pPr>
+        <w:ind w:firstLine="360"/>
+        <w:rPr>
+          <w:rFonts w:ascii="Times New Roman" w:hAnsi="Times New Roman" w:cs="Times New Roman"/>
+        </w:rPr>
+      </w:pPr>
+      <w:r>
+        <w:rPr>
+          <w:rFonts w:ascii="Times New Roman" w:hAnsi="Times New Roman" w:cs="Times New Roman"/>
+        </w:rPr>
+        <w:t xml:space="preserve">Clines are typically studied along latitudinal </w:t>
+      </w:r>
+      <w:r>
+        <w:rPr>
+          <w:rFonts w:ascii="Times New Roman" w:hAnsi="Times New Roman" w:cs="Times New Roman"/>
+        </w:rPr>
+        <w:fldChar w:fldCharType="begin" w:fldLock="1"/>
+      </w:r>
+      <w:r>
+        <w:rPr>
+          <w:rFonts w:ascii="Times New Roman" w:hAnsi="Times New Roman" w:cs="Times New Roman"/>
+        </w:rPr>
+        <w:instrText>ADDIN CSL_CITATION { "citationItems" : [ { "id" : "ITEM-1", "itemData" : { "DOI" : "10.1126/science.287.5451.308", "ISBN" : "0036-8075", "ISSN" : "00368075", "PMID" : "10634786", "abstract" : "The introduction and rapid spread of Drosophila subobscura in the New World two decades ago provide an opportunity to determine the predictability and rate of evolution of a geographic cline. In ancestral Old World populations, wing length increases clinally with latitude. In North American populations, no wing length cline was detected one decade after the introduction. After two decades, however, a cline has evolved and largely converged on the ancestral cline. The rate of morphological evolution on a continental scale is very fast, relative even to rates measured within local populations. Nevertheless, different wing sections dominate the New versus Old World clines. Thus, the evolution of geographic variation in wing length has been predictable, but the means by which the cline is achieved is contingent.", "author" : [ { "dropping-particle" : "", "family" : "Huey", "given" : "R B", "non-dropping-particle" : "", "parse-names" : false, "suffix" : "" }, { "dropping-particle" : "", "family" : "Gilchrist", "given" : "G W", "non-dropping-particle" : "", "parse-names" : false, "suffix" : "" }, { "dropping-particle" : "", "family" : "Carlson", "given" : "M L", "non-dropping-particle" : "", "parse-names" : false, "suffix" : "" }, { "dropping-particle" : "", "family" : "Berrigan", "given" : "D", "non-dropping-particle" : "", "parse-names" : false, "suffix" : "" }, { "dropping-particle" : "", "family" : "Serra", "given" : "L", "non-dropping-particle" : "", "parse-names" : false, "suffix" : "" } ], "container-title" : "Science", "id" : "ITEM-1", "issue" : "5451", "issued" : { "date-parts" : [ [ "2000" ] ] }, "page" : "308-309", "title" : "Rapid evolution of a geographic cline in size in an introduced fly.", "type" : "article-journal", "volume" : "287" }, "uris" : [ "http://www.mendeley.com/documents/?uuid=cc5acbf6-81c7-4fce-9ef3-4ffbc8548059" ] }, { "id" : "ITEM-2", "itemData" : { "DOI" : "10.1073/pnas.0406232101", "ISBN" : "0027-8424 (Print)", "ISSN" : "0027-8424", "PMID" : "15505218", "abstract" : "Epistatic gene interactions are believed to be a major factor in the genetic architecture of evolutionary diversification. In Arabidopsis thaliana, the FRI and FLC genes mechanistically interact to control flowering time, and here we show that this epistatic interaction also contributes to a latitudinal cline in this life history trait within the species. Two major FLC haplogroups (FLC(A) and FLC(B)) are associated with flowering time variation in A. thaliana in field conditions, but only in the presence of putatively functional FRI alleles. Significant differences in latitudinal distribution of FLC haplogroups in Eurasia and North Africa also depend on the FRI genotype. There is significant linkage disequilibrium between FRI and FLC despite their location on separate chromosomes. Although no nonsynonymous polymorphisms differentiate FLC(A) and FLC(B), vernalization induces the expression of an alternatively spliced FLC transcript that encodes a variant protein with a radical amino acid replacement associated with the two FLC haplogroups. Numerous polymorphisms differentiating the FLC haplogroups also occur in intronic regions implicated in the regulation of FLC expression. The features of the regulatory gene interaction between FRI and FLC in contributing to the latitudinal cline in A. thaliana flowering time are consistent with the maintenance of this interaction by epistatic selection. These results suggest that developmental genetic pathways and networks provide the molecular basis for epistasis, contributing to ecologically important phenotypic variation in natural populations and to the process of evolutionary diversification.", "author" : [ { "dropping-particle" : "", "family" : "Caicedo", "given" : "Ana L", "non-dropping-particle" : "", "parse-names" : false, "suffix" : "" }, { "dropping-particle" : "", "family" : "Stinchcombe", "given" : "John R", "non-dropping-particle" : "", "parse-names" : false, "suffix" : "" }, { "dropping-particle" : "", "family" : "Olsen", "given" : "Kenneth M", "non-dropping-particle" : "", "parse-names" : false, "suffix" : "" }, { "dropping-particle" : "", "family" : "Schmitt", "given" : "Johanna", "non-dropping-particle" : "", "parse-names" : false, "suffix" : "" }, { "dropping-particle" : "", "family" : "Purugganan", "given" : "Michael D", "non-dropping-particle" : "", "parse-names" : false, "suffix" : "" } ], "container-title" : "Proceedings of the National Academy of Sciences of the United States of America", "id" : "ITEM-2", "issue" : "44", "issued" : { "date-parts" : [ [ "2004" ] ] }, "page" : "15670-5", "title" : "Epistatic interaction between &lt;i&gt;Arabidopsis&lt;/i&gt; FRI and FLC flowering time genes generates a latitudinal cline in a life history trait.", "type" : "article-journal", "volume" : "101" }, "uris" : [ "http://www.mendeley.com/documents/?uuid=5607dc60-fb9f-4bca-a61c-8f4dbce2e617" ] }, { "id" : "ITEM-3", "itemData" : { "DOI" : "10.1111/mec.12057", "ISBN" : "0962-1083", "ISSN" : "09621083", "PMID" : "23061399", "abstract" : "Clines in phenotypic traits with an underlying genetic basis potentially implicate natural selection. However, neutral evolutionary processes such as random colonization, spatially restricted gene flow, and genetic drift could also result in similar spatial patterns, especially for single-locus traits because of their susceptibility to stochastic events. One way to distinguish between adaptive and neutral mechanisms is to compare the focal trait to neutral genetic loci to determine whether neutral loci demonstrate clinal variation (consistent with a neutral cline), or not. Ivyleaf morning glory, Ipomoea hederacea, exhibits a latitudinal cline for a Mendelian leaf shape polymorphism in eastern North America, such that lobed genotypes dominate northern populations and heart-shaped genotypes are restricted to southern populations. Here, we evaluate potential evolutionary mechanisms for this cline by first determining the allele frequencies at the leaf shape locus for 77 populations distributed throughout I. hederacea's range and then comparing the geographical pattern at this locus to neutral amplified fragment length polymorphism (AFLP) loci. We detected both significant clinal variation and high genetic differentiation at the leaf shape locus across all populations. In contrast, 99% of the putatively neutral loci do not display clinal variation, and I. hederacea populations show very little overall genetic differentiation, suggesting that there is a moderate level of gene flow. In addition, the leaf shape locus was identified as a major F(ST) outlier experiencing divergent selection, relative to all the AFLP loci. Together, these data strongly suggest that the cline in leaf shape is being maintained by spatially varying natural selection.", "author" : [ { "dropping-particle" : "", "family" : "Campitelli", "given" : "Brandon E", "non-dropping-particle" : "", "parse-names" : false, "suffix" : "" }, { "dropping-particle" : "", "family" : "Stinchcombe", "given" : "John R", "non-dropping-particle" : "", "parse-names" : false, "suffix" : "" } ], "container-title" : "Molecular Ecology", "id" : "ITEM-3", "issue" : "3", "issued" : { "date-parts" : [ [ "2013" ] ] }, "page" : "552-564", "title" : "Natural selection maintains a single-locus leaf shape cline in Ivyleaf morning glory, &lt;i&gt;Ipomoea hederacea&lt;/i&gt;", "type" : "article-journal", "volume" : "22" }, "uris" : [ "http://www.mendeley.com/documents/?uuid=660488f6-43ee-443e-be80-5d272aaf936b" ] } ], "mendeley" : { "formattedCitation" : "(Huey et al. 2000; Caicedo et al. 2004; Campitelli and Stinchcombe 2013)", "manualFormatting" : "(e.g. Huey et al. 2000; Caicedo et al. 2004; Campitelli and Stinchcombe 2013)", "plainTextFormattedCitation" : "(Huey et al. 2000; Caicedo et al. 2004; Campitelli and Stinchcombe 2013)", "previouslyFormattedCitation" : "(Huey et al. 2000; Caicedo et al. 2004; Campitelli and Stinchcombe 2013)" }, "properties" : {  }, "schema" : "https://github.com/citation-style-language/schema/raw/master/csl-citation.json" }</w:instrText>
+      </w:r>
+      <w:r>
+        <w:rPr>
+          <w:rFonts w:ascii="Times New Roman" w:hAnsi="Times New Roman" w:cs="Times New Roman"/>
+        </w:rPr>
+        <w:fldChar w:fldCharType="separate"/>
+      </w:r>
+      <w:r>
+        <w:rPr>
+          <w:rFonts w:ascii="Times New Roman" w:hAnsi="Times New Roman" w:cs="Times New Roman"/>
+          <w:noProof/>
+        </w:rPr>
+        <w:t>(</w:t>
+      </w:r>
+      <w:r>
+        <w:rPr>
+          <w:rFonts w:ascii="Times New Roman" w:hAnsi="Times New Roman" w:cs="Times New Roman"/>
+          <w:noProof/>
+        </w:rPr>
+        <w:t xml:space="preserve">e.g. </w:t>
+      </w:r>
+      <w:r>
+        <w:rPr>
+          <w:rFonts w:ascii="Times New Roman" w:hAnsi="Times New Roman" w:cs="Times New Roman"/>
+          <w:noProof/>
+        </w:rPr>
+        <w:t>Huey et al. 2000; Caicedo et al. 2004; Campitelli and Stinchcombe 2013)</w:t>
+      </w:r>
+      <w:r>
+        <w:rPr>
+          <w:rFonts w:ascii="Times New Roman" w:hAnsi="Times New Roman" w:cs="Times New Roman"/>
+        </w:rPr>
+        <w:fldChar w:fldCharType="end"/>
+      </w:r>
+      <w:r>
+        <w:rPr>
+          <w:rFonts w:ascii="Times New Roman" w:hAnsi="Times New Roman" w:cs="Times New Roman"/>
+        </w:rPr>
+        <w:t xml:space="preserve">, altitudinal </w:t>
+      </w:r>
+      <w:r>
+        <w:rPr>
+          <w:rFonts w:ascii="Times New Roman" w:hAnsi="Times New Roman" w:cs="Times New Roman"/>
+        </w:rPr>
+        <w:fldChar w:fldCharType="begin" w:fldLock="1"/>
+      </w:r>
+      <w:r>
+        <w:rPr>
+          <w:rFonts w:ascii="Times New Roman" w:hAnsi="Times New Roman" w:cs="Times New Roman"/>
+        </w:rPr>
+        <w:instrText>ADDIN CSL_CITATION { "citationItems" : [ { "id" : "ITEM-1", "itemData" : { "author" : [ { "dropping-particle" : "", "family" : "Clausen", "given" : "Jens", "non-dropping-particle" : "", "parse-names" : false, "suffix" : "" }, { "dropping-particle" : "", "family" : "Keck", "given" : "David", "non-dropping-particle" : "", "parse-names" : false, "suffix" : "" }, { "dropping-particle" : "", "family" : "Hiesey", "given" : "William", "non-dropping-particle" : "", "parse-names" : false, "suffix" : "" } ], "id" : "ITEM-1", "issued" : { "date-parts" : [ [ "1948" ] ] }, "number-of-pages" : "129", "publisher" : "Carnegie Institution of Washington", "publisher-place" : "Washington, DC", "title" : "Experimental studies on the nature of species. III. Environmental responses of climatic races of &lt;i&gt;Achillea&lt;i/&gt;", "type" : "book" }, "uris" : [ "http://www.mendeley.com/documents/?uuid=87d2ee4a-67a2-46d8-a5c5-d957495c8fce" ] }, { "id" : "ITEM-2", "itemData" : { "DOI" : "10.1038/hdy.2014.89", "ISBN" : "0018-067X", "ISSN" : "1365-2540", "PMID" : "25293874", "abstract" : "Understanding how natural selection and genetic drift shape biological variation is a central topic in biology, yet our understanding of the agents of natural selection and their target traits is limited. We investigated to what extent selection along an altitudinal gradient or genetic drift contributed to variation in ecologically relevant traits in Arabidopsis thaliana. We collected seeds from 8 to 14 individuals from each of 14 A. thaliana populations originating from sites between 800 and 2700 m above sea level in the Swiss Alps. Seed families were grown with and without vernalization, corresponding to winter-annual and summer-annual life histories, respectively. We analyzed putatively neutral genetic divergence between these populations using 24 simple sequence repeat markers. We measured seven traits related to growth, phenology and leaf morphology that are rarely reported in A. thaliana and performed analyses of altitudinal clines, as well as overall QST-FST comparisons and correlation analyses among pair-wise QST, FST and altitude of origin differences. Multivariate analyses suggested adaptive differentiation along altitude in the entire suite of traits, particularly when expressed in the summer-annual life history. Of the individual traits, a decrease in rosette leaf number in the vegetative state and an increase in leaf succulence with increasing altitude could be attributed to adaptive divergence. Interestingly, these patterns relate well to common within- and between-species trends of smaller plant size and thicker leaves at high altitude. Our results thus offer exciting possibilities to unravel the underlying mechanisms for these conspicuous trends using the model species A. thaliana.", "author" : [ { "dropping-particle" : "", "family" : "Luo", "given" : "Y", "non-dropping-particle" : "", "parse-names" : false, "suffix" : "" }, { "dropping-particle" : "", "family" : "Widmer", "given" : "A", "non-dropping-particle" : "", "parse-names" : false, "suffix" : "" }, { "dropping-particle" : "", "family" : "Karrenberg", "given" : "S", "non-dropping-particle" : "", "parse-names" : false, "suffix" : "" } ], "container-title" : "Heredity", "id" : "ITEM-2", "issue" : "2", "issued" : { "date-parts" : [ [ "2015" ] ] }, "page" : "220-228", "publisher" : "Nature Publishing Group", "title" : "The roles of genetic drift and natural selection in quantitative trait divergence along an altitudinal gradient in &lt;i&gt;Arabidopsis thaliana&lt;/i&gt;.", "type" : "article-journal", "volume" : "114" }, "uris" : [ "http://www.mendeley.com/documents/?uuid=90ab7b91-5c04-4a54-82a1-d3dc63f8bd6f" ] }, { "id" : "ITEM-3", "itemData" : { "DOI" : "10.1371/journal.pone.0118299", "ISSN" : "19326203", "PMID" : "25692295", "abstract" : "Abundance and visitation of pollinator assemblages tend to decrease with altitude, leading to an increase in pollen limitation. Thus increased competition for pollinators may generate stronger selection on attractive traits of flowers at high elevations and cause floral adaptive evolution. Few studies have related geographically variable selection from pollinators and intraspecific floral differentiation. We investigated the variation of Trollius ranunculoides flowers and its pollinators along an altitudinal gradient on the eastern Qinghai-Tibet Plateau, and measured phenotypic selection by pollinators on floral traits across populations. The results showed significant decline of visitation rate of bees along altitudinal gradients, while flies was unchanged. When fitness is estimated by the visitation rate rather than the seed number per plant, phenotypic selection on the sepal length and width shows a significant correlation between the selection strength and the altitude, with stronger selection at higher altitudes. However, significant decreases in the sepal length and width of T. ranunculoides along the altitudinal gradient did not correspond to stronger selection of pollinators. In contrast to the pollinator visitation, mean annual precipitation negatively affected the sepal length and width, and contributed more to geographical variation in measured floral traits than the visitation rate of pollinators. Therefore, the sepal size may have been influenced by conflicting selection pressures from biotic and abiotic selective agents. This study supports the hypothesis that lower pollinator availability at high altitude can intensify selection on flower attractive traits, but abiotic selection is preventing a response to selection from pollinators.", "author" : [ { "dropping-particle" : "", "family" : "Zhao", "given" : "Zhi Gang", "non-dropping-particle" : "", "parse-names" : false, "suffix" : "" }, { "dropping-particle" : "", "family" : "Wang", "given" : "Yi Ke", "non-dropping-particle" : "", "parse-names" : false, "suffix" : "" } ], "container-title" : "PLoS ONE", "id" : "ITEM-3", "issue" : "2", "issued" : { "date-parts" : [ [ "2015" ] ] }, "page" : "1-16", "title" : "Selection by pollinators on floral traits in generalized &lt;i&gt;Trollius ranunculoides&lt;/i&gt; (Ranunculaceae) along altitudinal gradients", "type" : "article-journal", "volume" : "10" }, "uris" : [ "http://www.mendeley.com/documents/?uuid=f628547b-aa97-407f-8cf9-a6e167d038af" ] } ], "mendeley" : { "formattedCitation" : "(Clausen et al. 1948; Luo et al. 2015; Zhao and Wang 2015)", "plainTextFormattedCitation" : "(Clausen et al. 1948; Luo et al. 2015; Zhao and Wang 2015)", "previouslyFormattedCitation" : "(Clausen et al. 1948; Luo et al. 2015; Zhao and Wang 2015)" }, "properties" : {  }, "schema" : "https://github.com/citation-style-language/schema/raw/master/csl-citation.json" }</w:instrText>
+      </w:r>
+      <w:r>
+        <w:rPr>
+          <w:rFonts w:ascii="Times New Roman" w:hAnsi="Times New Roman" w:cs="Times New Roman"/>
+        </w:rPr>
+        <w:fldChar w:fldCharType="separate"/>
+      </w:r>
+      <w:r>
+        <w:rPr>
+          <w:rFonts w:ascii="Times New Roman" w:hAnsi="Times New Roman" w:cs="Times New Roman"/>
+          <w:noProof/>
+        </w:rPr>
+        <w:t xml:space="preserve">(Clausen et al. 1948; Luo et al. 2015; Zhao and </w:t>
+      </w:r>
+      <w:r>
+        <w:rPr>
+          <w:rFonts w:ascii="Times New Roman" w:hAnsi="Times New Roman" w:cs="Times New Roman"/>
+          <w:noProof/>
+        </w:rPr>
+        <w:lastRenderedPageBreak/>
+        <w:t>Wang 2015)</w:t>
+      </w:r>
+      <w:r>
+        <w:rPr>
+          <w:rFonts w:ascii="Times New Roman" w:hAnsi="Times New Roman" w:cs="Times New Roman"/>
+        </w:rPr>
+        <w:fldChar w:fldCharType="end"/>
+      </w:r>
+      <w:r>
+        <w:rPr>
+          <w:rFonts w:ascii="Times New Roman" w:hAnsi="Times New Roman" w:cs="Times New Roman"/>
+        </w:rPr>
+        <w:t xml:space="preserve"> or longitudinal </w:t>
+      </w:r>
+      <w:r>
+        <w:rPr>
+          <w:rFonts w:ascii="Times New Roman" w:hAnsi="Times New Roman" w:cs="Times New Roman"/>
+        </w:rPr>
+        <w:fldChar w:fldCharType="begin" w:fldLock="1"/>
+      </w:r>
+      <w:r>
+        <w:rPr>
+          <w:rFonts w:ascii="Times New Roman" w:hAnsi="Times New Roman" w:cs="Times New Roman"/>
+        </w:rPr>
+        <w:instrText>ADDIN CSL_CITATION { "citationItems" : [ { "id" : "ITEM-1", "itemData" : { "DOI" : "10.1002/ece3.262", "ISBN" : "4169785878", "ISSN" : "20457758", "PMID" : "22833792", "abstract" : "Introduced species frequently show geographic differentiation, and when differentiation mirrors the ancestral range, it is often taken as evidence of adaptive evolution. The mouse-ear cress (Arabidopsis thaliana) was introduced to North America from Eurasia 150-200 years ago, providing an opportunity to study parallel adaptation in a genetic model organism. Here, we test for clinal variation in flowering time using 199 North American (NA) accessions of A. thaliana, and evaluate the contributions of major flowering time genes FRI, FLC, and PHYC as well as potential ecological mechanisms underlying differentiation. We find evidence for substantial within population genetic variation in quantitative traits and flowering time, and putatively adaptive longitudinal differentiation, despite low levels of variation at FRI, FLC, and PHYC and genome-wide reductions in population structure relative to Eurasian (EA) samples. The observed longitudinal cline in flowering time in North America is parallel to an EA cline, robust to the effects of population structure, and associated with geographic variation in winter precipitation and temperature. We detected major effects of FRI on quantitative traits associated with reproductive fitness, although the haplotype associated with higher fitness remains rare in North America. Collectively, our results suggest the evolution of parallel flowering time clines through novel genetic mechanisms.", "author" : [ { "dropping-particle" : "", "family" : "Samis", "given" : "Karen E", "non-dropping-particle" : "", "parse-names" : false, "suffix" : "" }, { "dropping-particle" : "", "family" : "Murren", "given" : "Courtney J", "non-dropping-particle" : "", "parse-names" : false, "suffix" : "" }, { "dropping-particle" : "", "family" : "Bossdorf", "given" : "Oliver", "non-dropping-particle" : "", "parse-names" : false, "suffix" : "" }, { "dropping-particle" : "", "family" : "Donohue", "given" : "Kathleen", "non-dropping-particle" : "", "parse-names" : false, "suffix" : "" }, { "dropping-particle" : "", "family" : "Fenster", "given" : "Charles B", "non-dropping-particle" : "", "parse-names" : false, "suffix" : "" }, { "dropping-particle" : "", "family" : "Malmberg", "given" : "Russell L", "non-dropping-particle" : "", "parse-names" : false, "suffix" : "" }, { "dropping-particle" : "", "family" : "Purugganan", "given" : "Michael D", "non-dropping-particle" : "", "parse-names" : false, "suffix" : "" }, { "dropping-particle" : "", "family" : "Stinchcombe", "given" : "John R", "non-dropping-particle" : "", "parse-names" : false, "suffix" : "" } ], "container-title" : "Ecology and Evolution", "id" : "ITEM-1", "issue" : "6", "issued" : { "date-parts" : [ [ "2012" ] ] }, "page" : "1162-1180", "title" : "Longitudinal trends in climate drive flowering time clines in north american &lt;i&gt;Arabidopsis thaliana&lt;/i&gt;", "type" : "article-journal", "volume" : "2" }, "uris" : [ "http://www.mendeley.com/documents/?uuid=513b48ea-7d08-4fd9-8440-2e2595cea000" ] }, { "id" : "ITEM-2", "itemData" : { "DOI" : "10.1111/j.1558-5646.2008.00484.x", "ISBN" : "0014-3820", "ISSN" : "00143820", "PMID" : "18752603", "abstract" : "Using seasonal cues to time reproduction appropriately is crucial for many organisms. Plants in particular often use photoperiod to signal the time to transition to flowering. Because seasonality varies latitudinally, adaptation to local climate is expected to result in corresponding clines in photoperiod-related traits. By experimentally manipulating photoperiod cues and measuring the flowering responses and photoperiod plasticity of 138 Eurasian accessions of Arabidopsis thaliana, we detected strong longitudinal but not latitudinal clines in flowering responses. The presence of longitudinal clines suggests that critical photoperiod cues vary among populations occurring at similar latitudes. Haplotypes at PHYC, a locus hypothesized to play a role in adaptation to light cues, were also longitudinally differentiated. Controlling for neutral population structure revealed that PHYC haplotype influenced flowering time; however, the distribution of PHYC haplotypes occurred in the opposite direction to the phenotypic cline, suggesting that loci other than PHYC are responsible for the longitudinal pattern in photoperiod response. Our results provide previously missing empirical support for the importance of PHYC in mediating photoperiod sensitivity in natural populations of A. thaliana. However, they also suggest that other loci and epistatic interactions likely play a role in the determination of flowering time and that the environmental factors influencing photoperiod in plants vary longitudinally as well as latitudinally.", "author" : [ { "dropping-particle" : "", "family" : "Samis", "given" : "Karen E", "non-dropping-particle" : "", "parse-names" : false, "suffix" : "" }, { "dropping-particle" : "", "family" : "Heath", "given" : "Katy D", "non-dropping-particle" : "", "parse-names" : false, "suffix" : "" }, { "dropping-particle" : "", "family" : "Stinchcombe", "given" : "John R", "non-dropping-particle" : "", "parse-names" : false, "suffix" : "" } ], "container-title" : "Evolution", "id" : "ITEM-2", "issue" : "12", "issued" : { "date-parts" : [ [ "2008" ] ] }, "page" : "2971-2983", "title" : "Discordant longitudinal clines in flowering time and Phytochrome C in &lt;i&gt;Arabidopsis thaliana&lt;/i&gt;", "type" : "article-journal", "volume" : "62" }, "uris" : [ "http://www.mendeley.com/documents/?uuid=82d69b7b-bfa5-4e7d-83b8-8a7df1e2af24" ] } ], "mendeley" : { "formattedCitation" : "(Samis et al. 2008, 2012)", "plainTextFormattedCitation" : "(Samis et al. 2008, 2012)", "previouslyFormattedCitation" : "(Samis et al. 2008, 2012)" }, "properties" : {  }, "schema" : "https://github.com/citation-style-language/schema/raw/master/csl-citation.json" }</w:instrText>
+      </w:r>
+      <w:r>
+        <w:rPr>
+          <w:rFonts w:ascii="Times New Roman" w:hAnsi="Times New Roman" w:cs="Times New Roman"/>
+        </w:rPr>
+        <w:fldChar w:fldCharType="separate"/>
+      </w:r>
+      <w:r>
+        <w:rPr>
+          <w:rFonts w:ascii="Times New Roman" w:hAnsi="Times New Roman" w:cs="Times New Roman"/>
+          <w:noProof/>
+        </w:rPr>
+        <w:t>(Samis et al. 2008, 2012)</w:t>
+      </w:r>
+      <w:r>
+        <w:rPr>
+          <w:rFonts w:ascii="Times New Roman" w:hAnsi="Times New Roman" w:cs="Times New Roman"/>
+        </w:rPr>
+        <w:fldChar w:fldCharType="end"/>
+      </w:r>
+      <w:r>
+        <w:rPr>
+          <w:rFonts w:ascii="Times New Roman" w:hAnsi="Times New Roman" w:cs="Times New Roman"/>
+        </w:rPr>
+        <w:t xml:space="preserve"> transects, since such transects are often associated with gradients in putative selective agents (e.g. temperature</w:t>
+      </w:r>
+      <w:r>
+        <w:rPr>
+          <w:rFonts w:ascii="Times New Roman" w:hAnsi="Times New Roman" w:cs="Times New Roman"/>
+        </w:rPr>
+        <w:t>, precipitation, biotic interaction strength).</w:t>
+      </w:r>
+      <w:r>
+        <w:rPr>
+          <w:rFonts w:ascii="Times New Roman" w:hAnsi="Times New Roman" w:cs="Times New Roman"/>
+        </w:rPr>
+        <w:t xml:space="preserve"> </w:t>
+      </w:r>
+      <w:r>
+        <w:rPr>
+          <w:rFonts w:ascii="Times New Roman" w:hAnsi="Times New Roman" w:cs="Times New Roman"/>
+        </w:rPr>
+        <w:t xml:space="preserve">Importantly, </w:t>
+      </w:r>
+      <w:r>
+        <w:rPr>
+          <w:rFonts w:ascii="Times New Roman" w:hAnsi="Times New Roman" w:cs="Times New Roman"/>
+        </w:rPr>
+        <w:t xml:space="preserve">geographical transects can also be associated with variation in demographic factors important for determining the extent to which drift will act in populations. This is especially </w:t>
+      </w:r>
+      <w:r>
+        <w:rPr>
+          <w:rFonts w:ascii="Times New Roman" w:hAnsi="Times New Roman" w:cs="Times New Roman"/>
+        </w:rPr>
+        <w:t xml:space="preserve">true </w:t>
+      </w:r>
+      <w:r>
+        <w:rPr>
+          <w:rFonts w:ascii="Times New Roman" w:hAnsi="Times New Roman" w:cs="Times New Roman"/>
+        </w:rPr>
+        <w:t>during invasions or rapid range expansion</w:t>
+      </w:r>
+      <w:r>
+        <w:rPr>
+          <w:rFonts w:ascii="Times New Roman" w:hAnsi="Times New Roman" w:cs="Times New Roman"/>
+        </w:rPr>
+        <w:t>s</w:t>
+      </w:r>
+      <w:r>
+        <w:rPr>
+          <w:rFonts w:ascii="Times New Roman" w:hAnsi="Times New Roman" w:cs="Times New Roman"/>
+        </w:rPr>
+        <w:t xml:space="preserve"> when founder events result </w:t>
+      </w:r>
+      <w:r>
+        <w:rPr>
+          <w:rFonts w:ascii="Times New Roman" w:hAnsi="Times New Roman" w:cs="Times New Roman"/>
+        </w:rPr>
+        <w:t>in smaller marginal populations</w:t>
+      </w:r>
+      <w:r>
+        <w:rPr>
+          <w:rFonts w:ascii="Times New Roman" w:hAnsi="Times New Roman" w:cs="Times New Roman"/>
+        </w:rPr>
+        <w:t xml:space="preserve"> exchanging fewer migrants</w:t>
+      </w:r>
+      <w:r>
+        <w:rPr>
+          <w:rFonts w:ascii="Times New Roman" w:hAnsi="Times New Roman" w:cs="Times New Roman"/>
+        </w:rPr>
+        <w:t xml:space="preserve">, leading to reduced genetic diversity and increased differentiation relative to more central populations </w:t>
+      </w:r>
+      <w:r>
+        <w:rPr>
+          <w:rFonts w:ascii="Times New Roman" w:hAnsi="Times New Roman" w:cs="Times New Roman"/>
+        </w:rPr>
+        <w:fldChar w:fldCharType="begin" w:fldLock="1"/>
+      </w:r>
+      <w:r>
+        <w:rPr>
+          <w:rFonts w:ascii="Times New Roman" w:hAnsi="Times New Roman" w:cs="Times New Roman"/>
+        </w:rPr>
+        <w:instrText>ADDIN CSL_CITATION { "citationItems" : [ { "id" : "ITEM-1", "itemData" : { "DOI" : "10.1016/j.tree.2008.04.004", "ISBN" : "0169-5347", "ISSN" : "01695347", "PMID" : "18502536", "abstract" : "Recent studies have shown that low-frequency alleles can sometimes surf on the wave of advance of a population range expansion, reaching high frequencies and spreading over large areas. Using microbial populations, Hallatschek and colleagues have provided the first experimental evidence of surfing during spatial expansions. They also show that the newly colonized area should become structured into sectors of low genetic diversity separated by sharp allele frequency gradients, increasing the global genetic differentiation of the population. These experimental results can be easily reproduced in silico and they should apply to a wide variety of higher organisms. They also suggest that a single range expansion can create very complex patterns at neutral loci, mimicking adaptive processes and resembling postglacial segregation of clades from distinct refuge areas. ?? 2008 Elsevier Ltd. All rights reserved.", "author" : [ { "dropping-particle" : "", "family" : "Excoffier", "given" : "Laurent", "non-dropping-particle" : "", "parse-names" : false, "suffix" : "" }, { "dropping-particle" : "", "family" : "Ray", "given" : "Nicolas", "non-dropping-particle" : "", "parse-names" : false, "suffix" : "" } ], "container-title" : "Trends in Ecology and Evolution", "id" : "ITEM-1", "issue" : "7", "issued" : { "date-parts" : [ [ "2008" ] ] }, "page" : "347-351", "title" : "Surfing during population expansions promotes genetic revolutions and structuration", "type" : "article-journal", "volume" : "23" }, "uris" : [ "http://www.mendeley.com/documents/?uuid=f585512c-8bf7-47b5-87e5-ecce4564818d" ] }, { "id" : "ITEM-2", "itemData" : { "DOI" : "10.1111/j.1365-294X.2007.03659.x", "ISBN" : "1365-294X", "ISSN" : "09621083", "PMID" : "18302683", "abstract" : "There is growing interest in quantifying genetic population structure across the geographical ranges of species to understand why species might exhibit stable range limits and to assess the conservation value of peripheral populations. However, many assertions regarding peripheral populations rest on the long-standing but poorly tested supposition that peripheral populations exhibit low genetic diversity and greater genetic differentiation as a consequence of smaller effective population size and greater geographical isolation relative to geographically central populations. We reviewed 134 studies representing 115 species that tested for declines in within-population genetic diversity and/or increases in among-population differentiation towards range margins using nuclear molecular genetic markers. On average, 64.2% of studies detected the expected decline in diversity, 70.2% of those that tested for it showed increased differentiation and there was a positive association between these trends. In most cases, however, the difference in genetic diversity between central and peripheral population was not large. Although these results were consistent across plants and animals, strong taxonomic and biogeographical biases in the available studies call for a cautious generalization of these results. Despite the large number of studies testing these simple predictions, very few attempted to test possible mechanisms causing reduced peripheral diversity or increased differentiation. Almost no study incorporated a phylogeographical framework to evaluate historical influences on contemporary genetic patterns. Finally, there has been little effort to test whether these geographical trends in putatively neutral variation at marker loci are reflected by quantitative genetic trait variation, which is likely to influence the adaptive potential of populations across the geographical range.", "author" : [ { "dropping-particle" : "", "family" : "Eckert", "given" : "C G", "non-dropping-particle" : "", "parse-names" : false, "suffix" : "" }, { "dropping-particle" : "", "family" : "Samis", "given" : "K E", "non-dropping-particle" : "", "parse-names" : false, "suffix" : "" }, { "dropping-particle" : "", "family" : "Lougheed", "given" : "S C", "non-dropping-particle" : "", "parse-names" : false, "suffix" : "" } ], "container-title" : "Molecular Ecology", "id" : "ITEM-2", "issue" : "5", "issued" : { "date-parts" : [ [ "2008" ] ] }, "page" : "1170-1188", "title" : "Genetic variation across species' geographical ranges: The central-marginal hypothesis and beyond", "type" : "article-journal", "volume" : "17" }, "uris" : [ "http://www.mendeley.com/documents/?uuid=aeac432a-db63-4793-af59-c9f0cb85ddb5" ] }, { "id" : "ITEM-3", "itemData" : { "DOI" : "10.1111/j.1420-9101.2005.00976.x", "ISBN" : "1010-061X (Print)\\n1010-061X (Linking)", "ISSN" : "1010061X", "PMID" : "16405592", "abstract" : "We use individual-based stochastic simulations and analytical deterministic predictions to investigate the interaction between drift, natural selection and gene flow on the patterns of local adaptation across a fragmented species' range under clinally varying selection. Migration between populations follows a stepping-stone pattern and density decreases from the centre to the periphery of the range. Increased migration worsens gene swamping in small marginal populations but mitigates the effect of drift by replenishing genetic variance and helping purge deleterious mutations. Contrary to the deterministic prediction that increased connectivity within the range always inhibits local adaptation, simulations show that low intermediate migration rates improve fitness in marginal populations and attenuate fitness heterogeneity across the range. Such migration rates are optimal in that they maximize the total mean fitness at the scale of the range. Optimal migration rates increase with shallower environmental gradients, smaller marginal populations and higher mutation rates affecting fitness.", "author" : [ { "dropping-particle" : "", "family" : "Alleaume-Benharira", "given" : "M", "non-dropping-particle" : "", "parse-names" : false, "suffix" : "" }, { "dropping-particle" : "", "family" : "Pen", "given" : "I R", "non-dropping-particle" : "", "parse-names" : false, "suffix" : "" }, { "dropping-particle" : "", "family" : "Ronce", "given" : "O", "non-dropping-particle" : "", "parse-names" : false, "suffix" : "" } ], "container-title" : "Journal of Evolutionary Biology", "id" : "ITEM-3", "issue" : "1", "issued" : { "date-parts" : [ [ "2006" ] ] }, "page" : "203-215", "title" : "Geographical patterns of adaptation within a species' range: interactions between drift and gene flow", "type" : "article-journal", "volume" : "19" }, "uris" : [ "http://www.mendeley.com/documents/?uuid=7d1babf5-de2f-4e50-8dde-d9a3f7695356" ] } ], "mendeley" : { "formattedCitation" : "(Alleaume-Benharira et al. 2006; Eckert et al. 2008; Excoffier and Ray 2008)", "plainTextFormattedCitation" : "(Alleaume-Benharira et al. 2006; Eckert et al. 2008; Excoffier and Ray 2008)", "previouslyFormattedCitation" : "(Alleaume-Benharira et al. 2006; Eckert et al. 2008; Excoffier and Ray 2008)" }, "properties" : {  }, "schema" : "https://github.com/citation-style-language/schema/raw/master/csl-citation.json" }</w:instrText>
+      </w:r>
+      <w:r>
+        <w:rPr>
+          <w:rFonts w:ascii="Times New Roman" w:hAnsi="Times New Roman" w:cs="Times New Roman"/>
+        </w:rPr>
+        <w:fldChar w:fldCharType="separate"/>
+      </w:r>
+      <w:r>
+        <w:rPr>
+          <w:rFonts w:ascii="Times New Roman" w:hAnsi="Times New Roman" w:cs="Times New Roman"/>
+          <w:noProof/>
+        </w:rPr>
+        <w:t>(Alleaume-Benharira et al. 2006; Eckert et al. 2008; Excoffier and Ray 2008)</w:t>
+      </w:r>
+      <w:r>
+        <w:rPr>
+          <w:rFonts w:ascii="Times New Roman" w:hAnsi="Times New Roman" w:cs="Times New Roman"/>
+        </w:rPr>
+        <w:fldChar w:fldCharType="end"/>
+      </w:r>
+      <w:r>
+        <w:rPr>
+          <w:rFonts w:ascii="Times New Roman" w:hAnsi="Times New Roman" w:cs="Times New Roman"/>
+        </w:rPr>
+        <w:t xml:space="preserve">. </w:t>
+      </w:r>
+      <w:r>
+        <w:rPr>
+          <w:rFonts w:ascii="Times New Roman" w:hAnsi="Times New Roman" w:cs="Times New Roman"/>
+        </w:rPr>
+        <w:t xml:space="preserve">Such spatial variation in demography may provide the foundation upon which parallel clines in non-additive traits can form. </w:t>
+      </w:r>
+      <w:r>
+        <w:rPr>
+          <w:rFonts w:ascii="Times New Roman" w:hAnsi="Times New Roman" w:cs="Times New Roman"/>
+        </w:rPr>
+        <w:t xml:space="preserve">Studies of </w:t>
+      </w:r>
+      <w:r>
+        <w:rPr>
+          <w:rFonts w:ascii="Times New Roman" w:hAnsi="Times New Roman" w:cs="Times New Roman"/>
+        </w:rPr>
+        <w:t>non-additive trait</w:t>
+      </w:r>
+      <w:r>
+        <w:rPr>
+          <w:rFonts w:ascii="Times New Roman" w:hAnsi="Times New Roman" w:cs="Times New Roman"/>
+        </w:rPr>
+        <w:t xml:space="preserve"> differentiation across replicate geographical gradients in selection and demography would provide the strongest test of the relative contribution of drift, selection, and gene flow in the formation of parallel clines. However, logistical challenges associated with replicating continental</w:t>
+      </w:r>
+      <w:r>
+        <w:rPr>
+          <w:rFonts w:ascii="Times New Roman" w:hAnsi="Times New Roman" w:cs="Times New Roman"/>
+        </w:rPr>
+        <w:t xml:space="preserve">-scale latitudinal, altitudinal or longitudinal transects preclude such replication for many systems. </w:t>
+      </w:r>
+    </w:p>
+    <w:p>
+      <w:pPr>
+        <w:ind w:firstLine="360"/>
+        <w:rPr>
+          <w:rFonts w:ascii="Times New Roman" w:hAnsi="Times New Roman" w:cs="Times New Roman"/>
+        </w:rPr>
+      </w:pPr>
+      <w:r>
+        <w:rPr>
+          <w:rFonts w:ascii="Times New Roman" w:hAnsi="Times New Roman" w:cs="Times New Roman"/>
+        </w:rPr>
+        <w:t xml:space="preserve">Urbanization is one of the most widespread human disturbances on earth and it provides an excellent large-scale replicated system to study how adaptive and non-adaptive evolutionary processes contribute to the formation of parallel clines. Urban environments continue to expand across the globe and are a leading cause of species extinction </w:t>
+      </w:r>
+      <w:r>
+        <w:rPr>
+          <w:rFonts w:ascii="Times New Roman" w:hAnsi="Times New Roman" w:cs="Times New Roman"/>
+        </w:rPr>
+        <w:fldChar w:fldCharType="begin" w:fldLock="1"/>
+      </w:r>
+      <w:r>
+        <w:rPr>
+          <w:rFonts w:ascii="Times New Roman" w:hAnsi="Times New Roman" w:cs="Times New Roman"/>
+        </w:rPr>
+        <w:instrText>ADDIN CSL_CITATION { "citationItems" : [ { "id" : "ITEM-1", "itemData" : { "DOI" : "10.1146/annurev-environ-100809-125336", "ISBN" : "1543-5938 1545-2050", "ISSN" : "1543-5938", "abstract" : "Contemporary urbanization differs from historical patterns of urban growth in terms of scale, rate, location, form, and function. This re- view discusses the characteristics of contemporary urbanization and the roles of urban planning, governance, agglomeration, and globalization forces in driving and shaping the relationship between urbanization and the environment. We highlight recent research on urbanization and global change in the context of sustainability as well as opportu- nities for bundling urban development efforts, climate mitigation, and adaptation strategies to create synergies to transition to sustainability. We conclude with an analysis of global greenhouse gas emissions un- der different scenarios of future urbanization growth and discuss their implications. 167", "author" : [ { "dropping-particle" : "", "family" : "Seto", "given" : "Karen C", "non-dropping-particle" : "", "parse-names" : false, "suffix" : "" }, { "dropping-particle" : "", "family" : "S\u00e1nchez-Rodr\u00edguez", "given" : "Roberto", "non-dropping-particle" : "", "parse-names" : false, "suffix" : "" }, { "dropping-particle" : "", "family" : "Fragkias", "given" : "Michail", "non-dropping-particle" : "", "parse-names" : false, "suffix" : "" } ], "container-title" : "Annual Review of Environment and Resources", "id" : "ITEM-1", "issued" : { "date-parts" : [ [ "2010" ] ] }, "page" : "167-194", "title" : "The new geography of contemporary urbanization and the environment", "type" : "article-journal", "volume" : "35" }, "uris" : [ "http://www.mendeley.com/documents/?uuid=16391303-f42f-45fa-addb-6801195dfb97" ] }, { "id" : "ITEM-2", "itemData" : { "DOI" : "10.1016/j.biocon.2005.09.005", "ISBN" : "0006-3207", "ISSN" : "00063207", "PMID" : "3690", "abstract" : "When measured by extent and intensity, urbanization is one of the most homogenizing of all major human activities. Cities homogenize the physical environment because they are built to meet the relatively narrow needs of just one species, our own. Also, cities are maintained for centuries in a disequilibrium state from the local natural environment by the importation of vast resources of energy and materials. Consequently, as cities expand across the planet, biological homogenization increases because the same \"urban-adaptable\" species become increasingly widespread and locally abundant in cities across the planet. As urbanization often produces a local gradient of disturbance, one can also observe a gradient of homogenization. Synanthropic species adapted to intensely modified built habitats at the urban core are \"global homogenizers\", found in cities worldwide. However, many suburban and urban fringe habitats are occupied by native species that become regionally widespread. These suburban adapters typically consist of early successional plants and \"edge\" animal species such as mesopredator mammals, and ground-foraging, omnivorous and frugivorous birds that can utilize gardens, forest fragments and many other habitats available in the suburbs. A basic conservation challenge is that urban biota is often quite diverse and very abundant. The intentional and unintentional importation of species adapted to urban habitats, combined with many food resources imported for human use, often produces local species diversity and abundance that is often equal to or greater than the surrounding landscape. With the important exception of low-income areas, urban human populations often inhabit richly cultivated suburban habitats with a relatively high local floral and faunal diversity and/or abundance without awareness of the global impoverishment caused by urbanization. Equally challenging is that, because so many urban species are immigrants adapting to city habitats, urbanites of all income levels become increasingly disconnected from local indigenous species and their natural ecosystems. Urban conservation should therefore focus on promoting preservation and restoration of local indigenous species.", "author" : [ { "dropping-particle" : "", "family" : "McKinney", "given" : "Michael L", "non-dropping-particle" : "", "parse-names" : false, "suffix" : "" } ], "container-title" : "Biological Conservation", "id" : "ITEM-2", "issue" : "3", "issued" : { "date-parts" : [ [ "2006" ] ] }, "page" : "247-260", "title" : "Urbanization as a major cause of biotic homogenization", "type" : "article-journal", "volume" : "127" }, "uris" : [ "http://www.mendeley.com/documents/?uuid=51dbb637-3c0a-4f26-8f7c-45e2ffbb57af" ] } ], "mendeley" : { "formattedCitation" : "(McKinney 2006; Seto et al. 2010)", "plainTextFormattedCitation" : "(McKinney 2006; Seto et al. 2010)", "previouslyFormattedCitation" : "(McKinney 2006; Seto et al. 2010)" }, "properties" : {  }, "schema" : "https://github.com/citation-style-language/schema/raw/master/csl-citation.json" }</w:instrText>
+      </w:r>
+      <w:r>
+        <w:rPr>
+          <w:rFonts w:ascii="Times New Roman" w:hAnsi="Times New Roman" w:cs="Times New Roman"/>
+        </w:rPr>
+        <w:fldChar w:fldCharType="separate"/>
+      </w:r>
+      <w:r>
+        <w:rPr>
+          <w:rFonts w:ascii="Times New Roman" w:hAnsi="Times New Roman" w:cs="Times New Roman"/>
+          <w:noProof/>
+        </w:rPr>
+        <w:t>(McKinney 2006; Seto et al. 2010)</w:t>
+      </w:r>
+      <w:r>
+        <w:rPr>
+          <w:rFonts w:ascii="Times New Roman" w:hAnsi="Times New Roman" w:cs="Times New Roman"/>
+        </w:rPr>
+        <w:fldChar w:fldCharType="end"/>
+      </w:r>
+      <w:r>
+        <w:rPr>
+          <w:rFonts w:ascii="Times New Roman" w:hAnsi="Times New Roman" w:cs="Times New Roman"/>
+        </w:rPr>
+        <w:t>, stimulating research into how they alter the evolutionary processes that enable species to persist under these drastically altered environmental conditions.</w:t>
+      </w:r>
+      <w:r>
+        <w:rPr>
+          <w:rFonts w:ascii="Times New Roman" w:hAnsi="Times New Roman" w:cs="Times New Roman"/>
+        </w:rPr>
+        <w:t xml:space="preserve"> </w:t>
+      </w:r>
+      <w:r>
+        <w:rPr>
+          <w:rFonts w:ascii="Times New Roman" w:hAnsi="Times New Roman" w:cs="Times New Roman"/>
+        </w:rPr>
+        <w:t>The widespread fragmentation associated with urbanization has resulted in gradients in the strength of genetic drift and gene flow</w:t>
+      </w:r>
+      <w:r>
+        <w:rPr>
+          <w:rFonts w:ascii="Times New Roman" w:hAnsi="Times New Roman" w:cs="Times New Roman"/>
+        </w:rPr>
+        <w:t>. For example, small, more isolated urban populations of white-footed mice (</w:t>
+      </w:r>
+      <w:r>
+        <w:rPr>
+          <w:rFonts w:ascii="Times New Roman" w:hAnsi="Times New Roman" w:cs="Times New Roman"/>
+          <w:i/>
+        </w:rPr>
+        <w:t>Peromyscus leucopus</w:t>
+      </w:r>
+      <w:r>
+        <w:rPr>
+          <w:rFonts w:ascii="Times New Roman" w:hAnsi="Times New Roman" w:cs="Times New Roman"/>
+        </w:rPr>
+        <w:t xml:space="preserve">) in New-York City have reduced genetic diversity due to increased drift and reduced gene flow relative to non-urban populations </w:t>
+      </w:r>
+      <w:r>
+        <w:rPr>
+          <w:rFonts w:ascii="Times New Roman" w:hAnsi="Times New Roman" w:cs="Times New Roman"/>
+        </w:rPr>
+        <w:fldChar w:fldCharType="begin" w:fldLock="1"/>
+      </w:r>
+      <w:r>
+        <w:rPr>
+          <w:rFonts w:ascii="Times New Roman" w:hAnsi="Times New Roman" w:cs="Times New Roman"/>
+        </w:rPr>
+        <w:instrText>ADDIN CSL_CITATION { "citationItems" : [ { "id" : "ITEM-1", "itemData" : { "DOI" : "10.1111/eva.12357", "ISBN" : "9788578110796", "ISSN" : "17524571", "PMID" : "25246403", "abstract" : "Urbanization results in pervasive habitat fragmentation and reduces standing genetic variation through bottlenecks and drift. Loss of genomewide variation may ultimately reduce the evolutionary potential of animal populations experi- encing rapidly changing conditions. In this study, we examined genomewide vari- ation among 23 white-footed mouse (Peromyscus leucopus) populations sampled along an urbanization gradient in the New York City metropolitan area. Geno- mewide variation was estimated as a proxy for evolutionary potential using more than 10 000 single nucleotide polymorphism (SNP) markers generated by ddRAD-Seq. We found that genomewide variation is inversely related to urban- ization as measured by percent impervious surface cover, and to a lesser extent, human population density. We also report that urbanization results in enhanced genomewide differentiation between populations in cities. There was no pattern of isolation by distance among these populations, but an isolation by resistance model based on impervious surface significantly explained patterns of genetic dif- ferentiation. Isolation by environment modeling also indicated that urban popu- lations deviate much more strongly from global allele frequencies than suburban or rural populations. This study is the first to examine loss of genomewide SNP variation along an urban-to-rural gradient and quantify urbanization as a driver of population genomic patterns.", "author" : [ { "dropping-particle" : "", "family" : "Munshi-South", "given" : "Jason", "non-dropping-particle" : "", "parse-names" : false, "suffix" : "" }, { "dropping-particle" : "", "family" : "Zolnik", "given" : "Christine P", "non-dropping-particle" : "", "parse-names" : false, "suffix" : "" }, { "dropping-particle" : "", "family" : "Harris", "given" : "Stephen E", "non-dropping-particle" : "", "parse-names" : false, "suffix" : "" } ], "container-title" : "Evolutionary Applications", "id" : "ITEM-1", "issue" : "4", "issued" : { "date-parts" : [ [ "2016" ] ] }, "page" : "546-564", "title" : "Population genomics of the Anthropocene: urbanization is negatively associated with genome-wide variation in white-footed mouse populations", "type" : "article-journal", "volume" : "9" }, "uris" : [ "http://www.mendeley.com/documents/?uuid=dd6a8645-ef86-41de-8ed3-b3759fa489f4" ] }, { "id" : "ITEM-2", "itemData" : { "DOI" : "10.1111/j.1365-294X.2012.05476.x", "ISBN" : "0962-1083", "ISSN" : "09621083", "PMID" : "22320856", "abstract" : "In this study, I examine the influence of urban canopy cover on gene flow between 15 white-footed mouse (Peromyscus leucopus) populations in New York City parklands. Parks in the urban core are often highly fragmented, leading to rapid genetic differentiation of relatively nonvagile species. However, a diverse array of 'green' spaces may provide dispersal corridors through 'grey' urban infrastructure. I identify urban landscape features that promote genetic connectivity in an urban environment and compare the success of two different landscape connectivity approaches at explaining gene flow. Gene flow was associated with 'effective distances' between populations that were calculated based on per cent tree canopy cover using two different approaches: (i) isolation by effective distance (IED) that calculates the single best pathway to minimize passage through high-resistance (i.e. low canopy cover) areas, and (ii) isolation by resistance (IBR), an implementation of circuit theory that identifies all low-resistance paths through the landscape. IBR, but not IED, models were significantly associated with three measures of gene flow (Nm from F(ST) , BayesAss+ and Migrate-n) after factoring out the influence of isolation by distance using partial Mantel tests. Predicted corridors for gene flow between city parks were largely narrow, linear parklands or vegetated spaces that are not managed for wildlife, such as cemeteries and roadway medians. These results have implications for understanding the impacts of urbanization trends on native wildlife, as well as for urban reforestation efforts that aim to improve urban ecosystem processes.", "author" : [ { "dropping-particle" : "", "family" : "Munshi-South", "given" : "Jason", "non-dropping-particle" : "", "parse-names" : false, "suffix" : "" } ], "container-title" : "Molecular Ecology", "id" : "ITEM-2", "issue" : "6", "issued" : { "date-parts" : [ [ "2012" ] ] }, "page" : "1360-1378", "title" : "Urban landscape genetics: Canopy cover predicts gene flow between white-footed mouse (&lt;i&gt;Peromyscus leucopus&lt;/i&gt;) populations in New York City", "type" : "article-journal", "volume" : "21" }, "uris" : [ "http://www.mendeley.com/documents/?uuid=59b705f8-d5ea-48f1-b0aa-45455fdee979" ] }, { "id" : "ITEM-3", "itemData" : { "DOI" : "10.1111/j.1365-294X.2010.04816.x", "ISBN" : "0962-1083", "ISSN" : "09621083", "PMID" : "20819163", "abstract" : "We investigated genetic diversity and structure of urban white-footed mouse, Peromyscus leucopus, populations in New York City (NYC) using variation at 18 microsatellite loci. White-footed mice are 'urban adapters' that occur at higher population densities as habitat fragments are reduced in area but have a limited ability to disperse through urbanized areas. We hypothesized that this combination of traits has produced substantial genetic structure but minimal loss of genetic variation over the last century in NYC. Allelic diversity and heterozygosity in 14 NYC populations were high, and nearly all of our NYC study sites contained genetically distinct populations of white-footed mice as measured by pairwise F(ST) , assignment tests, and Bayesian clustering analyses performed by Structure and baps. Analysis of molecular variance revealed that genetic differences between populations separated by a few kilometres are more significant than differences between prehistorically isolated landmasses (i.e. Bronx, Queens, and Manhattan). Allele size permutation tests and lack of isolation by distance indicated that mutation and migration are less important than drift as explanations for structure in urban, fragmented P. leucopus populations. Peromyscus often exhibit little genetic structure over even regional scales, prompting us to conclude that urbanization is a particularly potent driver of genetic differentiation compared to natural fragmentation.", "author" : [ { "dropping-particle" : "", "family" : "Munshi-South", "given" : "Jason", "non-dropping-particle" : "", "parse-names" : false, "suffix" : "" }, { "dropping-particle" : "", "family" : "Kharchenko", "given" : "Katerina", "non-dropping-particle" : "", "parse-names" : false, "suffix" : "" } ], "container-title" : "Molecular Ecology", "id" : "ITEM-3", "issue" : "19", "issued" : { "date-parts" : [ [ "2010" ] ] }, "page" : "4242-4254", "title" : "Rapid, pervasive genetic differentiation of urban white-footed mouse (&lt;i&gt;Peromyscus leucopus&lt;/i&gt;) populations in New York City", "type" : "article-journal", "volume" : "19Munshi-S" }, "uris" : [ "http://www.mendeley.com/documents/?uuid=1b326531-627d-4454-b3d1-00053bb581a1" ] } ], "mendeley" : { "formattedCitation" : "(Munshi-South and Kharchenko 2010; Munshi-South 2012; Munshi-South et al. 2016)", "plainTextFormattedCitation" : "(Munshi-South and Kharchenko 2010; Munshi-South 2012; Munshi-South et al. 2016)", "previouslyFormattedCitation" : "(Munshi-South and Kharchenko 2010; Munshi-South 2012; Munshi-South et al. 2016)" }, "properties" : {  }, "schema" : "https://github.com/citation-style-language/schema/raw/master/csl-citation.json" }</w:instrText>
+      </w:r>
+      <w:r>
+        <w:rPr>
+          <w:rFonts w:ascii="Times New Roman" w:hAnsi="Times New Roman" w:cs="Times New Roman"/>
+        </w:rPr>
+        <w:fldChar w:fldCharType="separate"/>
+      </w:r>
+      <w:r>
+        <w:rPr>
+          <w:rFonts w:ascii="Times New Roman" w:hAnsi="Times New Roman" w:cs="Times New Roman"/>
+          <w:noProof/>
+        </w:rPr>
+        <w:t>(Munshi-South and Kharchenko 2010; Munshi-South 2012; Munshi-South et al. 2016)</w:t>
+      </w:r>
+      <w:r>
+        <w:rPr>
+          <w:rFonts w:ascii="Times New Roman" w:hAnsi="Times New Roman" w:cs="Times New Roman"/>
+        </w:rPr>
+        <w:fldChar w:fldCharType="end"/>
+      </w:r>
+      <w:r>
+        <w:rPr>
+          <w:rFonts w:ascii="Times New Roman" w:hAnsi="Times New Roman" w:cs="Times New Roman"/>
+        </w:rPr>
+        <w:t xml:space="preserve">. </w:t>
+      </w:r>
+      <w:r>
+        <w:rPr>
+          <w:rFonts w:ascii="Times New Roman" w:hAnsi="Times New Roman" w:cs="Times New Roman"/>
+        </w:rPr>
+        <w:t>Similarly, contemporary urbanization has reduced the effective population size of urban fire salamanders (</w:t>
+      </w:r>
+      <w:r>
+        <w:rPr>
+          <w:rFonts w:ascii="Times New Roman" w:hAnsi="Times New Roman" w:cs="Times New Roman"/>
+          <w:i/>
+        </w:rPr>
+        <w:t>Salamandra salamandra</w:t>
+      </w:r>
+      <w:r>
+        <w:rPr>
+          <w:rFonts w:ascii="Times New Roman" w:hAnsi="Times New Roman" w:cs="Times New Roman"/>
+        </w:rPr>
+        <w:t xml:space="preserve">) in Oviedo, Spain </w:t>
+      </w:r>
+      <w:r>
+        <w:rPr>
+          <w:rFonts w:ascii="Times New Roman" w:hAnsi="Times New Roman" w:cs="Times New Roman"/>
+        </w:rPr>
+        <w:fldChar w:fldCharType="begin" w:fldLock="1"/>
+      </w:r>
+      <w:r>
+        <w:rPr>
+          <w:rFonts w:ascii="Times New Roman" w:hAnsi="Times New Roman" w:cs="Times New Roman"/>
+        </w:rPr>
+        <w:instrText>ADDIN CSL_CITATION { "citationItems" : [ { "id" : "ITEM-1", "itemData" : { "DOI" : "10.1111/mec.14019", "ISBN" : "4955139574", "ISSN" : "1365294X", "author" : [ { "dropping-particle" : "", "family" : "Louren\u00e7o", "given" : "Andr\u00e9", "non-dropping-particle" : "", "parse-names" : false, "suffix" : "" }, { "dropping-particle" : "", "family" : "\u00c1lvarez", "given" : "David", "non-dropping-particle" : "", "parse-names" : false, "suffix" : "" }, { "dropping-particle" : "", "family" : "Wang", "given" : "Ian J", "non-dropping-particle" : "", "parse-names" : false, "suffix" : "" }, { "dropping-particle" : "", "family" : "Velo-Ant\u00f3n", "given" : "Guillermo", "non-dropping-particle" : "", "parse-names" : false, "suffix" : "" } ], "container-title" : "Molecular Ecology", "id" : "ITEM-1", "issue" : "6", "issued" : { "date-parts" : [ [ "2017" ] ] }, "page" : "1498-1514", "title" : "Trapped within the city: integrating demography, time since isolation and population-specific traits to assess the genetic effects of urbanization", "type" : "article-journal", "volume" : "26" }, "uris" : [ "http://www.mendeley.com/documents/?uuid=4fc49f79-42f7-4076-ae34-ad5c3367fcc7" ] } ], "mendeley" : { "formattedCitation" : "(Louren\u00e7o et al. 2017)", "plainTextFormattedCitation" : "(Louren\u00e7o et al. 2017)", "previouslyFormattedCitation" : "(Louren\u00e7o et al. 2017)" }, "properties" : {  }, "schema" : "https://github.com/citation-style-language/schema/raw/master/csl-citation.json" }</w:instrText>
+      </w:r>
+      <w:r>
+        <w:rPr>
+          <w:rFonts w:ascii="Times New Roman" w:hAnsi="Times New Roman" w:cs="Times New Roman"/>
+        </w:rPr>
+        <w:fldChar w:fldCharType="separate"/>
+      </w:r>
+      <w:r>
+        <w:rPr>
+          <w:rFonts w:ascii="Times New Roman" w:hAnsi="Times New Roman" w:cs="Times New Roman"/>
+          <w:noProof/>
+        </w:rPr>
+        <w:t>(Lourenço et al. 2017)</w:t>
+      </w:r>
+      <w:r>
+        <w:rPr>
+          <w:rFonts w:ascii="Times New Roman" w:hAnsi="Times New Roman" w:cs="Times New Roman"/>
+        </w:rPr>
+        <w:fldChar w:fldCharType="end"/>
+      </w:r>
+      <w:r>
+        <w:rPr>
+          <w:rFonts w:ascii="Times New Roman" w:hAnsi="Times New Roman" w:cs="Times New Roman"/>
+        </w:rPr>
+        <w:t xml:space="preserve">. </w:t>
+      </w:r>
+      <w:r>
+        <w:rPr>
+          <w:rFonts w:ascii="Times New Roman" w:hAnsi="Times New Roman" w:cs="Times New Roman"/>
+        </w:rPr>
+        <w:t>While the influence of urbanization on non-adaptive evolutio</w:t>
+      </w:r>
+      <w:r>
+        <w:rPr>
+          <w:rFonts w:ascii="Times New Roman" w:hAnsi="Times New Roman" w:cs="Times New Roman"/>
+        </w:rPr>
+        <w:t xml:space="preserve">nary processes is well-studied </w:t>
+      </w:r>
+      <w:r>
+        <w:rPr>
+          <w:rFonts w:ascii="Times New Roman" w:hAnsi="Times New Roman" w:cs="Times New Roman"/>
+        </w:rPr>
+        <w:fldChar w:fldCharType="begin" w:fldLock="1"/>
+      </w:r>
+      <w:r>
+        <w:rPr>
+          <w:rFonts w:ascii="Times New Roman" w:hAnsi="Times New Roman" w:cs="Times New Roman"/>
+        </w:rPr>
+        <w:instrText>ADDIN CSL_CITATION { "citationItems" : [ { "id" : "ITEM-1", "itemData" : { "DOI" : "10.1126/science.aam8327", "ISSN" : "0036-8075", "author" : [ { "dropping-particle" : "", "family" : "Johnson", "given" : "Marc T J", "non-dropping-particle" : "", "parse-names" : false, "suffix" : "" }, { "dropping-particle" : "", "family" : "Munshi-South", "given" : "Jason", "non-dropping-particle" : "", "parse-names" : false, "suffix" : "" } ], "container-title" : "Science", "id" : "ITEM-1", "issue" : "November", "issued" : { "date-parts" : [ [ "2017" ] ] }, "title" : "Evolution of life in urban environments", "type" : "article-journal", "volume" : "8327" }, "uris" : [ "http://www.mendeley.com/documents/?uuid=4bfa48e0-dce5-4070-a27a-a78d2ee1ada7" ] } ], "mendeley" : { "formattedCitation" : "(Johnson and Munshi-South 2017)", "plainTextFormattedCitation" : "(Johnson and Munshi-South 2017)", "previouslyFormattedCitation" : "(Johnson and Munshi-South 2017)" }, "properties" : {  }, "schema" : "https://github.com/citation-style-language/schema/raw/master/csl-citation.json" }</w:instrText>
+      </w:r>
+      <w:r>
+        <w:rPr>
+          <w:rFonts w:ascii="Times New Roman" w:hAnsi="Times New Roman" w:cs="Times New Roman"/>
+        </w:rPr>
+        <w:fldChar w:fldCharType="separate"/>
+      </w:r>
+      <w:r>
+        <w:rPr>
+          <w:rFonts w:ascii="Times New Roman" w:hAnsi="Times New Roman" w:cs="Times New Roman"/>
+          <w:noProof/>
+        </w:rPr>
+        <w:t>(Johnson and Munshi-South 2017)</w:t>
+      </w:r>
+      <w:r>
+        <w:rPr>
+          <w:rFonts w:ascii="Times New Roman" w:hAnsi="Times New Roman" w:cs="Times New Roman"/>
+        </w:rPr>
+        <w:fldChar w:fldCharType="end"/>
+      </w:r>
+      <w:r>
+        <w:rPr>
+          <w:rFonts w:ascii="Times New Roman" w:hAnsi="Times New Roman" w:cs="Times New Roman"/>
+        </w:rPr>
+        <w:t xml:space="preserve">, </w:t>
+      </w:r>
+      <w:r>
+        <w:rPr>
+          <w:rFonts w:ascii="Times New Roman" w:hAnsi="Times New Roman" w:cs="Times New Roman"/>
+        </w:rPr>
+        <w:t xml:space="preserve">evidence is emerging that urban environments alter </w:t>
+      </w:r>
+      <w:r>
+        <w:rPr>
+          <w:rFonts w:ascii="Times New Roman" w:hAnsi="Times New Roman" w:cs="Times New Roman"/>
+        </w:rPr>
+        <w:t xml:space="preserve">natural selection and species </w:t>
+      </w:r>
+      <w:r>
+        <w:rPr>
+          <w:rFonts w:ascii="Times New Roman" w:hAnsi="Times New Roman" w:cs="Times New Roman"/>
+        </w:rPr>
+        <w:t>adaptation</w:t>
+      </w:r>
+      <w:r>
+        <w:rPr>
+          <w:rFonts w:ascii="Times New Roman" w:hAnsi="Times New Roman" w:cs="Times New Roman"/>
+        </w:rPr>
+        <w:t xml:space="preserve"> as well. </w:t>
+      </w:r>
+    </w:p>
+    <w:p>
+      <w:pPr>
+        <w:ind w:firstLine="360"/>
+        <w:rPr>
+          <w:rFonts w:ascii="Times New Roman" w:hAnsi="Times New Roman" w:cs="Times New Roman"/>
+        </w:rPr>
+      </w:pPr>
+      <w:r>
+        <w:rPr>
+          <w:rFonts w:ascii="Times New Roman" w:hAnsi="Times New Roman" w:cs="Times New Roman"/>
+        </w:rPr>
+        <w:t xml:space="preserve">Urban environments are associated with variation in biotic and abiotic factors </w:t>
+      </w:r>
+      <w:r>
+        <w:rPr>
+          <w:rFonts w:ascii="Times New Roman" w:hAnsi="Times New Roman" w:cs="Times New Roman"/>
+        </w:rPr>
+        <w:fldChar w:fldCharType="begin" w:fldLock="1"/>
+      </w:r>
+      <w:r>
+        <w:rPr>
+          <w:rFonts w:ascii="Times New Roman" w:hAnsi="Times New Roman" w:cs="Times New Roman"/>
+        </w:rPr>
+        <w:instrText>ADDIN CSL_CITATION { "citationItems" : [ { "id" : "ITEM-1", "itemData" : { "DOI" : "10.1016/j.biocon.2005.09.005", "ISBN" : "0006-3207", "ISSN" : "00063207", "PMID" : "3690", "abstract" : "When measured by extent and intensity, urbanization is one of the most homogenizing of all major human activities. Cities homogenize the physical environment because they are built to meet the relatively narrow needs of just one species, our own. Also, cities are maintained for centuries in a disequilibrium state from the local natural environment by the importation of vast resources of energy and materials. Consequently, as cities expand across the planet, biological homogenization increases because the same \"urban-adaptable\" species become increasingly widespread and locally abundant in cities across the planet. As urbanization often produces a local gradient of disturbance, one can also observe a gradient of homogenization. Synanthropic species adapted to intensely modified built habitats at the urban core are \"global homogenizers\", found in cities worldwide. However, many suburban and urban fringe habitats are occupied by native species that become regionally widespread. These suburban adapters typically consist of early successional plants and \"edge\" animal species such as mesopredator mammals, and ground-foraging, omnivorous and frugivorous birds that can utilize gardens, forest fragments and many other habitats available in the suburbs. A basic conservation challenge is that urban biota is often quite diverse and very abundant. The intentional and unintentional importation of species adapted to urban habitats, combined with many food resources imported for human use, often produces local species diversity and abundance that is often equal to or greater than the surrounding landscape. With the important exception of low-income areas, urban human populations often inhabit richly cultivated suburban habitats with a relatively high local floral and faunal diversity and/or abundance without awareness of the global impoverishment caused by urbanization. Equally challenging is that, because so many urban species are immigrants adapting to city habitats, urbanites of all income levels become increasingly disconnected from local indigenous species and their natural ecosystems. Urban conservation should therefore focus on promoting preservation and restoration of local indigenous species.", "author" : [ { "dropping-particle" : "", "family" : "McKinney", "given" : "Michael L", "non-dropping-particle" : "", "parse-names" : false, "suffix" : "" } ], "container-title" : "Biological Conservation", "id" : "ITEM-1", "issue" : "3", "issued" : { "date-parts" : [ [ "2006" ] ] }, "page" : "247-260", "title" : "Urbanization as a major cause of biotic homogenization", "type" : "article-journal", "volume" : "127" }, "uris" : [ "http://www.mendeley.com/documents/?uuid=51dbb637-3c0a-4f26-8f7c-45e2ffbb57af" ] }, { "id" : "ITEM-2", "itemData" : { "DOI" : "10.3732/ajb.1500386", "PMID" : "26620097", "author" : [ { "dropping-particle" : "", "family" : "Johnson", "given" : "Marc T J", "non-dropping-particle" : "", "parse-names" : false, "suffix" : "" }, { "dropping-particle" : "", "family" : "Thompson", "given" : "Ken A", "non-dropping-particle" : "", "parse-names" : false, "suffix" : "" }, { "dropping-particle" : "", "family" : "Saini", "given" : "Hargurdeep S", "non-dropping-particle" : "", "parse-names" : false, "suffix" : "" } ], "container-title" : "American journal of botany", "id" : "ITEM-2", "issue" : "12", "issued" : { "date-parts" : [ [ "2015", "12" ] ] }, "page" : "1951-1953", "title" : "Plant evolution in the urban jungle.", "type" : "article-journal", "volume" : "102" }, "uris" : [ "http://www.mendeley.com/documents/?uuid=97583974-e522-4d72-8507-b3fe503f22a5" ] } ], "mendeley" : { "formattedCitation" : "(McKinney 2006; Johnson et al. 2015)", "plainTextFormattedCitation" : "(McKinney 2006; Johnson et al. 2015)", "previouslyFormattedCitation" : "(McKinney 2006; Johnson et al. 2015)" }, "properties" : {  }, "schema" : "https://github.com/citation-style-language/schema/raw/master/csl-citation.json" }</w:instrText>
+      </w:r>
+      <w:r>
+        <w:rPr>
+          <w:rFonts w:ascii="Times New Roman" w:hAnsi="Times New Roman" w:cs="Times New Roman"/>
+        </w:rPr>
+        <w:fldChar w:fldCharType="separate"/>
+      </w:r>
+      <w:r>
+        <w:rPr>
+          <w:rFonts w:ascii="Times New Roman" w:hAnsi="Times New Roman" w:cs="Times New Roman"/>
+          <w:noProof/>
+        </w:rPr>
+        <w:t>(McKinney 2006; Johnson et al. 2015)</w:t>
+      </w:r>
+      <w:r>
+        <w:rPr>
+          <w:rFonts w:ascii="Times New Roman" w:hAnsi="Times New Roman" w:cs="Times New Roman"/>
+        </w:rPr>
+        <w:fldChar w:fldCharType="end"/>
+      </w:r>
+      <w:r>
+        <w:rPr>
+          <w:rFonts w:ascii="Times New Roman" w:hAnsi="Times New Roman" w:cs="Times New Roman"/>
+        </w:rPr>
+        <w:t xml:space="preserve">, many of which can be potent agents of selection for many taxa. </w:t>
+      </w:r>
+      <w:r>
+        <w:rPr>
+          <w:rFonts w:ascii="Times New Roman" w:hAnsi="Times New Roman" w:cs="Times New Roman"/>
+        </w:rPr>
+        <w:t>For example, industrial production around urban centres in eastern North America has increased concentrations of PCBs—a persistent environmental pollutant— in coastal estuaries, leading to parallel evolution of PCB resistance in four populations of Atlantic killifish (</w:t>
+      </w:r>
+      <w:r>
+        <w:rPr>
+          <w:rFonts w:ascii="Times New Roman" w:hAnsi="Times New Roman" w:cs="Times New Roman"/>
+          <w:i/>
+        </w:rPr>
+        <w:t>Fundulus heteroclitus</w:t>
+      </w:r>
+      <w:r>
+        <w:rPr>
+          <w:rFonts w:ascii="Times New Roman" w:hAnsi="Times New Roman" w:cs="Times New Roman"/>
+        </w:rPr>
+        <w:t xml:space="preserve">) </w:t>
+      </w:r>
+      <w:r>
+        <w:rPr>
+          <w:rFonts w:ascii="Times New Roman" w:hAnsi="Times New Roman" w:cs="Times New Roman"/>
+        </w:rPr>
+        <w:fldChar w:fldCharType="begin" w:fldLock="1"/>
+      </w:r>
+      <w:r>
+        <w:rPr>
+          <w:rFonts w:ascii="Times New Roman" w:hAnsi="Times New Roman" w:cs="Times New Roman"/>
+        </w:rPr>
+        <w:instrText>ADDIN CSL_CITATION { "citationItems" : [ { "id" : "ITEM-1", "itemData" : { "DOI" : "10.1126/science.aah4993", "ISSN" : "0036-8075", "abstract" : "Many organisms have evolved tolerance to natural and human-generated toxins. Reid et al. performed a genomic analysis of killifish, geographically separate and independent populations of which have adapted recently to severe pollution (see the Perspective by Tobler and Culumber). Sequencing multiple sensitive and resistant populations revealed signals of selective sweeps for variants that may confer tolerance to toxins, some of which were shared between resistant populations. Thus, high genetic diversity in killifish seems to allow selection to act on existing variation, driving rapid adaptation to selective forces such as pollution.Science, this issue p. 1305; see also p. 1232Atlantic killifish populations have rapidly adapted to normally lethal levels of pollution in four urban estuaries. Through analysis of 384 whole killifish genome sequences and comparative transcriptomics in four pairs of sensitive and tolerant populations, we identify the aryl hydrocarbon receptor\u2013based signaling pathway as a shared target of selection. This suggests evolutionary constraint on adaptive solutions to complex toxicant mixtures at each site. However, distinct molecular variants apparently contribute to adaptive pathway modification among tolerant populations. Selection also targets other toxicity-mediating genes and genes of connected signaling pathways; this indicates complex tolerance phenotypes and potentially compensatory adaptations. Molecular changes are consistent with selection on standing genetic variation. In killifish, high nucleotide diversity has likely been a crucial substrate for selective sweeps to propel rapid adaptation.", "author" : [ { "dropping-particle" : "", "family" : "Reid", "given" : "Noah M", "non-dropping-particle" : "", "parse-names" : false, "suffix" : "" }, { "dropping-particle" : "", "family" : "Proestou", "given" : "Dina A", "non-dropping-particle" : "", "parse-names" : false, "suffix" : "" }, { "dropping-particle" : "", "family" : "Clark", "given" : "Bryan W", "non-dropping-particle" : "", "parse-names" : false, "suffix" : "" }, { "dropping-particle" : "", "family" : "Warren", "given" : "Wesley C", "non-dropping-particle" : "", "parse-names" : false, "suffix" : "" }, { "dropping-particle" : "", "family" : "Colbourne", "given" : "John K", "non-dropping-particle" : "", "parse-names" : false, "suffix" : "" }, { "dropping-particle" : "", "family" : "Shaw", "given" : "Joseph R", "non-dropping-particle" : "", "parse-names" : false, "suffix" : "" }, { "dropping-particle" : "", "family" : "Karchner", "given" : "Sibel I", "non-dropping-particle" : "", "parse-names" : false, "suffix" : "" }, { "dropping-particle" : "", "family" : "Hahn", "given" : "Mark E", "non-dropping-particle" : "", "parse-names" : false, "suffix" : "" }, { "dropping-particle" : "", "family" : "Nacci", "given" : "Diane", "non-dropping-particle" : "", "parse-names" : false, "suffix" : "" }, { "dropping-particle" : "", "family" : "Oleksiak", "given" : "Marjorie F", "non-dropping-particle" : "", "parse-names" : false, "suffix" : "" }, { "dropping-particle" : "", "family" : "Crawford", "given" : "Douglas L", "non-dropping-particle" : "", "parse-names" : false, "suffix" : "" }, { "dropping-particle" : "", "family" : "Whitehead", "given" : "Andrew", "non-dropping-particle" : "", "parse-names" : false, "suffix" : "" } ], "container-title" : "Science", "id" : "ITEM-1", "issue" : "6317", "issued" : { "date-parts" : [ [ "2016" ] ] }, "page" : "1305 LP - 1308", "title" : "The genomic landscape of rapid repeated evolutionary adaptation to toxic pollution in wild fish", "type" : "article-journal", "volume" : "354" }, "uris" : [ "http://www.mendeley.com/documents/?uuid=a76e0873-5cf4-42ce-b51c-5f85b8d8418d" ] } ], "mendeley" : { "formattedCitation" : "(Reid et al. 2016)", "plainTextFormattedCitation" : "(Reid et al. 2016)", "previouslyFormattedCitation" : "(Reid et al. 2016)" }, "properties" : {  }, "schema" : "https://github.com/citation-style-language/schema/raw/master/csl-citation.json" }</w:instrText>
+      </w:r>
+      <w:r>
+        <w:rPr>
+          <w:rFonts w:ascii="Times New Roman" w:hAnsi="Times New Roman" w:cs="Times New Roman"/>
+        </w:rPr>
+        <w:fldChar w:fldCharType="separate"/>
+      </w:r>
+      <w:r>
+        <w:rPr>
+          <w:rFonts w:ascii="Times New Roman" w:hAnsi="Times New Roman" w:cs="Times New Roman"/>
+          <w:noProof/>
+        </w:rPr>
+        <w:t>(Reid et al. 2016)</w:t>
+      </w:r>
+      <w:r>
+        <w:rPr>
+          <w:rFonts w:ascii="Times New Roman" w:hAnsi="Times New Roman" w:cs="Times New Roman"/>
+        </w:rPr>
+        <w:fldChar w:fldCharType="end"/>
+      </w:r>
+      <w:r>
+        <w:rPr>
+          <w:rFonts w:ascii="Times New Roman" w:hAnsi="Times New Roman" w:cs="Times New Roman"/>
+        </w:rPr>
+        <w:t>.</w:t>
+      </w:r>
+      <w:r>
+        <w:rPr>
+          <w:rFonts w:ascii="Times New Roman" w:hAnsi="Times New Roman" w:cs="Times New Roman"/>
+        </w:rPr>
+        <w:t xml:space="preserve"> Simil</w:t>
+      </w:r>
+      <w:r>
+        <w:rPr>
+          <w:rFonts w:ascii="Times New Roman" w:hAnsi="Times New Roman" w:cs="Times New Roman"/>
+        </w:rPr>
+        <w:t>arly, increased urban temperatures have driven the evolution of greater thermal tolerance in urban Acorn ant (</w:t>
+      </w:r>
+      <w:r>
+        <w:rPr>
+          <w:rFonts w:ascii="Times New Roman" w:hAnsi="Times New Roman" w:cs="Times New Roman"/>
+          <w:i/>
+        </w:rPr>
+        <w:t>Temnothorax curvispinosus</w:t>
+      </w:r>
+      <w:r>
+        <w:rPr>
+          <w:rFonts w:ascii="Times New Roman" w:hAnsi="Times New Roman" w:cs="Times New Roman"/>
+        </w:rPr>
+        <w:t xml:space="preserve">) populations across multiple cities in the United States </w:t>
+      </w:r>
+      <w:r>
+        <w:rPr>
+          <w:rFonts w:ascii="Times New Roman" w:hAnsi="Times New Roman" w:cs="Times New Roman"/>
+        </w:rPr>
+        <w:fldChar w:fldCharType="begin" w:fldLock="1"/>
+      </w:r>
+      <w:r>
+        <w:rPr>
+          <w:rFonts w:ascii="Times New Roman" w:hAnsi="Times New Roman" w:cs="Times New Roman"/>
+        </w:rPr>
+        <w:instrText>ADDIN CSL_CITATION { "citationItems" : [ { "id" : "ITEM-1", "itemData" : { "DOI" : "10.1093/biolinnean/blw047", "ISSN" : "0024-4066", "author" : [ { "dropping-particle" : "", "family" : "Diamond", "given" : "Sarah E", "non-dropping-particle" : "", "parse-names" : false, "suffix" : "" }, { "dropping-particle" : "", "family" : "Chick", "given" : "Lacy", "non-dropping-particle" : "", "parse-names" : false, "suffix" : "" }, { "dropping-particle" : "", "family" : "Perez", "given" : "A B E", "non-dropping-particle" : "", "parse-names" : false, "suffix" : "" }, { "dropping-particle" : "", "family" : "Strickler", "given" : "Stephanie A", "non-dropping-particle" : "", "parse-names" : false, "suffix" : "" }, { "dropping-particle" : "", "family" : "Martin", "given" : "Ryan A", "non-dropping-particle" : "", "parse-names" : false, "suffix" : "" } ], "container-title" : "Biological Journal of the Linnean Society", "id" : "ITEM-1", "issued" : { "date-parts" : [ [ "2017" ] ] }, "page" : "1-10", "title" : "Rapid evolution of ant thermal tolerance across an urban-rural temperature cline", "type" : "article-journal" }, "uris" : [ "http://www.mendeley.com/documents/?uuid=45aca313-6492-464a-8165-9fb21296fdd8" ] } ], "mendeley" : { "formattedCitation" : "(Diamond et al. 2017)", "manualFormatting" : "(Diamond et al. 2017, Diamond et al., 2018 this issue)", "plainTextFormattedCitation" : "(Diamond et al. 2017)", "previouslyFormattedCitation" : "(Diamond et al. 2017)" }, "properties" : {  }, "schema" : "https://github.com/citation-style-language/schema/raw/master/csl-citation.json" }</w:instrText>
+      </w:r>
+      <w:r>
+        <w:rPr>
+          <w:rFonts w:ascii="Times New Roman" w:hAnsi="Times New Roman" w:cs="Times New Roman"/>
+        </w:rPr>
+        <w:fldChar w:fldCharType="separate"/>
+      </w:r>
+      <w:r>
+        <w:rPr>
+          <w:rFonts w:ascii="Times New Roman" w:hAnsi="Times New Roman" w:cs="Times New Roman"/>
+          <w:noProof/>
+        </w:rPr>
+        <w:t>(Diamond et al. 2017</w:t>
+      </w:r>
+      <w:r>
+        <w:rPr>
+          <w:rFonts w:ascii="Times New Roman" w:hAnsi="Times New Roman" w:cs="Times New Roman"/>
+          <w:noProof/>
+        </w:rPr>
+        <w:t xml:space="preserve">, Diamond et al., 2018 </w:t>
+      </w:r>
+      <w:r>
+        <w:rPr>
+          <w:rFonts w:ascii="Times New Roman" w:hAnsi="Times New Roman" w:cs="Times New Roman"/>
+          <w:i/>
+          <w:noProof/>
+        </w:rPr>
+        <w:t>this issue</w:t>
+      </w:r>
+      <w:r>
+        <w:rPr>
+          <w:rFonts w:ascii="Times New Roman" w:hAnsi="Times New Roman" w:cs="Times New Roman"/>
+          <w:noProof/>
+        </w:rPr>
         <w:t>)</w:t>
       </w:r>
       <w:r>
         <w:rPr>
           <w:rFonts w:ascii="Times New Roman" w:hAnsi="Times New Roman" w:cs="Times New Roman"/>
         </w:rPr>
+        <w:fldChar w:fldCharType="end"/>
+      </w:r>
+      <w:r>
+        <w:rPr>
+          <w:rFonts w:ascii="Times New Roman" w:hAnsi="Times New Roman" w:cs="Times New Roman"/>
+        </w:rPr>
+        <w:t xml:space="preserve">. </w:t>
+      </w:r>
+      <w:r>
+        <w:rPr>
+          <w:rFonts w:ascii="Times New Roman" w:hAnsi="Times New Roman" w:cs="Times New Roman"/>
+        </w:rPr>
+        <w:t xml:space="preserve">In addition, </w:t>
+      </w:r>
+      <w:r>
+        <w:rPr>
+          <w:rFonts w:ascii="Times New Roman" w:hAnsi="Times New Roman" w:cs="Times New Roman"/>
+        </w:rPr>
+        <w:t xml:space="preserve">Thompson </w:t>
+      </w:r>
+      <w:r>
+        <w:rPr>
+          <w:rFonts w:ascii="Times New Roman" w:hAnsi="Times New Roman" w:cs="Times New Roman"/>
+          <w:i/>
+        </w:rPr>
+        <w:t xml:space="preserve">et al. </w:t>
+      </w:r>
+      <w:r>
+        <w:rPr>
+          <w:rFonts w:ascii="Times New Roman" w:hAnsi="Times New Roman" w:cs="Times New Roman"/>
+        </w:rPr>
+        <w:t xml:space="preserve">(2016) </w:t>
+      </w:r>
+      <w:r>
+        <w:rPr>
+          <w:rFonts w:ascii="Times New Roman" w:hAnsi="Times New Roman" w:cs="Times New Roman"/>
+        </w:rPr>
+        <w:t>recently identified</w:t>
+      </w:r>
+      <w:r>
+        <w:rPr>
+          <w:rFonts w:ascii="Times New Roman" w:hAnsi="Times New Roman" w:cs="Times New Roman"/>
+        </w:rPr>
+        <w:t xml:space="preserve"> parallel urban-rural clines in the frequency of plants producing hydrogen cyanide (HCN) (i.e. cyanogenesis)—a potent antiherbivore defence—in populations of white clover (</w:t>
+      </w:r>
+      <w:r>
+        <w:rPr>
+          <w:rFonts w:ascii="Times New Roman" w:hAnsi="Times New Roman" w:cs="Times New Roman"/>
+          <w:i/>
+        </w:rPr>
+        <w:t>Trifolium repens</w:t>
+      </w:r>
+      <w:r>
+        <w:rPr>
+          <w:rFonts w:ascii="Times New Roman" w:hAnsi="Times New Roman" w:cs="Times New Roman"/>
+        </w:rPr>
+        <w:t>) across multiple cities. They found that HCN defended genotypes were less frequent in urban populations in 3 of the 4 cities examined</w:t>
+      </w:r>
+      <w:r>
+        <w:rPr>
+          <w:rFonts w:ascii="Times New Roman" w:hAnsi="Times New Roman" w:cs="Times New Roman"/>
+          <w:vertAlign w:val="superscript"/>
+        </w:rPr>
         <w:t xml:space="preserve"> </w:t>
       </w:r>
       <w:r>
         <w:rPr>
           <w:rFonts w:ascii="Times New Roman" w:hAnsi="Times New Roman" w:cs="Times New Roman"/>
         </w:rPr>
-        <w:t xml:space="preserve">can generate clines in single locus traits </w:t>
-      </w:r>
-      <w:r>
-        <w:rPr>
-          <w:rFonts w:ascii="Times New Roman" w:hAnsi="Times New Roman" w:cs="Times New Roman"/>
-        </w:rPr>
         <w:fldChar w:fldCharType="begin" w:fldLock="1"/>
       </w:r>
       <w:r>
         <w:rPr>
           <w:rFonts w:ascii="Times New Roman" w:hAnsi="Times New Roman" w:cs="Times New Roman"/>
         </w:rPr>
-        <w:instrText>ADDIN CSL_CITATION { "citationItems" : [ { "id" : "ITEM-1", "itemData" : { "DOI" : "10.1534/genetics.106.059881", "ISBN" : "0016-6731", "ISSN" : "00166731", "PMID" : "16849603", "author" : [ { "dropping-particle" : "", "family" : "Vasem\u00e4gi", "given" : "Anti", "non-dropping-particle" : "", "parse-names" : false, "suffix" : "" } ], "container-title" : "Genetics", "id" : "ITEM-1", "issue" : "4", "issued" : { "date-parts" : [ [ "2006" ] ] }, "page" : "2411-2414", "title" : "The adaptive hypothesis of clinal variation revisited:single-locus clines as a result of spatially restricted gene flow", "type" : "article-journal", "volume" : "173" }, "uris" : [ "http://www.mendeley.com/documents/?uuid=01713dd0-9b14-43b5-8cb7-d585087409d6" ] }, { "id" : "ITEM-2", "itemData" : { "DOI" : "10.1111/mec.13162", "ISBN" : "1365-294X", "ISSN" : "1365294X", "PMID" : "25891044", "abstract" : "Biological invasions are 'natural' experiments that can improve our understanding of contemporary evolution. We evaluate evidence for population differentiation, natural selection and adaptive evolution of invading plants and animals at two nested spatial scales: (i) among introduced populations (ii) between native and introduced genotypes. Evolution during invasion is frequently inferred, but rarely confirmed as adaptive. In common garden studies, quantitative trait differentiation is only marginally lower (~3.5%) among introduced relative to native populations, despite genetic bottlenecks and shorter timescales (i.e. millennia vs. decades). However, differentiation between genotypes from the native vs. introduced range is less clear and confounded by nonrandom geographic sampling; simulations suggest this causes a high false-positive discovery rate (&gt;50%) in geographically structured populations. Selection differentials (\u00a6s\u00a6) are stronger in introduced than in native species, although selection gradients (\u00a6\u03b2\u00a6) are not, consistent with introduced species experiencing weaker genetic constraints. This could facilitate rapid adaptation, but evidence is limited. For example, rapid phenotypic evolution often manifests as geographical clines, but simulations demonstrate that nonadaptive trait clines can evolve frequently during colonization (~two-thirds of simulations). Additionally, QST -FST studies may often misrepresent the strength and form of natural selection acting during invasion. Instead, classic approaches in evolutionary ecology (e.g. selection analysis, reciprocal transplant, artificial selection) are necessary to determine the frequency of adaptive evolution during invasion and its influence on establishment, spread and impact of invasive species. These studies are rare but crucial for managing biological invasions in the context of global change.", "author" : [ { "dropping-particle" : "", "family" : "Colautti", "given" : "Robert I", "non-dropping-particle" : "", "parse-names" : false, "suffix" : "" }, { "dropping-particle" : "", "family" : "Lau", "given" : "Jennifer A", "non-dropping-particle" : "", "parse-names" : false, "suffix" : "" } ], "container-title" : "Molecular Ecology", "id" : "ITEM-2", "issue" : "9", "issued" : { "date-parts" : [ [ "2015" ] ] }, "page" : "1999-2017", "title" : "Contemporary evolution during invasion: Evidence for differentiation, natural selection, and local adaptation", "type" : "article-journal", "volume" : "24" }, "uris" : [ "http://www.mendeley.com/documents/?uuid=213fa837-1f63-430a-938f-7504fe796652" ] } ], "mendeley" : { "formattedCitation" : "(Vasem\u00e4gi 2006; Colautti and Lau 2015)", "manualFormatting" : "(Vasem\u00e4gi 2006)", "plainTextFormattedCitation" : "(Vasem\u00e4gi 2006; Colautti and Lau 2015)", "previouslyFormattedCitation" : "(Vasem\u00e4gi 2006; Colautti and Lau 2015)" }, "properties" : {  }, "schema" : "https://github.com/citation-style-language/schema/raw/master/csl-citation.json" }</w:instrText>
+        <w:instrText>ADDIN CSL_CITATION { "citationItems" : [ { "id" : "ITEM-1", "itemData" : { "DOI" : "10.1111/j.1574-6941.2012.01443.x", "ISBN" : "0031206905", "ISSN" : "0962-8452", "author" : [ { "dropping-particle" : "", "family" : "Thompson", "given" : "Ken A", "non-dropping-particle" : "", "parse-names" : false, "suffix" : "" }, { "dropping-particle" : "", "family" : "Renaudin", "given" : "Marie", "non-dropping-particle" : "", "parse-names" : false, "suffix" : "" }, { "dropping-particle" : "", "family" : "Johnson", "given" : "Marc T J", "non-dropping-particle" : "", "parse-names" : false, "suffix" : "" } ], "container-title" : "Proceedings of the Royal Society B: Biological Sciences", "id" : "ITEM-1", "issued" : { "date-parts" : [ [ "2016" ] ] }, "page" : "20162180", "title" : "Urbanization drives parallel adaptive clines in plant populations", "type" : "article-journal", "volume" : "283" }, "uris" : [ "http://www.mendeley.com/documents/?uuid=44385f2f-37c0-4179-a144-8e096ff0efa9" ] } ], "mendeley" : { "formattedCitation" : "(Thompson et al. 2016)", "plainTextFormattedCitation" : "(Thompson et al. 2016)", "previouslyFormattedCitation" : "(Thompson et al. 2016)" }, "properties" : {  }, "schema" : "https://github.com/citation-style-language/schema/raw/master/csl-citation.json" }</w:instrText>
       </w:r>
       <w:r>
         <w:rPr>
@@ -365,14 +1696,76 @@
           <w:rFonts w:ascii="Times New Roman" w:hAnsi="Times New Roman" w:cs="Times New Roman"/>
           <w:noProof/>
         </w:rPr>
-        <w:t>(Vasemägi 2006</w:t>
+        <w:t>(Thompson et al. 2016)</w:t>
+      </w:r>
+      <w:r>
+        <w:rPr>
+          <w:rFonts w:ascii="Times New Roman" w:hAnsi="Times New Roman" w:cs="Times New Roman"/>
+        </w:rPr>
+        <w:fldChar w:fldCharType="end"/>
+      </w:r>
+      <w:r>
+        <w:rPr>
+          <w:rFonts w:ascii="Times New Roman" w:hAnsi="Times New Roman" w:cs="Times New Roman"/>
+        </w:rPr>
+        <w:t xml:space="preserve">. </w:t>
+      </w:r>
+      <w:r>
+        <w:rPr>
+          <w:rFonts w:ascii="Times New Roman" w:hAnsi="Times New Roman" w:cs="Times New Roman"/>
+        </w:rPr>
+        <w:t>While the authors identified lower winter surface temperatures in urban populations as a putative selective agent structuring these clines, they did not consider the alternative hypothesis that these clines could be caused by genetic drift.</w:t>
+      </w:r>
+      <w:r>
+        <w:rPr>
+          <w:rFonts w:ascii="Times New Roman" w:hAnsi="Times New Roman" w:cs="Times New Roman"/>
+        </w:rPr>
+        <w:t xml:space="preserve"> </w:t>
+      </w:r>
+    </w:p>
+    <w:p>
+      <w:pPr>
+        <w:ind w:firstLine="360"/>
+        <w:rPr>
+          <w:rFonts w:ascii="Times New Roman" w:hAnsi="Times New Roman" w:cs="Times New Roman"/>
+        </w:rPr>
+      </w:pPr>
+      <w:r>
+        <w:rPr>
+          <w:rFonts w:ascii="Times New Roman" w:hAnsi="Times New Roman" w:cs="Times New Roman"/>
+        </w:rPr>
+        <w:t xml:space="preserve">The purpose of this paper is to examine under what conditions non-adaptive (e.g. genetic drift, gene flow) and adaptive processes (e.g. selection) can generate clines in phenotypes with a non-additive genetic basis, using the cyanogenesis polymorphism in white clover as a model to this end. </w:t>
+      </w:r>
+      <w:r>
+        <w:rPr>
+          <w:rFonts w:ascii="Times New Roman" w:hAnsi="Times New Roman" w:cs="Times New Roman"/>
+        </w:rPr>
+        <w:t xml:space="preserve">White clover is native to Eurasia but has been intentionally introduced into temperate regions worldwide due to its importance in agriculture </w:t>
+      </w:r>
+      <w:r>
+        <w:rPr>
+          <w:rFonts w:ascii="Times New Roman" w:hAnsi="Times New Roman" w:cs="Times New Roman"/>
+        </w:rPr>
+        <w:fldChar w:fldCharType="begin" w:fldLock="1"/>
+      </w:r>
+      <w:r>
+        <w:rPr>
+          <w:rFonts w:ascii="Times New Roman" w:hAnsi="Times New Roman" w:cs="Times New Roman"/>
+        </w:rPr>
+        <w:instrText>ADDIN CSL_CITATION { "citationItems" : [ { "id" : "ITEM-1", "itemData" : { "author" : [ { "dropping-particle" : "", "family" : "Burdon", "given" : "J J", "non-dropping-particle" : "", "parse-names" : false, "suffix" : "" } ], "container-title" : "The Journal of Ecology", "id" : "ITEM-1", "issue" : "1", "issued" : { "date-parts" : [ [ "1983" ] ] }, "page" : "307-330", "title" : "Biological flora of the British Isles: &lt;i&gt;Trifolium repens&lt;/i&gt; L.", "type" : "article-journal", "volume" : "71" }, "uris" : [ "http://www.mendeley.com/documents/?uuid=d8af134a-bedc-4cbe-9015-c82ef1a97ea8" ] }, { "id" : "ITEM-2", "itemData" : { "abstract" : "... 3900 Nuuk, Greenland. E-mail: thkj@ilisimatusarfik.gl 0142-6397 Print/1469-9710 Online/03/010041-09 \u00a9 2003 Landscape Research Group Ltd. DOI: 10.1080 / 0142639032000042770 Page 2. 42 T. Kj\u00e6rgaard land. Some were ...", "author" : [ { "dropping-particle" : "", "family" : "Kj\u00e6rgaard", "given" : "T", "non-dropping-particle" : "", "parse-names" : false, "suffix" : "" } ], "container-title" : "Landscape Research", "id" : "ITEM-2", "issue" : "1", "issued" : { "date-parts" : [ [ "2003" ] ] }, "page" : "41-49", "title" : "A plant that changed the world: the rise and fall of clover 1000-2000", "type" : "article-journal", "volume" : "28" }, "uris" : [ "http://www.mendeley.com/documents/?uuid=801a7357-0896-48bb-a8f4-139c5d25c668" ] } ], "mendeley" : { "formattedCitation" : "(Burdon 1983; Kj\u00e6rgaard 2003)", "plainTextFormattedCitation" : "(Burdon 1983; Kj\u00e6rgaard 2003)", "previouslyFormattedCitation" : "(Burdon 1983; Kj\u00e6rgaard 2003)" }, "properties" : {  }, "schema" : "https://github.com/citation-style-language/schema/raw/master/csl-citation.json" }</w:instrText>
+      </w:r>
+      <w:r>
+        <w:rPr>
+          <w:rFonts w:ascii="Times New Roman" w:hAnsi="Times New Roman" w:cs="Times New Roman"/>
+        </w:rPr>
+        <w:fldChar w:fldCharType="separate"/>
       </w:r>
       <w:r>
         <w:rPr>
           <w:rFonts w:ascii="Times New Roman" w:hAnsi="Times New Roman" w:cs="Times New Roman"/>
           <w:noProof/>
         </w:rPr>
-        <w:t>)</w:t>
+        <w:t>(Burdon 1983; Kjærgaard 2003)</w:t>
       </w:r>
       <w:r>
         <w:rPr>
@@ -384,19 +1777,235 @@
         <w:rPr>
           <w:rFonts w:ascii="Times New Roman" w:hAnsi="Times New Roman" w:cs="Times New Roman"/>
         </w:rPr>
+        <w:t xml:space="preserve">. White clover and the cyanogenic polymorphism has a long-history of study among evolutionary biologists </w:t>
+      </w:r>
+      <w:r>
+        <w:rPr>
+          <w:rFonts w:ascii="Times New Roman" w:hAnsi="Times New Roman" w:cs="Times New Roman"/>
+        </w:rPr>
+        <w:t>as both</w:t>
+      </w:r>
+      <w:r>
+        <w:rPr>
+          <w:rFonts w:ascii="Times New Roman" w:hAnsi="Times New Roman" w:cs="Times New Roman"/>
+        </w:rPr>
+        <w:t xml:space="preserve"> l</w:t>
+      </w:r>
+      <w:r>
+        <w:rPr>
+          <w:rFonts w:ascii="Times New Roman" w:hAnsi="Times New Roman" w:cs="Times New Roman"/>
+        </w:rPr>
+        <w:t xml:space="preserve">atitudinal and altitudinal clines in cyanogenesis have been reported in clover’s native </w:t>
+      </w:r>
+      <w:r>
+        <w:rPr>
+          <w:rFonts w:ascii="Times New Roman" w:hAnsi="Times New Roman" w:cs="Times New Roman"/>
+        </w:rPr>
+        <w:fldChar w:fldCharType="begin" w:fldLock="1"/>
+      </w:r>
+      <w:r>
+        <w:rPr>
+          <w:rFonts w:ascii="Times New Roman" w:hAnsi="Times New Roman" w:cs="Times New Roman"/>
+        </w:rPr>
+        <w:instrText>ADDIN CSL_CITATION { "citationItems" : [ { "id" : "ITEM-1", "itemData" : { "DOI" : "10.1038/hdy.1954.5", "ISBN" : "0018-067X", "ISSN" : "0018-067X", "author" : [ { "dropping-particle" : "", "family" : "Daday", "given" : "Hunor", "non-dropping-particle" : "", "parse-names" : false, "suffix" : "" } ], "container-title" : "Heredity", "id" : "ITEM-1", "issue" : "1940", "issued" : { "date-parts" : [ [ "1954" ] ] }, "page" : "61-78", "title" : "Gene frequencies in wild populations of &lt;i&gt;Trifolium repens&lt;/i&gt; I. Distribution by latitude", "type" : "article-journal", "volume" : "8" }, "uris" : [ "http://www.mendeley.com/documents/?uuid=7452fddd-1b42-4252-bd04-b12039f31384" ] }, { "id" : "ITEM-2", "itemData" : { "DOI" : "10.1038/hdy.1954.40", "ISSN" : "0018-067X", "author" : [ { "dropping-particle" : "", "family" : "Daday", "given" : "Hunor", "non-dropping-particle" : "", "parse-names" : false, "suffix" : "" } ], "container-title" : "Heredity", "id" : "ITEM-2", "issue" : "3", "issued" : { "date-parts" : [ [ "1954" ] ] }, "page" : "377-384", "title" : "Gene frequencies in wild populations of &lt;i&gt;Trifolium repens&lt;/i&gt; II. Distribution by altitude", "type" : "article-journal", "volume" : "8" }, "uris" : [ "http://www.mendeley.com/documents/?uuid=2d687722-c8e2-4687-9fe1-2aaab6663f0d" ] }, { "id" : "ITEM-3", "itemData" : { "DOI" : "10.1038/hdy.1976.89", "ISSN" : "0018-067X", "abstract" : "A total of 694 plants of Trifolium repens were collected in 17 samples to investigate the effect of altitude on the frequency of cyanogenic plants; the area chosen for this purpose was North Wales, with altitudes ranging from 100 to 1600 feet. A significant decrease in frequency of AcLi plants was observed, lower values obtained in high altitudes; the calculated regression coefficient was -001938 (in angular measure), with P&lt;0001.", "author" : [ { "dropping-particle" : "", "family" : "Ara\u00fajo", "given" : "Aldo M", "non-dropping-particle" : "de", "parse-names" : false, "suffix" : "" } ], "container-title" : "Heredity", "id" : "ITEM-3", "issue" : "2", "issued" : { "date-parts" : [ [ "1976" ] ] }, "page" : "291-293", "title" : "The relationship between altitude and cyanogenesis in white clover (&lt;i&gt;Trifolium repens&lt;/i&gt;, L.)", "type" : "article-journal", "volume" : "37" }, "uris" : [ "http://www.mendeley.com/documents/?uuid=d9d18103-0b62-4489-989d-9fac35aa831f" ] } ], "mendeley" : { "formattedCitation" : "(Daday 1954a,b; de Ara\u00fajo 1976)", "plainTextFormattedCitation" : "(Daday 1954a,b; de Ara\u00fajo 1976)", "previouslyFormattedCitation" : "(Daday 1954a,b; de Ara\u00fajo 1976)" }, "properties" : {  }, "schema" : "https://github.com/citation-style-language/schema/raw/master/csl-citation.json" }</w:instrText>
+      </w:r>
+      <w:r>
+        <w:rPr>
+          <w:rFonts w:ascii="Times New Roman" w:hAnsi="Times New Roman" w:cs="Times New Roman"/>
+        </w:rPr>
+        <w:fldChar w:fldCharType="separate"/>
+      </w:r>
+      <w:r>
+        <w:rPr>
+          <w:rFonts w:ascii="Times New Roman" w:hAnsi="Times New Roman" w:cs="Times New Roman"/>
+          <w:noProof/>
+        </w:rPr>
+        <w:t>(Daday 1954a,b; de Araújo 1976)</w:t>
+      </w:r>
+      <w:r>
+        <w:rPr>
+          <w:rFonts w:ascii="Times New Roman" w:hAnsi="Times New Roman" w:cs="Times New Roman"/>
+        </w:rPr>
+        <w:fldChar w:fldCharType="end"/>
+      </w:r>
+      <w:r>
+        <w:rPr>
+          <w:rFonts w:ascii="Times New Roman" w:hAnsi="Times New Roman" w:cs="Times New Roman"/>
+        </w:rPr>
+        <w:t xml:space="preserve"> and non-native </w:t>
+      </w:r>
+      <w:r>
+        <w:rPr>
+          <w:rFonts w:ascii="Times New Roman" w:hAnsi="Times New Roman" w:cs="Times New Roman"/>
+        </w:rPr>
+        <w:fldChar w:fldCharType="begin" w:fldLock="1"/>
+      </w:r>
+      <w:r>
+        <w:rPr>
+          <w:rFonts w:ascii="Times New Roman" w:hAnsi="Times New Roman" w:cs="Times New Roman"/>
+        </w:rPr>
+        <w:instrText>ADDIN CSL_CITATION { "citationItems" : [ { "id" : "ITEM-1", "itemData" : { "author" : [ { "dropping-particle" : "", "family" : "Daday", "given" : "Hunor", "non-dropping-particle" : "", "parse-names" : false, "suffix" : "" } ], "container-title" : "Heredity", "id" : "ITEM-1", "issued" : { "date-parts" : [ [ "1958" ] ] }, "note" : "- T. repens native to Mediterranean region but has naturalized in temperate regions around the world.\n- Introduced to North America by the earliest settlers.\n- Dominant gene frequencies occur more often in warmer regions whereas recessive forms occur in colder northern European locations.\n- In U.S and Canada, high frequency of lautostralin in populations from above 40 F. Populations with lower temperatures have lower and mixed frequencies of Ac. No significant effect of mean temperature on Li frequency. Cline not as strong in NA as in Europe, likely because selection is currently operating to form the cline.", "page" : "169-184", "title" : "Gene frequencies in wild populations of &lt;i&gt;Trifolium repens&lt;/i&gt; L III. World distribution", "type" : "article-journal", "volume" : "12" }, "uris" : [ "http://www.mendeley.com/documents/?uuid=d3fd545e-3d50-4d50-a243-8f5612238ef6" ] }, { "id" : "ITEM-2", "itemData" : { "author" : [ { "dropping-particle" : "", "family" : "Ganders", "given" : "Fred R", "non-dropping-particle" : "", "parse-names" : false, "suffix" : "" } ], "container-title" : "Heredity", "id" : "ITEM-2", "issue" : "October 1989", "issued" : { "date-parts" : [ [ "1990" ] ] }, "page" : "387-390", "title" : "Altitudinal clines for cyanogenesis in introduced populations of white clover", "type" : "article-journal", "volume" : "64" }, "uris" : [ "http://www.mendeley.com/documents/?uuid=40d4cd1b-109c-42e8-bd78-889f852b126c" ] }, { "id" : "ITEM-3", "itemData" : { "DOI" : "10.1111/j.1365-294X.2012.05486.x", "ISBN" : "0962-1083", "ISSN" : "09621083", "PMID" : "22340190", "abstract" : "White clover is polymorphic for cyanogenesis (HCN production after tissue damage), and this herbivore defence polymorphism has served as a classic model for studying adaptive variation. The cyanogenic phenotype requires two interacting biochemical components; the presence/absence of each component is controlled by a simple Mendelian gene (Ac/ac and Li/li). Climate-associated cyanogenesis clines occur in both native (Eurasian) and introduced populations worldwide, with cyanogenic plants predominating in warmer locations. Moreover, previous studies have suggested that epistatic selection may act within populations to maintain cyanogenic (AcLi) plants and acyanogenic plants that lack both components (acli plants) at the expense of plants possessing a single component (Acli and acLi plants). Here, we examine the roles of selection, gene flow and demography in the evolution of a latitudinal cyanogenesis cline in introduced North American populations. Using 1145 plants sampled across a 1650 km transect, we determine the distribution of cyanogenesis variation across the central United States and investigate whether clinal variation is adaptive or an artefact of population introduction history. We also test for the evidence of epistatic selection. We detect a clear latitudinal cline, with cyanogenesis frequencies increasing from 11% to 86% across the transect. Population structure analysis using nine microsatellite loci indicates that the cline is adaptive and not a by-product of demographic history. However, we find no evidence for epistatic selection within populations. Our results provide strong evidence for rapid adaptive evolution in these introduced populations, and they further suggest that the mechanisms maintaining adaptive variation may vary among populations of a species.", "author" : [ { "dropping-particle" : "", "family" : "Kooyers", "given" : "Nicholas J", "non-dropping-particle" : "", "parse-names" : false, "suffix" : "" }, { "dropping-particle" : "", "family" : "Olsen", "given" : "Kenneth M", "non-dropping-particle" : "", "parse-names" : false, "suffix" : "" } ], "container-title" : "Molecular Ecology", "id" : "ITEM-3", "issue" : "10", "issued" : { "date-parts" : [ [ "2012" ] ] }, "page" : "2455-2468", "title" : "Rapid evolution of an adaptive cyanogenesis cline in introduced North American white clover (&lt;i&gt;Trifolium repens&lt;/i&gt; L.)", "type" : "article-journal", "volume" : "21" }, "uris" : [ "http://www.mendeley.com/documents/?uuid=90cdf3ea-63ff-4b9a-a2a2-dc324a7b5402" ] } ], "mendeley" : { "formattedCitation" : "(Daday 1958; Ganders 1990; Kooyers and Olsen 2012)", "plainTextFormattedCitation" : "(Daday 1958; Ganders 1990; Kooyers and Olsen 2012)", "previouslyFormattedCitation" : "(Daday 1958; Ganders 1990; Kooyers and Olsen 2012)" }, "properties" : {  }, "schema" : "https://github.com/citation-style-language/schema/raw/master/csl-citation.json" }</w:instrText>
+      </w:r>
+      <w:r>
+        <w:rPr>
+          <w:rFonts w:ascii="Times New Roman" w:hAnsi="Times New Roman" w:cs="Times New Roman"/>
+        </w:rPr>
+        <w:fldChar w:fldCharType="separate"/>
+      </w:r>
+      <w:r>
+        <w:rPr>
+          <w:rFonts w:ascii="Times New Roman" w:hAnsi="Times New Roman" w:cs="Times New Roman"/>
+          <w:noProof/>
+        </w:rPr>
+        <w:t>(Daday 1958; Ganders 1990; Kooyers and Olsen 2012)</w:t>
+      </w:r>
+      <w:r>
+        <w:rPr>
+          <w:rFonts w:ascii="Times New Roman" w:hAnsi="Times New Roman" w:cs="Times New Roman"/>
+        </w:rPr>
+        <w:fldChar w:fldCharType="end"/>
+      </w:r>
+      <w:r>
+        <w:rPr>
+          <w:rFonts w:ascii="Times New Roman" w:hAnsi="Times New Roman" w:cs="Times New Roman"/>
+        </w:rPr>
+        <w:t xml:space="preserve"> ranges with higher frequencies of HCN reported in populations from warmer (e.g. lower elevation and further south) </w:t>
+      </w:r>
+      <w:r>
+        <w:rPr>
+          <w:rFonts w:ascii="Times New Roman" w:hAnsi="Times New Roman" w:cs="Times New Roman"/>
+        </w:rPr>
+        <w:fldChar w:fldCharType="begin" w:fldLock="1"/>
+      </w:r>
+      <w:r>
+        <w:rPr>
+          <w:rFonts w:ascii="Times New Roman" w:hAnsi="Times New Roman" w:cs="Times New Roman"/>
+        </w:rPr>
+        <w:instrText>ADDIN CSL_CITATION { "citationItems" : [ { "id" : "ITEM-1", "itemData" : { "author" : [ { "dropping-particle" : "", "family" : "Daday", "given" : "Hunor", "non-dropping-particle" : "", "parse-names" : false, "suffix" : "" } ], "container-title" : "Heredity", "id" : "ITEM-1", "issued" : { "date-parts" : [ [ "1965" ] ] }, "note" : "INTRO:\n- Cyanide production in T. repens:\n1) The production of lotaustralin and linamarase is the product of 2 independent genes, Ac and Li.\n2) Modifying genes determine the quantity of lotaustralin produced.\n3) Lotaustralin can be hydrolyzed by the cyanogenetic glucosidase linamarase yielding methyl-ethyl ketone, glucose, HCN and water. Linamarin yields acetone instead of MEK.\n- Selection has formed Ac and Li gene frequency clines within native ranges of T. repens. May be due to deference of herbivores by cyanogenic phenotypes or temperature-dependent mechanisms (e.g. lower frequencies of Ac and Li with lower winter temperatures).\n- PURPOSE: Examine the fitness of different genotypes under different temperature and photoperiod regimes and make inferences and comparisons about how this would influence genotype frequencies in natural populations.\n\nGENETIC MECHANISM\n1) AcLi: lotaustralin and linamarase.\n2) Acli: lotaustralin only\n3) acLi: linamarase only\n4) al: neither\n\n4 TREATMENTS: Greenhouse\n1) Warm and short day\n2) Warm and long day\n3) Cold and short day\n4) Cold and long day\n- 28 to 81 plants of 4 genotypes per treatment.\n\nRESULTS:\n- acLI and al better under cold conditions but acli inferior under warm, short days. SuggestsAcLI, Acli and acLi advantageous under warm, short day conditions and the double recessive best under cool conditions.\n- Ac frequency using Hardy Weinberg with selection: Increase from 0.5 to 0.88 after 25 generations under short day/warm. Li increased to 0.78 under same conditions (using proportion flowering after 75 days as measure of fitness). Similar results when using proportion flowering after 42 days, albeit less intense.\n- Ac and Li are at a disadvantage under cold conditions. Ac allele eliminated in 13 generations and Li reduced to 0.15 after 100 generations.\n- Greenhouse results confirmed in field experiment where al performs the worst under warm conditions but best in cold environments.\n- acli more resistant to frost damage.\n\nDISCUSSION:\n- Dominant genotypes Ac and Li advantageous under warm temperature (especially short-day) but not under cold conditions. This matches the geographical distribution of gene frequencies.\n- The association between the gene polymorphisms and physiological/morphological polymorphisms is likely due to linkage.\n- Selection towards high Ac and Li frequencies in warm environments could result from linkage to the dominant alleles conferring greater fitness under these conditions.\n- The deference of herbivores by cyanogenic genotypes cannot explain the gene clines along temperature gradients.", "page" : "355-365", "title" : "Gene frequencies in wild populations of &lt;i&gt;Trifolium repens&lt;/i&gt; L IV. Mechanism of natural selection", "type" : "article-journal", "volume" : "20" }, "uris" : [ "http://www.mendeley.com/documents/?uuid=e22ddf75-5d7a-47f1-8ef0-6d7c25511c14" ] } ], "mendeley" : { "formattedCitation" : "(Daday 1965)", "plainTextFormattedCitation" : "(Daday 1965)", "previouslyFormattedCitation" : "(Daday 1965)" }, "properties" : {  }, "schema" : "https://github.com/citation-style-language/schema/raw/master/csl-citation.json" }</w:instrText>
+      </w:r>
+      <w:r>
+        <w:rPr>
+          <w:rFonts w:ascii="Times New Roman" w:hAnsi="Times New Roman" w:cs="Times New Roman"/>
+        </w:rPr>
+        <w:fldChar w:fldCharType="separate"/>
+      </w:r>
+      <w:r>
+        <w:rPr>
+          <w:rFonts w:ascii="Times New Roman" w:hAnsi="Times New Roman" w:cs="Times New Roman"/>
+          <w:noProof/>
+        </w:rPr>
+        <w:t>(Daday 1965)</w:t>
+      </w:r>
+      <w:r>
+        <w:rPr>
+          <w:rFonts w:ascii="Times New Roman" w:hAnsi="Times New Roman" w:cs="Times New Roman"/>
+        </w:rPr>
+        <w:fldChar w:fldCharType="end"/>
+      </w:r>
+      <w:r>
+        <w:rPr>
+          <w:rFonts w:ascii="Times New Roman" w:hAnsi="Times New Roman" w:cs="Times New Roman"/>
+        </w:rPr>
+        <w:t xml:space="preserve"> and drier environments </w:t>
+      </w:r>
+      <w:r>
+        <w:rPr>
+          <w:rFonts w:ascii="Times New Roman" w:hAnsi="Times New Roman" w:cs="Times New Roman"/>
+        </w:rPr>
+        <w:fldChar w:fldCharType="begin" w:fldLock="1"/>
+      </w:r>
+      <w:r>
+        <w:rPr>
+          <w:rFonts w:ascii="Times New Roman" w:hAnsi="Times New Roman" w:cs="Times New Roman"/>
+        </w:rPr>
+        <w:instrText>ADDIN CSL_CITATION { "citationItems" : [ { "id" : "ITEM-1", "itemData" : { "author" : [ { "dropping-particle" : "", "family" : "Kooyers", "given" : "Nicholas J", "non-dropping-particle" : "", "parse-names" : false, "suffix" : "" }, { "dropping-particle" : "", "family" : "Gage", "given" : "Lily R", "non-dropping-particle" : "", "parse-names" : false, "suffix" : "" }, { "dropping-particle" : "", "family" : "Al-Lozi", "given" : "Amal", "non-dropping-particle" : "", "parse-names" : false, "suffix" : "" }, { "dropping-particle" : "", "family" : "Olsen", "given" : "Kenneth M", "non-dropping-particle" : "", "parse-names" : false, "suffix" : "" } ], "container-title" : "Molecular Ecology", "id" : "ITEM-1", "issue" : "5", "issued" : { "date-parts" : [ [ "2014" ] ] }, "note" : "INTRODUCTION\n- Parallel clines may form along parallel environmental gradients within a species range if there is limited contact between different portions of that range, although clines in nature are often clearly distinguishable in shape or pattern.\n- Few empirical studies examining the role of multiple selective agents on plant traits in maintaining clinal variation.\n- Cyanogenic plants occur at a higher frequency in warmer locations\n- Polymorphisms at the Ac and Li loci are the result of unlinked gene deletions.\n- Cyanogenic plants may have an advantage under high herbivore pressure, stressful conditions (e.g. abiotic or pathogen stress), although they may be at a disadvantage in the presence of fungal infection, drought, and freezing damage.\n- There is variation among clines in the distribution of the 2 cyanogenic components.\n- PURPOSE: Examine fitness-tradeoffs in white clover cyanotypes in environments that differ in water availability.\n\nMETHODS\n- Using F2 plants (to randomize genetic background), crossed fertilizer treatment (high or low) and temperature (high or low \u2013 drought inducing)\n- Measured: Number of leaves and stolons, longest stolon, time to fist flower, number of inflorescences, inflorescence mass\n- To test weather the presence of glycosides is advantageous in arid environments, sampled 4 populations along a longitudinal transect that differ in aridity but not photoperiod.\n\nRESULTS\n- Cyanogenic plants had longer stolons and grew faster than cyanogenic plants in the warmer chamber.\n- Plants lacking linamarase flowered earlier in the warmer chamber.\n- Plants with glycosides invested more in reproductive tissues in the warmer chamber.\n- In the cooler chamber, no difference in reproductive investment.\n- In cooler chamber, cyanogenic plants flowered earlier and produced more flowers under standard fertilizer treatment, although the opposite was true under high nutrient conditions.\n- Significant correlation b/t frequency of Ac and aridity.\n\nDISCUSSION\n- Cyanogenic plants have higher fitness when water stressed but not when water is abundant. Fitness advantage caused by cyanogenic plants producing more and larger flowers. Contrasts theory saying that cyanogenic plants should be at disadvantage under drought conditions due to incidental release of HCN in desiccating tissues that may be toxic to the plant. Advantage may be due to increased nitrogen transport ability of cyanogenic plants.\n- Appear to be an advantage of glycosides in arid environments as aridity index explains about 36% of the variation in glycoside frequency.\n- Need to consider the role of multiple selective forces rather than only two opposing selective forces whose relative strengths are inversely related across a gradient.", "page" : "1053-1070", "title" : "Aridity shapes cyanogenesis cline evolution in white clover (&lt;i&gt;Trifolium repens&lt;/i&gt; L.)", "type" : "article-journal", "volume" : "23" }, "uris" : [ "http://www.mendeley.com/documents/?uuid=a437f93a-e863-473c-9b64-4b3f997703ff" ] } ], "mendeley" : { "formattedCitation" : "(Kooyers et al. 2014)", "plainTextFormattedCitation" : "(Kooyers et al. 2014)", "previouslyFormattedCitation" : "(Kooyers et al. 2014)" }, "properties" : {  }, "schema" : "https://github.com/citation-style-language/schema/raw/master/csl-citation.json" }</w:instrText>
+      </w:r>
+      <w:r>
+        <w:rPr>
+          <w:rFonts w:ascii="Times New Roman" w:hAnsi="Times New Roman" w:cs="Times New Roman"/>
+        </w:rPr>
+        <w:fldChar w:fldCharType="separate"/>
+      </w:r>
+      <w:r>
+        <w:rPr>
+          <w:rFonts w:ascii="Times New Roman" w:hAnsi="Times New Roman" w:cs="Times New Roman"/>
+          <w:noProof/>
+        </w:rPr>
+        <w:t>(Kooyers et al. 2014)</w:t>
+      </w:r>
+      <w:r>
+        <w:rPr>
+          <w:rFonts w:ascii="Times New Roman" w:hAnsi="Times New Roman" w:cs="Times New Roman"/>
+        </w:rPr>
+        <w:fldChar w:fldCharType="end"/>
+      </w:r>
+      <w:r>
+        <w:rPr>
+          <w:rFonts w:ascii="Times New Roman" w:hAnsi="Times New Roman" w:cs="Times New Roman"/>
+        </w:rPr>
         <w:t xml:space="preserve">. </w:t>
       </w:r>
       <w:r>
         <w:rPr>
           <w:rFonts w:ascii="Times New Roman" w:hAnsi="Times New Roman" w:cs="Times New Roman"/>
         </w:rPr>
-        <w:t xml:space="preserve">Similarly, </w:t>
-      </w:r>
-      <w:r>
-        <w:rPr>
-          <w:rFonts w:ascii="Times New Roman" w:hAnsi="Times New Roman" w:cs="Times New Roman"/>
-        </w:rPr>
-        <w:t xml:space="preserve">serial founder events can generate clines in additive quantitative traits </w:t>
+        <w:t xml:space="preserve">HCN is controlled by two independently segregating Mendelian loci </w:t>
+      </w:r>
+      <w:r>
+        <w:rPr>
+          <w:rFonts w:ascii="Times New Roman" w:hAnsi="Times New Roman" w:cs="Times New Roman"/>
+        </w:rPr>
+        <w:t>(</w:t>
+      </w:r>
+      <w:r>
+        <w:rPr>
+          <w:rFonts w:ascii="Times New Roman" w:hAnsi="Times New Roman" w:cs="Times New Roman"/>
+          <w:i/>
+        </w:rPr>
+        <w:t xml:space="preserve">CYP79D15 </w:t>
+      </w:r>
+      <w:r>
+        <w:rPr>
+          <w:rFonts w:ascii="Times New Roman" w:hAnsi="Times New Roman" w:cs="Times New Roman"/>
+        </w:rPr>
+        <w:t xml:space="preserve">and </w:t>
+      </w:r>
+      <w:r>
+        <w:rPr>
+          <w:rFonts w:ascii="Times New Roman" w:hAnsi="Times New Roman" w:cs="Times New Roman"/>
+          <w:i/>
+        </w:rPr>
+        <w:t>Li</w:t>
+      </w:r>
+      <w:r>
+        <w:rPr>
+          <w:rFonts w:ascii="Times New Roman" w:hAnsi="Times New Roman" w:cs="Times New Roman"/>
+        </w:rPr>
+        <w:t xml:space="preserve">) </w:t>
+      </w:r>
+      <w:r>
+        <w:rPr>
+          <w:rFonts w:ascii="Times New Roman" w:hAnsi="Times New Roman" w:cs="Times New Roman"/>
+        </w:rPr>
+        <w:t>and</w:t>
+      </w:r>
+      <w:r>
+        <w:rPr>
+          <w:rFonts w:ascii="Times New Roman" w:hAnsi="Times New Roman" w:cs="Times New Roman"/>
+        </w:rPr>
+        <w:t xml:space="preserve"> plants require a dominant allele at each of two loci to produce HCN</w:t>
+      </w:r>
+      <w:r>
+        <w:rPr>
+          <w:rFonts w:ascii="Times New Roman" w:hAnsi="Times New Roman" w:cs="Times New Roman"/>
+        </w:rPr>
+        <w:t xml:space="preserve">. </w:t>
+      </w:r>
+      <w:r>
+        <w:rPr>
+          <w:rFonts w:ascii="Times New Roman" w:hAnsi="Times New Roman" w:cs="Times New Roman"/>
+        </w:rPr>
+        <w:t xml:space="preserve">As such, this trait exhibits duplicate recessive epistasis (i.e. complimentary epistasis, </w:t>
       </w:r>
       <w:r>
         <w:rPr>
@@ -408,7 +2017,7 @@
         <w:rPr>
           <w:rFonts w:ascii="Times New Roman" w:hAnsi="Times New Roman" w:cs="Times New Roman"/>
         </w:rPr>
-        <w:instrText>ADDIN CSL_CITATION { "citationItems" : [ { "id" : "ITEM-1", "itemData" : { "DOI" : "10.1111/mec.13162", "ISBN" : "1365-294X", "ISSN" : "1365294X", "PMID" : "25891044", "abstract" : "Biological invasions are 'natural' experiments that can improve our understanding of contemporary evolution. We evaluate evidence for population differentiation, natural selection and adaptive evolution of invading plants and animals at two nested spatial scales: (i) among introduced populations (ii) between native and introduced genotypes. Evolution during invasion is frequently inferred, but rarely confirmed as adaptive. In common garden studies, quantitative trait differentiation is only marginally lower (~3.5%) among introduced relative to native populations, despite genetic bottlenecks and shorter timescales (i.e. millennia vs. decades). However, differentiation between genotypes from the native vs. introduced range is less clear and confounded by nonrandom geographic sampling; simulations suggest this causes a high false-positive discovery rate (&gt;50%) in geographically structured populations. Selection differentials (\u00a6s\u00a6) are stronger in introduced than in native species, although selection gradients (\u00a6\u03b2\u00a6) are not, consistent with introduced species experiencing weaker genetic constraints. This could facilitate rapid adaptation, but evidence is limited. For example, rapid phenotypic evolution often manifests as geographical clines, but simulations demonstrate that nonadaptive trait clines can evolve frequently during colonization (~two-thirds of simulations). Additionally, QST -FST studies may often misrepresent the strength and form of natural selection acting during invasion. Instead, classic approaches in evolutionary ecology (e.g. selection analysis, reciprocal transplant, artificial selection) are necessary to determine the frequency of adaptive evolution during invasion and its influence on establishment, spread and impact of invasive species. These studies are rare but crucial for managing biological invasions in the context of global change.", "author" : [ { "dropping-particle" : "", "family" : "Colautti", "given" : "Robert I", "non-dropping-particle" : "", "parse-names" : false, "suffix" : "" }, { "dropping-particle" : "", "family" : "Lau", "given" : "Jennifer A", "non-dropping-particle" : "", "parse-names" : false, "suffix" : "" } ], "container-title" : "Molecular Ecology", "id" : "ITEM-1", "issue" : "9", "issued" : { "date-parts" : [ [ "2015" ] ] }, "page" : "1999-2017", "title" : "Contemporary evolution during invasion: Evidence for differentiation, natural selection, and local adaptation", "type" : "article-journal", "volume" : "24" }, "uris" : [ "http://www.mendeley.com/documents/?uuid=213fa837-1f63-430a-938f-7504fe796652" ] } ], "mendeley" : { "formattedCitation" : "(Colautti and Lau 2015)", "plainTextFormattedCitation" : "(Colautti and Lau 2015)", "previouslyFormattedCitation" : "(Colautti and Lau 2015)" }, "properties" : {  }, "schema" : "https://github.com/citation-style-language/schema/raw/master/csl-citation.json" }</w:instrText>
+        <w:instrText>ADDIN CSL_CITATION { "citationItems" : [ { "id" : "ITEM-1", "itemData" : { "DOI" : "10.1016/j.cell.2016.06.047", "ISBN" : "1097-4172 (Electronic)\\r0092-8674 (Linking)", "ISSN" : "10974172", "PMID" : "27419868", "abstract" : "Genes encode components of coevolved and interconnected networks. The effect of genotype on phenotype therefore depends on genotypic context through gene interactions known as epistasis. Epistasis is important in predicting phenotype from genotype for an individual. It is also examined in population studies to identify genetic risk factors in complex traits and to predict evolution under selection. Paradoxically, the effects of genotypic context in individuals and populations are distinct and sometimes contradictory. We argue that predicting genotype from phenotype for individuals based on population studies is difficult and, especially in human genetics, likely to result in underestimating the effects of genotypic context.", "author" : [ { "dropping-particle" : "", "family" : "Sackton", "given" : "Timothy B", "non-dropping-particle" : "", "parse-names" : false, "suffix" : "" }, { "dropping-particle" : "", "family" : "Hartl", "given" : "Daniel L", "non-dropping-particle" : "", "parse-names" : false, "suffix" : "" } ], "container-title" : "Cell", "id" : "ITEM-1", "issue" : "2", "issued" : { "date-parts" : [ [ "2016" ] ] }, "page" : "279-287", "publisher" : "Elsevier Inc.", "title" : "Genotypic context and epistasis in individuals and populations", "type" : "article-journal", "volume" : "166" }, "uris" : [ "http://www.mendeley.com/documents/?uuid=78826ce8-6830-4ae0-9947-72c809008e00" ] } ], "mendeley" : { "formattedCitation" : "(Sackton and Hartl 2016)", "plainTextFormattedCitation" : "(Sackton and Hartl 2016)", "previouslyFormattedCitation" : "(Sackton and Hartl 2016)" }, "properties" : {  }, "schema" : "https://github.com/citation-style-language/schema/raw/master/csl-citation.json" }</w:instrText>
       </w:r>
       <w:r>
         <w:rPr>
@@ -421,7 +2030,7 @@
           <w:rFonts w:ascii="Times New Roman" w:hAnsi="Times New Roman" w:cs="Times New Roman"/>
           <w:noProof/>
         </w:rPr>
-        <w:t>(Colautti and Lau 2015)</w:t>
+        <w:t>Sackton and Hartl 2016)</w:t>
       </w:r>
       <w:r>
         <w:rPr>
@@ -433,88 +2042,651 @@
         <w:rPr>
           <w:rFonts w:ascii="Times New Roman" w:hAnsi="Times New Roman" w:cs="Times New Roman"/>
         </w:rPr>
-        <w:t xml:space="preserve"> and phenotypic clines can arise via multiple introductions from a species’ native range during invasion </w:t>
-      </w:r>
-      <w:r>
-        <w:rPr>
-          <w:rFonts w:ascii="Times New Roman" w:hAnsi="Times New Roman" w:cs="Times New Roman"/>
-        </w:rPr>
-        <w:fldChar w:fldCharType="begin" w:fldLock="1"/>
-      </w:r>
-      <w:r>
-        <w:rPr>
-          <w:rFonts w:ascii="Times New Roman" w:hAnsi="Times New Roman" w:cs="Times New Roman"/>
-        </w:rPr>
-        <w:instrText>ADDIN CSL_CITATION { "citationItems" : [ { "id" : "ITEM-1", "itemData" : { "DOI" : "10.1111/j.1469-8137.2009.02892.x", "ISBN" : "1469-8137", "ISSN" : "0028646X", "PMID" : "19538550", "abstract" : "Phenotypic and genetic clines have long been synonymous with adaptive evolution. However, other processes (for example, migration, range expansion, invasion) may generate clines in traits or loci across geographical and environmental gradients. It is therefore important to distinguish between clines that represent adaptive evolution and those that result from selectively neutral demographic or genetic processes. We tested for the differentiation of phenotypic traits along environmental gradients using two species in the genus Silene, whilst statistically controlling for colonization history and founder effects. We sampled seed families from across the native and introduced ranges, genotyped individuals and estimated phenotypic differentiation in replicated common gardens. The results suggest that post-glacial expansion of S. vulgaris and S. latifolia involved both neutral and adaptive genetic differentiation (clines) of life history traits along major axes of environmental variation in Europe and North America. Phenotypic clines generally persisted when tested against the neutral expectation, although some clines disappeared (and one cline emerged) when the effects of genetic ancestry were statistically removed. Colonization history, estimated using genetic markers, is a useful null model for tests of adaptive trait divergence, especially during range expansion and invasion when selection and gene flow may not have reached equilibrium.", "author" : [ { "dropping-particle" : "", "family" : "Keller", "given" : "Stephen R", "non-dropping-particle" : "", "parse-names" : false, "suffix" : "" }, { "dropping-particle" : "", "family" : "Sowell", "given" : "Dexter R", "non-dropping-particle" : "", "parse-names" : false, "suffix" : "" }, { "dropping-particle" : "", "family" : "Neiman", "given" : "Maurine", "non-dropping-particle" : "", "parse-names" : false, "suffix" : "" }, { "dropping-particle" : "", "family" : "Wolfe", "given" : "Lorne M", "non-dropping-particle" : "", "parse-names" : false, "suffix" : "" }, { "dropping-particle" : "", "family" : "Taylor", "given" : "Douglas R", "non-dropping-particle" : "", "parse-names" : false, "suffix" : "" } ], "container-title" : "New Phytologist", "id" : "ITEM-1", "issue" : "3", "issued" : { "date-parts" : [ [ "2009" ] ] }, "page" : "678-690", "title" : "Adaptation and colonization history affect the evolution of clines in two introduced species", "type" : "article-journal", "volume" : "183" }, "uris" : [ "http://www.mendeley.com/documents/?uuid=df76c020-9759-4cd1-84bb-2837e0e58762" ] } ], "mendeley" : { "formattedCitation" : "(Keller et al. 2009)", "plainTextFormattedCitation" : "(Keller et al. 2009)", "previouslyFormattedCitation" : "(Keller et al. 2009)" }, "properties" : {  }, "schema" : "https://github.com/citation-style-language/schema/raw/master/csl-citation.json" }</w:instrText>
-      </w:r>
-      <w:r>
-        <w:rPr>
-          <w:rFonts w:ascii="Times New Roman" w:hAnsi="Times New Roman" w:cs="Times New Roman"/>
-        </w:rPr>
-        <w:fldChar w:fldCharType="separate"/>
-      </w:r>
-      <w:r>
-        <w:rPr>
-          <w:rFonts w:ascii="Times New Roman" w:hAnsi="Times New Roman" w:cs="Times New Roman"/>
-          <w:noProof/>
-        </w:rPr>
-        <w:t>(Keller et al. 2009)</w:t>
-      </w:r>
-      <w:r>
-        <w:rPr>
-          <w:rFonts w:ascii="Times New Roman" w:hAnsi="Times New Roman" w:cs="Times New Roman"/>
-        </w:rPr>
-        <w:fldChar w:fldCharType="end"/>
-      </w:r>
-      <w:r>
-        <w:rPr>
-          <w:rFonts w:ascii="Times New Roman" w:hAnsi="Times New Roman" w:cs="Times New Roman"/>
-        </w:rPr>
-        <w:t xml:space="preserve">. </w:t>
-      </w:r>
-      <w:r>
-        <w:rPr>
-          <w:rFonts w:ascii="Times New Roman" w:hAnsi="Times New Roman" w:cs="Times New Roman"/>
-        </w:rPr>
-        <w:t xml:space="preserve">Disentangling the relative importance of stochastic and deterministic forces </w:t>
-      </w:r>
-      <w:r>
-        <w:rPr>
-          <w:rFonts w:ascii="Times New Roman" w:hAnsi="Times New Roman" w:cs="Times New Roman"/>
-        </w:rPr>
-        <w:t xml:space="preserve">in the formation of clines </w:t>
-      </w:r>
-      <w:r>
-        <w:rPr>
-          <w:rFonts w:ascii="Times New Roman" w:hAnsi="Times New Roman" w:cs="Times New Roman"/>
-        </w:rPr>
-        <w:t xml:space="preserve">is </w:t>
-      </w:r>
-      <w:r>
-        <w:rPr>
-          <w:rFonts w:ascii="Times New Roman" w:hAnsi="Times New Roman" w:cs="Times New Roman"/>
-        </w:rPr>
-        <w:t xml:space="preserve">thus </w:t>
-      </w:r>
-      <w:r>
-        <w:rPr>
-          <w:rFonts w:ascii="Times New Roman" w:hAnsi="Times New Roman" w:cs="Times New Roman"/>
-        </w:rPr>
-        <w:t xml:space="preserve">essential prior to invoking the role of selection in generating adaptive </w:t>
-      </w:r>
-      <w:r>
-        <w:rPr>
-          <w:rFonts w:ascii="Times New Roman" w:hAnsi="Times New Roman" w:cs="Times New Roman"/>
-        </w:rPr>
-        <w:t>differentiation between populations.</w:t>
+        <w:t xml:space="preserve"> where recessivity at either locus (or both) results in individuals lacking HCN (i.e. acyanogenic, HCN–). </w:t>
+      </w:r>
+      <w:r>
+        <w:rPr>
+          <w:rFonts w:ascii="Times New Roman" w:hAnsi="Times New Roman" w:cs="Times New Roman"/>
+        </w:rPr>
+        <w:t xml:space="preserve">A consequence of this genetic architecture is that the frequency of HCN can only increase via drift if the frequency of the dominant alleles at both underlying loci drift upward (Table 1). Any other combination of frequency changes in the dominant alleles result in decreases in the frequency of HCN, making population particularly susceptible to loss of HCN via drift. </w:t>
+      </w:r>
+    </w:p>
+    <w:p>
+      <w:pPr>
+        <w:ind w:firstLine="360"/>
+        <w:rPr>
+          <w:rFonts w:ascii="Times New Roman" w:hAnsi="Times New Roman" w:cs="Times New Roman"/>
+          <w:b/>
+        </w:rPr>
+      </w:pPr>
+      <w:r>
+        <w:rPr>
+          <w:rFonts w:ascii="Times New Roman" w:hAnsi="Times New Roman" w:cs="Times New Roman"/>
+        </w:rPr>
+        <w:t xml:space="preserve">In this paper, we address the following specific questions: (1) How do drift, gene flow and selection interact in the formation and maintenance of spatial clines in HCN? </w:t>
+      </w:r>
+      <w:r>
+        <w:rPr>
+          <w:rFonts w:ascii="Times New Roman" w:hAnsi="Times New Roman" w:cs="Times New Roman"/>
+        </w:rPr>
+        <w:t xml:space="preserve">(2) </w:t>
+      </w:r>
+      <w:r>
+        <w:rPr>
+          <w:rFonts w:ascii="Times New Roman" w:hAnsi="Times New Roman" w:cs="Times New Roman"/>
+        </w:rPr>
+        <w:t>Is the formation of urban-rural clines in HCN contingent upon the colonization history of white clover in cities (i.e. urban to rural, rural to urban, always colonized)?</w:t>
+      </w:r>
+      <w:r>
+        <w:rPr>
+          <w:rFonts w:ascii="Times New Roman" w:hAnsi="Times New Roman" w:cs="Times New Roman"/>
+        </w:rPr>
+        <w:t xml:space="preserve"> While we focus on cyanogenesis in clover as a model for answering these questions, our results will have implications for the formation of clines in traits with a non-additive genetic basis in a range of different systems.</w:t>
       </w:r>
       <w:bookmarkStart w:id="0" w:name="_GoBack"/>
       <w:bookmarkEnd w:id="0"/>
     </w:p>
     <w:p>
       <w:pPr>
-        <w:rPr>
+        <w:ind w:firstLine="360"/>
+        <w:rPr>
+          <w:rFonts w:ascii="Times New Roman" w:hAnsi="Times New Roman" w:cs="Times New Roman"/>
+        </w:rPr>
+      </w:pPr>
+    </w:p>
+    <w:p>
+      <w:pPr>
+        <w:rPr>
+          <w:rFonts w:ascii="Times New Roman" w:hAnsi="Times New Roman" w:cs="Times New Roman"/>
+        </w:rPr>
+      </w:pPr>
+    </w:p>
+    <w:p>
+      <w:pPr>
+        <w:rPr>
+          <w:rFonts w:ascii="Times New Roman" w:hAnsi="Times New Roman" w:cs="Times New Roman"/>
+        </w:rPr>
+        <w:sectPr>
+          <w:pgSz w:w="12240" w:h="15840"/>
+          <w:pgMar w:top="1440" w:right="1440" w:bottom="1440" w:left="1440" w:header="708" w:footer="708" w:gutter="0"/>
+          <w:cols w:space="708"/>
+          <w:docGrid w:linePitch="360"/>
+        </w:sectPr>
+      </w:pPr>
+    </w:p>
+    <w:p>
+      <w:pPr>
+        <w:rPr>
+          <w:rFonts w:ascii="Times New Roman" w:hAnsi="Times New Roman" w:cs="Times New Roman"/>
+        </w:rPr>
+      </w:pPr>
+      <w:commentRangeStart w:id="1"/>
+      <w:r>
+        <w:rPr>
+          <w:rFonts w:ascii="Times New Roman" w:hAnsi="Times New Roman" w:cs="Times New Roman"/>
           <w:b/>
+        </w:rPr>
+        <w:t>Table 1</w:t>
+      </w:r>
+      <w:commentRangeEnd w:id="1"/>
+      <w:r>
+        <w:rPr>
+          <w:rStyle w:val="CommentReference"/>
+        </w:rPr>
+        <w:commentReference w:id="1"/>
+      </w:r>
+      <w:r>
+        <w:rPr>
+          <w:rFonts w:ascii="Times New Roman" w:hAnsi="Times New Roman" w:cs="Times New Roman"/>
+          <w:b/>
+        </w:rPr>
+        <w:t>:</w:t>
+      </w:r>
+      <w:r>
+        <w:rPr>
+          <w:rFonts w:ascii="Times New Roman" w:hAnsi="Times New Roman" w:cs="Times New Roman"/>
+        </w:rPr>
+        <w:t xml:space="preserve"> Direction of change in the frequency of HCN as the frequency of dominant alleles at underlying loci either increases or decreases. In three out of four cases, HCN frequencies decrease. This makes populations particularly susceptible to loss of HCN via drift.  </w:t>
+      </w:r>
+    </w:p>
+    <w:tbl>
+      <w:tblPr>
+        <w:tblW w:w="4060" w:type="dxa"/>
+        <w:tblLook w:val="04A0" w:firstRow="1" w:lastRow="0" w:firstColumn="1" w:lastColumn="0" w:noHBand="0" w:noVBand="1"/>
+      </w:tblPr>
+      <w:tblGrid>
+        <w:gridCol w:w="1460"/>
+        <w:gridCol w:w="1300"/>
+        <w:gridCol w:w="1300"/>
+      </w:tblGrid>
+      <w:tr>
+        <w:trPr>
+          <w:trHeight w:val="340"/>
+        </w:trPr>
+        <w:tc>
+          <w:tcPr>
+            <w:tcW w:w="1460" w:type="dxa"/>
+            <w:tcBorders>
+              <w:top w:val="single" w:sz="4" w:space="0" w:color="auto"/>
+              <w:left w:val="single" w:sz="4" w:space="0" w:color="auto"/>
+              <w:bottom w:val="double" w:sz="6" w:space="0" w:color="auto"/>
+              <w:right w:val="nil"/>
+            </w:tcBorders>
+            <w:shd w:val="clear" w:color="auto" w:fill="auto"/>
+            <w:noWrap/>
+            <w:vAlign w:val="bottom"/>
+            <w:hideMark/>
+          </w:tcPr>
+          <w:p>
+            <w:pPr>
+              <w:jc w:val="center"/>
+              <w:rPr>
+                <w:rFonts w:ascii="Calibri" w:eastAsia="Times New Roman" w:hAnsi="Calibri" w:cs="Times New Roman"/>
+                <w:b/>
+                <w:bCs/>
+                <w:i/>
+                <w:color w:val="000000"/>
+                <w:lang w:val="en-US"/>
+              </w:rPr>
+            </w:pPr>
+            <w:r>
+              <w:rPr>
+                <w:rFonts w:ascii="Calibri" w:eastAsia="Times New Roman" w:hAnsi="Calibri" w:cs="Times New Roman"/>
+                <w:b/>
+                <w:bCs/>
+                <w:i/>
+                <w:color w:val="000000"/>
+                <w:lang w:val="en-US"/>
+              </w:rPr>
+              <w:t>CYP79D15</w:t>
+            </w:r>
+          </w:p>
+        </w:tc>
+        <w:tc>
+          <w:tcPr>
+            <w:tcW w:w="1300" w:type="dxa"/>
+            <w:tcBorders>
+              <w:top w:val="single" w:sz="4" w:space="0" w:color="auto"/>
+              <w:left w:val="nil"/>
+              <w:bottom w:val="double" w:sz="6" w:space="0" w:color="auto"/>
+              <w:right w:val="nil"/>
+            </w:tcBorders>
+            <w:shd w:val="clear" w:color="auto" w:fill="auto"/>
+            <w:noWrap/>
+            <w:vAlign w:val="bottom"/>
+            <w:hideMark/>
+          </w:tcPr>
+          <w:p>
+            <w:pPr>
+              <w:jc w:val="center"/>
+              <w:rPr>
+                <w:rFonts w:ascii="Calibri" w:eastAsia="Times New Roman" w:hAnsi="Calibri" w:cs="Times New Roman"/>
+                <w:b/>
+                <w:bCs/>
+                <w:i/>
+                <w:color w:val="000000"/>
+                <w:lang w:val="en-US"/>
+              </w:rPr>
+            </w:pPr>
+            <w:r>
+              <w:rPr>
+                <w:rFonts w:ascii="Calibri" w:eastAsia="Times New Roman" w:hAnsi="Calibri" w:cs="Times New Roman"/>
+                <w:b/>
+                <w:bCs/>
+                <w:i/>
+                <w:color w:val="000000"/>
+                <w:lang w:val="en-US"/>
+              </w:rPr>
+              <w:t>Li</w:t>
+            </w:r>
+          </w:p>
+        </w:tc>
+        <w:tc>
+          <w:tcPr>
+            <w:tcW w:w="1300" w:type="dxa"/>
+            <w:tcBorders>
+              <w:top w:val="single" w:sz="4" w:space="0" w:color="auto"/>
+              <w:left w:val="single" w:sz="4" w:space="0" w:color="auto"/>
+              <w:bottom w:val="double" w:sz="6" w:space="0" w:color="auto"/>
+              <w:right w:val="single" w:sz="4" w:space="0" w:color="auto"/>
+            </w:tcBorders>
+            <w:shd w:val="clear" w:color="auto" w:fill="auto"/>
+            <w:noWrap/>
+            <w:vAlign w:val="bottom"/>
+            <w:hideMark/>
+          </w:tcPr>
+          <w:p>
+            <w:pPr>
+              <w:jc w:val="center"/>
+              <w:rPr>
+                <w:rFonts w:ascii="Calibri" w:eastAsia="Times New Roman" w:hAnsi="Calibri" w:cs="Times New Roman"/>
+                <w:b/>
+                <w:bCs/>
+                <w:color w:val="000000"/>
+                <w:lang w:val="en-US"/>
+              </w:rPr>
+            </w:pPr>
+            <w:r>
+              <w:rPr>
+                <w:rFonts w:ascii="Calibri" w:eastAsia="Times New Roman" w:hAnsi="Calibri" w:cs="Times New Roman"/>
+                <w:b/>
+                <w:bCs/>
+                <w:color w:val="000000"/>
+                <w:lang w:val="en-US"/>
+              </w:rPr>
+              <w:t>HCN</w:t>
+            </w:r>
+          </w:p>
+        </w:tc>
+      </w:tr>
+      <w:tr>
+        <w:trPr>
+          <w:trHeight w:val="340"/>
+        </w:trPr>
+        <w:tc>
+          <w:tcPr>
+            <w:tcW w:w="1460" w:type="dxa"/>
+            <w:tcBorders>
+              <w:top w:val="nil"/>
+              <w:left w:val="single" w:sz="4" w:space="0" w:color="auto"/>
+              <w:bottom w:val="nil"/>
+              <w:right w:val="nil"/>
+            </w:tcBorders>
+            <w:shd w:val="clear" w:color="auto" w:fill="auto"/>
+            <w:noWrap/>
+            <w:vAlign w:val="bottom"/>
+            <w:hideMark/>
+          </w:tcPr>
+          <w:p>
+            <w:pPr>
+              <w:jc w:val="center"/>
+              <w:rPr>
+                <w:rFonts w:ascii="Calibri" w:eastAsia="Times New Roman" w:hAnsi="Calibri" w:cs="Times New Roman"/>
+                <w:lang w:val="en-US"/>
+              </w:rPr>
+            </w:pPr>
+            <w:r>
+              <w:rPr>
+                <w:rFonts w:ascii="Calibri" w:eastAsia="Times New Roman" w:hAnsi="Calibri" w:cs="Times New Roman"/>
+                <w:lang w:val="en-US"/>
+              </w:rPr>
+              <w:t>Increase</w:t>
+            </w:r>
+          </w:p>
+        </w:tc>
+        <w:tc>
+          <w:tcPr>
+            <w:tcW w:w="1300" w:type="dxa"/>
+            <w:tcBorders>
+              <w:top w:val="nil"/>
+              <w:left w:val="nil"/>
+              <w:bottom w:val="nil"/>
+              <w:right w:val="nil"/>
+            </w:tcBorders>
+            <w:shd w:val="clear" w:color="auto" w:fill="auto"/>
+            <w:noWrap/>
+            <w:vAlign w:val="bottom"/>
+            <w:hideMark/>
+          </w:tcPr>
+          <w:p>
+            <w:pPr>
+              <w:jc w:val="center"/>
+              <w:rPr>
+                <w:rFonts w:ascii="Calibri" w:eastAsia="Times New Roman" w:hAnsi="Calibri" w:cs="Times New Roman"/>
+                <w:lang w:val="en-US"/>
+              </w:rPr>
+            </w:pPr>
+            <w:r>
+              <w:rPr>
+                <w:rFonts w:ascii="Calibri" w:eastAsia="Times New Roman" w:hAnsi="Calibri" w:cs="Times New Roman"/>
+                <w:lang w:val="en-US"/>
+              </w:rPr>
+              <w:t>Increase</w:t>
+            </w:r>
+          </w:p>
+        </w:tc>
+        <w:tc>
+          <w:tcPr>
+            <w:tcW w:w="1300" w:type="dxa"/>
+            <w:tcBorders>
+              <w:top w:val="nil"/>
+              <w:left w:val="single" w:sz="4" w:space="0" w:color="auto"/>
+              <w:bottom w:val="nil"/>
+              <w:right w:val="single" w:sz="4" w:space="0" w:color="auto"/>
+            </w:tcBorders>
+            <w:shd w:val="clear" w:color="auto" w:fill="auto"/>
+            <w:noWrap/>
+            <w:vAlign w:val="bottom"/>
+            <w:hideMark/>
+          </w:tcPr>
+          <w:p>
+            <w:pPr>
+              <w:jc w:val="center"/>
+              <w:rPr>
+                <w:rFonts w:ascii="Calibri" w:eastAsia="Times New Roman" w:hAnsi="Calibri" w:cs="Times New Roman"/>
+                <w:lang w:val="en-US"/>
+              </w:rPr>
+            </w:pPr>
+            <w:r>
+              <w:rPr>
+                <w:rFonts w:ascii="Calibri" w:eastAsia="Times New Roman" w:hAnsi="Calibri" w:cs="Times New Roman"/>
+                <w:lang w:val="en-US"/>
+              </w:rPr>
+              <w:t>Increase</w:t>
+            </w:r>
+          </w:p>
+        </w:tc>
+      </w:tr>
+      <w:tr>
+        <w:trPr>
+          <w:trHeight w:val="320"/>
+        </w:trPr>
+        <w:tc>
+          <w:tcPr>
+            <w:tcW w:w="1460" w:type="dxa"/>
+            <w:tcBorders>
+              <w:top w:val="nil"/>
+              <w:left w:val="single" w:sz="4" w:space="0" w:color="auto"/>
+              <w:bottom w:val="nil"/>
+              <w:right w:val="nil"/>
+            </w:tcBorders>
+            <w:shd w:val="clear" w:color="000000" w:fill="D0CECE"/>
+            <w:noWrap/>
+            <w:vAlign w:val="bottom"/>
+            <w:hideMark/>
+          </w:tcPr>
+          <w:p>
+            <w:pPr>
+              <w:jc w:val="center"/>
+              <w:rPr>
+                <w:rFonts w:ascii="Calibri" w:eastAsia="Times New Roman" w:hAnsi="Calibri" w:cs="Times New Roman"/>
+                <w:lang w:val="en-US"/>
+              </w:rPr>
+            </w:pPr>
+            <w:r>
+              <w:rPr>
+                <w:rFonts w:ascii="Calibri" w:eastAsia="Times New Roman" w:hAnsi="Calibri" w:cs="Times New Roman"/>
+                <w:lang w:val="en-US"/>
+              </w:rPr>
+              <w:t>Increase</w:t>
+            </w:r>
+          </w:p>
+        </w:tc>
+        <w:tc>
+          <w:tcPr>
+            <w:tcW w:w="1300" w:type="dxa"/>
+            <w:tcBorders>
+              <w:top w:val="nil"/>
+              <w:left w:val="nil"/>
+              <w:bottom w:val="nil"/>
+              <w:right w:val="nil"/>
+            </w:tcBorders>
+            <w:shd w:val="clear" w:color="000000" w:fill="D0CECE"/>
+            <w:noWrap/>
+            <w:vAlign w:val="bottom"/>
+            <w:hideMark/>
+          </w:tcPr>
+          <w:p>
+            <w:pPr>
+              <w:jc w:val="center"/>
+              <w:rPr>
+                <w:rFonts w:ascii="Calibri" w:eastAsia="Times New Roman" w:hAnsi="Calibri" w:cs="Times New Roman"/>
+                <w:lang w:val="en-US"/>
+              </w:rPr>
+            </w:pPr>
+            <w:r>
+              <w:rPr>
+                <w:rFonts w:ascii="Calibri" w:eastAsia="Times New Roman" w:hAnsi="Calibri" w:cs="Times New Roman"/>
+                <w:lang w:val="en-US"/>
+              </w:rPr>
+              <w:t>Decrease</w:t>
+            </w:r>
+          </w:p>
+        </w:tc>
+        <w:tc>
+          <w:tcPr>
+            <w:tcW w:w="1300" w:type="dxa"/>
+            <w:tcBorders>
+              <w:top w:val="nil"/>
+              <w:left w:val="single" w:sz="4" w:space="0" w:color="auto"/>
+              <w:bottom w:val="nil"/>
+              <w:right w:val="single" w:sz="4" w:space="0" w:color="auto"/>
+            </w:tcBorders>
+            <w:shd w:val="clear" w:color="000000" w:fill="D0CECE"/>
+            <w:noWrap/>
+            <w:vAlign w:val="bottom"/>
+            <w:hideMark/>
+          </w:tcPr>
+          <w:p>
+            <w:pPr>
+              <w:jc w:val="center"/>
+              <w:rPr>
+                <w:rFonts w:ascii="Calibri" w:eastAsia="Times New Roman" w:hAnsi="Calibri" w:cs="Times New Roman"/>
+                <w:lang w:val="en-US"/>
+              </w:rPr>
+            </w:pPr>
+            <w:r>
+              <w:rPr>
+                <w:rFonts w:ascii="Calibri" w:eastAsia="Times New Roman" w:hAnsi="Calibri" w:cs="Times New Roman"/>
+                <w:lang w:val="en-US"/>
+              </w:rPr>
+              <w:t>Decrease</w:t>
+            </w:r>
+          </w:p>
+        </w:tc>
+      </w:tr>
+      <w:tr>
+        <w:trPr>
+          <w:trHeight w:val="320"/>
+        </w:trPr>
+        <w:tc>
+          <w:tcPr>
+            <w:tcW w:w="1460" w:type="dxa"/>
+            <w:tcBorders>
+              <w:top w:val="nil"/>
+              <w:left w:val="single" w:sz="4" w:space="0" w:color="auto"/>
+              <w:bottom w:val="nil"/>
+              <w:right w:val="nil"/>
+            </w:tcBorders>
+            <w:shd w:val="clear" w:color="000000" w:fill="D0CECE"/>
+            <w:noWrap/>
+            <w:vAlign w:val="bottom"/>
+            <w:hideMark/>
+          </w:tcPr>
+          <w:p>
+            <w:pPr>
+              <w:jc w:val="center"/>
+              <w:rPr>
+                <w:rFonts w:ascii="Calibri" w:eastAsia="Times New Roman" w:hAnsi="Calibri" w:cs="Times New Roman"/>
+                <w:lang w:val="en-US"/>
+              </w:rPr>
+            </w:pPr>
+            <w:r>
+              <w:rPr>
+                <w:rFonts w:ascii="Calibri" w:eastAsia="Times New Roman" w:hAnsi="Calibri" w:cs="Times New Roman"/>
+                <w:lang w:val="en-US"/>
+              </w:rPr>
+              <w:t>Decrease</w:t>
+            </w:r>
+          </w:p>
+        </w:tc>
+        <w:tc>
+          <w:tcPr>
+            <w:tcW w:w="1300" w:type="dxa"/>
+            <w:tcBorders>
+              <w:top w:val="nil"/>
+              <w:left w:val="nil"/>
+              <w:bottom w:val="nil"/>
+              <w:right w:val="nil"/>
+            </w:tcBorders>
+            <w:shd w:val="clear" w:color="000000" w:fill="D0CECE"/>
+            <w:noWrap/>
+            <w:vAlign w:val="bottom"/>
+            <w:hideMark/>
+          </w:tcPr>
+          <w:p>
+            <w:pPr>
+              <w:jc w:val="center"/>
+              <w:rPr>
+                <w:rFonts w:ascii="Calibri" w:eastAsia="Times New Roman" w:hAnsi="Calibri" w:cs="Times New Roman"/>
+                <w:lang w:val="en-US"/>
+              </w:rPr>
+            </w:pPr>
+            <w:r>
+              <w:rPr>
+                <w:rFonts w:ascii="Calibri" w:eastAsia="Times New Roman" w:hAnsi="Calibri" w:cs="Times New Roman"/>
+                <w:lang w:val="en-US"/>
+              </w:rPr>
+              <w:t>Increase</w:t>
+            </w:r>
+          </w:p>
+        </w:tc>
+        <w:tc>
+          <w:tcPr>
+            <w:tcW w:w="1300" w:type="dxa"/>
+            <w:tcBorders>
+              <w:top w:val="nil"/>
+              <w:left w:val="single" w:sz="4" w:space="0" w:color="auto"/>
+              <w:bottom w:val="nil"/>
+              <w:right w:val="single" w:sz="4" w:space="0" w:color="auto"/>
+            </w:tcBorders>
+            <w:shd w:val="clear" w:color="000000" w:fill="D0CECE"/>
+            <w:noWrap/>
+            <w:vAlign w:val="bottom"/>
+            <w:hideMark/>
+          </w:tcPr>
+          <w:p>
+            <w:pPr>
+              <w:jc w:val="center"/>
+              <w:rPr>
+                <w:rFonts w:ascii="Calibri" w:eastAsia="Times New Roman" w:hAnsi="Calibri" w:cs="Times New Roman"/>
+                <w:lang w:val="en-US"/>
+              </w:rPr>
+            </w:pPr>
+            <w:r>
+              <w:rPr>
+                <w:rFonts w:ascii="Calibri" w:eastAsia="Times New Roman" w:hAnsi="Calibri" w:cs="Times New Roman"/>
+                <w:lang w:val="en-US"/>
+              </w:rPr>
+              <w:t>Decrease</w:t>
+            </w:r>
+          </w:p>
+        </w:tc>
+      </w:tr>
+      <w:tr>
+        <w:trPr>
+          <w:trHeight w:val="320"/>
+        </w:trPr>
+        <w:tc>
+          <w:tcPr>
+            <w:tcW w:w="1460" w:type="dxa"/>
+            <w:tcBorders>
+              <w:top w:val="nil"/>
+              <w:left w:val="single" w:sz="4" w:space="0" w:color="auto"/>
+              <w:bottom w:val="single" w:sz="4" w:space="0" w:color="auto"/>
+              <w:right w:val="nil"/>
+            </w:tcBorders>
+            <w:shd w:val="clear" w:color="000000" w:fill="D0CECE"/>
+            <w:noWrap/>
+            <w:vAlign w:val="bottom"/>
+            <w:hideMark/>
+          </w:tcPr>
+          <w:p>
+            <w:pPr>
+              <w:jc w:val="center"/>
+              <w:rPr>
+                <w:rFonts w:ascii="Calibri" w:eastAsia="Times New Roman" w:hAnsi="Calibri" w:cs="Times New Roman"/>
+                <w:lang w:val="en-US"/>
+              </w:rPr>
+            </w:pPr>
+            <w:r>
+              <w:rPr>
+                <w:rFonts w:ascii="Calibri" w:eastAsia="Times New Roman" w:hAnsi="Calibri" w:cs="Times New Roman"/>
+                <w:lang w:val="en-US"/>
+              </w:rPr>
+              <w:t>Decrease</w:t>
+            </w:r>
+          </w:p>
+        </w:tc>
+        <w:tc>
+          <w:tcPr>
+            <w:tcW w:w="1300" w:type="dxa"/>
+            <w:tcBorders>
+              <w:top w:val="nil"/>
+              <w:left w:val="nil"/>
+              <w:bottom w:val="single" w:sz="4" w:space="0" w:color="auto"/>
+              <w:right w:val="nil"/>
+            </w:tcBorders>
+            <w:shd w:val="clear" w:color="000000" w:fill="D0CECE"/>
+            <w:noWrap/>
+            <w:vAlign w:val="bottom"/>
+            <w:hideMark/>
+          </w:tcPr>
+          <w:p>
+            <w:pPr>
+              <w:jc w:val="center"/>
+              <w:rPr>
+                <w:rFonts w:ascii="Calibri" w:eastAsia="Times New Roman" w:hAnsi="Calibri" w:cs="Times New Roman"/>
+                <w:lang w:val="en-US"/>
+              </w:rPr>
+            </w:pPr>
+            <w:r>
+              <w:rPr>
+                <w:rFonts w:ascii="Calibri" w:eastAsia="Times New Roman" w:hAnsi="Calibri" w:cs="Times New Roman"/>
+                <w:lang w:val="en-US"/>
+              </w:rPr>
+              <w:t>Decrease</w:t>
+            </w:r>
+          </w:p>
+        </w:tc>
+        <w:tc>
+          <w:tcPr>
+            <w:tcW w:w="1300" w:type="dxa"/>
+            <w:tcBorders>
+              <w:top w:val="nil"/>
+              <w:left w:val="single" w:sz="4" w:space="0" w:color="auto"/>
+              <w:bottom w:val="single" w:sz="4" w:space="0" w:color="auto"/>
+              <w:right w:val="single" w:sz="4" w:space="0" w:color="auto"/>
+            </w:tcBorders>
+            <w:shd w:val="clear" w:color="000000" w:fill="D0CECE"/>
+            <w:noWrap/>
+            <w:vAlign w:val="bottom"/>
+            <w:hideMark/>
+          </w:tcPr>
+          <w:p>
+            <w:pPr>
+              <w:jc w:val="center"/>
+              <w:rPr>
+                <w:rFonts w:ascii="Calibri" w:eastAsia="Times New Roman" w:hAnsi="Calibri" w:cs="Times New Roman"/>
+                <w:lang w:val="en-US"/>
+              </w:rPr>
+            </w:pPr>
+            <w:r>
+              <w:rPr>
+                <w:rFonts w:ascii="Calibri" w:eastAsia="Times New Roman" w:hAnsi="Calibri" w:cs="Times New Roman"/>
+                <w:lang w:val="en-US"/>
+              </w:rPr>
+              <w:t>Decrease</w:t>
+            </w:r>
+          </w:p>
+        </w:tc>
+      </w:tr>
+    </w:tbl>
+    <w:p>
+      <w:pPr>
+        <w:rPr>
+          <w:rFonts w:ascii="Times New Roman" w:hAnsi="Times New Roman" w:cs="Times New Roman"/>
+        </w:rPr>
+      </w:pPr>
+    </w:p>
+    <w:p>
+      <w:pPr>
+        <w:tabs>
+          <w:tab w:val="left" w:pos="5421"/>
+        </w:tabs>
+        <w:ind w:firstLine="360"/>
+        <w:rPr>
+          <w:rFonts w:ascii="Times New Roman" w:hAnsi="Times New Roman" w:cs="Times New Roman"/>
         </w:rPr>
       </w:pPr>
     </w:p>
@@ -526,6 +2698,175 @@
     </w:sectPr>
   </w:body>
 </w:document>
+</file>
+
+<file path=word/comments.xml><?xml version="1.0" encoding="utf-8"?>
+<w:comments xmlns:wpc="http://schemas.microsoft.com/office/word/2010/wordprocessingCanvas" xmlns:mo="http://schemas.microsoft.com/office/mac/office/2008/main" xmlns:mc="http://schemas.openxmlformats.org/markup-compatibility/2006" xmlns:mv="urn:schemas-microsoft-com:mac:vml" xmlns:o="urn:schemas-microsoft-com:office:office" xmlns:r="http://schemas.openxmlformats.org/officeDocument/2006/relationships" xmlns:m="http://schemas.openxmlformats.org/officeDocument/2006/math" xmlns:v="urn:schemas-microsoft-com:vml" xmlns:wp14="http://schemas.microsoft.com/office/word/2010/wordprocessingDrawing" xmlns:wp="http://schemas.openxmlformats.org/drawingml/2006/wordprocessingDrawing" xmlns:w10="urn:schemas-microsoft-com:office:word" xmlns:w="http://schemas.openxmlformats.org/wordprocessingml/2006/main" xmlns:w14="http://schemas.microsoft.com/office/word/2010/wordml" xmlns:w15="http://schemas.microsoft.com/office/word/2012/wordml" xmlns:wpg="http://schemas.microsoft.com/office/word/2010/wordprocessingGroup" xmlns:wpi="http://schemas.microsoft.com/office/word/2010/wordprocessingInk" xmlns:wne="http://schemas.microsoft.com/office/word/2006/wordml" xmlns:wps="http://schemas.microsoft.com/office/word/2010/wordprocessingShape" mc:Ignorable="w14 w15 wp14">
+  <w:comment w:id="1" w:author="James Santangelo" w:date="2017-12-13T18:45:00Z" w:initials="JS">
+    <w:p>
+      <w:pPr>
+        <w:pStyle w:val="CommentText"/>
+      </w:pPr>
+      <w:r>
+        <w:rPr>
+          <w:rStyle w:val="CommentReference"/>
+        </w:rPr>
+        <w:annotationRef/>
+      </w:r>
+      <w:r>
+        <w:t>I think a table like this is an intuitive way of getting this point across but am open to other suggestions. Do you prefer this or the figure in the appraisal document? I like the figure but worry it may be too complicated with it being interactive since it’s harder to visualize the changes. Maybe having figure and table together in a single image somehow?</w:t>
+      </w:r>
+    </w:p>
+    <w:p>
+      <w:pPr>
+        <w:pStyle w:val="CommentText"/>
+      </w:pPr>
+    </w:p>
+    <w:p>
+      <w:pPr>
+        <w:pStyle w:val="CommentText"/>
+      </w:pPr>
+      <w:r>
+        <w:t xml:space="preserve">Another option would be to have the table in the paper and in the caption link to an interactive version of the appraisal document figure that people could play around with. The downside here would be that the interactive html figure would have to be hosted on a server somewhere. </w:t>
+      </w:r>
+    </w:p>
+  </w:comment>
+</w:comments>
+</file>
+
+<file path=word/commentsExtended.xml><?xml version="1.0" encoding="utf-8"?>
+<w15:commentsEx xmlns:wpc="http://schemas.microsoft.com/office/word/2010/wordprocessingCanvas" xmlns:mo="http://schemas.microsoft.com/office/mac/office/2008/main" xmlns:mc="http://schemas.openxmlformats.org/markup-compatibility/2006" xmlns:mv="urn:schemas-microsoft-com:mac:vml" xmlns:o="urn:schemas-microsoft-com:office:office" xmlns:r="http://schemas.openxmlformats.org/officeDocument/2006/relationships" xmlns:m="http://schemas.openxmlformats.org/officeDocument/2006/math" xmlns:v="urn:schemas-microsoft-com:vml" xmlns:wp14="http://schemas.microsoft.com/office/word/2010/wordprocessingDrawing" xmlns:wp="http://schemas.openxmlformats.org/drawingml/2006/wordprocessingDrawing" xmlns:w10="urn:schemas-microsoft-com:office:word" xmlns:w="http://schemas.openxmlformats.org/wordprocessingml/2006/main" xmlns:w14="http://schemas.microsoft.com/office/word/2010/wordml" xmlns:w15="http://schemas.microsoft.com/office/word/2012/wordml" xmlns:wpg="http://schemas.microsoft.com/office/word/2010/wordprocessingGroup" xmlns:wpi="http://schemas.microsoft.com/office/word/2010/wordprocessingInk" xmlns:wne="http://schemas.microsoft.com/office/word/2006/wordml" xmlns:wps="http://schemas.microsoft.com/office/word/2010/wordprocessingShape" mc:Ignorable="w14 w15 wp14">
+  <w15:commentEx w15:paraId="486FAA8D" w15:done="0"/>
+</w15:commentsEx>
+</file>
+
+<file path=word/numbering.xml><?xml version="1.0" encoding="utf-8"?>
+<w:numbering xmlns:wpc="http://schemas.microsoft.com/office/word/2010/wordprocessingCanvas" xmlns:mo="http://schemas.microsoft.com/office/mac/office/2008/main" xmlns:mc="http://schemas.openxmlformats.org/markup-compatibility/2006" xmlns:mv="urn:schemas-microsoft-com:mac:vml" xmlns:o="urn:schemas-microsoft-com:office:office" xmlns:r="http://schemas.openxmlformats.org/officeDocument/2006/relationships" xmlns:m="http://schemas.openxmlformats.org/officeDocument/2006/math" xmlns:v="urn:schemas-microsoft-com:vml" xmlns:wp14="http://schemas.microsoft.com/office/word/2010/wordprocessingDrawing" xmlns:wp="http://schemas.openxmlformats.org/drawingml/2006/wordprocessingDrawing" xmlns:w10="urn:schemas-microsoft-com:office:word" xmlns:w="http://schemas.openxmlformats.org/wordprocessingml/2006/main" xmlns:w14="http://schemas.microsoft.com/office/word/2010/wordml" xmlns:w15="http://schemas.microsoft.com/office/word/2012/wordml" xmlns:wpg="http://schemas.microsoft.com/office/word/2010/wordprocessingGroup" xmlns:wpi="http://schemas.microsoft.com/office/word/2010/wordprocessingInk" xmlns:wne="http://schemas.microsoft.com/office/word/2006/wordml" xmlns:wps="http://schemas.microsoft.com/office/word/2010/wordprocessingShape" mc:Ignorable="w14 w15 wp14">
+  <w:abstractNum w:abstractNumId="0">
+    <w:nsid w:val="753D7673"/>
+    <w:multiLevelType w:val="hybridMultilevel"/>
+    <w:tmpl w:val="D8362C5E"/>
+    <w:lvl w:ilvl="0" w:tplc="04090001">
+      <w:start w:val="1"/>
+      <w:numFmt w:val="bullet"/>
+      <w:lvlText w:val=""/>
+      <w:lvlJc w:val="left"/>
+      <w:pPr>
+        <w:ind w:left="360" w:hanging="360"/>
+      </w:pPr>
+      <w:rPr>
+        <w:rFonts w:ascii="Symbol" w:hAnsi="Symbol" w:hint="default"/>
+      </w:rPr>
+    </w:lvl>
+    <w:lvl w:ilvl="1" w:tplc="04090003">
+      <w:start w:val="1"/>
+      <w:numFmt w:val="bullet"/>
+      <w:lvlText w:val="o"/>
+      <w:lvlJc w:val="left"/>
+      <w:pPr>
+        <w:ind w:left="1080" w:hanging="360"/>
+      </w:pPr>
+      <w:rPr>
+        <w:rFonts w:ascii="Courier New" w:hAnsi="Courier New" w:cs="Courier New" w:hint="default"/>
+      </w:rPr>
+    </w:lvl>
+    <w:lvl w:ilvl="2" w:tplc="0409000F">
+      <w:start w:val="1"/>
+      <w:numFmt w:val="decimal"/>
+      <w:lvlText w:val="%3."/>
+      <w:lvlJc w:val="left"/>
+      <w:pPr>
+        <w:ind w:left="1800" w:hanging="360"/>
+      </w:pPr>
+      <w:rPr>
+        <w:rFonts w:hint="default"/>
+      </w:rPr>
+    </w:lvl>
+    <w:lvl w:ilvl="3" w:tplc="04090001" w:tentative="1">
+      <w:start w:val="1"/>
+      <w:numFmt w:val="bullet"/>
+      <w:lvlText w:val=""/>
+      <w:lvlJc w:val="left"/>
+      <w:pPr>
+        <w:ind w:left="2520" w:hanging="360"/>
+      </w:pPr>
+      <w:rPr>
+        <w:rFonts w:ascii="Symbol" w:hAnsi="Symbol" w:hint="default"/>
+      </w:rPr>
+    </w:lvl>
+    <w:lvl w:ilvl="4" w:tplc="04090003" w:tentative="1">
+      <w:start w:val="1"/>
+      <w:numFmt w:val="bullet"/>
+      <w:lvlText w:val="o"/>
+      <w:lvlJc w:val="left"/>
+      <w:pPr>
+        <w:ind w:left="3240" w:hanging="360"/>
+      </w:pPr>
+      <w:rPr>
+        <w:rFonts w:ascii="Courier New" w:hAnsi="Courier New" w:cs="Courier New" w:hint="default"/>
+      </w:rPr>
+    </w:lvl>
+    <w:lvl w:ilvl="5" w:tplc="04090005" w:tentative="1">
+      <w:start w:val="1"/>
+      <w:numFmt w:val="bullet"/>
+      <w:lvlText w:val=""/>
+      <w:lvlJc w:val="left"/>
+      <w:pPr>
+        <w:ind w:left="3960" w:hanging="360"/>
+      </w:pPr>
+      <w:rPr>
+        <w:rFonts w:ascii="Wingdings" w:hAnsi="Wingdings" w:hint="default"/>
+      </w:rPr>
+    </w:lvl>
+    <w:lvl w:ilvl="6" w:tplc="04090001" w:tentative="1">
+      <w:start w:val="1"/>
+      <w:numFmt w:val="bullet"/>
+      <w:lvlText w:val=""/>
+      <w:lvlJc w:val="left"/>
+      <w:pPr>
+        <w:ind w:left="4680" w:hanging="360"/>
+      </w:pPr>
+      <w:rPr>
+        <w:rFonts w:ascii="Symbol" w:hAnsi="Symbol" w:hint="default"/>
+      </w:rPr>
+    </w:lvl>
+    <w:lvl w:ilvl="7" w:tplc="04090003" w:tentative="1">
+      <w:start w:val="1"/>
+      <w:numFmt w:val="bullet"/>
+      <w:lvlText w:val="o"/>
+      <w:lvlJc w:val="left"/>
+      <w:pPr>
+        <w:ind w:left="5400" w:hanging="360"/>
+      </w:pPr>
+      <w:rPr>
+        <w:rFonts w:ascii="Courier New" w:hAnsi="Courier New" w:cs="Courier New" w:hint="default"/>
+      </w:rPr>
+    </w:lvl>
+    <w:lvl w:ilvl="8" w:tplc="04090005" w:tentative="1">
+      <w:start w:val="1"/>
+      <w:numFmt w:val="bullet"/>
+      <w:lvlText w:val=""/>
+      <w:lvlJc w:val="left"/>
+      <w:pPr>
+        <w:ind w:left="6120" w:hanging="360"/>
+      </w:pPr>
+      <w:rPr>
+        <w:rFonts w:ascii="Wingdings" w:hAnsi="Wingdings" w:hint="default"/>
+      </w:rPr>
+    </w:lvl>
+  </w:abstractNum>
+  <w:num w:numId="1">
+    <w:abstractNumId w:val="0"/>
+  </w:num>
+</w:numbering>
+</file>
+
+<file path=word/people.xml><?xml version="1.0" encoding="utf-8"?>
+<w15:people xmlns:wpc="http://schemas.microsoft.com/office/word/2010/wordprocessingCanvas" xmlns:mo="http://schemas.microsoft.com/office/mac/office/2008/main" xmlns:mc="http://schemas.openxmlformats.org/markup-compatibility/2006" xmlns:mv="urn:schemas-microsoft-com:mac:vml" xmlns:o="urn:schemas-microsoft-com:office:office" xmlns:r="http://schemas.openxmlformats.org/officeDocument/2006/relationships" xmlns:m="http://schemas.openxmlformats.org/officeDocument/2006/math" xmlns:v="urn:schemas-microsoft-com:vml" xmlns:wp14="http://schemas.microsoft.com/office/word/2010/wordprocessingDrawing" xmlns:wp="http://schemas.openxmlformats.org/drawingml/2006/wordprocessingDrawing" xmlns:w10="urn:schemas-microsoft-com:office:word" xmlns:w="http://schemas.openxmlformats.org/wordprocessingml/2006/main" xmlns:w14="http://schemas.microsoft.com/office/word/2010/wordml" xmlns:w15="http://schemas.microsoft.com/office/word/2012/wordml" xmlns:wpg="http://schemas.microsoft.com/office/word/2010/wordprocessingGroup" xmlns:wpi="http://schemas.microsoft.com/office/word/2010/wordprocessingInk" xmlns:wne="http://schemas.microsoft.com/office/word/2006/wordml" xmlns:wps="http://schemas.microsoft.com/office/word/2010/wordprocessingShape" mc:Ignorable="w14 w15 wp14">
+  <w15:person w15:author="James Santangelo">
+    <w15:presenceInfo w15:providerId="None" w15:userId="James Santangelo"/>
+  </w15:person>
+</w15:people>
 </file>
 
 <file path=word/styles.xml><?xml version="1.0" encoding="utf-8"?>
@@ -969,6 +3310,108 @@
       <w:lang w:val="en-US"/>
     </w:rPr>
   </w:style>
+  <w:style w:type="character" w:styleId="CommentReference">
+    <w:name w:val="annotation reference"/>
+    <w:basedOn w:val="DefaultParagraphFont"/>
+    <w:uiPriority w:val="99"/>
+    <w:semiHidden/>
+    <w:unhideWhenUsed/>
+    <w:rsid w:val="002A6C5A"/>
+    <w:rPr>
+      <w:sz w:val="18"/>
+      <w:szCs w:val="18"/>
+    </w:rPr>
+  </w:style>
+  <w:style w:type="paragraph" w:styleId="CommentText">
+    <w:name w:val="annotation text"/>
+    <w:basedOn w:val="Normal"/>
+    <w:link w:val="CommentTextChar"/>
+    <w:uiPriority w:val="99"/>
+    <w:semiHidden/>
+    <w:unhideWhenUsed/>
+    <w:rsid w:val="002A6C5A"/>
+  </w:style>
+  <w:style w:type="character" w:customStyle="1" w:styleId="CommentTextChar">
+    <w:name w:val="Comment Text Char"/>
+    <w:basedOn w:val="DefaultParagraphFont"/>
+    <w:link w:val="CommentText"/>
+    <w:uiPriority w:val="99"/>
+    <w:semiHidden/>
+    <w:rsid w:val="002A6C5A"/>
+    <w:rPr>
+      <w:lang w:val="en-CA"/>
+    </w:rPr>
+  </w:style>
+  <w:style w:type="paragraph" w:styleId="CommentSubject">
+    <w:name w:val="annotation subject"/>
+    <w:basedOn w:val="CommentText"/>
+    <w:next w:val="CommentText"/>
+    <w:link w:val="CommentSubjectChar"/>
+    <w:uiPriority w:val="99"/>
+    <w:semiHidden/>
+    <w:unhideWhenUsed/>
+    <w:rsid w:val="002A6C5A"/>
+    <w:rPr>
+      <w:b/>
+      <w:bCs/>
+      <w:sz w:val="20"/>
+      <w:szCs w:val="20"/>
+    </w:rPr>
+  </w:style>
+  <w:style w:type="character" w:customStyle="1" w:styleId="CommentSubjectChar">
+    <w:name w:val="Comment Subject Char"/>
+    <w:basedOn w:val="CommentTextChar"/>
+    <w:link w:val="CommentSubject"/>
+    <w:uiPriority w:val="99"/>
+    <w:semiHidden/>
+    <w:rsid w:val="002A6C5A"/>
+    <w:rPr>
+      <w:b/>
+      <w:bCs/>
+      <w:sz w:val="20"/>
+      <w:szCs w:val="20"/>
+      <w:lang w:val="en-CA"/>
+    </w:rPr>
+  </w:style>
+  <w:style w:type="paragraph" w:styleId="BalloonText">
+    <w:name w:val="Balloon Text"/>
+    <w:basedOn w:val="Normal"/>
+    <w:link w:val="BalloonTextChar"/>
+    <w:uiPriority w:val="99"/>
+    <w:semiHidden/>
+    <w:unhideWhenUsed/>
+    <w:rsid w:val="002A6C5A"/>
+    <w:rPr>
+      <w:rFonts w:ascii="Times New Roman" w:hAnsi="Times New Roman" w:cs="Times New Roman"/>
+      <w:sz w:val="18"/>
+      <w:szCs w:val="18"/>
+    </w:rPr>
+  </w:style>
+  <w:style w:type="character" w:customStyle="1" w:styleId="BalloonTextChar">
+    <w:name w:val="Balloon Text Char"/>
+    <w:basedOn w:val="DefaultParagraphFont"/>
+    <w:link w:val="BalloonText"/>
+    <w:uiPriority w:val="99"/>
+    <w:semiHidden/>
+    <w:rsid w:val="002A6C5A"/>
+    <w:rPr>
+      <w:rFonts w:ascii="Times New Roman" w:hAnsi="Times New Roman" w:cs="Times New Roman"/>
+      <w:sz w:val="18"/>
+      <w:szCs w:val="18"/>
+      <w:lang w:val="en-CA"/>
+    </w:rPr>
+  </w:style>
+  <w:style w:type="paragraph" w:styleId="ListParagraph">
+    <w:name w:val="List Paragraph"/>
+    <w:basedOn w:val="Normal"/>
+    <w:uiPriority w:val="34"/>
+    <w:qFormat/>
+    <w:rsid w:val="006B3084"/>
+    <w:pPr>
+      <w:ind w:left="720"/>
+      <w:contextualSpacing/>
+    </w:pPr>
+  </w:style>
 </w:styles>
 </file>
 
@@ -1238,7 +3681,7 @@
 </file>
 
 <file path=customXml/itemProps1.xml><?xml version="1.0" encoding="utf-8"?>
-<ds:datastoreItem xmlns:ds="http://schemas.openxmlformats.org/officeDocument/2006/customXml" ds:itemID="{F986E87B-A438-EC40-BAE8-4CA78765AFA9}">
+<ds:datastoreItem xmlns:ds="http://schemas.openxmlformats.org/officeDocument/2006/customXml" ds:itemID="{908AF8C2-52D6-A74B-A1DF-FA6E2DD80D2E}">
   <ds:schemaRefs>
     <ds:schemaRef ds:uri="http://schemas.openxmlformats.org/officeDocument/2006/bibliography"/>
   </ds:schemaRefs>

</xml_diff>

<commit_message>
Minor change to purpose of paper
</commit_message>
<xml_diff>
--- a/SEC_Introduction_draft.docx
+++ b/SEC_Introduction_draft.docx
@@ -1399,13 +1399,7 @@
         <w:rPr>
           <w:rFonts w:ascii="Times New Roman" w:hAnsi="Times New Roman" w:cs="Times New Roman"/>
         </w:rPr>
-        <w:t xml:space="preserve">, </w:t>
-      </w:r>
-      <w:r>
-        <w:rPr>
-          <w:rFonts w:ascii="Times New Roman" w:hAnsi="Times New Roman" w:cs="Times New Roman"/>
-        </w:rPr>
-        <w:t xml:space="preserve">evidence is emerging that urban environments alter </w:t>
+        <w:t xml:space="preserve">, evidence is emerging that urban environments alter </w:t>
       </w:r>
       <w:r>
         <w:rPr>
@@ -2063,28 +2057,34 @@
         <w:rPr>
           <w:rFonts w:ascii="Times New Roman" w:hAnsi="Times New Roman" w:cs="Times New Roman"/>
         </w:rPr>
-        <w:t xml:space="preserve">In this paper, we address the following specific questions: (1) How do drift, gene flow and selection interact in the formation and maintenance of spatial clines in HCN? </w:t>
-      </w:r>
-      <w:r>
-        <w:rPr>
-          <w:rFonts w:ascii="Times New Roman" w:hAnsi="Times New Roman" w:cs="Times New Roman"/>
-        </w:rPr>
-        <w:t xml:space="preserve">(2) </w:t>
-      </w:r>
-      <w:r>
-        <w:rPr>
-          <w:rFonts w:ascii="Times New Roman" w:hAnsi="Times New Roman" w:cs="Times New Roman"/>
-        </w:rPr>
-        <w:t>Is the formation of urban-rural clines in HCN contingent upon the colonization history of white clover in cities (i.e. urban to rural, rural to urban, always colonized)?</w:t>
-      </w:r>
-      <w:r>
-        <w:rPr>
-          <w:rFonts w:ascii="Times New Roman" w:hAnsi="Times New Roman" w:cs="Times New Roman"/>
-        </w:rPr>
-        <w:t xml:space="preserve"> While we focus on cyanogenesis in clover as a model for answering these questions, our results will have implications for the formation of clines in traits with a non-additive genetic basis in a range of different systems.</w:t>
+        <w:t xml:space="preserve">In this paper, we </w:t>
+      </w:r>
+      <w:r>
+        <w:rPr>
+          <w:rFonts w:ascii="Times New Roman" w:hAnsi="Times New Roman" w:cs="Times New Roman"/>
+        </w:rPr>
+        <w:t xml:space="preserve">develop a series of spatially explicit, agent-based simulations to </w:t>
       </w:r>
       <w:bookmarkStart w:id="0" w:name="_GoBack"/>
       <w:bookmarkEnd w:id="0"/>
+      <w:r>
+        <w:rPr>
+          <w:rFonts w:ascii="Times New Roman" w:hAnsi="Times New Roman" w:cs="Times New Roman"/>
+        </w:rPr>
+        <w:t xml:space="preserve">address the following specific questions: (1) How do drift, gene flow and selection interact in the formation and maintenance of spatial clines in HCN? </w:t>
+      </w:r>
+      <w:r>
+        <w:rPr>
+          <w:rFonts w:ascii="Times New Roman" w:hAnsi="Times New Roman" w:cs="Times New Roman"/>
+        </w:rPr>
+        <w:t>(2) Is the formation of urban-rural clines in HCN contingent upon the colonization history of white clover in cities (i.e. urban to rural, rural to urban, always colonized)?</w:t>
+      </w:r>
+      <w:r>
+        <w:rPr>
+          <w:rFonts w:ascii="Times New Roman" w:hAnsi="Times New Roman" w:cs="Times New Roman"/>
+        </w:rPr>
+        <w:t xml:space="preserve"> While we focus on cyanogenesis in clover as a model for answering these questions, our results will have implications for the formation of clines in traits with a non-additive genetic basis in a range of different systems.</w:t>
+      </w:r>
     </w:p>
     <w:p>
       <w:pPr>
@@ -3276,6 +3276,7 @@
   <w:style w:type="character" w:default="1" w:styleId="DefaultParagraphFont">
     <w:name w:val="Default Paragraph Font"/>
     <w:uiPriority w:val="1"/>
+    <w:semiHidden/>
     <w:unhideWhenUsed/>
   </w:style>
   <w:style w:type="table" w:default="1" w:styleId="TableNormal">
@@ -3681,7 +3682,7 @@
 </file>
 
 <file path=customXml/itemProps1.xml><?xml version="1.0" encoding="utf-8"?>
-<ds:datastoreItem xmlns:ds="http://schemas.openxmlformats.org/officeDocument/2006/customXml" ds:itemID="{908AF8C2-52D6-A74B-A1DF-FA6E2DD80D2E}">
+<ds:datastoreItem xmlns:ds="http://schemas.openxmlformats.org/officeDocument/2006/customXml" ds:itemID="{0F3F6FD2-9BD9-F040-AE12-AD6A2A8F835C}">
   <ds:schemaRefs>
     <ds:schemaRef ds:uri="http://schemas.openxmlformats.org/officeDocument/2006/bibliography"/>
   </ds:schemaRefs>

</xml_diff>

<commit_message>
Minor revisions to intro
</commit_message>
<xml_diff>
--- a/SEC_Introduction_draft.docx
+++ b/SEC_Introduction_draft.docx
@@ -426,7 +426,19 @@
         <w:rPr>
           <w:rFonts w:ascii="Times New Roman" w:hAnsi="Times New Roman" w:cs="Times New Roman"/>
         </w:rPr>
-        <w:t xml:space="preserve"> and phenotypic clines can arise via multiple introductions from a species’ native range during invasion </w:t>
+        <w:t xml:space="preserve"> and phenotypic clines can arise </w:t>
+      </w:r>
+      <w:r>
+        <w:rPr>
+          <w:rFonts w:ascii="Times New Roman" w:hAnsi="Times New Roman" w:cs="Times New Roman"/>
+        </w:rPr>
+        <w:t>through</w:t>
+      </w:r>
+      <w:r>
+        <w:rPr>
+          <w:rFonts w:ascii="Times New Roman" w:hAnsi="Times New Roman" w:cs="Times New Roman"/>
+        </w:rPr>
+        <w:t xml:space="preserve"> multiple introductions from a species’ native range during invasion </w:t>
       </w:r>
       <w:r>
         <w:rPr>
@@ -1708,7 +1720,19 @@
         <w:rPr>
           <w:rFonts w:ascii="Times New Roman" w:hAnsi="Times New Roman" w:cs="Times New Roman"/>
         </w:rPr>
-        <w:t>While the authors identified lower winter surface temperatures in urban populations as a putative selective agent structuring these clines, they did not consider the alternative hypothesis that these clines could be caused by genetic drift.</w:t>
+        <w:t xml:space="preserve">While the authors identified lower winter surface temperatures in urban populations as a putative selective agent structuring </w:t>
+      </w:r>
+      <w:r>
+        <w:rPr>
+          <w:rFonts w:ascii="Times New Roman" w:hAnsi="Times New Roman" w:cs="Times New Roman"/>
+        </w:rPr>
+        <w:t>urban-rural cyanogenesis clines</w:t>
+      </w:r>
+      <w:r>
+        <w:rPr>
+          <w:rFonts w:ascii="Times New Roman" w:hAnsi="Times New Roman" w:cs="Times New Roman"/>
+        </w:rPr>
+        <w:t xml:space="preserve"> clines, they did not consider the alternative hypothesis that these clines could be caused by genetic drift.</w:t>
       </w:r>
       <w:r>
         <w:rPr>
@@ -1728,7 +1752,25 @@
         <w:rPr>
           <w:rFonts w:ascii="Times New Roman" w:hAnsi="Times New Roman" w:cs="Times New Roman"/>
         </w:rPr>
-        <w:t xml:space="preserve">The purpose of this paper is to examine under what conditions non-adaptive (e.g. genetic drift, gene flow) and adaptive processes (e.g. selection) can generate clines in phenotypes with a non-additive genetic basis, using the cyanogenesis polymorphism in white clover as a model to this end. </w:t>
+        <w:t xml:space="preserve">The purpose of this paper is to examine under what conditions non-adaptive (e.g. genetic drift, gene flow) and adaptive (e.g. selection) </w:t>
+      </w:r>
+      <w:r>
+        <w:rPr>
+          <w:rFonts w:ascii="Times New Roman" w:hAnsi="Times New Roman" w:cs="Times New Roman"/>
+        </w:rPr>
+        <w:t>processes</w:t>
+      </w:r>
+      <w:r>
+        <w:rPr>
+          <w:rFonts w:ascii="Times New Roman" w:hAnsi="Times New Roman" w:cs="Times New Roman"/>
+        </w:rPr>
+        <w:t xml:space="preserve"> </w:t>
+      </w:r>
+      <w:r>
+        <w:rPr>
+          <w:rFonts w:ascii="Times New Roman" w:hAnsi="Times New Roman" w:cs="Times New Roman"/>
+        </w:rPr>
+        <w:t xml:space="preserve">can generate clines in phenotypes with a non-additive genetic basis, using the cyanogenesis polymorphism in white clover as a model to this end. </w:t>
       </w:r>
       <w:r>
         <w:rPr>
@@ -1771,7 +1813,19 @@
         <w:rPr>
           <w:rFonts w:ascii="Times New Roman" w:hAnsi="Times New Roman" w:cs="Times New Roman"/>
         </w:rPr>
-        <w:t xml:space="preserve">. White clover and the cyanogenic polymorphism has a long-history of study among evolutionary biologists </w:t>
+        <w:t>. White clover and the cyanogenic</w:t>
+      </w:r>
+      <w:r>
+        <w:rPr>
+          <w:rFonts w:ascii="Times New Roman" w:hAnsi="Times New Roman" w:cs="Times New Roman"/>
+        </w:rPr>
+        <w:t xml:space="preserve"> polymorphism have</w:t>
+      </w:r>
+      <w:r>
+        <w:rPr>
+          <w:rFonts w:ascii="Times New Roman" w:hAnsi="Times New Roman" w:cs="Times New Roman"/>
+        </w:rPr>
+        <w:t xml:space="preserve"> a long-history of study among evolutionary biologists </w:t>
       </w:r>
       <w:r>
         <w:rPr>
@@ -1987,7 +2041,19 @@
         <w:rPr>
           <w:rFonts w:ascii="Times New Roman" w:hAnsi="Times New Roman" w:cs="Times New Roman"/>
         </w:rPr>
-        <w:t xml:space="preserve"> plants require a dominant allele at each of two loci to produce HCN</w:t>
+        <w:t xml:space="preserve"> plants require a dominant allele at </w:t>
+      </w:r>
+      <w:r>
+        <w:rPr>
+          <w:rFonts w:ascii="Times New Roman" w:hAnsi="Times New Roman" w:cs="Times New Roman"/>
+        </w:rPr>
+        <w:t>both</w:t>
+      </w:r>
+      <w:r>
+        <w:rPr>
+          <w:rFonts w:ascii="Times New Roman" w:hAnsi="Times New Roman" w:cs="Times New Roman"/>
+        </w:rPr>
+        <w:t xml:space="preserve"> loci to produce HCN</w:t>
       </w:r>
       <w:r>
         <w:rPr>
@@ -2042,7 +2108,37 @@
         <w:rPr>
           <w:rFonts w:ascii="Times New Roman" w:hAnsi="Times New Roman" w:cs="Times New Roman"/>
         </w:rPr>
-        <w:t xml:space="preserve">A consequence of this genetic architecture is that the frequency of HCN can only increase via drift if the frequency of the dominant alleles at both underlying loci drift upward (Table 1). Any other combination of frequency changes in the dominant alleles result in decreases in the frequency of HCN, making population particularly susceptible to loss of HCN via drift. </w:t>
+        <w:t xml:space="preserve">This genetic architecture has important consequences for how stochastic changes in allele frequencies are expected to affect the frequency of HCN: </w:t>
+      </w:r>
+      <w:r>
+        <w:rPr>
+          <w:rFonts w:ascii="Times New Roman" w:hAnsi="Times New Roman" w:cs="Times New Roman"/>
+        </w:rPr>
+        <w:t>the frequency of HCN can only increase via drift if the frequency of the dominant alleles at both underlying loci drift upward (Table 1). Any other combination of frequency changes in the dominant alleles result in decreases in the frequency of HCN, making population</w:t>
+      </w:r>
+      <w:r>
+        <w:rPr>
+          <w:rFonts w:ascii="Times New Roman" w:hAnsi="Times New Roman" w:cs="Times New Roman"/>
+        </w:rPr>
+        <w:t>s</w:t>
+      </w:r>
+      <w:r>
+        <w:rPr>
+          <w:rFonts w:ascii="Times New Roman" w:hAnsi="Times New Roman" w:cs="Times New Roman"/>
+        </w:rPr>
+        <w:t xml:space="preserve"> </w:t>
+      </w:r>
+      <w:r>
+        <w:rPr>
+          <w:rFonts w:ascii="Times New Roman" w:hAnsi="Times New Roman" w:cs="Times New Roman"/>
+        </w:rPr>
+        <w:t>especially</w:t>
+      </w:r>
+      <w:r>
+        <w:rPr>
+          <w:rFonts w:ascii="Times New Roman" w:hAnsi="Times New Roman" w:cs="Times New Roman"/>
+        </w:rPr>
+        <w:t xml:space="preserve"> susceptible to loss of HCN via drift. </w:t>
       </w:r>
     </w:p>
     <w:p>
@@ -2063,10 +2159,16 @@
         <w:rPr>
           <w:rFonts w:ascii="Times New Roman" w:hAnsi="Times New Roman" w:cs="Times New Roman"/>
         </w:rPr>
-        <w:t xml:space="preserve">develop a series of spatially explicit, agent-based simulations to </w:t>
+        <w:t>develop a series of spatially-</w:t>
       </w:r>
       <w:bookmarkStart w:id="0" w:name="_GoBack"/>
       <w:bookmarkEnd w:id="0"/>
+      <w:r>
+        <w:rPr>
+          <w:rFonts w:ascii="Times New Roman" w:hAnsi="Times New Roman" w:cs="Times New Roman"/>
+        </w:rPr>
+        <w:t xml:space="preserve">explicit, agent-based simulations to </w:t>
+      </w:r>
       <w:r>
         <w:rPr>
           <w:rFonts w:ascii="Times New Roman" w:hAnsi="Times New Roman" w:cs="Times New Roman"/>
@@ -3682,7 +3784,7 @@
 </file>
 
 <file path=customXml/itemProps1.xml><?xml version="1.0" encoding="utf-8"?>
-<ds:datastoreItem xmlns:ds="http://schemas.openxmlformats.org/officeDocument/2006/customXml" ds:itemID="{0F3F6FD2-9BD9-F040-AE12-AD6A2A8F835C}">
+<ds:datastoreItem xmlns:ds="http://schemas.openxmlformats.org/officeDocument/2006/customXml" ds:itemID="{5D6E5077-0D11-664B-967C-47FD50DDB1CC}">
   <ds:schemaRefs>
     <ds:schemaRef ds:uri="http://schemas.openxmlformats.org/officeDocument/2006/bibliography"/>
   </ds:schemaRefs>

</xml_diff>

<commit_message>
Added comment to introduction
</commit_message>
<xml_diff>
--- a/SEC_Introduction_draft.docx
+++ b/SEC_Introduction_draft.docx
@@ -1758,13 +1758,7 @@
         <w:rPr>
           <w:rFonts w:ascii="Times New Roman" w:hAnsi="Times New Roman" w:cs="Times New Roman"/>
         </w:rPr>
-        <w:t>processes</w:t>
-      </w:r>
-      <w:r>
-        <w:rPr>
-          <w:rFonts w:ascii="Times New Roman" w:hAnsi="Times New Roman" w:cs="Times New Roman"/>
-        </w:rPr>
-        <w:t xml:space="preserve"> </w:t>
+        <w:t xml:space="preserve">processes </w:t>
       </w:r>
       <w:r>
         <w:rPr>
@@ -2161,8 +2155,6 @@
         </w:rPr>
         <w:t>develop a series of spatially-</w:t>
       </w:r>
-      <w:bookmarkStart w:id="0" w:name="_GoBack"/>
-      <w:bookmarkEnd w:id="0"/>
       <w:r>
         <w:rPr>
           <w:rFonts w:ascii="Times New Roman" w:hAnsi="Times New Roman" w:cs="Times New Roman"/>
@@ -2173,13 +2165,27 @@
         <w:rPr>
           <w:rFonts w:ascii="Times New Roman" w:hAnsi="Times New Roman" w:cs="Times New Roman"/>
         </w:rPr>
-        <w:t xml:space="preserve">address the following specific questions: (1) How do drift, gene flow and selection interact in the formation and maintenance of spatial clines in HCN? </w:t>
+        <w:t xml:space="preserve">address the following specific questions: </w:t>
+      </w:r>
+      <w:commentRangeStart w:id="0"/>
+      <w:r>
+        <w:rPr>
+          <w:rFonts w:ascii="Times New Roman" w:hAnsi="Times New Roman" w:cs="Times New Roman"/>
+        </w:rPr>
+        <w:t xml:space="preserve">(1) How do drift, gene flow and selection interact in the formation and maintenance of spatial clines in HCN? </w:t>
       </w:r>
       <w:r>
         <w:rPr>
           <w:rFonts w:ascii="Times New Roman" w:hAnsi="Times New Roman" w:cs="Times New Roman"/>
         </w:rPr>
         <w:t>(2) Is the formation of urban-rural clines in HCN contingent upon the colonization history of white clover in cities (i.e. urban to rural, rural to urban, always colonized)?</w:t>
+      </w:r>
+      <w:commentRangeEnd w:id="0"/>
+      <w:r>
+        <w:rPr>
+          <w:rStyle w:val="CommentReference"/>
+        </w:rPr>
+        <w:commentReference w:id="0"/>
       </w:r>
       <w:r>
         <w:rPr>
@@ -2222,7 +2228,7 @@
           <w:rFonts w:ascii="Times New Roman" w:hAnsi="Times New Roman" w:cs="Times New Roman"/>
         </w:rPr>
       </w:pPr>
-      <w:commentRangeStart w:id="1"/>
+      <w:commentRangeStart w:id="2"/>
       <w:r>
         <w:rPr>
           <w:rFonts w:ascii="Times New Roman" w:hAnsi="Times New Roman" w:cs="Times New Roman"/>
@@ -2230,12 +2236,12 @@
         </w:rPr>
         <w:t>Table 1</w:t>
       </w:r>
-      <w:commentRangeEnd w:id="1"/>
+      <w:commentRangeEnd w:id="2"/>
       <w:r>
         <w:rPr>
           <w:rStyle w:val="CommentReference"/>
         </w:rPr>
-        <w:commentReference w:id="1"/>
+        <w:commentReference w:id="2"/>
       </w:r>
       <w:r>
         <w:rPr>
@@ -2804,7 +2810,25 @@
 
 <file path=word/comments.xml><?xml version="1.0" encoding="utf-8"?>
 <w:comments xmlns:wpc="http://schemas.microsoft.com/office/word/2010/wordprocessingCanvas" xmlns:mo="http://schemas.microsoft.com/office/mac/office/2008/main" xmlns:mc="http://schemas.openxmlformats.org/markup-compatibility/2006" xmlns:mv="urn:schemas-microsoft-com:mac:vml" xmlns:o="urn:schemas-microsoft-com:office:office" xmlns:r="http://schemas.openxmlformats.org/officeDocument/2006/relationships" xmlns:m="http://schemas.openxmlformats.org/officeDocument/2006/math" xmlns:v="urn:schemas-microsoft-com:vml" xmlns:wp14="http://schemas.microsoft.com/office/word/2010/wordprocessingDrawing" xmlns:wp="http://schemas.openxmlformats.org/drawingml/2006/wordprocessingDrawing" xmlns:w10="urn:schemas-microsoft-com:office:word" xmlns:w="http://schemas.openxmlformats.org/wordprocessingml/2006/main" xmlns:w14="http://schemas.microsoft.com/office/word/2010/wordml" xmlns:w15="http://schemas.microsoft.com/office/word/2012/wordml" xmlns:wpg="http://schemas.microsoft.com/office/word/2010/wordprocessingGroup" xmlns:wpi="http://schemas.microsoft.com/office/word/2010/wordprocessingInk" xmlns:wne="http://schemas.microsoft.com/office/word/2006/wordml" xmlns:wps="http://schemas.microsoft.com/office/word/2010/wordprocessingShape" mc:Ignorable="w14 w15 wp14">
-  <w:comment w:id="1" w:author="James Santangelo" w:date="2017-12-13T18:45:00Z" w:initials="JS">
+  <w:comment w:id="0" w:author="James Santangelo" w:date="2017-12-14T11:18:00Z" w:initials="JS">
+    <w:p>
+      <w:pPr>
+        <w:pStyle w:val="CommentText"/>
+      </w:pPr>
+      <w:r>
+        <w:rPr>
+          <w:rStyle w:val="CommentReference"/>
+        </w:rPr>
+        <w:annotationRef/>
+      </w:r>
+      <w:r>
+        <w:t xml:space="preserve">May need to refine/break up questions once we see how the methods and results are shaping up. </w:t>
+      </w:r>
+      <w:bookmarkStart w:id="1" w:name="_GoBack"/>
+      <w:bookmarkEnd w:id="1"/>
+    </w:p>
+  </w:comment>
+  <w:comment w:id="2" w:author="James Santangelo" w:date="2017-12-13T18:45:00Z" w:initials="JS">
     <w:p>
       <w:pPr>
         <w:pStyle w:val="CommentText"/>
@@ -2838,6 +2862,7 @@
 
 <file path=word/commentsExtended.xml><?xml version="1.0" encoding="utf-8"?>
 <w15:commentsEx xmlns:wpc="http://schemas.microsoft.com/office/word/2010/wordprocessingCanvas" xmlns:mo="http://schemas.microsoft.com/office/mac/office/2008/main" xmlns:mc="http://schemas.openxmlformats.org/markup-compatibility/2006" xmlns:mv="urn:schemas-microsoft-com:mac:vml" xmlns:o="urn:schemas-microsoft-com:office:office" xmlns:r="http://schemas.openxmlformats.org/officeDocument/2006/relationships" xmlns:m="http://schemas.openxmlformats.org/officeDocument/2006/math" xmlns:v="urn:schemas-microsoft-com:vml" xmlns:wp14="http://schemas.microsoft.com/office/word/2010/wordprocessingDrawing" xmlns:wp="http://schemas.openxmlformats.org/drawingml/2006/wordprocessingDrawing" xmlns:w10="urn:schemas-microsoft-com:office:word" xmlns:w="http://schemas.openxmlformats.org/wordprocessingml/2006/main" xmlns:w14="http://schemas.microsoft.com/office/word/2010/wordml" xmlns:w15="http://schemas.microsoft.com/office/word/2012/wordml" xmlns:wpg="http://schemas.microsoft.com/office/word/2010/wordprocessingGroup" xmlns:wpi="http://schemas.microsoft.com/office/word/2010/wordprocessingInk" xmlns:wne="http://schemas.microsoft.com/office/word/2006/wordml" xmlns:wps="http://schemas.microsoft.com/office/word/2010/wordprocessingShape" mc:Ignorable="w14 w15 wp14">
+  <w15:commentEx w15:paraId="5EE3E752" w15:done="0"/>
   <w15:commentEx w15:paraId="486FAA8D" w15:done="0"/>
 </w15:commentsEx>
 </file>
@@ -3784,7 +3809,7 @@
 </file>
 
 <file path=customXml/itemProps1.xml><?xml version="1.0" encoding="utf-8"?>
-<ds:datastoreItem xmlns:ds="http://schemas.openxmlformats.org/officeDocument/2006/customXml" ds:itemID="{5D6E5077-0D11-664B-967C-47FD50DDB1CC}">
+<ds:datastoreItem xmlns:ds="http://schemas.openxmlformats.org/officeDocument/2006/customXml" ds:itemID="{1D0252AA-F362-B34C-A24A-6B61463B84CA}">
   <ds:schemaRefs>
     <ds:schemaRef ds:uri="http://schemas.openxmlformats.org/officeDocument/2006/bibliography"/>
   </ds:schemaRefs>

</xml_diff>

<commit_message>
Rob's comment's on Intro draft
</commit_message>
<xml_diff>
--- a/SEC_Introduction_draft.docx
+++ b/SEC_Introduction_draft.docx
@@ -4,19 +4,29 @@
   <w:body>
     <w:p>
       <w:pPr>
+        <w:spacing w:line="480" w:lineRule="auto"/>
         <w:rPr>
           <w:b/>
         </w:rPr>
       </w:pPr>
+      <w:commentRangeStart w:id="0"/>
       <w:r>
         <w:rPr>
           <w:b/>
         </w:rPr>
         <w:t>Introduction</w:t>
+      </w:r>
+      <w:commentRangeEnd w:id="0"/>
+      <w:r>
+        <w:rPr>
+          <w:rStyle w:val="CommentReference"/>
+        </w:rPr>
+        <w:commentReference w:id="0"/>
       </w:r>
     </w:p>
     <w:p>
       <w:pPr>
+        <w:spacing w:line="480" w:lineRule="auto"/>
         <w:rPr>
           <w:b/>
         </w:rPr>
@@ -24,6 +34,7 @@
     </w:p>
     <w:p>
       <w:pPr>
+        <w:spacing w:line="480" w:lineRule="auto"/>
         <w:ind w:firstLine="360"/>
         <w:rPr>
           <w:rFonts w:ascii="Times New Roman" w:hAnsi="Times New Roman" w:cs="Times New Roman"/>
@@ -45,7 +56,57 @@
         <w:rPr>
           <w:rFonts w:ascii="Times New Roman" w:hAnsi="Times New Roman" w:cs="Times New Roman"/>
         </w:rPr>
-        <w:t xml:space="preserve">the frequency of a measurable character (e.g. allele, genotype, phenotype) over a geographical area </w:t>
+        <w:t xml:space="preserve">the frequency of a </w:t>
+      </w:r>
+      <w:del w:id="1" w:author="Rob Ness" w:date="2017-12-15T17:10:00Z">
+        <w:r>
+          <w:rPr>
+            <w:rFonts w:ascii="Times New Roman" w:hAnsi="Times New Roman" w:cs="Times New Roman"/>
+          </w:rPr>
+          <w:delText xml:space="preserve">measurable character (e.g. allele, </w:delText>
+        </w:r>
+      </w:del>
+      <w:r>
+        <w:rPr>
+          <w:rFonts w:ascii="Times New Roman" w:hAnsi="Times New Roman" w:cs="Times New Roman"/>
+        </w:rPr>
+        <w:t>genotype</w:t>
+      </w:r>
+      <w:ins w:id="2" w:author="Rob Ness" w:date="2017-12-15T17:10:00Z">
+        <w:r>
+          <w:rPr>
+            <w:rFonts w:ascii="Times New Roman" w:hAnsi="Times New Roman" w:cs="Times New Roman"/>
+          </w:rPr>
+          <w:t xml:space="preserve"> or </w:t>
+        </w:r>
+      </w:ins>
+      <w:del w:id="3" w:author="Rob Ness" w:date="2017-12-15T17:10:00Z">
+        <w:r>
+          <w:rPr>
+            <w:rFonts w:ascii="Times New Roman" w:hAnsi="Times New Roman" w:cs="Times New Roman"/>
+          </w:rPr>
+          <w:delText xml:space="preserve">, </w:delText>
+        </w:r>
+      </w:del>
+      <w:r>
+        <w:rPr>
+          <w:rFonts w:ascii="Times New Roman" w:hAnsi="Times New Roman" w:cs="Times New Roman"/>
+        </w:rPr>
+        <w:t>phenotype</w:t>
+      </w:r>
+      <w:del w:id="4" w:author="Rob Ness" w:date="2017-12-15T17:10:00Z">
+        <w:r>
+          <w:rPr>
+            <w:rFonts w:ascii="Times New Roman" w:hAnsi="Times New Roman" w:cs="Times New Roman"/>
+          </w:rPr>
+          <w:delText>)</w:delText>
+        </w:r>
+      </w:del>
+      <w:r>
+        <w:rPr>
+          <w:rFonts w:ascii="Times New Roman" w:hAnsi="Times New Roman" w:cs="Times New Roman"/>
+        </w:rPr>
+        <w:t xml:space="preserve"> over a geographical area </w:t>
       </w:r>
       <w:r>
         <w:rPr>
@@ -121,6 +182,7 @@
         </w:rPr>
         <w:t xml:space="preserve">. </w:t>
       </w:r>
+      <w:commentRangeStart w:id="5"/>
       <w:r>
         <w:rPr>
           <w:rFonts w:ascii="Times New Roman" w:hAnsi="Times New Roman" w:cs="Times New Roman"/>
@@ -150,6 +212,13 @@
           <w:rFonts w:ascii="Times New Roman" w:hAnsi="Times New Roman" w:cs="Times New Roman"/>
         </w:rPr>
         <w:t xml:space="preserve">within populations </w:t>
+      </w:r>
+      <w:commentRangeEnd w:id="5"/>
+      <w:r>
+        <w:rPr>
+          <w:rStyle w:val="CommentReference"/>
+        </w:rPr>
+        <w:commentReference w:id="5"/>
       </w:r>
       <w:r>
         <w:rPr>
@@ -251,16 +320,67 @@
     </w:p>
     <w:p>
       <w:pPr>
+        <w:spacing w:line="480" w:lineRule="auto"/>
         <w:ind w:firstLine="360"/>
         <w:rPr>
           <w:rFonts w:ascii="Times New Roman" w:hAnsi="Times New Roman" w:cs="Times New Roman"/>
         </w:rPr>
       </w:pPr>
-      <w:r>
-        <w:rPr>
-          <w:rFonts w:ascii="Times New Roman" w:hAnsi="Times New Roman" w:cs="Times New Roman"/>
-        </w:rPr>
-        <w:t>While phenotypic or allelic clines are often interpreted as strong evidence of adaptive evolution, non-adaptive processes (e.g. genetic drift and gene flow) may also generate covariance between allele frequencies and environmental gradie</w:t>
+      <w:commentRangeStart w:id="6"/>
+      <w:r>
+        <w:rPr>
+          <w:rFonts w:ascii="Times New Roman" w:hAnsi="Times New Roman" w:cs="Times New Roman"/>
+        </w:rPr>
+        <w:t xml:space="preserve">While </w:t>
+      </w:r>
+      <w:commentRangeEnd w:id="6"/>
+      <w:r>
+        <w:rPr>
+          <w:rStyle w:val="CommentReference"/>
+        </w:rPr>
+        <w:commentReference w:id="6"/>
+      </w:r>
+      <w:del w:id="7" w:author="Rob Ness" w:date="2017-12-15T17:16:00Z">
+        <w:r>
+          <w:rPr>
+            <w:rFonts w:ascii="Times New Roman" w:hAnsi="Times New Roman" w:cs="Times New Roman"/>
+          </w:rPr>
+          <w:delText xml:space="preserve">phenotypic or allelic </w:delText>
+        </w:r>
+      </w:del>
+      <w:r>
+        <w:rPr>
+          <w:rFonts w:ascii="Times New Roman" w:hAnsi="Times New Roman" w:cs="Times New Roman"/>
+        </w:rPr>
+        <w:t xml:space="preserve">clines are often interpreted as strong evidence of adaptive evolution, non-adaptive processes (e.g. genetic drift and gene flow) may also generate covariance between </w:t>
+      </w:r>
+      <w:del w:id="8" w:author="Rob Ness" w:date="2017-12-15T17:16:00Z">
+        <w:r>
+          <w:rPr>
+            <w:rFonts w:ascii="Times New Roman" w:hAnsi="Times New Roman" w:cs="Times New Roman"/>
+          </w:rPr>
+          <w:delText xml:space="preserve">allele </w:delText>
+        </w:r>
+      </w:del>
+      <w:ins w:id="9" w:author="Rob Ness" w:date="2017-12-15T17:16:00Z">
+        <w:r>
+          <w:rPr>
+            <w:rFonts w:ascii="Times New Roman" w:hAnsi="Times New Roman" w:cs="Times New Roman"/>
+          </w:rPr>
+          <w:t>morph</w:t>
+        </w:r>
+        <w:r>
+          <w:rPr>
+            <w:rFonts w:ascii="Times New Roman" w:hAnsi="Times New Roman" w:cs="Times New Roman"/>
+          </w:rPr>
+          <w:t xml:space="preserve"> </w:t>
+        </w:r>
+      </w:ins>
+      <w:r>
+        <w:rPr>
+          <w:rFonts w:ascii="Times New Roman" w:hAnsi="Times New Roman" w:cs="Times New Roman"/>
+        </w:rPr>
+        <w:t>frequencies and environmental gradie</w:t>
       </w:r>
       <w:r>
         <w:rPr>
@@ -505,17 +625,48 @@
         <w:rPr>
           <w:rFonts w:ascii="Times New Roman" w:hAnsi="Times New Roman" w:cs="Times New Roman"/>
         </w:rPr>
-        <w:t xml:space="preserve">essential prior to invoking the role of selection in generating adaptive </w:t>
-      </w:r>
-      <w:r>
-        <w:rPr>
-          <w:rFonts w:ascii="Times New Roman" w:hAnsi="Times New Roman" w:cs="Times New Roman"/>
-        </w:rPr>
-        <w:t>differentiation between populations.</w:t>
+        <w:t xml:space="preserve">essential prior to invoking the role of selection in generating </w:t>
+      </w:r>
+      <w:del w:id="10" w:author="Rob Ness" w:date="2017-12-15T17:17:00Z">
+        <w:r>
+          <w:rPr>
+            <w:rFonts w:ascii="Times New Roman" w:hAnsi="Times New Roman" w:cs="Times New Roman"/>
+          </w:rPr>
+          <w:delText xml:space="preserve">adaptive </w:delText>
+        </w:r>
+      </w:del>
+      <w:r>
+        <w:rPr>
+          <w:rFonts w:ascii="Times New Roman" w:hAnsi="Times New Roman" w:cs="Times New Roman"/>
+        </w:rPr>
+        <w:t xml:space="preserve">differentiation </w:t>
+      </w:r>
+      <w:del w:id="11" w:author="Rob Ness" w:date="2017-12-15T17:17:00Z">
+        <w:r>
+          <w:rPr>
+            <w:rFonts w:ascii="Times New Roman" w:hAnsi="Times New Roman" w:cs="Times New Roman"/>
+          </w:rPr>
+          <w:delText xml:space="preserve">between </w:delText>
+        </w:r>
+      </w:del>
+      <w:ins w:id="12" w:author="Rob Ness" w:date="2017-12-15T17:17:00Z">
+        <w:r>
+          <w:rPr>
+            <w:rFonts w:ascii="Times New Roman" w:hAnsi="Times New Roman" w:cs="Times New Roman"/>
+          </w:rPr>
+          <w:t xml:space="preserve">among </w:t>
+        </w:r>
+      </w:ins>
+      <w:r>
+        <w:rPr>
+          <w:rFonts w:ascii="Times New Roman" w:hAnsi="Times New Roman" w:cs="Times New Roman"/>
+        </w:rPr>
+        <w:t>populations.</w:t>
       </w:r>
     </w:p>
     <w:p>
       <w:pPr>
+        <w:spacing w:line="480" w:lineRule="auto"/>
         <w:ind w:firstLine="360"/>
         <w:rPr>
           <w:rFonts w:ascii="Times New Roman" w:hAnsi="Times New Roman" w:cs="Times New Roman"/>
@@ -543,7 +694,29 @@
         <w:rPr>
           <w:rFonts w:ascii="Times New Roman" w:hAnsi="Times New Roman" w:cs="Times New Roman"/>
         </w:rPr>
-        <w:t xml:space="preserve"> or additive trait clines via neutral processes is that clines in all directions should </w:t>
+        <w:t xml:space="preserve"> or additive trait clines via neutral processes is that clines in </w:t>
+      </w:r>
+      <w:del w:id="13" w:author="Rob Ness" w:date="2017-12-18T19:17:00Z">
+        <w:r>
+          <w:rPr>
+            <w:rFonts w:ascii="Times New Roman" w:hAnsi="Times New Roman" w:cs="Times New Roman"/>
+          </w:rPr>
+          <w:delText xml:space="preserve">all </w:delText>
+        </w:r>
+      </w:del>
+      <w:ins w:id="14" w:author="Rob Ness" w:date="2017-12-18T19:17:00Z">
+        <w:r>
+          <w:rPr>
+            <w:rFonts w:ascii="Times New Roman" w:hAnsi="Times New Roman" w:cs="Times New Roman"/>
+          </w:rPr>
+          <w:t xml:space="preserve">both </w:t>
+        </w:r>
+      </w:ins>
+      <w:r>
+        <w:rPr>
+          <w:rFonts w:ascii="Times New Roman" w:hAnsi="Times New Roman" w:cs="Times New Roman"/>
+        </w:rPr>
+        <w:t xml:space="preserve">directions should </w:t>
       </w:r>
       <w:r>
         <w:rPr>
@@ -561,7 +734,14 @@
         <w:rPr>
           <w:rFonts w:ascii="Times New Roman" w:hAnsi="Times New Roman" w:cs="Times New Roman"/>
         </w:rPr>
-        <w:t xml:space="preserve">; assuming the same initial allele frequencies, alleles should be lost or fixed with equal probability under only the effects of genetic drift. </w:t>
+        <w:t xml:space="preserve">; assuming the same initial allele </w:t>
+      </w:r>
+      <w:r>
+        <w:rPr>
+          <w:rFonts w:ascii="Times New Roman" w:hAnsi="Times New Roman" w:cs="Times New Roman"/>
+        </w:rPr>
+        <w:lastRenderedPageBreak/>
+        <w:t xml:space="preserve">frequencies, alleles should be lost or fixed with equal probability under only the effects of genetic drift. </w:t>
       </w:r>
       <w:r>
         <w:rPr>
@@ -670,7 +850,27 @@
         <w:rPr>
           <w:rFonts w:ascii="Times New Roman" w:hAnsi="Times New Roman" w:cs="Times New Roman"/>
         </w:rPr>
-        <w:t xml:space="preserve"> However, when traits have a non-additive genetic basis (e.g. epistasis), clines may occur more frequently in a particular direction </w:t>
+        <w:t xml:space="preserve"> However, when traits have a non-additive genetic basis (e.g. </w:t>
+      </w:r>
+      <w:commentRangeStart w:id="15"/>
+      <w:r>
+        <w:rPr>
+          <w:rFonts w:ascii="Times New Roman" w:hAnsi="Times New Roman" w:cs="Times New Roman"/>
+        </w:rPr>
+        <w:t>epistasis</w:t>
+      </w:r>
+      <w:commentRangeEnd w:id="15"/>
+      <w:r>
+        <w:rPr>
+          <w:rStyle w:val="CommentReference"/>
+        </w:rPr>
+        <w:commentReference w:id="15"/>
+      </w:r>
+      <w:r>
+        <w:rPr>
+          <w:rFonts w:ascii="Times New Roman" w:hAnsi="Times New Roman" w:cs="Times New Roman"/>
+        </w:rPr>
+        <w:t xml:space="preserve">), clines may occur more frequently in a particular direction </w:t>
       </w:r>
       <w:r>
         <w:rPr>
@@ -690,6 +890,7 @@
         </w:rPr>
         <w:t>stochastic processes may lead to deterministic outcomes</w:t>
       </w:r>
+      <w:commentRangeStart w:id="16"/>
       <w:r>
         <w:rPr>
           <w:rFonts w:ascii="Times New Roman" w:hAnsi="Times New Roman" w:cs="Times New Roman"/>
@@ -813,6 +1014,13 @@
         </w:rPr>
         <w:fldChar w:fldCharType="end"/>
       </w:r>
+      <w:commentRangeEnd w:id="16"/>
+      <w:r>
+        <w:rPr>
+          <w:rStyle w:val="CommentReference"/>
+        </w:rPr>
+        <w:commentReference w:id="16"/>
+      </w:r>
       <w:r>
         <w:rPr>
           <w:rFonts w:ascii="Times New Roman" w:hAnsi="Times New Roman" w:cs="Times New Roman"/>
@@ -895,7 +1103,14 @@
         <w:rPr>
           <w:rFonts w:ascii="Times New Roman" w:hAnsi="Times New Roman" w:cs="Times New Roman"/>
         </w:rPr>
-        <w:t>In such cases, replicating</w:t>
+        <w:t xml:space="preserve">In such cases, </w:t>
+      </w:r>
+      <w:commentRangeStart w:id="17"/>
+      <w:r>
+        <w:rPr>
+          <w:rFonts w:ascii="Times New Roman" w:hAnsi="Times New Roman" w:cs="Times New Roman"/>
+        </w:rPr>
+        <w:t>replicating</w:t>
       </w:r>
       <w:r>
         <w:rPr>
@@ -907,21 +1122,63 @@
         <w:rPr>
           <w:rFonts w:ascii="Times New Roman" w:hAnsi="Times New Roman" w:cs="Times New Roman"/>
         </w:rPr>
-        <w:t xml:space="preserve"> independent spatial locations can help us better understand the roles that drift, selection and gene flow play in the formation and maintenance of parallel clines. </w:t>
+        <w:t xml:space="preserve"> independent spatial locations can help us better understand the roles that drift, selection and gene flow play in the formation and maintenance of parallel </w:t>
+      </w:r>
+      <w:commentRangeStart w:id="18"/>
+      <w:r>
+        <w:rPr>
+          <w:rFonts w:ascii="Times New Roman" w:hAnsi="Times New Roman" w:cs="Times New Roman"/>
+        </w:rPr>
+        <w:t>clines</w:t>
+      </w:r>
+      <w:commentRangeEnd w:id="18"/>
+      <w:r>
+        <w:rPr>
+          <w:rStyle w:val="CommentReference"/>
+        </w:rPr>
+        <w:commentReference w:id="18"/>
+      </w:r>
+      <w:r>
+        <w:rPr>
+          <w:rFonts w:ascii="Times New Roman" w:hAnsi="Times New Roman" w:cs="Times New Roman"/>
+        </w:rPr>
+        <w:t>.</w:t>
+      </w:r>
+      <w:commentRangeEnd w:id="17"/>
+      <w:r>
+        <w:rPr>
+          <w:rStyle w:val="CommentReference"/>
+        </w:rPr>
+        <w:commentReference w:id="17"/>
+      </w:r>
+      <w:r>
+        <w:rPr>
+          <w:rFonts w:ascii="Times New Roman" w:hAnsi="Times New Roman" w:cs="Times New Roman"/>
+        </w:rPr>
+        <w:t xml:space="preserve"> </w:t>
       </w:r>
     </w:p>
     <w:p>
       <w:pPr>
+        <w:spacing w:line="480" w:lineRule="auto"/>
         <w:ind w:firstLine="360"/>
         <w:rPr>
           <w:rFonts w:ascii="Times New Roman" w:hAnsi="Times New Roman" w:cs="Times New Roman"/>
         </w:rPr>
       </w:pPr>
-      <w:r>
-        <w:rPr>
-          <w:rFonts w:ascii="Times New Roman" w:hAnsi="Times New Roman" w:cs="Times New Roman"/>
-        </w:rPr>
-        <w:t xml:space="preserve">Clines are typically studied along latitudinal </w:t>
+      <w:commentRangeStart w:id="19"/>
+      <w:r>
+        <w:rPr>
+          <w:rFonts w:ascii="Times New Roman" w:hAnsi="Times New Roman" w:cs="Times New Roman"/>
+        </w:rPr>
+        <w:t xml:space="preserve">Clines are typically studied along </w:t>
+      </w:r>
+      <w:commentRangeStart w:id="20"/>
+      <w:r>
+        <w:rPr>
+          <w:rFonts w:ascii="Times New Roman" w:hAnsi="Times New Roman" w:cs="Times New Roman"/>
+        </w:rPr>
+        <w:t xml:space="preserve">latitudinal </w:t>
       </w:r>
       <w:r>
         <w:rPr>
@@ -997,15 +1254,44 @@
           <w:rFonts w:ascii="Times New Roman" w:hAnsi="Times New Roman" w:cs="Times New Roman"/>
           <w:noProof/>
         </w:rPr>
-        <w:t xml:space="preserve">(Clausen et al. 1948; Luo et al. 2015; Zhao and </w:t>
+        <w:t>(Clausen et al. 1948; Luo et al. 2015; Zhao and Wang 2015)</w:t>
+      </w:r>
+      <w:r>
+        <w:rPr>
+          <w:rFonts w:ascii="Times New Roman" w:hAnsi="Times New Roman" w:cs="Times New Roman"/>
+        </w:rPr>
+        <w:fldChar w:fldCharType="end"/>
+      </w:r>
+      <w:r>
+        <w:rPr>
+          <w:rFonts w:ascii="Times New Roman" w:hAnsi="Times New Roman" w:cs="Times New Roman"/>
+        </w:rPr>
+        <w:t xml:space="preserve"> or longitudinal </w:t>
+      </w:r>
+      <w:r>
+        <w:rPr>
+          <w:rFonts w:ascii="Times New Roman" w:hAnsi="Times New Roman" w:cs="Times New Roman"/>
+        </w:rPr>
+        <w:fldChar w:fldCharType="begin" w:fldLock="1"/>
+      </w:r>
+      <w:r>
+        <w:rPr>
+          <w:rFonts w:ascii="Times New Roman" w:hAnsi="Times New Roman" w:cs="Times New Roman"/>
+        </w:rPr>
+        <w:instrText>ADDIN CSL_CITATION { "citationItems" : [ { "id" : "ITEM-1", "itemData" : { "DOI" : "10.1002/ece3.262", "ISBN" : "4169785878", "ISSN" : "20457758", "PMID" : "22833792", "abstract" : "Introduced species frequently show geographic differentiation, and when differentiation mirrors the ancestral range, it is often taken as evidence of adaptive evolution. The mouse-ear cress (Arabidopsis thaliana) was introduced to North America from Eurasia 150-200 years ago, providing an opportunity to study parallel adaptation in a genetic model organism. Here, we test for clinal variation in flowering time using 199 North American (NA) accessions of A. thaliana, and evaluate the contributions of major flowering time genes FRI, FLC, and PHYC as well as potential ecological mechanisms underlying differentiation. We find evidence for substantial within population genetic variation in quantitative traits and flowering time, and putatively adaptive longitudinal differentiation, despite low levels of variation at FRI, FLC, and PHYC and genome-wide reductions in population structure relative to Eurasian (EA) samples. The observed longitudinal cline in flowering time in North America is parallel to an EA cline, robust to the effects of population structure, and associated with geographic variation in winter precipitation and temperature. We detected major effects of FRI on quantitative traits associated with reproductive fitness, although the haplotype associated with higher fitness remains rare in North America. Collectively, our results suggest the evolution of parallel flowering time clines through novel genetic mechanisms.", "author" : [ { "dropping-particle" : "", "family" : "Samis", "given" : "Karen E", "non-dropping-particle" : "", "parse-names" : false, "suffix" : "" }, { "dropping-particle" : "", "family" : "Murren", "given" : "Courtney J", "non-dropping-particle" : "", "parse-names" : false, "suffix" : "" }, { "dropping-particle" : "", "family" : "Bossdorf", "given" : "Oliver", "non-dropping-particle" : "", "parse-names" : false, "suffix" : "" }, { "dropping-particle" : "", "family" : "Donohue", "given" : "Kathleen", "non-dropping-particle" : "", "parse-names" : false, "suffix" : "" }, { "dropping-particle" : "", "family" : "Fenster", "given" : "Charles B", "non-dropping-particle" : "", "parse-names" : false, "suffix" : "" }, { "dropping-particle" : "", "family" : "Malmberg", "given" : "Russell L", "non-dropping-particle" : "", "parse-names" : false, "suffix" : "" }, { "dropping-particle" : "", "family" : "Purugganan", "given" : "Michael D", "non-dropping-particle" : "", "parse-names" : false, "suffix" : "" }, { "dropping-particle" : "", "family" : "Stinchcombe", "given" : "John R", "non-dropping-particle" : "", "parse-names" : false, "suffix" : "" } ], "container-title" : "Ecology and Evolution", "id" : "ITEM-1", "issue" : "6", "issued" : { "date-parts" : [ [ "2012" ] ] }, "page" : "1162-1180", "title" : "Longitudinal trends in climate drive flowering time clines in north american &lt;i&gt;Arabidopsis thaliana&lt;/i&gt;", "type" : "article-journal", "volume" : "2" }, "uris" : [ "http://www.mendeley.com/documents/?uuid=513b48ea-7d08-4fd9-8440-2e2595cea000" ] }, { "id" : "ITEM-2", "itemData" : { "DOI" : "10.1111/j.1558-5646.2008.00484.x", "ISBN" : "0014-3820", "ISSN" : "00143820", "PMID" : "18752603", "abstract" : "Using seasonal cues to time reproduction appropriately is crucial for many organisms. Plants in particular often use photoperiod to signal the time to transition to flowering. Because seasonality varies latitudinally, adaptation to local climate is expected to result in corresponding clines in photoperiod-related traits. By experimentally manipulating photoperiod cues and measuring the flowering responses and photoperiod plasticity of 138 Eurasian accessions of Arabidopsis thaliana, we detected strong longitudinal but not latitudinal clines in flowering responses. The presence of longitudinal clines suggests that critical photoperiod cues vary among populations occurring at similar latitudes. Haplotypes at PHYC, a locus hypothesized to play a role in adaptation to light cues, were also longitudinally differentiated. Controlling for neutral population structure revealed that PHYC haplotype influenced flowering time; however, the distribution of PHYC haplotypes occurred in the opposite direction to the phenotypic cline, suggesting that loci other than PHYC are responsible for the longitudinal pattern in photoperiod response. Our results provide previously missing empirical support for the importance of PHYC in mediating photoperiod sensitivity in natural populations of A. thaliana. However, they also suggest that other loci and epistatic interactions likely play a role in the determination of flowering time and that the environmental factors influencing photoperiod in plants vary longitudinally as well as latitudinally.", "author" : [ { "dropping-particle" : "", "family" : "Samis", "given" : "Karen E", "non-dropping-particle" : "", "parse-names" : false, "suffix" : "" }, { "dropping-particle" : "", "family" : "Heath", "given" : "Katy D", "non-dropping-particle" : "", "parse-names" : false, "suffix" : "" }, { "dropping-particle" : "", "family" : "Stinchcombe", "given" : "John R", "non-dropping-particle" : "", "parse-names" : false, "suffix" : "" } ], "container-title" : "Evolution", "id" : "ITEM-2", "issue" : "12", "issued" : { "date-parts" : [ [ "2008" ] ] }, "page" : "2971-2983", "title" : "Discordant longitudinal clines in flowering time and Phytochrome C in &lt;i&gt;Arabidopsis thaliana&lt;/i&gt;", "type" : "article-journal", "volume" : "62" }, "uris" : [ "http://www.mendeley.com/documents/?uuid=82d69b7b-bfa5-4e7d-83b8-8a7df1e2af24" ] } ], "mendeley" : { "formattedCitation" : "(Samis et al. 2008, 2012)", "plainTextFormattedCitation" : "(Samis et al. 2008, 2012)", "previouslyFormattedCitation" : "(Samis et al. 2008, 2012)" }, "properties" : {  }, "schema" : "https://github.com/citation-style-language/schema/raw/master/csl-citation.json" }</w:instrText>
+      </w:r>
+      <w:r>
+        <w:rPr>
+          <w:rFonts w:ascii="Times New Roman" w:hAnsi="Times New Roman" w:cs="Times New Roman"/>
+        </w:rPr>
+        <w:fldChar w:fldCharType="separate"/>
       </w:r>
       <w:r>
         <w:rPr>
           <w:rFonts w:ascii="Times New Roman" w:hAnsi="Times New Roman" w:cs="Times New Roman"/>
           <w:noProof/>
         </w:rPr>
-        <w:lastRenderedPageBreak/>
-        <w:t>Wang 2015)</w:t>
+        <w:t>(Samis et al. 2008, 2012)</w:t>
       </w:r>
       <w:r>
         <w:rPr>
@@ -1017,7 +1303,86 @@
         <w:rPr>
           <w:rFonts w:ascii="Times New Roman" w:hAnsi="Times New Roman" w:cs="Times New Roman"/>
         </w:rPr>
-        <w:t xml:space="preserve"> or longitudinal </w:t>
+        <w:t xml:space="preserve"> transects</w:t>
+      </w:r>
+      <w:commentRangeEnd w:id="20"/>
+      <w:r>
+        <w:rPr>
+          <w:rStyle w:val="CommentReference"/>
+        </w:rPr>
+        <w:commentReference w:id="20"/>
+      </w:r>
+      <w:r>
+        <w:rPr>
+          <w:rFonts w:ascii="Times New Roman" w:hAnsi="Times New Roman" w:cs="Times New Roman"/>
+        </w:rPr>
+        <w:t>, since such transects are often associated with gradients in putative selective agents (e.g. temperature</w:t>
+      </w:r>
+      <w:r>
+        <w:rPr>
+          <w:rFonts w:ascii="Times New Roman" w:hAnsi="Times New Roman" w:cs="Times New Roman"/>
+        </w:rPr>
+        <w:t>, precipitation, biotic interaction strength).</w:t>
+      </w:r>
+      <w:r>
+        <w:rPr>
+          <w:rFonts w:ascii="Times New Roman" w:hAnsi="Times New Roman" w:cs="Times New Roman"/>
+        </w:rPr>
+        <w:t xml:space="preserve"> </w:t>
+      </w:r>
+      <w:r>
+        <w:rPr>
+          <w:rFonts w:ascii="Times New Roman" w:hAnsi="Times New Roman" w:cs="Times New Roman"/>
+        </w:rPr>
+        <w:t xml:space="preserve">Importantly, </w:t>
+      </w:r>
+      <w:r>
+        <w:rPr>
+          <w:rFonts w:ascii="Times New Roman" w:hAnsi="Times New Roman" w:cs="Times New Roman"/>
+        </w:rPr>
+        <w:t xml:space="preserve">geographical transects can also be associated with variation in demographic factors important for determining the extent to which drift will act in populations. This is especially </w:t>
+      </w:r>
+      <w:r>
+        <w:rPr>
+          <w:rFonts w:ascii="Times New Roman" w:hAnsi="Times New Roman" w:cs="Times New Roman"/>
+        </w:rPr>
+        <w:t xml:space="preserve">true </w:t>
+      </w:r>
+      <w:r>
+        <w:rPr>
+          <w:rFonts w:ascii="Times New Roman" w:hAnsi="Times New Roman" w:cs="Times New Roman"/>
+        </w:rPr>
+        <w:t>during invasions or rapid range expansion</w:t>
+      </w:r>
+      <w:r>
+        <w:rPr>
+          <w:rFonts w:ascii="Times New Roman" w:hAnsi="Times New Roman" w:cs="Times New Roman"/>
+        </w:rPr>
+        <w:t>s</w:t>
+      </w:r>
+      <w:r>
+        <w:rPr>
+          <w:rFonts w:ascii="Times New Roman" w:hAnsi="Times New Roman" w:cs="Times New Roman"/>
+        </w:rPr>
+        <w:t xml:space="preserve"> when founder events result </w:t>
+      </w:r>
+      <w:r>
+        <w:rPr>
+          <w:rFonts w:ascii="Times New Roman" w:hAnsi="Times New Roman" w:cs="Times New Roman"/>
+        </w:rPr>
+        <w:t>in smaller marginal populations</w:t>
+      </w:r>
+      <w:r>
+        <w:rPr>
+          <w:rFonts w:ascii="Times New Roman" w:hAnsi="Times New Roman" w:cs="Times New Roman"/>
+        </w:rPr>
+        <w:t xml:space="preserve"> exchanging fewer migrants</w:t>
+      </w:r>
+      <w:r>
+        <w:rPr>
+          <w:rFonts w:ascii="Times New Roman" w:hAnsi="Times New Roman" w:cs="Times New Roman"/>
+        </w:rPr>
+        <w:t xml:space="preserve">, leading to reduced genetic diversity and increased differentiation relative to more central populations </w:t>
       </w:r>
       <w:r>
         <w:rPr>
@@ -1029,7 +1394,7 @@
         <w:rPr>
           <w:rFonts w:ascii="Times New Roman" w:hAnsi="Times New Roman" w:cs="Times New Roman"/>
         </w:rPr>
-        <w:instrText>ADDIN CSL_CITATION { "citationItems" : [ { "id" : "ITEM-1", "itemData" : { "DOI" : "10.1002/ece3.262", "ISBN" : "4169785878", "ISSN" : "20457758", "PMID" : "22833792", "abstract" : "Introduced species frequently show geographic differentiation, and when differentiation mirrors the ancestral range, it is often taken as evidence of adaptive evolution. The mouse-ear cress (Arabidopsis thaliana) was introduced to North America from Eurasia 150-200 years ago, providing an opportunity to study parallel adaptation in a genetic model organism. Here, we test for clinal variation in flowering time using 199 North American (NA) accessions of A. thaliana, and evaluate the contributions of major flowering time genes FRI, FLC, and PHYC as well as potential ecological mechanisms underlying differentiation. We find evidence for substantial within population genetic variation in quantitative traits and flowering time, and putatively adaptive longitudinal differentiation, despite low levels of variation at FRI, FLC, and PHYC and genome-wide reductions in population structure relative to Eurasian (EA) samples. The observed longitudinal cline in flowering time in North America is parallel to an EA cline, robust to the effects of population structure, and associated with geographic variation in winter precipitation and temperature. We detected major effects of FRI on quantitative traits associated with reproductive fitness, although the haplotype associated with higher fitness remains rare in North America. Collectively, our results suggest the evolution of parallel flowering time clines through novel genetic mechanisms.", "author" : [ { "dropping-particle" : "", "family" : "Samis", "given" : "Karen E", "non-dropping-particle" : "", "parse-names" : false, "suffix" : "" }, { "dropping-particle" : "", "family" : "Murren", "given" : "Courtney J", "non-dropping-particle" : "", "parse-names" : false, "suffix" : "" }, { "dropping-particle" : "", "family" : "Bossdorf", "given" : "Oliver", "non-dropping-particle" : "", "parse-names" : false, "suffix" : "" }, { "dropping-particle" : "", "family" : "Donohue", "given" : "Kathleen", "non-dropping-particle" : "", "parse-names" : false, "suffix" : "" }, { "dropping-particle" : "", "family" : "Fenster", "given" : "Charles B", "non-dropping-particle" : "", "parse-names" : false, "suffix" : "" }, { "dropping-particle" : "", "family" : "Malmberg", "given" : "Russell L", "non-dropping-particle" : "", "parse-names" : false, "suffix" : "" }, { "dropping-particle" : "", "family" : "Purugganan", "given" : "Michael D", "non-dropping-particle" : "", "parse-names" : false, "suffix" : "" }, { "dropping-particle" : "", "family" : "Stinchcombe", "given" : "John R", "non-dropping-particle" : "", "parse-names" : false, "suffix" : "" } ], "container-title" : "Ecology and Evolution", "id" : "ITEM-1", "issue" : "6", "issued" : { "date-parts" : [ [ "2012" ] ] }, "page" : "1162-1180", "title" : "Longitudinal trends in climate drive flowering time clines in north american &lt;i&gt;Arabidopsis thaliana&lt;/i&gt;", "type" : "article-journal", "volume" : "2" }, "uris" : [ "http://www.mendeley.com/documents/?uuid=513b48ea-7d08-4fd9-8440-2e2595cea000" ] }, { "id" : "ITEM-2", "itemData" : { "DOI" : "10.1111/j.1558-5646.2008.00484.x", "ISBN" : "0014-3820", "ISSN" : "00143820", "PMID" : "18752603", "abstract" : "Using seasonal cues to time reproduction appropriately is crucial for many organisms. Plants in particular often use photoperiod to signal the time to transition to flowering. Because seasonality varies latitudinally, adaptation to local climate is expected to result in corresponding clines in photoperiod-related traits. By experimentally manipulating photoperiod cues and measuring the flowering responses and photoperiod plasticity of 138 Eurasian accessions of Arabidopsis thaliana, we detected strong longitudinal but not latitudinal clines in flowering responses. The presence of longitudinal clines suggests that critical photoperiod cues vary among populations occurring at similar latitudes. Haplotypes at PHYC, a locus hypothesized to play a role in adaptation to light cues, were also longitudinally differentiated. Controlling for neutral population structure revealed that PHYC haplotype influenced flowering time; however, the distribution of PHYC haplotypes occurred in the opposite direction to the phenotypic cline, suggesting that loci other than PHYC are responsible for the longitudinal pattern in photoperiod response. Our results provide previously missing empirical support for the importance of PHYC in mediating photoperiod sensitivity in natural populations of A. thaliana. However, they also suggest that other loci and epistatic interactions likely play a role in the determination of flowering time and that the environmental factors influencing photoperiod in plants vary longitudinally as well as latitudinally.", "author" : [ { "dropping-particle" : "", "family" : "Samis", "given" : "Karen E", "non-dropping-particle" : "", "parse-names" : false, "suffix" : "" }, { "dropping-particle" : "", "family" : "Heath", "given" : "Katy D", "non-dropping-particle" : "", "parse-names" : false, "suffix" : "" }, { "dropping-particle" : "", "family" : "Stinchcombe", "given" : "John R", "non-dropping-particle" : "", "parse-names" : false, "suffix" : "" } ], "container-title" : "Evolution", "id" : "ITEM-2", "issue" : "12", "issued" : { "date-parts" : [ [ "2008" ] ] }, "page" : "2971-2983", "title" : "Discordant longitudinal clines in flowering time and Phytochrome C in &lt;i&gt;Arabidopsis thaliana&lt;/i&gt;", "type" : "article-journal", "volume" : "62" }, "uris" : [ "http://www.mendeley.com/documents/?uuid=82d69b7b-bfa5-4e7d-83b8-8a7df1e2af24" ] } ], "mendeley" : { "formattedCitation" : "(Samis et al. 2008, 2012)", "plainTextFormattedCitation" : "(Samis et al. 2008, 2012)", "previouslyFormattedCitation" : "(Samis et al. 2008, 2012)" }, "properties" : {  }, "schema" : "https://github.com/citation-style-language/schema/raw/master/csl-citation.json" }</w:instrText>
+        <w:instrText>ADDIN CSL_CITATION { "citationItems" : [ { "id" : "ITEM-1", "itemData" : { "DOI" : "10.1016/j.tree.2008.04.004", "ISBN" : "0169-5347", "ISSN" : "01695347", "PMID" : "18502536", "abstract" : "Recent studies have shown that low-frequency alleles can sometimes surf on the wave of advance of a population range expansion, reaching high frequencies and spreading over large areas. Using microbial populations, Hallatschek and colleagues have provided the first experimental evidence of surfing during spatial expansions. They also show that the newly colonized area should become structured into sectors of low genetic diversity separated by sharp allele frequency gradients, increasing the global genetic differentiation of the population. These experimental results can be easily reproduced in silico and they should apply to a wide variety of higher organisms. They also suggest that a single range expansion can create very complex patterns at neutral loci, mimicking adaptive processes and resembling postglacial segregation of clades from distinct refuge areas. ?? 2008 Elsevier Ltd. All rights reserved.", "author" : [ { "dropping-particle" : "", "family" : "Excoffier", "given" : "Laurent", "non-dropping-particle" : "", "parse-names" : false, "suffix" : "" }, { "dropping-particle" : "", "family" : "Ray", "given" : "Nicolas", "non-dropping-particle" : "", "parse-names" : false, "suffix" : "" } ], "container-title" : "Trends in Ecology and Evolution", "id" : "ITEM-1", "issue" : "7", "issued" : { "date-parts" : [ [ "2008" ] ] }, "page" : "347-351", "title" : "Surfing during population expansions promotes genetic revolutions and structuration", "type" : "article-journal", "volume" : "23" }, "uris" : [ "http://www.mendeley.com/documents/?uuid=f585512c-8bf7-47b5-87e5-ecce4564818d" ] }, { "id" : "ITEM-2", "itemData" : { "DOI" : "10.1111/j.1365-294X.2007.03659.x", "ISBN" : "1365-294X", "ISSN" : "09621083", "PMID" : "18302683", "abstract" : "There is growing interest in quantifying genetic population structure across the geographical ranges of species to understand why species might exhibit stable range limits and to assess the conservation value of peripheral populations. However, many assertions regarding peripheral populations rest on the long-standing but poorly tested supposition that peripheral populations exhibit low genetic diversity and greater genetic differentiation as a consequence of smaller effective population size and greater geographical isolation relative to geographically central populations. We reviewed 134 studies representing 115 species that tested for declines in within-population genetic diversity and/or increases in among-population differentiation towards range margins using nuclear molecular genetic markers. On average, 64.2% of studies detected the expected decline in diversity, 70.2% of those that tested for it showed increased differentiation and there was a positive association between these trends. In most cases, however, the difference in genetic diversity between central and peripheral population was not large. Although these results were consistent across plants and animals, strong taxonomic and biogeographical biases in the available studies call for a cautious generalization of these results. Despite the large number of studies testing these simple predictions, very few attempted to test possible mechanisms causing reduced peripheral diversity or increased differentiation. Almost no study incorporated a phylogeographical framework to evaluate historical influences on contemporary genetic patterns. Finally, there has been little effort to test whether these geographical trends in putatively neutral variation at marker loci are reflected by quantitative genetic trait variation, which is likely to influence the adaptive potential of populations across the geographical range.", "author" : [ { "dropping-particle" : "", "family" : "Eckert", "given" : "C G", "non-dropping-particle" : "", "parse-names" : false, "suffix" : "" }, { "dropping-particle" : "", "family" : "Samis", "given" : "K E", "non-dropping-particle" : "", "parse-names" : false, "suffix" : "" }, { "dropping-particle" : "", "family" : "Lougheed", "given" : "S C", "non-dropping-particle" : "", "parse-names" : false, "suffix" : "" } ], "container-title" : "Molecular Ecology", "id" : "ITEM-2", "issue" : "5", "issued" : { "date-parts" : [ [ "2008" ] ] }, "page" : "1170-1188", "title" : "Genetic variation across species' geographical ranges: The central-marginal hypothesis and beyond", "type" : "article-journal", "volume" : "17" }, "uris" : [ "http://www.mendeley.com/documents/?uuid=aeac432a-db63-4793-af59-c9f0cb85ddb5" ] }, { "id" : "ITEM-3", "itemData" : { "DOI" : "10.1111/j.1420-9101.2005.00976.x", "ISBN" : "1010-061X (Print)\\n1010-061X (Linking)", "ISSN" : "1010061X", "PMID" : "16405592", "abstract" : "We use individual-based stochastic simulations and analytical deterministic predictions to investigate the interaction between drift, natural selection and gene flow on the patterns of local adaptation across a fragmented species' range under clinally varying selection. Migration between populations follows a stepping-stone pattern and density decreases from the centre to the periphery of the range. Increased migration worsens gene swamping in small marginal populations but mitigates the effect of drift by replenishing genetic variance and helping purge deleterious mutations. Contrary to the deterministic prediction that increased connectivity within the range always inhibits local adaptation, simulations show that low intermediate migration rates improve fitness in marginal populations and attenuate fitness heterogeneity across the range. Such migration rates are optimal in that they maximize the total mean fitness at the scale of the range. Optimal migration rates increase with shallower environmental gradients, smaller marginal populations and higher mutation rates affecting fitness.", "author" : [ { "dropping-particle" : "", "family" : "Alleaume-Benharira", "given" : "M", "non-dropping-particle" : "", "parse-names" : false, "suffix" : "" }, { "dropping-particle" : "", "family" : "Pen", "given" : "I R", "non-dropping-particle" : "", "parse-names" : false, "suffix" : "" }, { "dropping-particle" : "", "family" : "Ronce", "given" : "O", "non-dropping-particle" : "", "parse-names" : false, "suffix" : "" } ], "container-title" : "Journal of Evolutionary Biology", "id" : "ITEM-3", "issue" : "1", "issued" : { "date-parts" : [ [ "2006" ] ] }, "page" : "203-215", "title" : "Geographical patterns of adaptation within a species' range: interactions between drift and gene flow", "type" : "article-journal", "volume" : "19" }, "uris" : [ "http://www.mendeley.com/documents/?uuid=7d1babf5-de2f-4e50-8dde-d9a3f7695356" ] } ], "mendeley" : { "formattedCitation" : "(Alleaume-Benharira et al. 2006; Eckert et al. 2008; Excoffier and Ray 2008)", "plainTextFormattedCitation" : "(Alleaume-Benharira et al. 2006; Eckert et al. 2008; Excoffier and Ray 2008)", "previouslyFormattedCitation" : "(Alleaume-Benharira et al. 2006; Eckert et al. 2008; Excoffier and Ray 2008)" }, "properties" : {  }, "schema" : "https://github.com/citation-style-language/schema/raw/master/csl-citation.json" }</w:instrText>
       </w:r>
       <w:r>
         <w:rPr>
@@ -1042,7 +1407,7 @@
           <w:rFonts w:ascii="Times New Roman" w:hAnsi="Times New Roman" w:cs="Times New Roman"/>
           <w:noProof/>
         </w:rPr>
-        <w:t>(Samis et al. 2008, 2012)</w:t>
+        <w:t>(Alleaume-Benharira et al. 2006; Eckert et al. 2008; Excoffier and Ray 2008)</w:t>
       </w:r>
       <w:r>
         <w:rPr>
@@ -1054,109 +1419,6 @@
         <w:rPr>
           <w:rFonts w:ascii="Times New Roman" w:hAnsi="Times New Roman" w:cs="Times New Roman"/>
         </w:rPr>
-        <w:t xml:space="preserve"> transects, since such transects are often associated with gradients in putative selective agents (e.g. temperature</w:t>
-      </w:r>
-      <w:r>
-        <w:rPr>
-          <w:rFonts w:ascii="Times New Roman" w:hAnsi="Times New Roman" w:cs="Times New Roman"/>
-        </w:rPr>
-        <w:t>, precipitation, biotic interaction strength).</w:t>
-      </w:r>
-      <w:r>
-        <w:rPr>
-          <w:rFonts w:ascii="Times New Roman" w:hAnsi="Times New Roman" w:cs="Times New Roman"/>
-        </w:rPr>
-        <w:t xml:space="preserve"> </w:t>
-      </w:r>
-      <w:r>
-        <w:rPr>
-          <w:rFonts w:ascii="Times New Roman" w:hAnsi="Times New Roman" w:cs="Times New Roman"/>
-        </w:rPr>
-        <w:t xml:space="preserve">Importantly, </w:t>
-      </w:r>
-      <w:r>
-        <w:rPr>
-          <w:rFonts w:ascii="Times New Roman" w:hAnsi="Times New Roman" w:cs="Times New Roman"/>
-        </w:rPr>
-        <w:t xml:space="preserve">geographical transects can also be associated with variation in demographic factors important for determining the extent to which drift will act in populations. This is especially </w:t>
-      </w:r>
-      <w:r>
-        <w:rPr>
-          <w:rFonts w:ascii="Times New Roman" w:hAnsi="Times New Roman" w:cs="Times New Roman"/>
-        </w:rPr>
-        <w:t xml:space="preserve">true </w:t>
-      </w:r>
-      <w:r>
-        <w:rPr>
-          <w:rFonts w:ascii="Times New Roman" w:hAnsi="Times New Roman" w:cs="Times New Roman"/>
-        </w:rPr>
-        <w:t>during invasions or rapid range expansion</w:t>
-      </w:r>
-      <w:r>
-        <w:rPr>
-          <w:rFonts w:ascii="Times New Roman" w:hAnsi="Times New Roman" w:cs="Times New Roman"/>
-        </w:rPr>
-        <w:t>s</w:t>
-      </w:r>
-      <w:r>
-        <w:rPr>
-          <w:rFonts w:ascii="Times New Roman" w:hAnsi="Times New Roman" w:cs="Times New Roman"/>
-        </w:rPr>
-        <w:t xml:space="preserve"> when founder events result </w:t>
-      </w:r>
-      <w:r>
-        <w:rPr>
-          <w:rFonts w:ascii="Times New Roman" w:hAnsi="Times New Roman" w:cs="Times New Roman"/>
-        </w:rPr>
-        <w:t>in smaller marginal populations</w:t>
-      </w:r>
-      <w:r>
-        <w:rPr>
-          <w:rFonts w:ascii="Times New Roman" w:hAnsi="Times New Roman" w:cs="Times New Roman"/>
-        </w:rPr>
-        <w:t xml:space="preserve"> exchanging fewer migrants</w:t>
-      </w:r>
-      <w:r>
-        <w:rPr>
-          <w:rFonts w:ascii="Times New Roman" w:hAnsi="Times New Roman" w:cs="Times New Roman"/>
-        </w:rPr>
-        <w:t xml:space="preserve">, leading to reduced genetic diversity and increased differentiation relative to more central populations </w:t>
-      </w:r>
-      <w:r>
-        <w:rPr>
-          <w:rFonts w:ascii="Times New Roman" w:hAnsi="Times New Roman" w:cs="Times New Roman"/>
-        </w:rPr>
-        <w:fldChar w:fldCharType="begin" w:fldLock="1"/>
-      </w:r>
-      <w:r>
-        <w:rPr>
-          <w:rFonts w:ascii="Times New Roman" w:hAnsi="Times New Roman" w:cs="Times New Roman"/>
-        </w:rPr>
-        <w:instrText>ADDIN CSL_CITATION { "citationItems" : [ { "id" : "ITEM-1", "itemData" : { "DOI" : "10.1016/j.tree.2008.04.004", "ISBN" : "0169-5347", "ISSN" : "01695347", "PMID" : "18502536", "abstract" : "Recent studies have shown that low-frequency alleles can sometimes surf on the wave of advance of a population range expansion, reaching high frequencies and spreading over large areas. Using microbial populations, Hallatschek and colleagues have provided the first experimental evidence of surfing during spatial expansions. They also show that the newly colonized area should become structured into sectors of low genetic diversity separated by sharp allele frequency gradients, increasing the global genetic differentiation of the population. These experimental results can be easily reproduced in silico and they should apply to a wide variety of higher organisms. They also suggest that a single range expansion can create very complex patterns at neutral loci, mimicking adaptive processes and resembling postglacial segregation of clades from distinct refuge areas. ?? 2008 Elsevier Ltd. All rights reserved.", "author" : [ { "dropping-particle" : "", "family" : "Excoffier", "given" : "Laurent", "non-dropping-particle" : "", "parse-names" : false, "suffix" : "" }, { "dropping-particle" : "", "family" : "Ray", "given" : "Nicolas", "non-dropping-particle" : "", "parse-names" : false, "suffix" : "" } ], "container-title" : "Trends in Ecology and Evolution", "id" : "ITEM-1", "issue" : "7", "issued" : { "date-parts" : [ [ "2008" ] ] }, "page" : "347-351", "title" : "Surfing during population expansions promotes genetic revolutions and structuration", "type" : "article-journal", "volume" : "23" }, "uris" : [ "http://www.mendeley.com/documents/?uuid=f585512c-8bf7-47b5-87e5-ecce4564818d" ] }, { "id" : "ITEM-2", "itemData" : { "DOI" : "10.1111/j.1365-294X.2007.03659.x", "ISBN" : "1365-294X", "ISSN" : "09621083", "PMID" : "18302683", "abstract" : "There is growing interest in quantifying genetic population structure across the geographical ranges of species to understand why species might exhibit stable range limits and to assess the conservation value of peripheral populations. However, many assertions regarding peripheral populations rest on the long-standing but poorly tested supposition that peripheral populations exhibit low genetic diversity and greater genetic differentiation as a consequence of smaller effective population size and greater geographical isolation relative to geographically central populations. We reviewed 134 studies representing 115 species that tested for declines in within-population genetic diversity and/or increases in among-population differentiation towards range margins using nuclear molecular genetic markers. On average, 64.2% of studies detected the expected decline in diversity, 70.2% of those that tested for it showed increased differentiation and there was a positive association between these trends. In most cases, however, the difference in genetic diversity between central and peripheral population was not large. Although these results were consistent across plants and animals, strong taxonomic and biogeographical biases in the available studies call for a cautious generalization of these results. Despite the large number of studies testing these simple predictions, very few attempted to test possible mechanisms causing reduced peripheral diversity or increased differentiation. Almost no study incorporated a phylogeographical framework to evaluate historical influences on contemporary genetic patterns. Finally, there has been little effort to test whether these geographical trends in putatively neutral variation at marker loci are reflected by quantitative genetic trait variation, which is likely to influence the adaptive potential of populations across the geographical range.", "author" : [ { "dropping-particle" : "", "family" : "Eckert", "given" : "C G", "non-dropping-particle" : "", "parse-names" : false, "suffix" : "" }, { "dropping-particle" : "", "family" : "Samis", "given" : "K E", "non-dropping-particle" : "", "parse-names" : false, "suffix" : "" }, { "dropping-particle" : "", "family" : "Lougheed", "given" : "S C", "non-dropping-particle" : "", "parse-names" : false, "suffix" : "" } ], "container-title" : "Molecular Ecology", "id" : "ITEM-2", "issue" : "5", "issued" : { "date-parts" : [ [ "2008" ] ] }, "page" : "1170-1188", "title" : "Genetic variation across species' geographical ranges: The central-marginal hypothesis and beyond", "type" : "article-journal", "volume" : "17" }, "uris" : [ "http://www.mendeley.com/documents/?uuid=aeac432a-db63-4793-af59-c9f0cb85ddb5" ] }, { "id" : "ITEM-3", "itemData" : { "DOI" : "10.1111/j.1420-9101.2005.00976.x", "ISBN" : "1010-061X (Print)\\n1010-061X (Linking)", "ISSN" : "1010061X", "PMID" : "16405592", "abstract" : "We use individual-based stochastic simulations and analytical deterministic predictions to investigate the interaction between drift, natural selection and gene flow on the patterns of local adaptation across a fragmented species' range under clinally varying selection. Migration between populations follows a stepping-stone pattern and density decreases from the centre to the periphery of the range. Increased migration worsens gene swamping in small marginal populations but mitigates the effect of drift by replenishing genetic variance and helping purge deleterious mutations. Contrary to the deterministic prediction that increased connectivity within the range always inhibits local adaptation, simulations show that low intermediate migration rates improve fitness in marginal populations and attenuate fitness heterogeneity across the range. Such migration rates are optimal in that they maximize the total mean fitness at the scale of the range. Optimal migration rates increase with shallower environmental gradients, smaller marginal populations and higher mutation rates affecting fitness.", "author" : [ { "dropping-particle" : "", "family" : "Alleaume-Benharira", "given" : "M", "non-dropping-particle" : "", "parse-names" : false, "suffix" : "" }, { "dropping-particle" : "", "family" : "Pen", "given" : "I R", "non-dropping-particle" : "", "parse-names" : false, "suffix" : "" }, { "dropping-particle" : "", "family" : "Ronce", "given" : "O", "non-dropping-particle" : "", "parse-names" : false, "suffix" : "" } ], "container-title" : "Journal of Evolutionary Biology", "id" : "ITEM-3", "issue" : "1", "issued" : { "date-parts" : [ [ "2006" ] ] }, "page" : "203-215", "title" : "Geographical patterns of adaptation within a species' range: interactions between drift and gene flow", "type" : "article-journal", "volume" : "19" }, "uris" : [ "http://www.mendeley.com/documents/?uuid=7d1babf5-de2f-4e50-8dde-d9a3f7695356" ] } ], "mendeley" : { "formattedCitation" : "(Alleaume-Benharira et al. 2006; Eckert et al. 2008; Excoffier and Ray 2008)", "plainTextFormattedCitation" : "(Alleaume-Benharira et al. 2006; Eckert et al. 2008; Excoffier and Ray 2008)", "previouslyFormattedCitation" : "(Alleaume-Benharira et al. 2006; Eckert et al. 2008; Excoffier and Ray 2008)" }, "properties" : {  }, "schema" : "https://github.com/citation-style-language/schema/raw/master/csl-citation.json" }</w:instrText>
-      </w:r>
-      <w:r>
-        <w:rPr>
-          <w:rFonts w:ascii="Times New Roman" w:hAnsi="Times New Roman" w:cs="Times New Roman"/>
-        </w:rPr>
-        <w:fldChar w:fldCharType="separate"/>
-      </w:r>
-      <w:r>
-        <w:rPr>
-          <w:rFonts w:ascii="Times New Roman" w:hAnsi="Times New Roman" w:cs="Times New Roman"/>
-          <w:noProof/>
-        </w:rPr>
-        <w:t>(Alleaume-Benharira et al. 2006; Eckert et al. 2008; Excoffier and Ray 2008)</w:t>
-      </w:r>
-      <w:r>
-        <w:rPr>
-          <w:rFonts w:ascii="Times New Roman" w:hAnsi="Times New Roman" w:cs="Times New Roman"/>
-        </w:rPr>
-        <w:fldChar w:fldCharType="end"/>
-      </w:r>
-      <w:r>
-        <w:rPr>
-          <w:rFonts w:ascii="Times New Roman" w:hAnsi="Times New Roman" w:cs="Times New Roman"/>
-        </w:rPr>
         <w:t xml:space="preserve">. </w:t>
       </w:r>
       <w:r>
@@ -1187,21 +1449,71 @@
         <w:rPr>
           <w:rFonts w:ascii="Times New Roman" w:hAnsi="Times New Roman" w:cs="Times New Roman"/>
         </w:rPr>
-        <w:t xml:space="preserve">-scale latitudinal, altitudinal or longitudinal transects preclude such replication for many systems. </w:t>
+        <w:t xml:space="preserve">-scale latitudinal, altitudinal or longitudinal transects </w:t>
+      </w:r>
+      <w:ins w:id="21" w:author="Rob Ness" w:date="2017-12-15T16:43:00Z">
+        <w:r>
+          <w:rPr>
+            <w:rFonts w:ascii="Times New Roman" w:hAnsi="Times New Roman" w:cs="Times New Roman"/>
+          </w:rPr>
+          <w:t xml:space="preserve">has </w:t>
+        </w:r>
+      </w:ins>
+      <w:r>
+        <w:rPr>
+          <w:rFonts w:ascii="Times New Roman" w:hAnsi="Times New Roman" w:cs="Times New Roman"/>
+        </w:rPr>
+        <w:t>preclude</w:t>
+      </w:r>
+      <w:ins w:id="22" w:author="Rob Ness" w:date="2017-12-15T16:43:00Z">
+        <w:r>
+          <w:rPr>
+            <w:rFonts w:ascii="Times New Roman" w:hAnsi="Times New Roman" w:cs="Times New Roman"/>
+          </w:rPr>
+          <w:t>d</w:t>
+        </w:r>
+      </w:ins>
+      <w:r>
+        <w:rPr>
+          <w:rFonts w:ascii="Times New Roman" w:hAnsi="Times New Roman" w:cs="Times New Roman"/>
+        </w:rPr>
+        <w:t xml:space="preserve"> such replication for many systems. </w:t>
+      </w:r>
+      <w:commentRangeEnd w:id="19"/>
+      <w:r>
+        <w:rPr>
+          <w:rStyle w:val="CommentReference"/>
+        </w:rPr>
+        <w:commentReference w:id="19"/>
       </w:r>
     </w:p>
     <w:p>
       <w:pPr>
+        <w:spacing w:line="480" w:lineRule="auto"/>
         <w:ind w:firstLine="360"/>
         <w:rPr>
           <w:rFonts w:ascii="Times New Roman" w:hAnsi="Times New Roman" w:cs="Times New Roman"/>
         </w:rPr>
       </w:pPr>
-      <w:r>
-        <w:rPr>
-          <w:rFonts w:ascii="Times New Roman" w:hAnsi="Times New Roman" w:cs="Times New Roman"/>
-        </w:rPr>
-        <w:t xml:space="preserve">Urbanization is one of the most widespread human disturbances on earth and it provides an excellent large-scale replicated system to study how adaptive and non-adaptive evolutionary processes contribute to the formation of parallel clines. Urban environments continue to expand across the globe and are a leading cause of species extinction </w:t>
+      <w:commentRangeStart w:id="23"/>
+      <w:r>
+        <w:rPr>
+          <w:rFonts w:ascii="Times New Roman" w:hAnsi="Times New Roman" w:cs="Times New Roman"/>
+        </w:rPr>
+        <w:t>Urbanization</w:t>
+      </w:r>
+      <w:commentRangeEnd w:id="23"/>
+      <w:r>
+        <w:rPr>
+          <w:rStyle w:val="CommentReference"/>
+        </w:rPr>
+        <w:commentReference w:id="23"/>
+      </w:r>
+      <w:r>
+        <w:rPr>
+          <w:rFonts w:ascii="Times New Roman" w:hAnsi="Times New Roman" w:cs="Times New Roman"/>
+        </w:rPr>
+        <w:t xml:space="preserve"> is one of the most widespread human disturbances on earth and it provides an excellent large-scale replicated system to study how adaptive and non-adaptive evolutionary processes contribute to the formation of parallel clines. Urban environments continue to expand across the globe and are a leading cause of species extinction </w:t>
       </w:r>
       <w:r>
         <w:rPr>
@@ -1252,6 +1564,7 @@
         </w:rPr>
         <w:t>The widespread fragmentation associated with urbanization has resulted in gradients in the strength of genetic drift and gene flow</w:t>
       </w:r>
+      <w:commentRangeStart w:id="25"/>
       <w:r>
         <w:rPr>
           <w:rFonts w:ascii="Times New Roman" w:hAnsi="Times New Roman" w:cs="Times New Roman"/>
@@ -1363,6 +1676,13 @@
           <w:rFonts w:ascii="Times New Roman" w:hAnsi="Times New Roman" w:cs="Times New Roman"/>
         </w:rPr>
         <w:t xml:space="preserve">. </w:t>
+      </w:r>
+      <w:commentRangeEnd w:id="25"/>
+      <w:r>
+        <w:rPr>
+          <w:rStyle w:val="CommentReference"/>
+        </w:rPr>
+        <w:commentReference w:id="25"/>
       </w:r>
       <w:r>
         <w:rPr>
@@ -1434,6 +1754,7 @@
     </w:p>
     <w:p>
       <w:pPr>
+        <w:spacing w:line="480" w:lineRule="auto"/>
         <w:ind w:firstLine="360"/>
         <w:rPr>
           <w:rFonts w:ascii="Times New Roman" w:hAnsi="Times New Roman" w:cs="Times New Roman"/>
@@ -1480,7 +1801,14 @@
         <w:rPr>
           <w:rFonts w:ascii="Times New Roman" w:hAnsi="Times New Roman" w:cs="Times New Roman"/>
         </w:rPr>
-        <w:t xml:space="preserve">, many of which can be potent agents of selection for many taxa. </w:t>
+        <w:t>, many of which can be potent agents of selection for many taxa</w:t>
+      </w:r>
+      <w:commentRangeStart w:id="26"/>
+      <w:r>
+        <w:rPr>
+          <w:rFonts w:ascii="Times New Roman" w:hAnsi="Times New Roman" w:cs="Times New Roman"/>
+        </w:rPr>
+        <w:t xml:space="preserve">. </w:t>
       </w:r>
       <w:r>
         <w:rPr>
@@ -1620,129 +1948,151 @@
         <w:rPr>
           <w:rFonts w:ascii="Times New Roman" w:hAnsi="Times New Roman" w:cs="Times New Roman"/>
         </w:rPr>
+        <w:t>.</w:t>
+      </w:r>
+      <w:commentRangeEnd w:id="26"/>
+      <w:r>
+        <w:rPr>
+          <w:rStyle w:val="CommentReference"/>
+        </w:rPr>
+        <w:commentReference w:id="26"/>
+      </w:r>
+      <w:r>
+        <w:rPr>
+          <w:rFonts w:ascii="Times New Roman" w:hAnsi="Times New Roman" w:cs="Times New Roman"/>
+        </w:rPr>
+        <w:t xml:space="preserve"> </w:t>
+      </w:r>
+      <w:r>
+        <w:rPr>
+          <w:rFonts w:ascii="Times New Roman" w:hAnsi="Times New Roman" w:cs="Times New Roman"/>
+        </w:rPr>
+        <w:t xml:space="preserve">In addition, </w:t>
+      </w:r>
+      <w:r>
+        <w:rPr>
+          <w:rFonts w:ascii="Times New Roman" w:hAnsi="Times New Roman" w:cs="Times New Roman"/>
+        </w:rPr>
+        <w:t xml:space="preserve">Thompson </w:t>
+      </w:r>
+      <w:r>
+        <w:rPr>
+          <w:rFonts w:ascii="Times New Roman" w:hAnsi="Times New Roman" w:cs="Times New Roman"/>
+          <w:i/>
+        </w:rPr>
+        <w:t xml:space="preserve">et al. </w:t>
+      </w:r>
+      <w:r>
+        <w:rPr>
+          <w:rFonts w:ascii="Times New Roman" w:hAnsi="Times New Roman" w:cs="Times New Roman"/>
+        </w:rPr>
+        <w:t xml:space="preserve">(2016) </w:t>
+      </w:r>
+      <w:r>
+        <w:rPr>
+          <w:rFonts w:ascii="Times New Roman" w:hAnsi="Times New Roman" w:cs="Times New Roman"/>
+        </w:rPr>
+        <w:t>recently identified</w:t>
+      </w:r>
+      <w:r>
+        <w:rPr>
+          <w:rFonts w:ascii="Times New Roman" w:hAnsi="Times New Roman" w:cs="Times New Roman"/>
+        </w:rPr>
+        <w:t xml:space="preserve"> parallel urban-rural clines in the frequency of plants producing hydrogen cyanide (HCN) (i.e. cyanogenesis)—a potent antiherbivore defence—in populations of white clover (</w:t>
+      </w:r>
+      <w:r>
+        <w:rPr>
+          <w:rFonts w:ascii="Times New Roman" w:hAnsi="Times New Roman" w:cs="Times New Roman"/>
+          <w:i/>
+        </w:rPr>
+        <w:t>Trifolium repens</w:t>
+      </w:r>
+      <w:r>
+        <w:rPr>
+          <w:rFonts w:ascii="Times New Roman" w:hAnsi="Times New Roman" w:cs="Times New Roman"/>
+        </w:rPr>
+        <w:t>) across multiple cities. They found that HCN defended genotypes were less frequent in urban populations in 3 of the 4 cities examined</w:t>
+      </w:r>
+      <w:r>
+        <w:rPr>
+          <w:rFonts w:ascii="Times New Roman" w:hAnsi="Times New Roman" w:cs="Times New Roman"/>
+          <w:vertAlign w:val="superscript"/>
+        </w:rPr>
+        <w:t xml:space="preserve"> </w:t>
+      </w:r>
+      <w:r>
+        <w:rPr>
+          <w:rFonts w:ascii="Times New Roman" w:hAnsi="Times New Roman" w:cs="Times New Roman"/>
+        </w:rPr>
+        <w:fldChar w:fldCharType="begin" w:fldLock="1"/>
+      </w:r>
+      <w:r>
+        <w:rPr>
+          <w:rFonts w:ascii="Times New Roman" w:hAnsi="Times New Roman" w:cs="Times New Roman"/>
+        </w:rPr>
+        <w:instrText>ADDIN CSL_CITATION { "citationItems" : [ { "id" : "ITEM-1", "itemData" : { "DOI" : "10.1111/j.1574-6941.2012.01443.x", "ISBN" : "0031206905", "ISSN" : "0962-8452", "author" : [ { "dropping-particle" : "", "family" : "Thompson", "given" : "Ken A", "non-dropping-particle" : "", "parse-names" : false, "suffix" : "" }, { "dropping-particle" : "", "family" : "Renaudin", "given" : "Marie", "non-dropping-particle" : "", "parse-names" : false, "suffix" : "" }, { "dropping-particle" : "", "family" : "Johnson", "given" : "Marc T J", "non-dropping-particle" : "", "parse-names" : false, "suffix" : "" } ], "container-title" : "Proceedings of the Royal Society B: Biological Sciences", "id" : "ITEM-1", "issued" : { "date-parts" : [ [ "2016" ] ] }, "page" : "20162180", "title" : "Urbanization drives parallel adaptive clines in plant populations", "type" : "article-journal", "volume" : "283" }, "uris" : [ "http://www.mendeley.com/documents/?uuid=44385f2f-37c0-4179-a144-8e096ff0efa9" ] } ], "mendeley" : { "formattedCitation" : "(Thompson et al. 2016)", "plainTextFormattedCitation" : "(Thompson et al. 2016)", "previouslyFormattedCitation" : "(Thompson et al. 2016)" }, "properties" : {  }, "schema" : "https://github.com/citation-style-language/schema/raw/master/csl-citation.json" }</w:instrText>
+      </w:r>
+      <w:r>
+        <w:rPr>
+          <w:rFonts w:ascii="Times New Roman" w:hAnsi="Times New Roman" w:cs="Times New Roman"/>
+        </w:rPr>
+        <w:fldChar w:fldCharType="separate"/>
+      </w:r>
+      <w:r>
+        <w:rPr>
+          <w:rFonts w:ascii="Times New Roman" w:hAnsi="Times New Roman" w:cs="Times New Roman"/>
+          <w:noProof/>
+        </w:rPr>
+        <w:t>(Thompson et al. 2016)</w:t>
+      </w:r>
+      <w:r>
+        <w:rPr>
+          <w:rFonts w:ascii="Times New Roman" w:hAnsi="Times New Roman" w:cs="Times New Roman"/>
+        </w:rPr>
+        <w:fldChar w:fldCharType="end"/>
+      </w:r>
+      <w:r>
+        <w:rPr>
+          <w:rFonts w:ascii="Times New Roman" w:hAnsi="Times New Roman" w:cs="Times New Roman"/>
+        </w:rPr>
         <w:t xml:space="preserve">. </w:t>
       </w:r>
-      <w:r>
-        <w:rPr>
-          <w:rFonts w:ascii="Times New Roman" w:hAnsi="Times New Roman" w:cs="Times New Roman"/>
-        </w:rPr>
-        <w:t xml:space="preserve">In addition, </w:t>
-      </w:r>
-      <w:r>
-        <w:rPr>
-          <w:rFonts w:ascii="Times New Roman" w:hAnsi="Times New Roman" w:cs="Times New Roman"/>
-        </w:rPr>
-        <w:t xml:space="preserve">Thompson </w:t>
-      </w:r>
-      <w:r>
-        <w:rPr>
-          <w:rFonts w:ascii="Times New Roman" w:hAnsi="Times New Roman" w:cs="Times New Roman"/>
-          <w:i/>
-        </w:rPr>
-        <w:t xml:space="preserve">et al. </w:t>
-      </w:r>
-      <w:r>
-        <w:rPr>
-          <w:rFonts w:ascii="Times New Roman" w:hAnsi="Times New Roman" w:cs="Times New Roman"/>
-        </w:rPr>
-        <w:t xml:space="preserve">(2016) </w:t>
-      </w:r>
-      <w:r>
-        <w:rPr>
-          <w:rFonts w:ascii="Times New Roman" w:hAnsi="Times New Roman" w:cs="Times New Roman"/>
-        </w:rPr>
-        <w:t>recently identified</w:t>
-      </w:r>
-      <w:r>
-        <w:rPr>
-          <w:rFonts w:ascii="Times New Roman" w:hAnsi="Times New Roman" w:cs="Times New Roman"/>
-        </w:rPr>
-        <w:t xml:space="preserve"> parallel urban-rural clines in the frequency of plants producing hydrogen cyanide (HCN) (i.e. cyanogenesis)—a potent antiherbivore defence—in populations of white clover (</w:t>
-      </w:r>
-      <w:r>
-        <w:rPr>
-          <w:rFonts w:ascii="Times New Roman" w:hAnsi="Times New Roman" w:cs="Times New Roman"/>
-          <w:i/>
-        </w:rPr>
-        <w:t>Trifolium repens</w:t>
-      </w:r>
-      <w:r>
-        <w:rPr>
-          <w:rFonts w:ascii="Times New Roman" w:hAnsi="Times New Roman" w:cs="Times New Roman"/>
-        </w:rPr>
-        <w:t>) across multiple cities. They found that HCN defended genotypes were less frequent in urban populations in 3 of the 4 cities examined</w:t>
-      </w:r>
-      <w:r>
-        <w:rPr>
-          <w:rFonts w:ascii="Times New Roman" w:hAnsi="Times New Roman" w:cs="Times New Roman"/>
-          <w:vertAlign w:val="superscript"/>
+      <w:commentRangeStart w:id="27"/>
+      <w:r>
+        <w:rPr>
+          <w:rFonts w:ascii="Times New Roman" w:hAnsi="Times New Roman" w:cs="Times New Roman"/>
+        </w:rPr>
+        <w:t xml:space="preserve">While the authors identified lower winter surface temperatures in urban populations as a putative selective agent structuring </w:t>
+      </w:r>
+      <w:r>
+        <w:rPr>
+          <w:rFonts w:ascii="Times New Roman" w:hAnsi="Times New Roman" w:cs="Times New Roman"/>
+        </w:rPr>
+        <w:t>urban-rural cyanogenesis clines</w:t>
+      </w:r>
+      <w:r>
+        <w:rPr>
+          <w:rFonts w:ascii="Times New Roman" w:hAnsi="Times New Roman" w:cs="Times New Roman"/>
+        </w:rPr>
+        <w:t xml:space="preserve"> clines, they did not consider the alternative hypothesis that these clines could be caused by genetic drift.</w:t>
+      </w:r>
+      <w:r>
+        <w:rPr>
+          <w:rFonts w:ascii="Times New Roman" w:hAnsi="Times New Roman" w:cs="Times New Roman"/>
         </w:rPr>
         <w:t xml:space="preserve"> </w:t>
       </w:r>
-      <w:r>
-        <w:rPr>
-          <w:rFonts w:ascii="Times New Roman" w:hAnsi="Times New Roman" w:cs="Times New Roman"/>
-        </w:rPr>
-        <w:fldChar w:fldCharType="begin" w:fldLock="1"/>
-      </w:r>
-      <w:r>
-        <w:rPr>
-          <w:rFonts w:ascii="Times New Roman" w:hAnsi="Times New Roman" w:cs="Times New Roman"/>
-        </w:rPr>
-        <w:instrText>ADDIN CSL_CITATION { "citationItems" : [ { "id" : "ITEM-1", "itemData" : { "DOI" : "10.1111/j.1574-6941.2012.01443.x", "ISBN" : "0031206905", "ISSN" : "0962-8452", "author" : [ { "dropping-particle" : "", "family" : "Thompson", "given" : "Ken A", "non-dropping-particle" : "", "parse-names" : false, "suffix" : "" }, { "dropping-particle" : "", "family" : "Renaudin", "given" : "Marie", "non-dropping-particle" : "", "parse-names" : false, "suffix" : "" }, { "dropping-particle" : "", "family" : "Johnson", "given" : "Marc T J", "non-dropping-particle" : "", "parse-names" : false, "suffix" : "" } ], "container-title" : "Proceedings of the Royal Society B: Biological Sciences", "id" : "ITEM-1", "issued" : { "date-parts" : [ [ "2016" ] ] }, "page" : "20162180", "title" : "Urbanization drives parallel adaptive clines in plant populations", "type" : "article-journal", "volume" : "283" }, "uris" : [ "http://www.mendeley.com/documents/?uuid=44385f2f-37c0-4179-a144-8e096ff0efa9" ] } ], "mendeley" : { "formattedCitation" : "(Thompson et al. 2016)", "plainTextFormattedCitation" : "(Thompson et al. 2016)", "previouslyFormattedCitation" : "(Thompson et al. 2016)" }, "properties" : {  }, "schema" : "https://github.com/citation-style-language/schema/raw/master/csl-citation.json" }</w:instrText>
-      </w:r>
-      <w:r>
-        <w:rPr>
-          <w:rFonts w:ascii="Times New Roman" w:hAnsi="Times New Roman" w:cs="Times New Roman"/>
-        </w:rPr>
-        <w:fldChar w:fldCharType="separate"/>
-      </w:r>
-      <w:r>
-        <w:rPr>
-          <w:rFonts w:ascii="Times New Roman" w:hAnsi="Times New Roman" w:cs="Times New Roman"/>
-          <w:noProof/>
-        </w:rPr>
-        <w:t>(Thompson et al. 2016)</w:t>
-      </w:r>
-      <w:r>
-        <w:rPr>
-          <w:rFonts w:ascii="Times New Roman" w:hAnsi="Times New Roman" w:cs="Times New Roman"/>
-        </w:rPr>
-        <w:fldChar w:fldCharType="end"/>
-      </w:r>
-      <w:r>
-        <w:rPr>
-          <w:rFonts w:ascii="Times New Roman" w:hAnsi="Times New Roman" w:cs="Times New Roman"/>
-        </w:rPr>
-        <w:t xml:space="preserve">. </w:t>
-      </w:r>
-      <w:r>
-        <w:rPr>
-          <w:rFonts w:ascii="Times New Roman" w:hAnsi="Times New Roman" w:cs="Times New Roman"/>
-        </w:rPr>
-        <w:t xml:space="preserve">While the authors identified lower winter surface temperatures in urban populations as a putative selective agent structuring </w:t>
-      </w:r>
-      <w:r>
-        <w:rPr>
-          <w:rFonts w:ascii="Times New Roman" w:hAnsi="Times New Roman" w:cs="Times New Roman"/>
-        </w:rPr>
-        <w:t>urban-rural cyanogenesis clines</w:t>
-      </w:r>
-      <w:r>
-        <w:rPr>
-          <w:rFonts w:ascii="Times New Roman" w:hAnsi="Times New Roman" w:cs="Times New Roman"/>
-        </w:rPr>
-        <w:t xml:space="preserve"> clines, they did not consider the alternative hypothesis that these clines could be caused by genetic drift.</w:t>
-      </w:r>
-      <w:r>
-        <w:rPr>
-          <w:rFonts w:ascii="Times New Roman" w:hAnsi="Times New Roman" w:cs="Times New Roman"/>
-        </w:rPr>
-        <w:t xml:space="preserve"> </w:t>
+      <w:commentRangeEnd w:id="27"/>
+      <w:r>
+        <w:rPr>
+          <w:rStyle w:val="CommentReference"/>
+        </w:rPr>
+        <w:commentReference w:id="27"/>
       </w:r>
     </w:p>
     <w:p>
       <w:pPr>
+        <w:spacing w:line="480" w:lineRule="auto"/>
         <w:ind w:firstLine="360"/>
         <w:rPr>
           <w:rFonts w:ascii="Times New Roman" w:hAnsi="Times New Roman" w:cs="Times New Roman"/>
@@ -1752,7 +2102,65 @@
         <w:rPr>
           <w:rFonts w:ascii="Times New Roman" w:hAnsi="Times New Roman" w:cs="Times New Roman"/>
         </w:rPr>
-        <w:t xml:space="preserve">The purpose of this paper is to examine under what conditions non-adaptive (e.g. genetic drift, gene flow) and adaptive (e.g. selection) </w:t>
+        <w:t xml:space="preserve">The purpose of this </w:t>
+      </w:r>
+      <w:del w:id="28" w:author="Rob Ness" w:date="2017-12-15T17:00:00Z">
+        <w:r>
+          <w:rPr>
+            <w:rFonts w:ascii="Times New Roman" w:hAnsi="Times New Roman" w:cs="Times New Roman"/>
+          </w:rPr>
+          <w:delText xml:space="preserve">paper </w:delText>
+        </w:r>
+      </w:del>
+      <w:ins w:id="29" w:author="Rob Ness" w:date="2017-12-15T17:00:00Z">
+        <w:r>
+          <w:rPr>
+            <w:rFonts w:ascii="Times New Roman" w:hAnsi="Times New Roman" w:cs="Times New Roman"/>
+          </w:rPr>
+          <w:t xml:space="preserve">study </w:t>
+        </w:r>
+      </w:ins>
+      <w:r>
+        <w:rPr>
+          <w:rFonts w:ascii="Times New Roman" w:hAnsi="Times New Roman" w:cs="Times New Roman"/>
+        </w:rPr>
+        <w:t xml:space="preserve">is to examine </w:t>
+      </w:r>
+      <w:del w:id="30" w:author="Rob Ness" w:date="2017-12-15T17:01:00Z">
+        <w:r>
+          <w:rPr>
+            <w:rFonts w:ascii="Times New Roman" w:hAnsi="Times New Roman" w:cs="Times New Roman"/>
+          </w:rPr>
+          <w:delText>under what</w:delText>
+        </w:r>
+      </w:del>
+      <w:ins w:id="31" w:author="Rob Ness" w:date="2017-12-15T17:01:00Z">
+        <w:r>
+          <w:rPr>
+            <w:rFonts w:ascii="Times New Roman" w:hAnsi="Times New Roman" w:cs="Times New Roman"/>
+          </w:rPr>
+          <w:t>the</w:t>
+        </w:r>
+      </w:ins>
+      <w:r>
+        <w:rPr>
+          <w:rFonts w:ascii="Times New Roman" w:hAnsi="Times New Roman" w:cs="Times New Roman"/>
+        </w:rPr>
+        <w:t xml:space="preserve"> conditions </w:t>
+      </w:r>
+      <w:ins w:id="32" w:author="Rob Ness" w:date="2017-12-15T17:01:00Z">
+        <w:r>
+          <w:rPr>
+            <w:rFonts w:ascii="Times New Roman" w:hAnsi="Times New Roman" w:cs="Times New Roman"/>
+          </w:rPr>
+          <w:t xml:space="preserve">under which </w:t>
+        </w:r>
+      </w:ins>
+      <w:r>
+        <w:rPr>
+          <w:rFonts w:ascii="Times New Roman" w:hAnsi="Times New Roman" w:cs="Times New Roman"/>
+        </w:rPr>
+        <w:t xml:space="preserve">non-adaptive (e.g. genetic drift, gene flow) and adaptive (e.g. selection) </w:t>
       </w:r>
       <w:r>
         <w:rPr>
@@ -1764,7 +2172,35 @@
         <w:rPr>
           <w:rFonts w:ascii="Times New Roman" w:hAnsi="Times New Roman" w:cs="Times New Roman"/>
         </w:rPr>
-        <w:t xml:space="preserve">can generate clines in phenotypes with a non-additive genetic basis, using the cyanogenesis polymorphism in white clover as a model to this end. </w:t>
+        <w:t xml:space="preserve">can generate </w:t>
+      </w:r>
+      <w:ins w:id="33" w:author="Rob Ness" w:date="2017-12-15T17:01:00Z">
+        <w:r>
+          <w:rPr>
+            <w:rFonts w:ascii="Times New Roman" w:hAnsi="Times New Roman" w:cs="Times New Roman"/>
+          </w:rPr>
+          <w:t xml:space="preserve">repeated </w:t>
+        </w:r>
+      </w:ins>
+      <w:r>
+        <w:rPr>
+          <w:rFonts w:ascii="Times New Roman" w:hAnsi="Times New Roman" w:cs="Times New Roman"/>
+        </w:rPr>
+        <w:t>clines in phenotypes with a non-additive genetic basis, using the cyanogenesis polymorphism in white clover as a model</w:t>
+      </w:r>
+      <w:del w:id="34" w:author="Rob Ness" w:date="2017-12-15T17:01:00Z">
+        <w:r>
+          <w:rPr>
+            <w:rFonts w:ascii="Times New Roman" w:hAnsi="Times New Roman" w:cs="Times New Roman"/>
+          </w:rPr>
+          <w:delText xml:space="preserve"> to this end</w:delText>
+        </w:r>
+      </w:del>
+      <w:r>
+        <w:rPr>
+          <w:rFonts w:ascii="Times New Roman" w:hAnsi="Times New Roman" w:cs="Times New Roman"/>
+        </w:rPr>
+        <w:t xml:space="preserve">. </w:t>
       </w:r>
       <w:r>
         <w:rPr>
@@ -2059,7 +2495,27 @@
         <w:rPr>
           <w:rFonts w:ascii="Times New Roman" w:hAnsi="Times New Roman" w:cs="Times New Roman"/>
         </w:rPr>
-        <w:t xml:space="preserve">As such, this trait exhibits duplicate recessive epistasis (i.e. complimentary epistasis, </w:t>
+        <w:t>As such, this trait exhibits duplicate recessive epistasis (i.e. compl</w:t>
+      </w:r>
+      <w:commentRangeStart w:id="35"/>
+      <w:r>
+        <w:rPr>
+          <w:rFonts w:ascii="Times New Roman" w:hAnsi="Times New Roman" w:cs="Times New Roman"/>
+        </w:rPr>
+        <w:t>i</w:t>
+      </w:r>
+      <w:commentRangeEnd w:id="35"/>
+      <w:r>
+        <w:rPr>
+          <w:rStyle w:val="CommentReference"/>
+        </w:rPr>
+        <w:commentReference w:id="35"/>
+      </w:r>
+      <w:r>
+        <w:rPr>
+          <w:rFonts w:ascii="Times New Roman" w:hAnsi="Times New Roman" w:cs="Times New Roman"/>
+        </w:rPr>
+        <w:t xml:space="preserve">mentary epistasis, </w:t>
       </w:r>
       <w:r>
         <w:rPr>
@@ -2137,6 +2593,7 @@
     </w:p>
     <w:p>
       <w:pPr>
+        <w:spacing w:line="480" w:lineRule="auto"/>
         <w:ind w:firstLine="360"/>
         <w:rPr>
           <w:rFonts w:ascii="Times New Roman" w:hAnsi="Times New Roman" w:cs="Times New Roman"/>
@@ -2167,7 +2624,7 @@
         </w:rPr>
         <w:t xml:space="preserve">address the following specific questions: </w:t>
       </w:r>
-      <w:commentRangeStart w:id="0"/>
+      <w:commentRangeStart w:id="36"/>
       <w:r>
         <w:rPr>
           <w:rFonts w:ascii="Times New Roman" w:hAnsi="Times New Roman" w:cs="Times New Roman"/>
@@ -2180,22 +2637,37 @@
         </w:rPr>
         <w:t>(2) Is the formation of urban-rural clines in HCN contingent upon the colonization history of white clover in cities (i.e. urban to rural, rural to urban, always colonized)?</w:t>
       </w:r>
-      <w:commentRangeEnd w:id="0"/>
+      <w:commentRangeEnd w:id="36"/>
       <w:r>
         <w:rPr>
           <w:rStyle w:val="CommentReference"/>
         </w:rPr>
-        <w:commentReference w:id="0"/>
-      </w:r>
-      <w:r>
-        <w:rPr>
-          <w:rFonts w:ascii="Times New Roman" w:hAnsi="Times New Roman" w:cs="Times New Roman"/>
-        </w:rPr>
-        <w:t xml:space="preserve"> While we focus on cyanogenesis in clover as a model for answering these questions, our results will have implications for the formation of clines in traits with a non-additive genetic basis in a range of different systems.</w:t>
+        <w:commentReference w:id="36"/>
+      </w:r>
+      <w:r>
+        <w:rPr>
+          <w:rFonts w:ascii="Times New Roman" w:hAnsi="Times New Roman" w:cs="Times New Roman"/>
+        </w:rPr>
+        <w:t xml:space="preserve"> While we focus on cyanogenesis in clover as a model for answering these questions, our </w:t>
+      </w:r>
+      <w:commentRangeStart w:id="37"/>
+      <w:r>
+        <w:rPr>
+          <w:rFonts w:ascii="Times New Roman" w:hAnsi="Times New Roman" w:cs="Times New Roman"/>
+        </w:rPr>
+        <w:t>results will have implications for the formation of clines in traits with a non-additive genetic basis in a range of different systems.</w:t>
+      </w:r>
+      <w:commentRangeEnd w:id="37"/>
+      <w:r>
+        <w:rPr>
+          <w:rStyle w:val="CommentReference"/>
+        </w:rPr>
+        <w:commentReference w:id="37"/>
       </w:r>
     </w:p>
     <w:p>
       <w:pPr>
+        <w:spacing w:line="480" w:lineRule="auto"/>
         <w:ind w:firstLine="360"/>
         <w:rPr>
           <w:rFonts w:ascii="Times New Roman" w:hAnsi="Times New Roman" w:cs="Times New Roman"/>
@@ -2204,6 +2676,7 @@
     </w:p>
     <w:p>
       <w:pPr>
+        <w:spacing w:line="480" w:lineRule="auto"/>
         <w:rPr>
           <w:rFonts w:ascii="Times New Roman" w:hAnsi="Times New Roman" w:cs="Times New Roman"/>
         </w:rPr>
@@ -2211,6 +2684,7 @@
     </w:p>
     <w:p>
       <w:pPr>
+        <w:spacing w:line="480" w:lineRule="auto"/>
         <w:rPr>
           <w:rFonts w:ascii="Times New Roman" w:hAnsi="Times New Roman" w:cs="Times New Roman"/>
         </w:rPr>
@@ -2224,11 +2698,12 @@
     </w:p>
     <w:p>
       <w:pPr>
-        <w:rPr>
-          <w:rFonts w:ascii="Times New Roman" w:hAnsi="Times New Roman" w:cs="Times New Roman"/>
-        </w:rPr>
-      </w:pPr>
-      <w:commentRangeStart w:id="2"/>
+        <w:spacing w:line="480" w:lineRule="auto"/>
+        <w:rPr>
+          <w:rFonts w:ascii="Times New Roman" w:hAnsi="Times New Roman" w:cs="Times New Roman"/>
+        </w:rPr>
+      </w:pPr>
+      <w:commentRangeStart w:id="38"/>
       <w:r>
         <w:rPr>
           <w:rFonts w:ascii="Times New Roman" w:hAnsi="Times New Roman" w:cs="Times New Roman"/>
@@ -2236,12 +2711,12 @@
         </w:rPr>
         <w:t>Table 1</w:t>
       </w:r>
-      <w:commentRangeEnd w:id="2"/>
+      <w:commentRangeEnd w:id="38"/>
       <w:r>
         <w:rPr>
           <w:rStyle w:val="CommentReference"/>
         </w:rPr>
-        <w:commentReference w:id="2"/>
+        <w:commentReference w:id="38"/>
       </w:r>
       <w:r>
         <w:rPr>
@@ -2287,6 +2762,7 @@
           </w:tcPr>
           <w:p>
             <w:pPr>
+              <w:spacing w:line="480" w:lineRule="auto"/>
               <w:jc w:val="center"/>
               <w:rPr>
                 <w:rFonts w:ascii="Calibri" w:eastAsia="Times New Roman" w:hAnsi="Calibri" w:cs="Times New Roman"/>
@@ -2326,6 +2802,7 @@
           </w:tcPr>
           <w:p>
             <w:pPr>
+              <w:spacing w:line="480" w:lineRule="auto"/>
               <w:jc w:val="center"/>
               <w:rPr>
                 <w:rFonts w:ascii="Calibri" w:eastAsia="Times New Roman" w:hAnsi="Calibri" w:cs="Times New Roman"/>
@@ -2365,6 +2842,7 @@
           </w:tcPr>
           <w:p>
             <w:pPr>
+              <w:spacing w:line="480" w:lineRule="auto"/>
               <w:jc w:val="center"/>
               <w:rPr>
                 <w:rFonts w:ascii="Calibri" w:eastAsia="Times New Roman" w:hAnsi="Calibri" w:cs="Times New Roman"/>
@@ -2407,6 +2885,7 @@
           </w:tcPr>
           <w:p>
             <w:pPr>
+              <w:spacing w:line="480" w:lineRule="auto"/>
               <w:jc w:val="center"/>
               <w:rPr>
                 <w:rFonts w:ascii="Calibri" w:eastAsia="Times New Roman" w:hAnsi="Calibri" w:cs="Times New Roman"/>
@@ -2438,6 +2917,7 @@
           </w:tcPr>
           <w:p>
             <w:pPr>
+              <w:spacing w:line="480" w:lineRule="auto"/>
               <w:jc w:val="center"/>
               <w:rPr>
                 <w:rFonts w:ascii="Calibri" w:eastAsia="Times New Roman" w:hAnsi="Calibri" w:cs="Times New Roman"/>
@@ -2469,6 +2949,7 @@
           </w:tcPr>
           <w:p>
             <w:pPr>
+              <w:spacing w:line="480" w:lineRule="auto"/>
               <w:jc w:val="center"/>
               <w:rPr>
                 <w:rFonts w:ascii="Calibri" w:eastAsia="Times New Roman" w:hAnsi="Calibri" w:cs="Times New Roman"/>
@@ -2505,6 +2986,7 @@
           </w:tcPr>
           <w:p>
             <w:pPr>
+              <w:spacing w:line="480" w:lineRule="auto"/>
               <w:jc w:val="center"/>
               <w:rPr>
                 <w:rFonts w:ascii="Calibri" w:eastAsia="Times New Roman" w:hAnsi="Calibri" w:cs="Times New Roman"/>
@@ -2536,6 +3018,7 @@
           </w:tcPr>
           <w:p>
             <w:pPr>
+              <w:spacing w:line="480" w:lineRule="auto"/>
               <w:jc w:val="center"/>
               <w:rPr>
                 <w:rFonts w:ascii="Calibri" w:eastAsia="Times New Roman" w:hAnsi="Calibri" w:cs="Times New Roman"/>
@@ -2567,6 +3050,7 @@
           </w:tcPr>
           <w:p>
             <w:pPr>
+              <w:spacing w:line="480" w:lineRule="auto"/>
               <w:jc w:val="center"/>
               <w:rPr>
                 <w:rFonts w:ascii="Calibri" w:eastAsia="Times New Roman" w:hAnsi="Calibri" w:cs="Times New Roman"/>
@@ -2603,6 +3087,7 @@
           </w:tcPr>
           <w:p>
             <w:pPr>
+              <w:spacing w:line="480" w:lineRule="auto"/>
               <w:jc w:val="center"/>
               <w:rPr>
                 <w:rFonts w:ascii="Calibri" w:eastAsia="Times New Roman" w:hAnsi="Calibri" w:cs="Times New Roman"/>
@@ -2634,6 +3119,7 @@
           </w:tcPr>
           <w:p>
             <w:pPr>
+              <w:spacing w:line="480" w:lineRule="auto"/>
               <w:jc w:val="center"/>
               <w:rPr>
                 <w:rFonts w:ascii="Calibri" w:eastAsia="Times New Roman" w:hAnsi="Calibri" w:cs="Times New Roman"/>
@@ -2665,6 +3151,7 @@
           </w:tcPr>
           <w:p>
             <w:pPr>
+              <w:spacing w:line="480" w:lineRule="auto"/>
               <w:jc w:val="center"/>
               <w:rPr>
                 <w:rFonts w:ascii="Calibri" w:eastAsia="Times New Roman" w:hAnsi="Calibri" w:cs="Times New Roman"/>
@@ -2701,6 +3188,7 @@
           </w:tcPr>
           <w:p>
             <w:pPr>
+              <w:spacing w:line="480" w:lineRule="auto"/>
               <w:jc w:val="center"/>
               <w:rPr>
                 <w:rFonts w:ascii="Calibri" w:eastAsia="Times New Roman" w:hAnsi="Calibri" w:cs="Times New Roman"/>
@@ -2732,6 +3220,7 @@
           </w:tcPr>
           <w:p>
             <w:pPr>
+              <w:spacing w:line="480" w:lineRule="auto"/>
               <w:jc w:val="center"/>
               <w:rPr>
                 <w:rFonts w:ascii="Calibri" w:eastAsia="Times New Roman" w:hAnsi="Calibri" w:cs="Times New Roman"/>
@@ -2763,6 +3252,7 @@
           </w:tcPr>
           <w:p>
             <w:pPr>
+              <w:spacing w:line="480" w:lineRule="auto"/>
               <w:jc w:val="center"/>
               <w:rPr>
                 <w:rFonts w:ascii="Calibri" w:eastAsia="Times New Roman" w:hAnsi="Calibri" w:cs="Times New Roman"/>
@@ -2782,16 +3272,466 @@
     </w:tbl>
     <w:p>
       <w:pPr>
+        <w:spacing w:line="480" w:lineRule="auto"/>
         <w:rPr>
           <w:rFonts w:ascii="Times New Roman" w:hAnsi="Times New Roman" w:cs="Times New Roman"/>
         </w:rPr>
       </w:pPr>
     </w:p>
+    <w:tbl>
+      <w:tblPr>
+        <w:tblW w:w="4538" w:type="dxa"/>
+        <w:tblLook w:val="04A0" w:firstRow="1" w:lastRow="0" w:firstColumn="1" w:lastColumn="0" w:noHBand="0" w:noVBand="1"/>
+      </w:tblPr>
+      <w:tblGrid>
+        <w:gridCol w:w="2122"/>
+        <w:gridCol w:w="1116"/>
+        <w:gridCol w:w="1300"/>
+      </w:tblGrid>
+      <w:tr>
+        <w:trPr>
+          <w:trHeight w:hRule="exact" w:val="750"/>
+          <w:ins w:id="39" w:author="Rob Ness" w:date="2017-12-15T17:04:00Z"/>
+        </w:trPr>
+        <w:tc>
+          <w:tcPr>
+            <w:tcW w:w="2122" w:type="dxa"/>
+            <w:tcBorders>
+              <w:top w:val="single" w:sz="4" w:space="0" w:color="auto"/>
+              <w:left w:val="single" w:sz="4" w:space="0" w:color="auto"/>
+              <w:bottom w:val="double" w:sz="6" w:space="0" w:color="auto"/>
+              <w:right w:val="nil"/>
+            </w:tcBorders>
+            <w:shd w:val="clear" w:color="auto" w:fill="auto"/>
+            <w:noWrap/>
+            <w:vAlign w:val="bottom"/>
+            <w:hideMark/>
+          </w:tcPr>
+          <w:p>
+            <w:pPr>
+              <w:spacing w:line="480" w:lineRule="auto"/>
+              <w:jc w:val="center"/>
+              <w:rPr>
+                <w:ins w:id="40" w:author="Rob Ness" w:date="2017-12-15T17:04:00Z"/>
+                <w:rFonts w:ascii="Calibri" w:eastAsia="Times New Roman" w:hAnsi="Calibri" w:cs="Times New Roman"/>
+                <w:b/>
+                <w:bCs/>
+                <w:i/>
+                <w:color w:val="000000"/>
+                <w:lang w:val="en-US"/>
+              </w:rPr>
+            </w:pPr>
+          </w:p>
+        </w:tc>
+        <w:tc>
+          <w:tcPr>
+            <w:tcW w:w="1116" w:type="dxa"/>
+            <w:tcBorders>
+              <w:top w:val="single" w:sz="4" w:space="0" w:color="auto"/>
+              <w:left w:val="nil"/>
+              <w:bottom w:val="double" w:sz="6" w:space="0" w:color="auto"/>
+              <w:right w:val="nil"/>
+            </w:tcBorders>
+            <w:shd w:val="clear" w:color="auto" w:fill="auto"/>
+            <w:noWrap/>
+            <w:vAlign w:val="bottom"/>
+            <w:hideMark/>
+          </w:tcPr>
+          <w:p>
+            <w:pPr>
+              <w:spacing w:line="480" w:lineRule="auto"/>
+              <w:jc w:val="center"/>
+              <w:rPr>
+                <w:ins w:id="41" w:author="Rob Ness" w:date="2017-12-15T17:04:00Z"/>
+                <w:rFonts w:ascii="Calibri" w:eastAsia="Times New Roman" w:hAnsi="Calibri" w:cs="Times New Roman"/>
+                <w:b/>
+                <w:bCs/>
+                <w:i/>
+                <w:color w:val="000000"/>
+                <w:lang w:val="en-US"/>
+              </w:rPr>
+            </w:pPr>
+            <w:ins w:id="42" w:author="Rob Ness" w:date="2017-12-15T17:04:00Z">
+              <w:r>
+                <w:rPr>
+                  <w:rFonts w:ascii="Calibri" w:eastAsia="Times New Roman" w:hAnsi="Calibri" w:cs="Times New Roman"/>
+                  <w:b/>
+                  <w:bCs/>
+                  <w:i/>
+                  <w:color w:val="000000"/>
+                  <w:lang w:val="en-US"/>
+                </w:rPr>
+                <w:t>Li</w:t>
+              </w:r>
+            </w:ins>
+            <w:ins w:id="43" w:author="Rob Ness" w:date="2017-12-15T17:06:00Z">
+              <w:r>
+                <w:rPr>
+                  <w:rFonts w:ascii="Calibri" w:eastAsia="Times New Roman" w:hAnsi="Calibri" w:cs="Times New Roman"/>
+                  <w:b/>
+                  <w:bCs/>
+                  <w:i/>
+                  <w:color w:val="000000"/>
+                  <w:lang w:val="en-US"/>
+                </w:rPr>
+                <w:t>-</w:t>
+              </w:r>
+            </w:ins>
+            <w:ins w:id="44" w:author="Rob Ness" w:date="2017-12-15T17:07:00Z">
+              <w:r>
+                <w:rPr>
+                  <w:rFonts w:ascii="Times New Roman" w:hAnsi="Times New Roman" w:cs="Times New Roman"/>
+                </w:rPr>
+                <w:sym w:font="Symbol" w:char="F0DD"/>
+              </w:r>
+            </w:ins>
+          </w:p>
+        </w:tc>
+        <w:tc>
+          <w:tcPr>
+            <w:tcW w:w="1300" w:type="dxa"/>
+            <w:tcBorders>
+              <w:top w:val="single" w:sz="4" w:space="0" w:color="auto"/>
+              <w:left w:val="single" w:sz="4" w:space="0" w:color="auto"/>
+              <w:bottom w:val="double" w:sz="6" w:space="0" w:color="auto"/>
+              <w:right w:val="single" w:sz="4" w:space="0" w:color="auto"/>
+            </w:tcBorders>
+            <w:shd w:val="clear" w:color="auto" w:fill="auto"/>
+            <w:noWrap/>
+            <w:vAlign w:val="bottom"/>
+            <w:hideMark/>
+          </w:tcPr>
+          <w:p>
+            <w:pPr>
+              <w:spacing w:line="480" w:lineRule="auto"/>
+              <w:jc w:val="center"/>
+              <w:rPr>
+                <w:ins w:id="45" w:author="Rob Ness" w:date="2017-12-15T17:04:00Z"/>
+                <w:rFonts w:ascii="Calibri" w:eastAsia="Times New Roman" w:hAnsi="Calibri" w:cs="Times New Roman"/>
+                <w:b/>
+                <w:bCs/>
+                <w:color w:val="000000"/>
+                <w:lang w:val="en-US"/>
+              </w:rPr>
+            </w:pPr>
+            <w:ins w:id="46" w:author="Rob Ness" w:date="2017-12-15T17:05:00Z">
+              <w:r>
+                <w:rPr>
+                  <w:rFonts w:ascii="Calibri" w:eastAsia="Times New Roman" w:hAnsi="Calibri" w:cs="Times New Roman"/>
+                  <w:b/>
+                  <w:bCs/>
+                  <w:color w:val="000000"/>
+                  <w:lang w:val="en-US"/>
+                </w:rPr>
+                <w:t>Li</w:t>
+              </w:r>
+            </w:ins>
+            <w:ins w:id="47" w:author="Rob Ness" w:date="2017-12-15T17:06:00Z">
+              <w:r>
+                <w:rPr>
+                  <w:rFonts w:ascii="Calibri" w:eastAsia="Times New Roman" w:hAnsi="Calibri" w:cs="Times New Roman"/>
+                  <w:b/>
+                  <w:bCs/>
+                  <w:color w:val="000000"/>
+                  <w:lang w:val="en-US"/>
+                </w:rPr>
+                <w:t>-</w:t>
+              </w:r>
+            </w:ins>
+            <w:ins w:id="48" w:author="Rob Ness" w:date="2017-12-15T17:07:00Z">
+              <w:r>
+                <w:rPr>
+                  <w:rFonts w:ascii="Times New Roman" w:hAnsi="Times New Roman" w:cs="Times New Roman"/>
+                </w:rPr>
+                <w:sym w:font="Symbol" w:char="F0DF"/>
+              </w:r>
+            </w:ins>
+          </w:p>
+        </w:tc>
+      </w:tr>
+      <w:tr>
+        <w:trPr>
+          <w:trHeight w:val="340"/>
+          <w:ins w:id="49" w:author="Rob Ness" w:date="2017-12-15T17:04:00Z"/>
+        </w:trPr>
+        <w:tc>
+          <w:tcPr>
+            <w:tcW w:w="2122" w:type="dxa"/>
+            <w:tcBorders>
+              <w:top w:val="nil"/>
+              <w:left w:val="single" w:sz="4" w:space="0" w:color="auto"/>
+              <w:bottom w:val="nil"/>
+              <w:right w:val="nil"/>
+            </w:tcBorders>
+            <w:shd w:val="clear" w:color="auto" w:fill="auto"/>
+            <w:noWrap/>
+            <w:vAlign w:val="bottom"/>
+            <w:hideMark/>
+          </w:tcPr>
+          <w:p>
+            <w:pPr>
+              <w:spacing w:line="480" w:lineRule="auto"/>
+              <w:jc w:val="center"/>
+              <w:rPr>
+                <w:ins w:id="50" w:author="Rob Ness" w:date="2017-12-15T17:04:00Z"/>
+                <w:rFonts w:ascii="Calibri" w:eastAsia="Times New Roman" w:hAnsi="Calibri" w:cs="Times New Roman"/>
+                <w:lang w:val="en-US"/>
+              </w:rPr>
+            </w:pPr>
+            <w:ins w:id="51" w:author="Rob Ness" w:date="2017-12-15T17:04:00Z">
+              <w:r>
+                <w:rPr>
+                  <w:rFonts w:ascii="Calibri" w:eastAsia="Times New Roman" w:hAnsi="Calibri" w:cs="Times New Roman"/>
+                  <w:b/>
+                  <w:bCs/>
+                  <w:i/>
+                  <w:color w:val="000000"/>
+                  <w:lang w:val="en-US"/>
+                </w:rPr>
+                <w:t>CYP79D15</w:t>
+              </w:r>
+            </w:ins>
+            <w:ins w:id="52" w:author="Rob Ness" w:date="2017-12-15T17:06:00Z">
+              <w:r>
+                <w:rPr>
+                  <w:rFonts w:ascii="Calibri" w:eastAsia="Times New Roman" w:hAnsi="Calibri" w:cs="Times New Roman"/>
+                  <w:b/>
+                  <w:bCs/>
+                  <w:i/>
+                  <w:color w:val="000000"/>
+                  <w:lang w:val="en-US"/>
+                </w:rPr>
+                <w:t>-</w:t>
+              </w:r>
+            </w:ins>
+            <w:ins w:id="53" w:author="Rob Ness" w:date="2017-12-15T17:08:00Z">
+              <w:r>
+                <w:rPr>
+                  <w:rFonts w:ascii="Times New Roman" w:hAnsi="Times New Roman" w:cs="Times New Roman"/>
+                </w:rPr>
+                <w:sym w:font="Symbol" w:char="F0DD"/>
+              </w:r>
+            </w:ins>
+          </w:p>
+        </w:tc>
+        <w:tc>
+          <w:tcPr>
+            <w:tcW w:w="1116" w:type="dxa"/>
+            <w:tcBorders>
+              <w:top w:val="nil"/>
+              <w:left w:val="nil"/>
+              <w:bottom w:val="nil"/>
+              <w:right w:val="nil"/>
+            </w:tcBorders>
+            <w:shd w:val="clear" w:color="auto" w:fill="auto"/>
+            <w:noWrap/>
+            <w:vAlign w:val="bottom"/>
+            <w:hideMark/>
+          </w:tcPr>
+          <w:p>
+            <w:pPr>
+              <w:spacing w:line="480" w:lineRule="auto"/>
+              <w:jc w:val="center"/>
+              <w:rPr>
+                <w:ins w:id="54" w:author="Rob Ness" w:date="2017-12-15T17:04:00Z"/>
+                <w:rFonts w:ascii="Calibri" w:eastAsia="Times New Roman" w:hAnsi="Calibri" w:cs="Times New Roman"/>
+                <w:lang w:val="en-US"/>
+              </w:rPr>
+            </w:pPr>
+            <w:ins w:id="55" w:author="Rob Ness" w:date="2017-12-15T17:08:00Z">
+              <w:r>
+                <w:rPr>
+                  <w:rFonts w:ascii="Times New Roman" w:hAnsi="Times New Roman" w:cs="Times New Roman"/>
+                </w:rPr>
+                <w:sym w:font="Symbol" w:char="F0DD"/>
+              </w:r>
+            </w:ins>
+          </w:p>
+        </w:tc>
+        <w:tc>
+          <w:tcPr>
+            <w:tcW w:w="1300" w:type="dxa"/>
+            <w:tcBorders>
+              <w:top w:val="nil"/>
+              <w:left w:val="single" w:sz="4" w:space="0" w:color="auto"/>
+              <w:bottom w:val="nil"/>
+              <w:right w:val="single" w:sz="4" w:space="0" w:color="auto"/>
+            </w:tcBorders>
+            <w:shd w:val="clear" w:color="auto" w:fill="auto"/>
+            <w:noWrap/>
+            <w:vAlign w:val="bottom"/>
+            <w:hideMark/>
+          </w:tcPr>
+          <w:p>
+            <w:pPr>
+              <w:spacing w:line="480" w:lineRule="auto"/>
+              <w:jc w:val="center"/>
+              <w:rPr>
+                <w:ins w:id="56" w:author="Rob Ness" w:date="2017-12-15T17:04:00Z"/>
+                <w:rFonts w:ascii="Calibri" w:eastAsia="Times New Roman" w:hAnsi="Calibri" w:cs="Times New Roman"/>
+                <w:lang w:val="en-US"/>
+              </w:rPr>
+            </w:pPr>
+            <w:ins w:id="57" w:author="Rob Ness" w:date="2017-12-15T17:08:00Z">
+              <w:r>
+                <w:rPr>
+                  <w:rFonts w:ascii="Times New Roman" w:hAnsi="Times New Roman" w:cs="Times New Roman"/>
+                </w:rPr>
+                <w:sym w:font="Symbol" w:char="F0DF"/>
+              </w:r>
+            </w:ins>
+          </w:p>
+        </w:tc>
+      </w:tr>
+      <w:tr>
+        <w:trPr>
+          <w:trHeight w:val="320"/>
+          <w:ins w:id="58" w:author="Rob Ness" w:date="2017-12-15T17:04:00Z"/>
+        </w:trPr>
+        <w:tc>
+          <w:tcPr>
+            <w:tcW w:w="2122" w:type="dxa"/>
+            <w:tcBorders>
+              <w:top w:val="nil"/>
+              <w:left w:val="single" w:sz="4" w:space="0" w:color="auto"/>
+              <w:bottom w:val="nil"/>
+              <w:right w:val="nil"/>
+            </w:tcBorders>
+            <w:shd w:val="clear" w:color="000000" w:fill="D0CECE"/>
+            <w:noWrap/>
+            <w:vAlign w:val="bottom"/>
+            <w:hideMark/>
+          </w:tcPr>
+          <w:p>
+            <w:pPr>
+              <w:spacing w:line="480" w:lineRule="auto"/>
+              <w:jc w:val="center"/>
+              <w:rPr>
+                <w:ins w:id="59" w:author="Rob Ness" w:date="2017-12-15T17:04:00Z"/>
+                <w:rFonts w:ascii="Calibri" w:eastAsia="Times New Roman" w:hAnsi="Calibri" w:cs="Times New Roman"/>
+                <w:lang w:val="en-US"/>
+              </w:rPr>
+            </w:pPr>
+            <w:commentRangeStart w:id="60"/>
+            <w:ins w:id="61" w:author="Rob Ness" w:date="2017-12-15T17:04:00Z">
+              <w:r>
+                <w:rPr>
+                  <w:rFonts w:ascii="Calibri" w:eastAsia="Times New Roman" w:hAnsi="Calibri" w:cs="Times New Roman"/>
+                  <w:b/>
+                  <w:bCs/>
+                  <w:i/>
+                  <w:color w:val="000000"/>
+                  <w:lang w:val="en-US"/>
+                </w:rPr>
+                <w:t>CYP79D15</w:t>
+              </w:r>
+            </w:ins>
+            <w:ins w:id="62" w:author="Rob Ness" w:date="2017-12-15T17:06:00Z">
+              <w:r>
+                <w:rPr>
+                  <w:rFonts w:ascii="Calibri" w:eastAsia="Times New Roman" w:hAnsi="Calibri" w:cs="Times New Roman"/>
+                  <w:b/>
+                  <w:bCs/>
+                  <w:i/>
+                  <w:color w:val="000000"/>
+                  <w:lang w:val="en-US"/>
+                </w:rPr>
+                <w:t>-</w:t>
+              </w:r>
+            </w:ins>
+            <w:ins w:id="63" w:author="Rob Ness" w:date="2017-12-15T17:07:00Z">
+              <w:r>
+                <w:rPr>
+                  <w:rFonts w:ascii="Times New Roman" w:hAnsi="Times New Roman" w:cs="Times New Roman"/>
+                </w:rPr>
+                <w:sym w:font="Symbol" w:char="F0DF"/>
+              </w:r>
+            </w:ins>
+            <w:commentRangeEnd w:id="60"/>
+            <w:ins w:id="64" w:author="Rob Ness" w:date="2017-12-18T19:33:00Z">
+              <w:r>
+                <w:rPr>
+                  <w:rStyle w:val="CommentReference"/>
+                </w:rPr>
+                <w:commentReference w:id="60"/>
+              </w:r>
+            </w:ins>
+          </w:p>
+        </w:tc>
+        <w:tc>
+          <w:tcPr>
+            <w:tcW w:w="1116" w:type="dxa"/>
+            <w:tcBorders>
+              <w:top w:val="nil"/>
+              <w:left w:val="nil"/>
+              <w:bottom w:val="nil"/>
+              <w:right w:val="nil"/>
+            </w:tcBorders>
+            <w:shd w:val="clear" w:color="000000" w:fill="D0CECE"/>
+            <w:noWrap/>
+            <w:vAlign w:val="bottom"/>
+            <w:hideMark/>
+          </w:tcPr>
+          <w:p>
+            <w:pPr>
+              <w:jc w:val="center"/>
+              <w:rPr>
+                <w:ins w:id="65" w:author="Rob Ness" w:date="2017-12-15T17:04:00Z"/>
+                <w:rFonts w:ascii="Calibri" w:eastAsia="Times New Roman" w:hAnsi="Calibri" w:cs="Times New Roman"/>
+                <w:lang w:val="en-US"/>
+              </w:rPr>
+            </w:pPr>
+            <w:ins w:id="66" w:author="Rob Ness" w:date="2017-12-15T17:08:00Z">
+              <w:r>
+                <w:rPr>
+                  <w:rFonts w:ascii="Times New Roman" w:hAnsi="Times New Roman" w:cs="Times New Roman"/>
+                </w:rPr>
+                <w:sym w:font="Symbol" w:char="F0DF"/>
+              </w:r>
+            </w:ins>
+          </w:p>
+        </w:tc>
+        <w:tc>
+          <w:tcPr>
+            <w:tcW w:w="1300" w:type="dxa"/>
+            <w:tcBorders>
+              <w:top w:val="nil"/>
+              <w:left w:val="single" w:sz="4" w:space="0" w:color="auto"/>
+              <w:bottom w:val="nil"/>
+              <w:right w:val="single" w:sz="4" w:space="0" w:color="auto"/>
+            </w:tcBorders>
+            <w:shd w:val="clear" w:color="000000" w:fill="D0CECE"/>
+            <w:noWrap/>
+            <w:vAlign w:val="bottom"/>
+            <w:hideMark/>
+          </w:tcPr>
+          <w:p>
+            <w:pPr>
+              <w:jc w:val="center"/>
+              <w:rPr>
+                <w:ins w:id="67" w:author="Rob Ness" w:date="2017-12-15T17:04:00Z"/>
+                <w:rFonts w:ascii="Calibri" w:eastAsia="Times New Roman" w:hAnsi="Calibri" w:cs="Times New Roman"/>
+                <w:lang w:val="en-US"/>
+              </w:rPr>
+            </w:pPr>
+            <w:ins w:id="68" w:author="Rob Ness" w:date="2017-12-15T17:08:00Z">
+              <w:r>
+                <w:rPr>
+                  <w:rFonts w:ascii="Times New Roman" w:hAnsi="Times New Roman" w:cs="Times New Roman"/>
+                </w:rPr>
+                <w:sym w:font="Symbol" w:char="F0DF"/>
+              </w:r>
+            </w:ins>
+          </w:p>
+        </w:tc>
+      </w:tr>
+    </w:tbl>
     <w:p>
       <w:pPr>
         <w:tabs>
           <w:tab w:val="left" w:pos="5421"/>
         </w:tabs>
+        <w:spacing w:line="480" w:lineRule="auto"/>
         <w:ind w:firstLine="360"/>
         <w:rPr>
           <w:rFonts w:ascii="Times New Roman" w:hAnsi="Times New Roman" w:cs="Times New Roman"/>
@@ -2810,7 +3750,7 @@
 
 <file path=word/comments.xml><?xml version="1.0" encoding="utf-8"?>
 <w:comments xmlns:wpc="http://schemas.microsoft.com/office/word/2010/wordprocessingCanvas" xmlns:mo="http://schemas.microsoft.com/office/mac/office/2008/main" xmlns:mc="http://schemas.openxmlformats.org/markup-compatibility/2006" xmlns:mv="urn:schemas-microsoft-com:mac:vml" xmlns:o="urn:schemas-microsoft-com:office:office" xmlns:r="http://schemas.openxmlformats.org/officeDocument/2006/relationships" xmlns:m="http://schemas.openxmlformats.org/officeDocument/2006/math" xmlns:v="urn:schemas-microsoft-com:vml" xmlns:wp14="http://schemas.microsoft.com/office/word/2010/wordprocessingDrawing" xmlns:wp="http://schemas.openxmlformats.org/drawingml/2006/wordprocessingDrawing" xmlns:w10="urn:schemas-microsoft-com:office:word" xmlns:w="http://schemas.openxmlformats.org/wordprocessingml/2006/main" xmlns:w14="http://schemas.microsoft.com/office/word/2010/wordml" xmlns:w15="http://schemas.microsoft.com/office/word/2012/wordml" xmlns:wpg="http://schemas.microsoft.com/office/word/2010/wordprocessingGroup" xmlns:wpi="http://schemas.microsoft.com/office/word/2010/wordprocessingInk" xmlns:wne="http://schemas.microsoft.com/office/word/2006/wordml" xmlns:wps="http://schemas.microsoft.com/office/word/2010/wordprocessingShape" mc:Ignorable="w14 w15 wp14">
-  <w:comment w:id="0" w:author="James Santangelo" w:date="2017-12-14T11:18:00Z" w:initials="JS">
+  <w:comment w:id="0" w:author="Rob Ness" w:date="2017-12-18T19:16:00Z" w:initials="RN">
     <w:p>
       <w:pPr>
         <w:pStyle w:val="CommentText"/>
@@ -2822,13 +3762,20 @@
         <w:annotationRef/>
       </w:r>
       <w:r>
-        <w:t xml:space="preserve">May need to refine/break up questions once we see how the methods and results are shaping up. </w:t>
-      </w:r>
-      <w:bookmarkStart w:id="1" w:name="_GoBack"/>
-      <w:bookmarkEnd w:id="1"/>
+        <w:t xml:space="preserve">In general I think you could save some space by shortening  the detail about your citations for example, rats, salamanders and </w:t>
+      </w:r>
+      <w:r>
+        <w:rPr>
+          <w:i/>
+        </w:rPr>
+        <w:t>Eichhornia</w:t>
+      </w:r>
+      <w:r>
+        <w:t xml:space="preserve"> explanation of  take up a lot of real estate </w:t>
+      </w:r>
     </w:p>
   </w:comment>
-  <w:comment w:id="2" w:author="James Santangelo" w:date="2017-12-13T18:45:00Z" w:initials="JS">
+  <w:comment w:id="5" w:author="Rob Ness" w:date="2017-12-15T17:12:00Z" w:initials="RN">
     <w:p>
       <w:pPr>
         <w:pStyle w:val="CommentText"/>
@@ -2840,7 +3787,23 @@
         <w:annotationRef/>
       </w:r>
       <w:r>
-        <w:t>I think a table like this is an intuitive way of getting this point across but am open to other suggestions. Do you prefer this or the figure in the appraisal document? I like the figure but worry it may be too complicated with it being interactive since it’s harder to visualize the changes. Maybe having figure and table together in a single image somehow?</w:t>
+        <w:t>Is it enough to say the interplay between selection/drift and migration across an environmental  gradient ? The reason I mention it is because you only need 1 of selection or drift to be differential.</w:t>
+      </w:r>
+    </w:p>
+  </w:comment>
+  <w:comment w:id="6" w:author="Rob Ness" w:date="2017-12-18T19:15:00Z" w:initials="RN">
+    <w:p>
+      <w:pPr>
+        <w:pStyle w:val="CommentText"/>
+      </w:pPr>
+      <w:r>
+        <w:rPr>
+          <w:rStyle w:val="CommentReference"/>
+        </w:rPr>
+        <w:annotationRef/>
+      </w:r>
+      <w:r>
+        <w:t>So perhaps the following two paragraphs could be condensed into one paragraph – like this:</w:t>
       </w:r>
     </w:p>
     <w:p>
@@ -2851,9 +3814,406 @@
     <w:p>
       <w:pPr>
         <w:pStyle w:val="CommentText"/>
+        <w:numPr>
+          <w:ilvl w:val="0"/>
+          <w:numId w:val="2"/>
+        </w:numPr>
+      </w:pPr>
+      <w:r>
+        <w:t>Clines are assumed adaptive.</w:t>
+      </w:r>
+    </w:p>
+    <w:p>
+      <w:pPr>
+        <w:pStyle w:val="CommentText"/>
+        <w:numPr>
+          <w:ilvl w:val="0"/>
+          <w:numId w:val="2"/>
+        </w:numPr>
+      </w:pPr>
+      <w:r>
+        <w:t>Single locus clines in alleles or quant traits can happen by drift.</w:t>
+      </w:r>
+    </w:p>
+    <w:p>
+      <w:pPr>
+        <w:pStyle w:val="CommentText"/>
+        <w:numPr>
+          <w:ilvl w:val="0"/>
+          <w:numId w:val="2"/>
+        </w:numPr>
+      </w:pPr>
+      <w:r>
+        <w:t>But parallel clines are assumed to be selection b/c clines should occur in either direction</w:t>
+      </w:r>
+    </w:p>
+    <w:p>
+      <w:pPr>
+        <w:pStyle w:val="CommentText"/>
+        <w:numPr>
+          <w:ilvl w:val="0"/>
+          <w:numId w:val="2"/>
+        </w:numPr>
+      </w:pPr>
+      <w:r>
+        <w:t>However, it is underappreciated that such parallel clines can happen by drift (e.g. paniculata)</w:t>
+      </w:r>
+    </w:p>
+    <w:p>
+      <w:pPr>
+        <w:pStyle w:val="CommentText"/>
+      </w:pPr>
+    </w:p>
+  </w:comment>
+  <w:comment w:id="15" w:author="Rob Ness" w:date="2017-12-18T19:24:00Z" w:initials="RN">
+    <w:p>
+      <w:pPr>
+        <w:pStyle w:val="CommentText"/>
+      </w:pPr>
+      <w:r>
+        <w:rPr>
+          <w:rStyle w:val="CommentReference"/>
+        </w:rPr>
+        <w:annotationRef/>
+      </w:r>
+      <w:r>
+        <w:rPr>
+          <w:rStyle w:val="CommentReference"/>
+        </w:rPr>
+        <w:annotationRef/>
+      </w:r>
+      <w:r>
+        <w:t>We could be more likely to see clines even in dominant traits if the allele frequency of the dominant allele is higher but I think the signal is much weaker</w:t>
+      </w:r>
+    </w:p>
+    <w:p>
+      <w:pPr>
+        <w:pStyle w:val="CommentText"/>
+      </w:pPr>
+    </w:p>
+  </w:comment>
+  <w:comment w:id="16" w:author="Rob Ness" w:date="2017-12-18T19:12:00Z" w:initials="RN">
+    <w:p>
+      <w:pPr>
+        <w:pStyle w:val="CommentText"/>
+      </w:pPr>
+      <w:r>
+        <w:rPr>
+          <w:rStyle w:val="CommentReference"/>
+        </w:rPr>
+        <w:annotationRef/>
+      </w:r>
+      <w:r>
+        <w:t xml:space="preserve">Shorten – don’t forget this is the intro to a paper and not a complete review – what you’ve written is good but </w:t>
+      </w:r>
+      <w:r>
+        <w:t xml:space="preserve">too long if you’re trying to be concise. </w:t>
+      </w:r>
+    </w:p>
+  </w:comment>
+  <w:comment w:id="18" w:author="Rob Ness" w:date="2017-12-18T19:37:00Z" w:initials="RN">
+    <w:p>
+      <w:pPr>
+        <w:pStyle w:val="CommentText"/>
+      </w:pPr>
+      <w:r>
+        <w:rPr>
+          <w:rStyle w:val="CommentReference"/>
+        </w:rPr>
+        <w:annotationRef/>
+      </w:r>
+      <w:r>
+        <w:t xml:space="preserve">I think you can also be a bit stronger with your message here  - and say something along the lines of “It is generally under appreciated that stochastic forces like drift could create repeated parallel clines in a phenotype…” </w:t>
+      </w:r>
+    </w:p>
+  </w:comment>
+  <w:comment w:id="17" w:author="Rob Ness" w:date="2017-12-18T19:28:00Z" w:initials="RN">
+    <w:p>
+      <w:pPr>
+        <w:pStyle w:val="CommentText"/>
+      </w:pPr>
+      <w:r>
+        <w:rPr>
+          <w:rStyle w:val="CommentReference"/>
+        </w:rPr>
+        <w:annotationRef/>
+      </w:r>
+      <w:r>
+        <w:t xml:space="preserve">Aren’t you trying to say – even replication isn’t enough? So you need to see more clines than even drift would predict. So its like replication + good understanding of how the genetics interact with drift. </w:t>
+      </w:r>
+    </w:p>
+  </w:comment>
+  <w:comment w:id="20" w:author="Rob Ness" w:date="2017-12-15T16:49:00Z" w:initials="RN">
+    <w:p>
+      <w:pPr>
+        <w:pStyle w:val="CommentText"/>
+      </w:pPr>
+      <w:r>
+        <w:rPr>
+          <w:rStyle w:val="CommentReference"/>
+        </w:rPr>
+        <w:annotationRef/>
+      </w:r>
+      <w:r>
+        <w:t xml:space="preserve">Shorten </w:t>
+      </w:r>
+      <w:r>
+        <w:t>each example to ‘</w:t>
+      </w:r>
+      <w:r>
+        <w:t>geographical</w:t>
+      </w:r>
+      <w:r>
+        <w:t xml:space="preserve"> transects’</w:t>
+      </w:r>
+      <w:r>
+        <w:t xml:space="preserve">  - </w:t>
+      </w:r>
+      <w:r>
+        <w:t>the principle is the same even if its less thorough.</w:t>
+      </w:r>
+    </w:p>
+  </w:comment>
+  <w:comment w:id="19" w:author="Rob Ness" w:date="2017-12-18T19:39:00Z" w:initials="RN">
+    <w:p>
+      <w:pPr>
+        <w:pStyle w:val="CommentText"/>
+      </w:pPr>
+      <w:r>
+        <w:rPr>
+          <w:rStyle w:val="CommentReference"/>
+        </w:rPr>
+        <w:annotationRef/>
+      </w:r>
+      <w:r>
+        <w:t>I suggest thinking about how important this paragraph is to the argument – its seems to just say that drift and selection might both vary along a transect/cline – if you’re looking to shorten you could probably add a couple sentences to the previous paragraph and do away with this.</w:t>
+      </w:r>
+    </w:p>
+  </w:comment>
+  <w:comment w:id="23" w:author="Rob Ness" w:date="2017-12-18T19:30:00Z" w:initials="RN">
+    <w:p>
+      <w:pPr>
+        <w:pStyle w:val="CommentText"/>
+      </w:pPr>
+      <w:r>
+        <w:rPr>
+          <w:rStyle w:val="CommentReference"/>
+        </w:rPr>
+        <w:annotationRef/>
+      </w:r>
+      <w:r>
+        <w:rPr>
+          <w:rStyle w:val="CommentReference"/>
+        </w:rPr>
+        <w:annotationRef/>
+      </w:r>
+      <w:r>
+        <w:t>Do you think its good to lead with selection or drift?</w:t>
+      </w:r>
+    </w:p>
+    <w:p>
+      <w:pPr>
+        <w:pStyle w:val="CommentText"/>
+      </w:pPr>
+    </w:p>
+    <w:p>
+      <w:pPr>
+        <w:pStyle w:val="CommentText"/>
+      </w:pPr>
+      <w:r>
+        <w:t>It almost seems worth saying: cities are cool, we all like to think about selection to</w:t>
+      </w:r>
+      <w:bookmarkStart w:id="24" w:name="_GoBack"/>
+      <w:bookmarkEnd w:id="24"/>
+      <w:r>
+        <w:t xml:space="preserve"> adapt to cities – BUT cities may also be drifty so we need to think about both things – which is what we are going to do here</w:t>
+      </w:r>
+    </w:p>
+  </w:comment>
+  <w:comment w:id="25" w:author="Rob Ness" w:date="2017-12-15T16:52:00Z" w:initials="RN">
+    <w:p>
+      <w:pPr>
+        <w:pStyle w:val="CommentText"/>
+      </w:pPr>
+      <w:r>
+        <w:rPr>
+          <w:rStyle w:val="CommentReference"/>
+        </w:rPr>
+        <w:annotationRef/>
+      </w:r>
+      <w:r>
+        <w:t>Could be shortened for brevity</w:t>
+      </w:r>
+    </w:p>
+  </w:comment>
+  <w:comment w:id="26" w:author="Rob Ness" w:date="2017-12-15T16:52:00Z" w:initials="RN">
+    <w:p>
+      <w:pPr>
+        <w:pStyle w:val="CommentText"/>
+      </w:pPr>
+      <w:r>
+        <w:rPr>
+          <w:rStyle w:val="CommentReference"/>
+        </w:rPr>
+        <w:annotationRef/>
+      </w:r>
+      <w:r>
+        <w:t>Could be shortened for brevity</w:t>
+      </w:r>
+    </w:p>
+  </w:comment>
+  <w:comment w:id="27" w:author="Rob Ness" w:date="2017-12-15T16:53:00Z" w:initials="RN">
+    <w:p>
+      <w:pPr>
+        <w:pStyle w:val="CommentText"/>
+        <w:ind w:left="720" w:hanging="720"/>
+      </w:pPr>
+      <w:r>
+        <w:rPr>
+          <w:rStyle w:val="CommentReference"/>
+        </w:rPr>
+        <w:annotationRef/>
+      </w:r>
+      <w:r>
+        <w:t>How can we change this to sound more general…and not just a follow-up</w:t>
+      </w:r>
+      <w:r>
+        <w:t xml:space="preserve"> to Ken T.</w:t>
+      </w:r>
+    </w:p>
+    <w:p>
+      <w:pPr>
+        <w:pStyle w:val="CommentText"/>
+        <w:ind w:left="720" w:hanging="720"/>
+      </w:pPr>
+    </w:p>
+    <w:p>
+      <w:pPr>
+        <w:pStyle w:val="CommentText"/>
+        <w:ind w:left="720" w:hanging="720"/>
+      </w:pPr>
+      <w:r>
+        <w:t xml:space="preserve">Like  - The finding of clines by Daday Olsen and Thompson are all used as a classic examples of selection but we would like to use this example to demonstrate a general principle about how stochastic forces may lead to repteated parallel clines  </w:t>
+      </w:r>
+    </w:p>
+    <w:p>
+      <w:pPr>
+        <w:pStyle w:val="CommentText"/>
+        <w:ind w:left="720" w:hanging="720"/>
+      </w:pPr>
+    </w:p>
+    <w:p>
+      <w:pPr>
+        <w:pStyle w:val="CommentText"/>
+        <w:ind w:left="720" w:hanging="720"/>
+      </w:pPr>
+    </w:p>
+    <w:p>
+      <w:pPr>
+        <w:pStyle w:val="CommentText"/>
+        <w:ind w:left="720" w:hanging="720"/>
+      </w:pPr>
+      <w:r>
+        <w:t>Its almost like we need to steal the topic sentence of the next paragraph.</w:t>
+      </w:r>
+    </w:p>
+  </w:comment>
+  <w:comment w:id="35" w:author="Rob Ness" w:date="2017-12-15T16:46:00Z" w:initials="RN">
+    <w:p>
+      <w:pPr>
+        <w:pStyle w:val="CommentText"/>
+      </w:pPr>
+      <w:r>
+        <w:rPr>
+          <w:rStyle w:val="CommentReference"/>
+        </w:rPr>
+        <w:annotationRef/>
+      </w:r>
+      <w:r>
+        <w:t>Is that supposed to be an ‘e’ complEmentary ??</w:t>
+      </w:r>
+    </w:p>
+  </w:comment>
+  <w:comment w:id="36" w:author="James Santangelo" w:date="2017-12-14T11:18:00Z" w:initials="JS">
+    <w:p>
+      <w:pPr>
+        <w:pStyle w:val="CommentText"/>
+      </w:pPr>
+      <w:r>
+        <w:rPr>
+          <w:rStyle w:val="CommentReference"/>
+        </w:rPr>
+        <w:annotationRef/>
+      </w:r>
+      <w:r>
+        <w:t xml:space="preserve">May need to refine/break up questions once we see how the methods and results are shaping up. </w:t>
+      </w:r>
+    </w:p>
+  </w:comment>
+  <w:comment w:id="37" w:author="Rob Ness" w:date="2017-12-18T19:34:00Z" w:initials="RN">
+    <w:p>
+      <w:pPr>
+        <w:pStyle w:val="CommentText"/>
+      </w:pPr>
+      <w:r>
+        <w:rPr>
+          <w:rStyle w:val="CommentReference"/>
+        </w:rPr>
+        <w:annotationRef/>
+      </w:r>
+      <w:r>
+        <w:t xml:space="preserve">You can have a bit of a teaser here – ie  our results show that stochastic changes in allele frequency can have the appearance of deterministic changes in the phenotype and we argue that this result extends beyond HCN to many phenotypes that are controlled by multiple genes. </w:t>
+      </w:r>
+    </w:p>
+  </w:comment>
+  <w:comment w:id="38" w:author="James Santangelo" w:date="2017-12-13T18:45:00Z" w:initials="JS">
+    <w:p>
+      <w:pPr>
+        <w:pStyle w:val="CommentText"/>
+      </w:pPr>
+      <w:r>
+        <w:rPr>
+          <w:rStyle w:val="CommentReference"/>
+        </w:rPr>
+        <w:annotationRef/>
+      </w:r>
+      <w:r>
+        <w:t>I think a table like this is an intuitive way of getting this point across but am open to other suggestions. Do you prefer this or the figure in the appraisal document? I like the figure but worry it may be too complicated with it being interactive since it’s harder to visualize the changes. Maybe having figure and table together in a single im</w:t>
+      </w:r>
+      <w:r>
+        <w:t xml:space="preserve"> </w:t>
+      </w:r>
+      <w:r>
+        <w:t>age somehow?</w:t>
+      </w:r>
+    </w:p>
+    <w:p>
+      <w:pPr>
+        <w:pStyle w:val="CommentText"/>
+      </w:pPr>
+    </w:p>
+    <w:p>
+      <w:pPr>
+        <w:pStyle w:val="CommentText"/>
       </w:pPr>
       <w:r>
         <w:t xml:space="preserve">Another option would be to have the table in the paper and in the caption link to an interactive version of the appraisal document figure that people could play around with. The downside here would be that the interactive html figure would have to be hosted on a server somewhere. </w:t>
+      </w:r>
+    </w:p>
+  </w:comment>
+  <w:comment w:id="60" w:author="Rob Ness" w:date="2017-12-18T19:33:00Z" w:initials="RN">
+    <w:p>
+      <w:pPr>
+        <w:pStyle w:val="CommentText"/>
+      </w:pPr>
+      <w:r>
+        <w:rPr>
+          <w:rStyle w:val="CommentReference"/>
+        </w:rPr>
+        <w:annotationRef/>
+      </w:r>
+      <w:r>
+        <w:t>How about this?</w:t>
       </w:r>
     </w:p>
   </w:comment>
@@ -2862,8 +4222,24 @@
 
 <file path=word/commentsExtended.xml><?xml version="1.0" encoding="utf-8"?>
 <w15:commentsEx xmlns:wpc="http://schemas.microsoft.com/office/word/2010/wordprocessingCanvas" xmlns:mo="http://schemas.microsoft.com/office/mac/office/2008/main" xmlns:mc="http://schemas.openxmlformats.org/markup-compatibility/2006" xmlns:mv="urn:schemas-microsoft-com:mac:vml" xmlns:o="urn:schemas-microsoft-com:office:office" xmlns:r="http://schemas.openxmlformats.org/officeDocument/2006/relationships" xmlns:m="http://schemas.openxmlformats.org/officeDocument/2006/math" xmlns:v="urn:schemas-microsoft-com:vml" xmlns:wp14="http://schemas.microsoft.com/office/word/2010/wordprocessingDrawing" xmlns:wp="http://schemas.openxmlformats.org/drawingml/2006/wordprocessingDrawing" xmlns:w10="urn:schemas-microsoft-com:office:word" xmlns:w="http://schemas.openxmlformats.org/wordprocessingml/2006/main" xmlns:w14="http://schemas.microsoft.com/office/word/2010/wordml" xmlns:w15="http://schemas.microsoft.com/office/word/2012/wordml" xmlns:wpg="http://schemas.microsoft.com/office/word/2010/wordprocessingGroup" xmlns:wpi="http://schemas.microsoft.com/office/word/2010/wordprocessingInk" xmlns:wne="http://schemas.microsoft.com/office/word/2006/wordml" xmlns:wps="http://schemas.microsoft.com/office/word/2010/wordprocessingShape" mc:Ignorable="w14 w15 wp14">
+  <w15:commentEx w15:paraId="51064B22" w15:done="0"/>
+  <w15:commentEx w15:paraId="2346D7DE" w15:done="0"/>
+  <w15:commentEx w15:paraId="33F3ACD4" w15:done="0"/>
+  <w15:commentEx w15:paraId="55D88F76" w15:done="0"/>
+  <w15:commentEx w15:paraId="49ADB3FC" w15:done="0"/>
+  <w15:commentEx w15:paraId="19D69C44" w15:done="0"/>
+  <w15:commentEx w15:paraId="24EFC18E" w15:done="0"/>
+  <w15:commentEx w15:paraId="79645A10" w15:done="0"/>
+  <w15:commentEx w15:paraId="17FEF20B" w15:done="0"/>
+  <w15:commentEx w15:paraId="4D8BAC65" w15:done="0"/>
+  <w15:commentEx w15:paraId="754CD247" w15:done="0"/>
+  <w15:commentEx w15:paraId="67A74E46" w15:done="0"/>
+  <w15:commentEx w15:paraId="0EA5DBF5" w15:done="0"/>
+  <w15:commentEx w15:paraId="2DAA32B0" w15:done="0"/>
   <w15:commentEx w15:paraId="5EE3E752" w15:done="0"/>
+  <w15:commentEx w15:paraId="52E0A4B2" w15:done="0"/>
   <w15:commentEx w15:paraId="486FAA8D" w15:done="0"/>
+  <w15:commentEx w15:paraId="4E368058" w15:done="0"/>
 </w15:commentsEx>
 </file>
 
@@ -2982,14 +4358,132 @@
       </w:rPr>
     </w:lvl>
   </w:abstractNum>
+  <w:abstractNum w:abstractNumId="1">
+    <w:nsid w:val="7D12637A"/>
+    <w:multiLevelType w:val="hybridMultilevel"/>
+    <w:tmpl w:val="33AE06B6"/>
+    <w:lvl w:ilvl="0" w:tplc="0884F980">
+      <w:numFmt w:val="bullet"/>
+      <w:lvlText w:val="-"/>
+      <w:lvlJc w:val="left"/>
+      <w:pPr>
+        <w:ind w:left="420" w:hanging="360"/>
+      </w:pPr>
+      <w:rPr>
+        <w:rFonts w:ascii="Calibri" w:eastAsiaTheme="minorHAnsi" w:hAnsi="Calibri" w:cstheme="minorBidi" w:hint="default"/>
+      </w:rPr>
+    </w:lvl>
+    <w:lvl w:ilvl="1" w:tplc="04090003" w:tentative="1">
+      <w:start w:val="1"/>
+      <w:numFmt w:val="bullet"/>
+      <w:lvlText w:val="o"/>
+      <w:lvlJc w:val="left"/>
+      <w:pPr>
+        <w:ind w:left="1140" w:hanging="360"/>
+      </w:pPr>
+      <w:rPr>
+        <w:rFonts w:ascii="Courier New" w:hAnsi="Courier New" w:cs="Courier New" w:hint="default"/>
+      </w:rPr>
+    </w:lvl>
+    <w:lvl w:ilvl="2" w:tplc="04090005" w:tentative="1">
+      <w:start w:val="1"/>
+      <w:numFmt w:val="bullet"/>
+      <w:lvlText w:val=""/>
+      <w:lvlJc w:val="left"/>
+      <w:pPr>
+        <w:ind w:left="1860" w:hanging="360"/>
+      </w:pPr>
+      <w:rPr>
+        <w:rFonts w:ascii="Wingdings" w:hAnsi="Wingdings" w:hint="default"/>
+      </w:rPr>
+    </w:lvl>
+    <w:lvl w:ilvl="3" w:tplc="04090001" w:tentative="1">
+      <w:start w:val="1"/>
+      <w:numFmt w:val="bullet"/>
+      <w:lvlText w:val=""/>
+      <w:lvlJc w:val="left"/>
+      <w:pPr>
+        <w:ind w:left="2580" w:hanging="360"/>
+      </w:pPr>
+      <w:rPr>
+        <w:rFonts w:ascii="Symbol" w:hAnsi="Symbol" w:hint="default"/>
+      </w:rPr>
+    </w:lvl>
+    <w:lvl w:ilvl="4" w:tplc="04090003" w:tentative="1">
+      <w:start w:val="1"/>
+      <w:numFmt w:val="bullet"/>
+      <w:lvlText w:val="o"/>
+      <w:lvlJc w:val="left"/>
+      <w:pPr>
+        <w:ind w:left="3300" w:hanging="360"/>
+      </w:pPr>
+      <w:rPr>
+        <w:rFonts w:ascii="Courier New" w:hAnsi="Courier New" w:cs="Courier New" w:hint="default"/>
+      </w:rPr>
+    </w:lvl>
+    <w:lvl w:ilvl="5" w:tplc="04090005" w:tentative="1">
+      <w:start w:val="1"/>
+      <w:numFmt w:val="bullet"/>
+      <w:lvlText w:val=""/>
+      <w:lvlJc w:val="left"/>
+      <w:pPr>
+        <w:ind w:left="4020" w:hanging="360"/>
+      </w:pPr>
+      <w:rPr>
+        <w:rFonts w:ascii="Wingdings" w:hAnsi="Wingdings" w:hint="default"/>
+      </w:rPr>
+    </w:lvl>
+    <w:lvl w:ilvl="6" w:tplc="04090001" w:tentative="1">
+      <w:start w:val="1"/>
+      <w:numFmt w:val="bullet"/>
+      <w:lvlText w:val=""/>
+      <w:lvlJc w:val="left"/>
+      <w:pPr>
+        <w:ind w:left="4740" w:hanging="360"/>
+      </w:pPr>
+      <w:rPr>
+        <w:rFonts w:ascii="Symbol" w:hAnsi="Symbol" w:hint="default"/>
+      </w:rPr>
+    </w:lvl>
+    <w:lvl w:ilvl="7" w:tplc="04090003" w:tentative="1">
+      <w:start w:val="1"/>
+      <w:numFmt w:val="bullet"/>
+      <w:lvlText w:val="o"/>
+      <w:lvlJc w:val="left"/>
+      <w:pPr>
+        <w:ind w:left="5460" w:hanging="360"/>
+      </w:pPr>
+      <w:rPr>
+        <w:rFonts w:ascii="Courier New" w:hAnsi="Courier New" w:cs="Courier New" w:hint="default"/>
+      </w:rPr>
+    </w:lvl>
+    <w:lvl w:ilvl="8" w:tplc="04090005" w:tentative="1">
+      <w:start w:val="1"/>
+      <w:numFmt w:val="bullet"/>
+      <w:lvlText w:val=""/>
+      <w:lvlJc w:val="left"/>
+      <w:pPr>
+        <w:ind w:left="6180" w:hanging="360"/>
+      </w:pPr>
+      <w:rPr>
+        <w:rFonts w:ascii="Wingdings" w:hAnsi="Wingdings" w:hint="default"/>
+      </w:rPr>
+    </w:lvl>
+  </w:abstractNum>
   <w:num w:numId="1">
     <w:abstractNumId w:val="0"/>
+  </w:num>
+  <w:num w:numId="2">
+    <w:abstractNumId w:val="1"/>
   </w:num>
 </w:numbering>
 </file>
 
 <file path=word/people.xml><?xml version="1.0" encoding="utf-8"?>
 <w15:people xmlns:wpc="http://schemas.microsoft.com/office/word/2010/wordprocessingCanvas" xmlns:mo="http://schemas.microsoft.com/office/mac/office/2008/main" xmlns:mc="http://schemas.openxmlformats.org/markup-compatibility/2006" xmlns:mv="urn:schemas-microsoft-com:mac:vml" xmlns:o="urn:schemas-microsoft-com:office:office" xmlns:r="http://schemas.openxmlformats.org/officeDocument/2006/relationships" xmlns:m="http://schemas.openxmlformats.org/officeDocument/2006/math" xmlns:v="urn:schemas-microsoft-com:vml" xmlns:wp14="http://schemas.microsoft.com/office/word/2010/wordprocessingDrawing" xmlns:wp="http://schemas.openxmlformats.org/drawingml/2006/wordprocessingDrawing" xmlns:w10="urn:schemas-microsoft-com:office:word" xmlns:w="http://schemas.openxmlformats.org/wordprocessingml/2006/main" xmlns:w14="http://schemas.microsoft.com/office/word/2010/wordml" xmlns:w15="http://schemas.microsoft.com/office/word/2012/wordml" xmlns:wpg="http://schemas.microsoft.com/office/word/2010/wordprocessingGroup" xmlns:wpi="http://schemas.microsoft.com/office/word/2010/wordprocessingInk" xmlns:wne="http://schemas.microsoft.com/office/word/2006/wordml" xmlns:wps="http://schemas.microsoft.com/office/word/2010/wordprocessingShape" mc:Ignorable="w14 w15 wp14">
+  <w15:person w15:author="Rob Ness">
+    <w15:presenceInfo w15:providerId="None" w15:userId="Rob Ness"/>
+  </w15:person>
   <w15:person w15:author="James Santangelo">
     <w15:presenceInfo w15:providerId="None" w15:userId="James Santangelo"/>
   </w15:person>
@@ -3809,7 +5303,7 @@
 </file>
 
 <file path=customXml/itemProps1.xml><?xml version="1.0" encoding="utf-8"?>
-<ds:datastoreItem xmlns:ds="http://schemas.openxmlformats.org/officeDocument/2006/customXml" ds:itemID="{1D0252AA-F362-B34C-A24A-6B61463B84CA}">
+<ds:datastoreItem xmlns:ds="http://schemas.openxmlformats.org/officeDocument/2006/customXml" ds:itemID="{F8BF42D2-71C7-A44E-BFF0-5E417E9E0CA2}">
   <ds:schemaRefs>
     <ds:schemaRef ds:uri="http://schemas.openxmlformats.org/officeDocument/2006/bibliography"/>
   </ds:schemaRefs>

</xml_diff>

<commit_message>
Incorporated Rob's comments and finished results draft
</commit_message>
<xml_diff>
--- a/SEC_Introduction_draft.docx
+++ b/SEC_Introduction_draft.docx
@@ -842,27 +842,67 @@
           <w:t xml:space="preserve"> </w:t>
         </w:r>
       </w:ins>
+      <w:proofErr w:type="spellStart"/>
       <w:ins w:id="8" w:author="James Santangelo" w:date="2017-12-23T10:47:00Z">
         <w:r>
           <w:rPr>
             <w:rFonts w:ascii="Times New Roman" w:hAnsi="Times New Roman" w:cs="Times New Roman"/>
           </w:rPr>
-          <w:t>epistatically determined</w:t>
+          <w:t>epistatically</w:t>
+        </w:r>
+        <w:proofErr w:type="spellEnd"/>
+        <w:r>
+          <w:rPr>
+            <w:rFonts w:ascii="Times New Roman" w:hAnsi="Times New Roman" w:cs="Times New Roman"/>
+          </w:rPr>
+          <w:t xml:space="preserve"> determined</w:t>
         </w:r>
       </w:ins>
       <w:r>
         <w:rPr>
           <w:rFonts w:ascii="Times New Roman" w:hAnsi="Times New Roman" w:cs="Times New Roman"/>
         </w:rPr>
-        <w:t xml:space="preserve"> short-style (S) morph from tristylous populations of </w:t>
-      </w:r>
+        <w:t xml:space="preserve"> short-style (S) morph from </w:t>
+      </w:r>
+      <w:proofErr w:type="spellStart"/>
+      <w:r>
+        <w:rPr>
+          <w:rFonts w:ascii="Times New Roman" w:hAnsi="Times New Roman" w:cs="Times New Roman"/>
+        </w:rPr>
+        <w:t>tristylous</w:t>
+      </w:r>
+      <w:proofErr w:type="spellEnd"/>
+      <w:r>
+        <w:rPr>
+          <w:rFonts w:ascii="Times New Roman" w:hAnsi="Times New Roman" w:cs="Times New Roman"/>
+        </w:rPr>
+        <w:t xml:space="preserve"> populations of </w:t>
+      </w:r>
+      <w:proofErr w:type="spellStart"/>
       <w:r>
         <w:rPr>
           <w:rFonts w:ascii="Times New Roman" w:hAnsi="Times New Roman" w:cs="Times New Roman"/>
           <w:i/>
         </w:rPr>
-        <w:t>Eichhornia paniculata</w:t>
-      </w:r>
+        <w:t>Eichhornia</w:t>
+      </w:r>
+      <w:proofErr w:type="spellEnd"/>
+      <w:r>
+        <w:rPr>
+          <w:rFonts w:ascii="Times New Roman" w:hAnsi="Times New Roman" w:cs="Times New Roman"/>
+          <w:i/>
+        </w:rPr>
+        <w:t xml:space="preserve"> </w:t>
+      </w:r>
+      <w:proofErr w:type="spellStart"/>
+      <w:r>
+        <w:rPr>
+          <w:rFonts w:ascii="Times New Roman" w:hAnsi="Times New Roman" w:cs="Times New Roman"/>
+          <w:i/>
+        </w:rPr>
+        <w:t>paniculata</w:t>
+      </w:r>
+      <w:proofErr w:type="spellEnd"/>
       <w:r>
         <w:rPr>
           <w:rFonts w:ascii="Times New Roman" w:hAnsi="Times New Roman" w:cs="Times New Roman"/>
@@ -967,13 +1007,7 @@
           <w:rPr>
             <w:rFonts w:ascii="Times New Roman" w:hAnsi="Times New Roman" w:cs="Times New Roman"/>
           </w:rPr>
-          <w:t>means</w:t>
-        </w:r>
-        <w:r>
-          <w:rPr>
-            <w:rFonts w:ascii="Times New Roman" w:hAnsi="Times New Roman" w:cs="Times New Roman"/>
-          </w:rPr>
-          <w:t xml:space="preserve"> </w:t>
+          <w:t xml:space="preserve">means </w:t>
         </w:r>
       </w:ins>
       <w:r>
@@ -1266,13 +1300,31 @@
           </w:rPr>
           <w:t>(</w:t>
         </w:r>
+        <w:proofErr w:type="spellStart"/>
         <w:r>
           <w:rPr>
             <w:rFonts w:ascii="Times New Roman" w:hAnsi="Times New Roman" w:cs="Times New Roman"/>
             <w:i/>
           </w:rPr>
-          <w:t>Peromyscus leucopus</w:t>
-        </w:r>
+          <w:t>Peromyscus</w:t>
+        </w:r>
+        <w:proofErr w:type="spellEnd"/>
+        <w:r>
+          <w:rPr>
+            <w:rFonts w:ascii="Times New Roman" w:hAnsi="Times New Roman" w:cs="Times New Roman"/>
+            <w:i/>
+          </w:rPr>
+          <w:t xml:space="preserve"> </w:t>
+        </w:r>
+        <w:proofErr w:type="spellStart"/>
+        <w:r>
+          <w:rPr>
+            <w:rFonts w:ascii="Times New Roman" w:hAnsi="Times New Roman" w:cs="Times New Roman"/>
+            <w:i/>
+          </w:rPr>
+          <w:t>leucopus</w:t>
+        </w:r>
+        <w:proofErr w:type="spellEnd"/>
         <w:r>
           <w:rPr>
             <w:rFonts w:ascii="Times New Roman" w:hAnsi="Times New Roman" w:cs="Times New Roman"/>
@@ -1347,13 +1399,31 @@
         </w:rPr>
         <w:t>fire salamanders (</w:t>
       </w:r>
+      <w:proofErr w:type="spellStart"/>
       <w:r>
         <w:rPr>
           <w:rFonts w:ascii="Times New Roman" w:hAnsi="Times New Roman" w:cs="Times New Roman"/>
           <w:i/>
         </w:rPr>
-        <w:t>Salamandra salamandra</w:t>
-      </w:r>
+        <w:t>Salamandra</w:t>
+      </w:r>
+      <w:proofErr w:type="spellEnd"/>
+      <w:r>
+        <w:rPr>
+          <w:rFonts w:ascii="Times New Roman" w:hAnsi="Times New Roman" w:cs="Times New Roman"/>
+          <w:i/>
+        </w:rPr>
+        <w:t xml:space="preserve"> </w:t>
+      </w:r>
+      <w:proofErr w:type="spellStart"/>
+      <w:r>
+        <w:rPr>
+          <w:rFonts w:ascii="Times New Roman" w:hAnsi="Times New Roman" w:cs="Times New Roman"/>
+          <w:i/>
+        </w:rPr>
+        <w:t>salamandra</w:t>
+      </w:r>
+      <w:proofErr w:type="spellEnd"/>
       <w:r>
         <w:rPr>
           <w:rFonts w:ascii="Times New Roman" w:hAnsi="Times New Roman" w:cs="Times New Roman"/>
@@ -1568,13 +1638,31 @@
         </w:rPr>
         <w:t xml:space="preserve"> (</w:t>
       </w:r>
+      <w:proofErr w:type="spellStart"/>
       <w:r>
         <w:rPr>
           <w:rFonts w:ascii="Times New Roman" w:hAnsi="Times New Roman" w:cs="Times New Roman"/>
           <w:i/>
         </w:rPr>
-        <w:t>Fundulus heteroclitus</w:t>
-      </w:r>
+        <w:t>Fundulus</w:t>
+      </w:r>
+      <w:proofErr w:type="spellEnd"/>
+      <w:r>
+        <w:rPr>
+          <w:rFonts w:ascii="Times New Roman" w:hAnsi="Times New Roman" w:cs="Times New Roman"/>
+          <w:i/>
+        </w:rPr>
+        <w:t xml:space="preserve"> </w:t>
+      </w:r>
+      <w:proofErr w:type="spellStart"/>
+      <w:r>
+        <w:rPr>
+          <w:rFonts w:ascii="Times New Roman" w:hAnsi="Times New Roman" w:cs="Times New Roman"/>
+          <w:i/>
+        </w:rPr>
+        <w:t>heteroclitus</w:t>
+      </w:r>
+      <w:proofErr w:type="spellEnd"/>
       <w:r>
         <w:rPr>
           <w:rFonts w:ascii="Times New Roman" w:hAnsi="Times New Roman" w:cs="Times New Roman"/>
@@ -1646,13 +1734,31 @@
         </w:rPr>
         <w:t xml:space="preserve"> (</w:t>
       </w:r>
+      <w:proofErr w:type="spellStart"/>
       <w:r>
         <w:rPr>
           <w:rFonts w:ascii="Times New Roman" w:hAnsi="Times New Roman" w:cs="Times New Roman"/>
           <w:i/>
         </w:rPr>
-        <w:t>Temnothorax curvispinosus</w:t>
-      </w:r>
+        <w:t>Temnothorax</w:t>
+      </w:r>
+      <w:proofErr w:type="spellEnd"/>
+      <w:r>
+        <w:rPr>
+          <w:rFonts w:ascii="Times New Roman" w:hAnsi="Times New Roman" w:cs="Times New Roman"/>
+          <w:i/>
+        </w:rPr>
+        <w:t xml:space="preserve"> </w:t>
+      </w:r>
+      <w:proofErr w:type="spellStart"/>
+      <w:r>
+        <w:rPr>
+          <w:rFonts w:ascii="Times New Roman" w:hAnsi="Times New Roman" w:cs="Times New Roman"/>
+          <w:i/>
+        </w:rPr>
+        <w:t>curvispinosus</w:t>
+      </w:r>
+      <w:proofErr w:type="spellEnd"/>
       <w:r>
         <w:rPr>
           <w:rFonts w:ascii="Times New Roman" w:hAnsi="Times New Roman" w:cs="Times New Roman"/>
@@ -1791,8 +1897,16 @@
         <w:rPr>
           <w:rFonts w:ascii="Times New Roman" w:hAnsi="Times New Roman" w:cs="Times New Roman"/>
         </w:rPr>
-        <w:t>(i.e. cyanogenesis</w:t>
-      </w:r>
+        <w:t xml:space="preserve">(i.e. </w:t>
+      </w:r>
+      <w:proofErr w:type="spellStart"/>
+      <w:r>
+        <w:rPr>
+          <w:rFonts w:ascii="Times New Roman" w:hAnsi="Times New Roman" w:cs="Times New Roman"/>
+        </w:rPr>
+        <w:t>cyanogenesis</w:t>
+      </w:r>
+      <w:proofErr w:type="spellEnd"/>
       <w:ins w:id="45" w:author="James Santangelo" w:date="2017-12-23T11:29:00Z">
         <w:r>
           <w:rPr>
@@ -1811,15 +1925,47 @@
         <w:rPr>
           <w:rFonts w:ascii="Times New Roman" w:hAnsi="Times New Roman" w:cs="Times New Roman"/>
         </w:rPr>
-        <w:t>)—a potent antiherbivore defence—in populations of white clover (</w:t>
-      </w:r>
+        <w:t xml:space="preserve">)—a potent </w:t>
+      </w:r>
+      <w:proofErr w:type="spellStart"/>
+      <w:r>
+        <w:rPr>
+          <w:rFonts w:ascii="Times New Roman" w:hAnsi="Times New Roman" w:cs="Times New Roman"/>
+        </w:rPr>
+        <w:t>antiherbivore</w:t>
+      </w:r>
+      <w:proofErr w:type="spellEnd"/>
+      <w:r>
+        <w:rPr>
+          <w:rFonts w:ascii="Times New Roman" w:hAnsi="Times New Roman" w:cs="Times New Roman"/>
+        </w:rPr>
+        <w:t xml:space="preserve"> defence—in populations of white clover (</w:t>
+      </w:r>
+      <w:proofErr w:type="spellStart"/>
       <w:r>
         <w:rPr>
           <w:rFonts w:ascii="Times New Roman" w:hAnsi="Times New Roman" w:cs="Times New Roman"/>
           <w:i/>
         </w:rPr>
-        <w:t>Trifolium repens</w:t>
-      </w:r>
+        <w:t>Trifolium</w:t>
+      </w:r>
+      <w:proofErr w:type="spellEnd"/>
+      <w:r>
+        <w:rPr>
+          <w:rFonts w:ascii="Times New Roman" w:hAnsi="Times New Roman" w:cs="Times New Roman"/>
+          <w:i/>
+        </w:rPr>
+        <w:t xml:space="preserve"> </w:t>
+      </w:r>
+      <w:proofErr w:type="spellStart"/>
+      <w:r>
+        <w:rPr>
+          <w:rFonts w:ascii="Times New Roman" w:hAnsi="Times New Roman" w:cs="Times New Roman"/>
+          <w:i/>
+        </w:rPr>
+        <w:t>repens</w:t>
+      </w:r>
+      <w:proofErr w:type="spellEnd"/>
       <w:r>
         <w:rPr>
           <w:rFonts w:ascii="Times New Roman" w:hAnsi="Times New Roman" w:cs="Times New Roman"/>
@@ -1880,13 +2026,41 @@
         <w:rPr>
           <w:rFonts w:ascii="Times New Roman" w:hAnsi="Times New Roman" w:cs="Times New Roman"/>
         </w:rPr>
-        <w:t>urban-rural cyanogenesis clines</w:t>
-      </w:r>
-      <w:r>
-        <w:rPr>
-          <w:rFonts w:ascii="Times New Roman" w:hAnsi="Times New Roman" w:cs="Times New Roman"/>
-        </w:rPr>
-        <w:t xml:space="preserve"> clines, they did not consider the alternative hypothesis that these clines could be caused by genetic drift</w:t>
+        <w:t xml:space="preserve">urban-rural </w:t>
+      </w:r>
+      <w:proofErr w:type="spellStart"/>
+      <w:r>
+        <w:rPr>
+          <w:rFonts w:ascii="Times New Roman" w:hAnsi="Times New Roman" w:cs="Times New Roman"/>
+        </w:rPr>
+        <w:t>cyanogenesis</w:t>
+      </w:r>
+      <w:proofErr w:type="spellEnd"/>
+      <w:r>
+        <w:rPr>
+          <w:rFonts w:ascii="Times New Roman" w:hAnsi="Times New Roman" w:cs="Times New Roman"/>
+        </w:rPr>
+        <w:t xml:space="preserve"> clines</w:t>
+      </w:r>
+      <w:r>
+        <w:rPr>
+          <w:rFonts w:ascii="Times New Roman" w:hAnsi="Times New Roman" w:cs="Times New Roman"/>
+        </w:rPr>
+        <w:t xml:space="preserve"> </w:t>
+      </w:r>
+      <w:proofErr w:type="spellStart"/>
+      <w:r>
+        <w:rPr>
+          <w:rFonts w:ascii="Times New Roman" w:hAnsi="Times New Roman" w:cs="Times New Roman"/>
+        </w:rPr>
+        <w:t>clines</w:t>
+      </w:r>
+      <w:proofErr w:type="spellEnd"/>
+      <w:r>
+        <w:rPr>
+          <w:rFonts w:ascii="Times New Roman" w:hAnsi="Times New Roman" w:cs="Times New Roman"/>
+        </w:rPr>
+        <w:t>, they did not consider the alternative hypothesis that these clines could be caused by genetic drift</w:t>
       </w:r>
       <w:ins w:id="46" w:author="James Santangelo" w:date="2017-12-23T11:33:00Z">
         <w:r>
@@ -1915,7 +2089,21 @@
           <w:rPr>
             <w:rFonts w:ascii="Times New Roman" w:hAnsi="Times New Roman" w:cs="Times New Roman"/>
           </w:rPr>
-          <w:t xml:space="preserve"> use the cyanogenesis polymorphism in white clove as a model for exploring </w:t>
+          <w:t xml:space="preserve"> use the </w:t>
+        </w:r>
+        <w:proofErr w:type="spellStart"/>
+        <w:r>
+          <w:rPr>
+            <w:rFonts w:ascii="Times New Roman" w:hAnsi="Times New Roman" w:cs="Times New Roman"/>
+          </w:rPr>
+          <w:t>cyanogenesis</w:t>
+        </w:r>
+        <w:proofErr w:type="spellEnd"/>
+        <w:r>
+          <w:rPr>
+            <w:rFonts w:ascii="Times New Roman" w:hAnsi="Times New Roman" w:cs="Times New Roman"/>
+          </w:rPr>
+          <w:t xml:space="preserve"> polymorphism in white clove as a model for exploring </w:t>
         </w:r>
       </w:ins>
       <w:del w:id="49" w:author="James Santangelo" w:date="2017-12-23T12:01:00Z">
@@ -2124,7 +2312,21 @@
         <w:rPr>
           <w:rFonts w:ascii="Times New Roman" w:hAnsi="Times New Roman" w:cs="Times New Roman"/>
         </w:rPr>
-        <w:t xml:space="preserve"> and altitudinal clines in cyanogenesis have been reported in clover’s native </w:t>
+        <w:t xml:space="preserve"> and altitudinal clines in </w:t>
+      </w:r>
+      <w:proofErr w:type="spellStart"/>
+      <w:r>
+        <w:rPr>
+          <w:rFonts w:ascii="Times New Roman" w:hAnsi="Times New Roman" w:cs="Times New Roman"/>
+        </w:rPr>
+        <w:t>cyanogenesis</w:t>
+      </w:r>
+      <w:proofErr w:type="spellEnd"/>
+      <w:r>
+        <w:rPr>
+          <w:rFonts w:ascii="Times New Roman" w:hAnsi="Times New Roman" w:cs="Times New Roman"/>
+        </w:rPr>
+        <w:t xml:space="preserve"> have been reported in clover’s native </w:t>
       </w:r>
       <w:r>
         <w:rPr>
@@ -2395,7 +2597,35 @@
         <w:rPr>
           <w:rFonts w:ascii="Times New Roman" w:hAnsi="Times New Roman" w:cs="Times New Roman"/>
         </w:rPr>
-        <w:t xml:space="preserve"> where recessivity at either locus (or both) results in individuals lacking HCN (i.e. acyanogenic, HCN–). </w:t>
+        <w:t xml:space="preserve"> where </w:t>
+      </w:r>
+      <w:proofErr w:type="spellStart"/>
+      <w:r>
+        <w:rPr>
+          <w:rFonts w:ascii="Times New Roman" w:hAnsi="Times New Roman" w:cs="Times New Roman"/>
+        </w:rPr>
+        <w:t>recessivity</w:t>
+      </w:r>
+      <w:proofErr w:type="spellEnd"/>
+      <w:r>
+        <w:rPr>
+          <w:rFonts w:ascii="Times New Roman" w:hAnsi="Times New Roman" w:cs="Times New Roman"/>
+        </w:rPr>
+        <w:t xml:space="preserve"> at either locus (or both) results in individuals lacking HCN (i.e. </w:t>
+      </w:r>
+      <w:proofErr w:type="spellStart"/>
+      <w:r>
+        <w:rPr>
+          <w:rFonts w:ascii="Times New Roman" w:hAnsi="Times New Roman" w:cs="Times New Roman"/>
+        </w:rPr>
+        <w:t>acyanogenic</w:t>
+      </w:r>
+      <w:proofErr w:type="spellEnd"/>
+      <w:r>
+        <w:rPr>
+          <w:rFonts w:ascii="Times New Roman" w:hAnsi="Times New Roman" w:cs="Times New Roman"/>
+        </w:rPr>
+        <w:t xml:space="preserve">, HCN–). </w:t>
       </w:r>
       <w:r>
         <w:rPr>
@@ -2407,7 +2637,19 @@
         <w:rPr>
           <w:rFonts w:ascii="Times New Roman" w:hAnsi="Times New Roman" w:cs="Times New Roman"/>
         </w:rPr>
-        <w:t>the frequency of HCN can only increase via drift if the frequency of the dominant alleles at both underlying loci drift upward (Table 1). Any other combination of frequency changes in the dominant alleles result in decreases in the frequency of HCN, making population</w:t>
+        <w:t>the frequency of HCN can only increase via drift if the frequency of the dominant alleles at both underlying loci drift upward (</w:t>
+      </w:r>
+      <w:r>
+        <w:rPr>
+          <w:rFonts w:ascii="Times New Roman" w:hAnsi="Times New Roman" w:cs="Times New Roman"/>
+        </w:rPr>
+        <w:t>Figure</w:t>
+      </w:r>
+      <w:r>
+        <w:rPr>
+          <w:rFonts w:ascii="Times New Roman" w:hAnsi="Times New Roman" w:cs="Times New Roman"/>
+        </w:rPr>
+        <w:t xml:space="preserve"> 1). Any other combination of frequency changes in the dominant alleles result in decreases in the frequency of HCN, making population</w:t>
       </w:r>
       <w:r>
         <w:rPr>
@@ -2535,8 +2777,6 @@
           </w:rPr>
           <w:t>O</w:t>
         </w:r>
-        <w:bookmarkStart w:id="57" w:name="_GoBack"/>
-        <w:bookmarkEnd w:id="57"/>
         <w:r>
           <w:rPr>
             <w:rFonts w:ascii="Times New Roman" w:hAnsi="Times New Roman" w:cs="Times New Roman"/>
@@ -2544,7 +2784,7 @@
           <w:t>ur results show that stochastic changes in allele frequency can have the appearance of deterministic changes in the phenotype and we argue that this result extends beyond HCN to many phenotypes that are controlled by multiple genes</w:t>
         </w:r>
       </w:ins>
-      <w:ins w:id="58" w:author="James Santangelo" w:date="2017-12-23T11:06:00Z">
+      <w:ins w:id="57" w:author="James Santangelo" w:date="2017-12-23T11:06:00Z">
         <w:r>
           <w:rPr>
             <w:rFonts w:ascii="Times New Roman" w:hAnsi="Times New Roman" w:cs="Times New Roman"/>
@@ -2558,7 +2798,7 @@
         <w:spacing w:line="480" w:lineRule="auto"/>
         <w:ind w:firstLine="360"/>
         <w:rPr>
-          <w:del w:id="59" w:author="James Santangelo" w:date="2017-12-23T12:04:00Z"/>
+          <w:del w:id="58" w:author="James Santangelo" w:date="2017-12-23T12:04:00Z"/>
           <w:rFonts w:ascii="Times New Roman" w:hAnsi="Times New Roman" w:cs="Times New Roman"/>
         </w:rPr>
       </w:pPr>
@@ -2567,7 +2807,7 @@
       <w:pPr>
         <w:spacing w:line="480" w:lineRule="auto"/>
         <w:rPr>
-          <w:del w:id="60" w:author="James Santangelo" w:date="2017-12-23T12:04:00Z"/>
+          <w:del w:id="59" w:author="James Santangelo" w:date="2017-12-23T12:04:00Z"/>
           <w:rFonts w:ascii="Times New Roman" w:hAnsi="Times New Roman" w:cs="Times New Roman"/>
         </w:rPr>
       </w:pPr>
@@ -2585,7 +2825,7 @@
           <w:cols w:space="708"/>
           <w:docGrid w:linePitch="360"/>
         </w:sectPr>
-        <w:pPrChange w:id="61" w:author="James Santangelo" w:date="2017-12-23T12:04:00Z">
+        <w:pPrChange w:id="60" w:author="James Santangelo" w:date="2017-12-23T12:04:00Z">
           <w:pPr>
             <w:spacing w:line="480" w:lineRule="auto"/>
           </w:pPr>
@@ -2594,28 +2834,69 @@
     </w:p>
     <w:p>
       <w:pPr>
-        <w:rPr>
-          <w:rFonts w:ascii="Times New Roman" w:hAnsi="Times New Roman" w:cs="Times New Roman"/>
-        </w:rPr>
-      </w:pPr>
+        <w:tabs>
+          <w:tab w:val="left" w:pos="5421"/>
+        </w:tabs>
+        <w:rPr>
+          <w:rFonts w:ascii="Times New Roman" w:hAnsi="Times New Roman" w:cs="Times New Roman"/>
+        </w:rPr>
+      </w:pPr>
+      <w:bookmarkStart w:id="61" w:name="_GoBack"/>
+      <w:bookmarkEnd w:id="61"/>
+      <w:r>
+        <w:rPr>
+          <w:rFonts w:ascii="Times New Roman" w:hAnsi="Times New Roman" w:cs="Times New Roman"/>
+          <w:lang w:val="en-US"/>
+        </w:rPr>
+        <w:drawing>
+          <wp:inline distT="0" distB="0" distL="0" distR="0" wp14:anchorId="07184207" wp14:editId="4B6D2C89">
+            <wp:extent cx="5943600" cy="5053965"/>
+            <wp:effectExtent l="0" t="0" r="0" b="0"/>
+            <wp:docPr id="1" name="Picture 1"/>
+            <wp:cNvGraphicFramePr>
+              <a:graphicFrameLocks xmlns:a="http://schemas.openxmlformats.org/drawingml/2006/main" noChangeAspect="1"/>
+            </wp:cNvGraphicFramePr>
+            <a:graphic xmlns:a="http://schemas.openxmlformats.org/drawingml/2006/main">
+              <a:graphicData uri="http://schemas.openxmlformats.org/drawingml/2006/picture">
+                <pic:pic xmlns:pic="http://schemas.openxmlformats.org/drawingml/2006/picture">
+                  <pic:nvPicPr>
+                    <pic:cNvPr id="1" name=""/>
+                    <pic:cNvPicPr/>
+                  </pic:nvPicPr>
+                  <pic:blipFill>
+                    <a:blip r:embed="rId8"/>
+                    <a:stretch>
+                      <a:fillRect/>
+                    </a:stretch>
+                  </pic:blipFill>
+                  <pic:spPr>
+                    <a:xfrm>
+                      <a:off x="0" y="0"/>
+                      <a:ext cx="5943600" cy="5053965"/>
+                    </a:xfrm>
+                    <a:prstGeom prst="rect">
+                      <a:avLst/>
+                    </a:prstGeom>
+                  </pic:spPr>
+                </pic:pic>
+              </a:graphicData>
+            </a:graphic>
+          </wp:inline>
+        </w:drawing>
+      </w:r>
       <w:r>
         <w:rPr>
           <w:rFonts w:ascii="Times New Roman" w:hAnsi="Times New Roman" w:cs="Times New Roman"/>
           <w:b/>
-        </w:rPr>
-        <w:t>Table 1:</w:t>
-      </w:r>
-      <w:r>
-        <w:rPr>
-          <w:rFonts w:ascii="Times New Roman" w:hAnsi="Times New Roman" w:cs="Times New Roman"/>
-        </w:rPr>
-        <w:t xml:space="preserve"> Direction of change in the frequency of HCN as the frequency of dominant alleles at underlying loci </w:t>
-      </w:r>
-      <w:r>
-        <w:rPr>
-          <w:rFonts w:ascii="Times New Roman" w:hAnsi="Times New Roman" w:cs="Times New Roman"/>
-        </w:rPr>
-        <w:t xml:space="preserve">(i.e. </w:t>
+          <w:lang w:val="en-US"/>
+        </w:rPr>
+        <w:t xml:space="preserve">Figure 1: </w:t>
+      </w:r>
+      <w:r>
+        <w:rPr>
+          <w:rFonts w:ascii="Times New Roman" w:hAnsi="Times New Roman" w:cs="Times New Roman"/>
+        </w:rPr>
+        <w:t xml:space="preserve">Changes in the frequency of the cyanogenic phenotype (HCN) with changes in the frequency of either dominant allele (i.e. </w:t>
       </w:r>
       <w:r>
         <w:rPr>
@@ -2633,6 +2914,7 @@
       <w:r>
         <w:rPr>
           <w:rFonts w:ascii="Times New Roman" w:hAnsi="Times New Roman" w:cs="Times New Roman"/>
+          <w:i/>
         </w:rPr>
         <w:t>Li</w:t>
       </w:r>
@@ -2640,423 +2922,84 @@
         <w:rPr>
           <w:rFonts w:ascii="Times New Roman" w:hAnsi="Times New Roman" w:cs="Times New Roman"/>
         </w:rPr>
-        <w:t xml:space="preserve">) </w:t>
-      </w:r>
-      <w:r>
-        <w:rPr>
-          <w:rFonts w:ascii="Times New Roman" w:hAnsi="Times New Roman" w:cs="Times New Roman"/>
-        </w:rPr>
-        <w:t>either</w:t>
-      </w:r>
-      <w:r>
-        <w:rPr>
-          <w:rFonts w:ascii="Times New Roman" w:hAnsi="Times New Roman" w:cs="Times New Roman"/>
-        </w:rPr>
-        <w:t xml:space="preserve"> increases or decreases. In three out of four cases, HCN frequencies decrease. This makes populations particularly susceptible to loss of HCN via drift.  </w:t>
+        <w:t xml:space="preserve">). The </w:t>
+      </w:r>
+      <w:proofErr w:type="spellStart"/>
+      <w:r>
+        <w:rPr>
+          <w:rFonts w:ascii="Times New Roman" w:hAnsi="Times New Roman" w:cs="Times New Roman"/>
+        </w:rPr>
+        <w:t>duplicat</w:t>
+      </w:r>
+      <w:proofErr w:type="spellEnd"/>
+      <w:r>
+        <w:rPr>
+          <w:rFonts w:ascii="Times New Roman" w:hAnsi="Times New Roman" w:cs="Times New Roman"/>
+        </w:rPr>
+        <w:t xml:space="preserve"> recessive epistasis</w:t>
+      </w:r>
+      <w:r>
+        <w:rPr>
+          <w:rFonts w:ascii="Times New Roman" w:hAnsi="Times New Roman" w:cs="Times New Roman"/>
+        </w:rPr>
+        <w:t xml:space="preserve"> underlying the production of HCN has consequences for how drift is expected to influence the frequency of HCN in natural populations. The black dot represents the point at which the frequencies of both dominant alleles are at 0.5. </w:t>
+      </w:r>
+      <w:r>
+        <w:rPr>
+          <w:rFonts w:ascii="Times New Roman" w:hAnsi="Times New Roman" w:cs="Times New Roman"/>
+        </w:rPr>
+        <w:t xml:space="preserve">The frequency of HCN will only increase if the frequency of both underlying </w:t>
+      </w:r>
+      <w:proofErr w:type="spellStart"/>
+      <w:r>
+        <w:rPr>
+          <w:rFonts w:ascii="Times New Roman" w:hAnsi="Times New Roman" w:cs="Times New Roman"/>
+        </w:rPr>
+        <w:t>domiant</w:t>
+      </w:r>
+      <w:proofErr w:type="spellEnd"/>
+      <w:r>
+        <w:rPr>
+          <w:rFonts w:ascii="Times New Roman" w:hAnsi="Times New Roman" w:cs="Times New Roman"/>
+        </w:rPr>
+        <w:t xml:space="preserve"> alleles</w:t>
+      </w:r>
+      <w:r>
+        <w:rPr>
+          <w:rFonts w:ascii="Times New Roman" w:hAnsi="Times New Roman" w:cs="Times New Roman"/>
+        </w:rPr>
+        <w:t xml:space="preserve"> </w:t>
+      </w:r>
+      <w:r>
+        <w:rPr>
+          <w:rFonts w:ascii="Times New Roman" w:hAnsi="Times New Roman" w:cs="Times New Roman"/>
+        </w:rPr>
+        <w:t xml:space="preserve">increases (Table inset). </w:t>
+      </w:r>
+      <w:r>
+        <w:rPr>
+          <w:rFonts w:ascii="Times New Roman" w:hAnsi="Times New Roman" w:cs="Times New Roman"/>
+        </w:rPr>
+        <w:t>Thus, the loss of dominant alleles in this system has a greater effect at reducing HCN frequencies than gains in dominant alleles have at increasing HCN frequencies. This makes the loss of HCN from populations more likely solely due to drift.</w:t>
       </w:r>
     </w:p>
-    <w:tbl>
-      <w:tblPr>
-        <w:tblW w:w="4538" w:type="dxa"/>
-        <w:tblLook w:val="04A0" w:firstRow="1" w:lastRow="0" w:firstColumn="1" w:lastColumn="0" w:noHBand="0" w:noVBand="1"/>
-      </w:tblPr>
-      <w:tblGrid>
-        <w:gridCol w:w="2122"/>
-        <w:gridCol w:w="1116"/>
-        <w:gridCol w:w="1300"/>
-      </w:tblGrid>
-      <w:tr>
-        <w:trPr>
-          <w:trHeight w:hRule="exact" w:val="750"/>
-        </w:trPr>
-        <w:tc>
-          <w:tcPr>
-            <w:tcW w:w="2122" w:type="dxa"/>
-            <w:tcBorders>
-              <w:top w:val="single" w:sz="4" w:space="0" w:color="auto"/>
-              <w:left w:val="single" w:sz="4" w:space="0" w:color="auto"/>
-              <w:bottom w:val="double" w:sz="6" w:space="0" w:color="auto"/>
-              <w:right w:val="nil"/>
-            </w:tcBorders>
-            <w:shd w:val="clear" w:color="auto" w:fill="auto"/>
-            <w:noWrap/>
-            <w:vAlign w:val="bottom"/>
-            <w:hideMark/>
-          </w:tcPr>
-          <w:p>
-            <w:pPr>
-              <w:spacing w:line="480" w:lineRule="auto"/>
-              <w:jc w:val="center"/>
-              <w:rPr>
-                <w:rFonts w:ascii="Calibri" w:eastAsia="Times New Roman" w:hAnsi="Calibri" w:cs="Times New Roman"/>
-                <w:b/>
-                <w:bCs/>
-                <w:i/>
-                <w:color w:val="000000"/>
-                <w:lang w:val="en-US"/>
-              </w:rPr>
-            </w:pPr>
-          </w:p>
-        </w:tc>
-        <w:tc>
-          <w:tcPr>
-            <w:tcW w:w="1116" w:type="dxa"/>
-            <w:tcBorders>
-              <w:top w:val="single" w:sz="4" w:space="0" w:color="auto"/>
-              <w:left w:val="nil"/>
-              <w:bottom w:val="double" w:sz="6" w:space="0" w:color="auto"/>
-              <w:right w:val="nil"/>
-            </w:tcBorders>
-            <w:shd w:val="clear" w:color="auto" w:fill="auto"/>
-            <w:noWrap/>
-            <w:vAlign w:val="bottom"/>
-            <w:hideMark/>
-          </w:tcPr>
-          <w:p>
-            <w:pPr>
-              <w:spacing w:line="480" w:lineRule="auto"/>
-              <w:jc w:val="center"/>
-              <w:rPr>
-                <w:rFonts w:ascii="Calibri" w:eastAsia="Times New Roman" w:hAnsi="Calibri" w:cs="Times New Roman"/>
-                <w:b/>
-                <w:bCs/>
-                <w:i/>
-                <w:color w:val="000000"/>
-                <w:lang w:val="en-US"/>
-              </w:rPr>
-            </w:pPr>
-            <w:r>
-              <w:rPr>
-                <w:rFonts w:ascii="Calibri" w:eastAsia="Times New Roman" w:hAnsi="Calibri" w:cs="Times New Roman"/>
-                <w:b/>
-                <w:bCs/>
-                <w:i/>
-                <w:color w:val="000000"/>
-                <w:lang w:val="en-US"/>
-              </w:rPr>
-              <w:t>Li</w:t>
-            </w:r>
-            <w:r>
-              <w:rPr>
-                <w:rFonts w:ascii="Calibri" w:eastAsia="Times New Roman" w:hAnsi="Calibri" w:cs="Times New Roman"/>
-                <w:b/>
-                <w:bCs/>
-                <w:i/>
-                <w:color w:val="000000"/>
-                <w:lang w:val="en-US"/>
-              </w:rPr>
-              <w:t>-</w:t>
-            </w:r>
-            <w:r>
-              <w:rPr>
-                <w:rFonts w:ascii="Times New Roman" w:hAnsi="Times New Roman" w:cs="Times New Roman"/>
-              </w:rPr>
-              <w:sym w:font="Symbol" w:char="F0DD"/>
-            </w:r>
-          </w:p>
-        </w:tc>
-        <w:tc>
-          <w:tcPr>
-            <w:tcW w:w="1300" w:type="dxa"/>
-            <w:tcBorders>
-              <w:top w:val="single" w:sz="4" w:space="0" w:color="auto"/>
-              <w:left w:val="single" w:sz="4" w:space="0" w:color="auto"/>
-              <w:bottom w:val="double" w:sz="6" w:space="0" w:color="auto"/>
-              <w:right w:val="single" w:sz="4" w:space="0" w:color="auto"/>
-            </w:tcBorders>
-            <w:shd w:val="clear" w:color="auto" w:fill="auto"/>
-            <w:noWrap/>
-            <w:vAlign w:val="bottom"/>
-            <w:hideMark/>
-          </w:tcPr>
-          <w:p>
-            <w:pPr>
-              <w:spacing w:line="480" w:lineRule="auto"/>
-              <w:jc w:val="center"/>
-              <w:rPr>
-                <w:rFonts w:ascii="Calibri" w:eastAsia="Times New Roman" w:hAnsi="Calibri" w:cs="Times New Roman"/>
-                <w:b/>
-                <w:bCs/>
-                <w:color w:val="000000"/>
-                <w:lang w:val="en-US"/>
-              </w:rPr>
-            </w:pPr>
-            <w:r>
-              <w:rPr>
-                <w:rFonts w:ascii="Calibri" w:eastAsia="Times New Roman" w:hAnsi="Calibri" w:cs="Times New Roman"/>
-                <w:b/>
-                <w:bCs/>
-                <w:i/>
-                <w:color w:val="000000"/>
-                <w:lang w:val="en-US"/>
-              </w:rPr>
-              <w:t>Li</w:t>
-            </w:r>
-            <w:r>
-              <w:rPr>
-                <w:rFonts w:ascii="Calibri" w:eastAsia="Times New Roman" w:hAnsi="Calibri" w:cs="Times New Roman"/>
-                <w:b/>
-                <w:bCs/>
-                <w:color w:val="000000"/>
-                <w:lang w:val="en-US"/>
-              </w:rPr>
-              <w:t>-</w:t>
-            </w:r>
-            <w:r>
-              <w:rPr>
-                <w:rFonts w:ascii="Times New Roman" w:hAnsi="Times New Roman" w:cs="Times New Roman"/>
-              </w:rPr>
-              <w:sym w:font="Symbol" w:char="F0DF"/>
-            </w:r>
-          </w:p>
-        </w:tc>
-      </w:tr>
-      <w:tr>
-        <w:trPr>
-          <w:trHeight w:val="340"/>
-        </w:trPr>
-        <w:tc>
-          <w:tcPr>
-            <w:tcW w:w="2122" w:type="dxa"/>
-            <w:tcBorders>
-              <w:top w:val="nil"/>
-              <w:left w:val="single" w:sz="4" w:space="0" w:color="auto"/>
-              <w:bottom w:val="nil"/>
-              <w:right w:val="nil"/>
-            </w:tcBorders>
-            <w:shd w:val="clear" w:color="auto" w:fill="auto"/>
-            <w:noWrap/>
-            <w:vAlign w:val="bottom"/>
-            <w:hideMark/>
-          </w:tcPr>
-          <w:p>
-            <w:pPr>
-              <w:spacing w:line="480" w:lineRule="auto"/>
-              <w:jc w:val="center"/>
-              <w:rPr>
-                <w:rFonts w:ascii="Calibri" w:eastAsia="Times New Roman" w:hAnsi="Calibri" w:cs="Times New Roman"/>
-                <w:lang w:val="en-US"/>
-              </w:rPr>
-            </w:pPr>
-            <w:r>
-              <w:rPr>
-                <w:rFonts w:ascii="Calibri" w:eastAsia="Times New Roman" w:hAnsi="Calibri" w:cs="Times New Roman"/>
-                <w:b/>
-                <w:bCs/>
-                <w:i/>
-                <w:color w:val="000000"/>
-                <w:lang w:val="en-US"/>
-              </w:rPr>
-              <w:t>CYP79D15</w:t>
-            </w:r>
-            <w:r>
-              <w:rPr>
-                <w:rFonts w:ascii="Calibri" w:eastAsia="Times New Roman" w:hAnsi="Calibri" w:cs="Times New Roman"/>
-                <w:b/>
-                <w:bCs/>
-                <w:i/>
-                <w:color w:val="000000"/>
-                <w:lang w:val="en-US"/>
-              </w:rPr>
-              <w:t>-</w:t>
-            </w:r>
-            <w:r>
-              <w:rPr>
-                <w:rFonts w:ascii="Times New Roman" w:hAnsi="Times New Roman" w:cs="Times New Roman"/>
-              </w:rPr>
-              <w:sym w:font="Symbol" w:char="F0DD"/>
-            </w:r>
-          </w:p>
-        </w:tc>
-        <w:tc>
-          <w:tcPr>
-            <w:tcW w:w="1116" w:type="dxa"/>
-            <w:tcBorders>
-              <w:top w:val="nil"/>
-              <w:left w:val="nil"/>
-              <w:bottom w:val="nil"/>
-              <w:right w:val="nil"/>
-            </w:tcBorders>
-            <w:shd w:val="clear" w:color="auto" w:fill="auto"/>
-            <w:noWrap/>
-            <w:vAlign w:val="bottom"/>
-            <w:hideMark/>
-          </w:tcPr>
-          <w:p>
-            <w:pPr>
-              <w:spacing w:line="480" w:lineRule="auto"/>
-              <w:jc w:val="center"/>
-              <w:rPr>
-                <w:rFonts w:ascii="Calibri" w:eastAsia="Times New Roman" w:hAnsi="Calibri" w:cs="Times New Roman"/>
-                <w:lang w:val="en-US"/>
-              </w:rPr>
-            </w:pPr>
-            <w:r>
-              <w:rPr>
-                <w:rFonts w:ascii="Times New Roman" w:hAnsi="Times New Roman" w:cs="Times New Roman"/>
-              </w:rPr>
-              <w:sym w:font="Symbol" w:char="F0DD"/>
-            </w:r>
-          </w:p>
-        </w:tc>
-        <w:tc>
-          <w:tcPr>
-            <w:tcW w:w="1300" w:type="dxa"/>
-            <w:tcBorders>
-              <w:top w:val="nil"/>
-              <w:left w:val="single" w:sz="4" w:space="0" w:color="auto"/>
-              <w:bottom w:val="nil"/>
-              <w:right w:val="single" w:sz="4" w:space="0" w:color="auto"/>
-            </w:tcBorders>
-            <w:shd w:val="clear" w:color="auto" w:fill="auto"/>
-            <w:noWrap/>
-            <w:vAlign w:val="bottom"/>
-            <w:hideMark/>
-          </w:tcPr>
-          <w:p>
-            <w:pPr>
-              <w:spacing w:line="480" w:lineRule="auto"/>
-              <w:jc w:val="center"/>
-              <w:rPr>
-                <w:rFonts w:ascii="Calibri" w:eastAsia="Times New Roman" w:hAnsi="Calibri" w:cs="Times New Roman"/>
-                <w:lang w:val="en-US"/>
-              </w:rPr>
-            </w:pPr>
-            <w:r>
-              <w:rPr>
-                <w:rFonts w:ascii="Times New Roman" w:hAnsi="Times New Roman" w:cs="Times New Roman"/>
-              </w:rPr>
-              <w:sym w:font="Symbol" w:char="F0DF"/>
-            </w:r>
-          </w:p>
-        </w:tc>
-      </w:tr>
-      <w:tr>
-        <w:trPr>
-          <w:trHeight w:val="320"/>
-        </w:trPr>
-        <w:tc>
-          <w:tcPr>
-            <w:tcW w:w="2122" w:type="dxa"/>
-            <w:tcBorders>
-              <w:top w:val="nil"/>
-              <w:left w:val="single" w:sz="4" w:space="0" w:color="auto"/>
-              <w:bottom w:val="nil"/>
-              <w:right w:val="nil"/>
-            </w:tcBorders>
-            <w:shd w:val="clear" w:color="000000" w:fill="D0CECE"/>
-            <w:noWrap/>
-            <w:vAlign w:val="bottom"/>
-            <w:hideMark/>
-          </w:tcPr>
-          <w:p>
-            <w:pPr>
-              <w:spacing w:line="480" w:lineRule="auto"/>
-              <w:jc w:val="center"/>
-              <w:rPr>
-                <w:rFonts w:ascii="Calibri" w:eastAsia="Times New Roman" w:hAnsi="Calibri" w:cs="Times New Roman"/>
-                <w:lang w:val="en-US"/>
-              </w:rPr>
-            </w:pPr>
-            <w:r>
-              <w:rPr>
-                <w:rFonts w:ascii="Calibri" w:eastAsia="Times New Roman" w:hAnsi="Calibri" w:cs="Times New Roman"/>
-                <w:b/>
-                <w:bCs/>
-                <w:i/>
-                <w:color w:val="000000"/>
-                <w:lang w:val="en-US"/>
-              </w:rPr>
-              <w:t>CYP79D15</w:t>
-            </w:r>
-            <w:r>
-              <w:rPr>
-                <w:rFonts w:ascii="Calibri" w:eastAsia="Times New Roman" w:hAnsi="Calibri" w:cs="Times New Roman"/>
-                <w:b/>
-                <w:bCs/>
-                <w:i/>
-                <w:color w:val="000000"/>
-                <w:lang w:val="en-US"/>
-              </w:rPr>
-              <w:t>-</w:t>
-            </w:r>
-            <w:r>
-              <w:rPr>
-                <w:rFonts w:ascii="Times New Roman" w:hAnsi="Times New Roman" w:cs="Times New Roman"/>
-              </w:rPr>
-              <w:sym w:font="Symbol" w:char="F0DF"/>
-            </w:r>
-          </w:p>
-        </w:tc>
-        <w:tc>
-          <w:tcPr>
-            <w:tcW w:w="1116" w:type="dxa"/>
-            <w:tcBorders>
-              <w:top w:val="nil"/>
-              <w:left w:val="nil"/>
-              <w:bottom w:val="nil"/>
-              <w:right w:val="nil"/>
-            </w:tcBorders>
-            <w:shd w:val="clear" w:color="000000" w:fill="D0CECE"/>
-            <w:noWrap/>
-            <w:vAlign w:val="bottom"/>
-            <w:hideMark/>
-          </w:tcPr>
-          <w:p>
-            <w:pPr>
-              <w:jc w:val="center"/>
-              <w:rPr>
-                <w:rFonts w:ascii="Calibri" w:eastAsia="Times New Roman" w:hAnsi="Calibri" w:cs="Times New Roman"/>
-                <w:lang w:val="en-US"/>
-              </w:rPr>
-            </w:pPr>
-            <w:r>
-              <w:rPr>
-                <w:rFonts w:ascii="Times New Roman" w:hAnsi="Times New Roman" w:cs="Times New Roman"/>
-              </w:rPr>
-              <w:sym w:font="Symbol" w:char="F0DF"/>
-            </w:r>
-          </w:p>
-        </w:tc>
-        <w:tc>
-          <w:tcPr>
-            <w:tcW w:w="1300" w:type="dxa"/>
-            <w:tcBorders>
-              <w:top w:val="nil"/>
-              <w:left w:val="single" w:sz="4" w:space="0" w:color="auto"/>
-              <w:bottom w:val="nil"/>
-              <w:right w:val="single" w:sz="4" w:space="0" w:color="auto"/>
-            </w:tcBorders>
-            <w:shd w:val="clear" w:color="000000" w:fill="D0CECE"/>
-            <w:noWrap/>
-            <w:vAlign w:val="bottom"/>
-            <w:hideMark/>
-          </w:tcPr>
-          <w:p>
-            <w:pPr>
-              <w:jc w:val="center"/>
-              <w:rPr>
-                <w:rFonts w:ascii="Calibri" w:eastAsia="Times New Roman" w:hAnsi="Calibri" w:cs="Times New Roman"/>
-                <w:lang w:val="en-US"/>
-              </w:rPr>
-            </w:pPr>
-            <w:r>
-              <w:rPr>
-                <w:rFonts w:ascii="Times New Roman" w:hAnsi="Times New Roman" w:cs="Times New Roman"/>
-              </w:rPr>
-              <w:sym w:font="Symbol" w:char="F0DF"/>
-            </w:r>
-          </w:p>
-        </w:tc>
-      </w:tr>
-    </w:tbl>
     <w:p>
       <w:pPr>
         <w:tabs>
           <w:tab w:val="left" w:pos="5421"/>
         </w:tabs>
         <w:spacing w:line="480" w:lineRule="auto"/>
-        <w:ind w:firstLine="360"/>
+        <w:rPr>
+          <w:rFonts w:ascii="Times New Roman" w:hAnsi="Times New Roman" w:cs="Times New Roman"/>
+        </w:rPr>
+      </w:pPr>
+    </w:p>
+    <w:p>
+      <w:pPr>
+        <w:tabs>
+          <w:tab w:val="left" w:pos="5421"/>
+        </w:tabs>
+        <w:spacing w:line="480" w:lineRule="auto"/>
         <w:rPr>
           <w:rFonts w:ascii="Times New Roman" w:hAnsi="Times New Roman" w:cs="Times New Roman"/>
         </w:rPr>
@@ -3139,7 +3082,15 @@
         </w:numPr>
       </w:pPr>
       <w:r>
-        <w:t>However, it is underappreciated that such parallel clines can happen by drift (e.g. paniculata)</w:t>
+        <w:t xml:space="preserve">However, it is underappreciated that such parallel clines can happen by drift (e.g. </w:t>
+      </w:r>
+      <w:proofErr w:type="spellStart"/>
+      <w:r>
+        <w:t>paniculata</w:t>
+      </w:r>
+      <w:proofErr w:type="spellEnd"/>
+      <w:r>
+        <w:t>)</w:t>
       </w:r>
     </w:p>
     <w:p>
@@ -3214,7 +3165,15 @@
         <w:annotationRef/>
       </w:r>
       <w:r>
-        <w:t>Do you think its good to lead with selection or drift?</w:t>
+        <w:t xml:space="preserve">Do you think </w:t>
+      </w:r>
+      <w:proofErr w:type="spellStart"/>
+      <w:r>
+        <w:t>its</w:t>
+      </w:r>
+      <w:proofErr w:type="spellEnd"/>
+      <w:r>
+        <w:t xml:space="preserve"> good to lead with selection or drift?</w:t>
       </w:r>
     </w:p>
     <w:p>
@@ -3243,7 +3202,15 @@
         <w:annotationRef/>
       </w:r>
       <w:r>
-        <w:t>My motivation for the ordering here were two-fold: (1) We know more about how cities affect drift/gene flow than selection, so I presented this first. This is why I’m hesitant to say: “we all like to think about selection to adapt to cities” because current published work doesn’t reflect this very well. (2) Ken’s work focused on selection, providing a natural transition between Ken’s work and the focus of the current paper using cyanogenesis as a model.</w:t>
+        <w:t xml:space="preserve">My motivation for the ordering here were two-fold: (1) We know more about how cities affect drift/gene flow than selection, so I presented this first. This is why I’m hesitant to say: “we all like to think about selection to adapt to cities” because current published work doesn’t reflect this very well. (2) Ken’s work focused on selection, providing a natural transition between Ken’s work and the focus of the current paper using </w:t>
+      </w:r>
+      <w:proofErr w:type="spellStart"/>
+      <w:r>
+        <w:t>cyanogenesis</w:t>
+      </w:r>
+      <w:proofErr w:type="spellEnd"/>
+      <w:r>
+        <w:t xml:space="preserve"> as a model.</w:t>
       </w:r>
     </w:p>
     <w:p>
@@ -4353,7 +4320,7 @@
 </file>
 
 <file path=customXml/itemProps1.xml><?xml version="1.0" encoding="utf-8"?>
-<ds:datastoreItem xmlns:ds="http://schemas.openxmlformats.org/officeDocument/2006/customXml" ds:itemID="{7E75F305-F8C8-4C44-9FBB-574CC54143E6}">
+<ds:datastoreItem xmlns:ds="http://schemas.openxmlformats.org/officeDocument/2006/customXml" ds:itemID="{47661C3C-DD1A-E642-A89E-E29A397C3A90}">
   <ds:schemaRefs>
     <ds:schemaRef ds:uri="http://schemas.openxmlformats.org/officeDocument/2006/bibliography"/>
   </ds:schemaRefs>

</xml_diff>